<commit_message>
Correction de l'actualisation de images
</commit_message>
<xml_diff>
--- a/Rapport.docx
+++ b/Rapport.docx
@@ -4,13 +4,11 @@
   <w:body>
     <w:p>
       <w:pPr>
-        <w:pStyle w:val="369"/>
+        <w:pStyle w:val="552"/>
       </w:pPr>
       <w:r>
         <w:t xml:space="preserve">Rapport sur le projet final</w:t>
       </w:r>
-      <w:r/>
-      <w:r/>
       <w:r/>
     </w:p>
     <w:p>
@@ -19,25 +17,25 @@
     </w:p>
     <w:p>
       <w:pPr>
-        <w:pStyle w:val="382"/>
+        <w:pStyle w:val="565"/>
       </w:pPr>
       <w:r>
-        <w:t xml:space="preserve">L’application “Presse-Sentiment” récupère depuis le web les articles de presse en Français.</w:t>
+        <w:t xml:space="preserve">L’application “Presse-Sentiment” récupère depuis le web les articles de presse en français.</w:t>
       </w:r>
       <w:r/>
     </w:p>
     <w:p>
       <w:pPr>
-        <w:pStyle w:val="382"/>
+        <w:pStyle w:val="565"/>
       </w:pPr>
       <w:r>
-        <w:t xml:space="preserve">Après un traitement analysant les textes, toutes ces données sont enregistrés dans une base de donnés.</w:t>
+        <w:t xml:space="preserve">Après un traitement analysant les textes, toutes ces données sont enregistrées dans une base de données.</w:t>
       </w:r>
       <w:r/>
     </w:p>
     <w:p>
       <w:pPr>
-        <w:pStyle w:val="382"/>
+        <w:pStyle w:val="565"/>
       </w:pPr>
       <w:r>
         <w:t xml:space="preserve">Un site internet permet de consulter ces données sous différentes formes (graphiques, statistiques, positivité, articles similaires, nuage de mots, </w:t>
@@ -49,20 +47,20 @@
         <w:t xml:space="preserve">...)</w:t>
       </w:r>
       <w:r>
-        <w:t xml:space="preserve"> .</w:t>
+        <w:t xml:space="preserve">.</w:t>
       </w:r>
       <w:r/>
     </w:p>
     <w:p>
       <w:pPr>
-        <w:pStyle w:val="382"/>
+        <w:pStyle w:val="565"/>
       </w:pPr>
       <w:r/>
       <w:r/>
     </w:p>
     <w:p>
       <w:pPr>
-        <w:pStyle w:val="370"/>
+        <w:pStyle w:val="553"/>
         <w:ind w:left="0" w:firstLine="0"/>
       </w:pPr>
       <w:r>
@@ -72,7 +70,7 @@
     </w:p>
     <w:p>
       <w:pPr>
-        <w:pStyle w:val="375"/>
+        <w:pStyle w:val="558"/>
       </w:pPr>
       <w:r>
         <w:t xml:space="preserve">Scraping</w:t>
@@ -86,13 +84,13 @@
       <w:hyperlink r:id="rId8" w:history="1">
         <w:r>
           <w:rPr>
-            <w:rStyle w:val="170"/>
+            <w:rStyle w:val="537"/>
           </w:rPr>
           <w:t xml:space="preserve">Google Actu</w:t>
         </w:r>
         <w:r>
           <w:rPr>
-            <w:rStyle w:val="170"/>
+            <w:rStyle w:val="537"/>
           </w:rPr>
         </w:r>
       </w:hyperlink>
@@ -103,19 +101,19 @@
     </w:p>
     <w:p>
       <w:r>
-        <w:t xml:space="preserve">Puis scrape le lien de chaque articles pour récupérer le texte complet des articles en question.</w:t>
+        <w:t xml:space="preserve">Puis scrape le lien de chaque article pour récupérer le texte complet des articles en question.</w:t>
       </w:r>
       <w:r/>
     </w:p>
     <w:p>
       <w:r>
-        <w:t xml:space="preserve">Sur la base des infos textuelles, (titre + chapeau + texte), différents traitements sont réalisé:</w:t>
+        <w:t xml:space="preserve">Sur la base des infos textuelles, (titre + chapeau + texte), différents traitements sont réalisé :</w:t>
       </w:r>
       <w:r/>
     </w:p>
     <w:p>
       <w:pPr>
-        <w:pStyle w:val="387"/>
+        <w:pStyle w:val="570"/>
         <w:numPr>
           <w:ilvl w:val="0"/>
           <w:numId w:val="3"/>
@@ -128,7 +126,7 @@
     </w:p>
     <w:p>
       <w:pPr>
-        <w:pStyle w:val="387"/>
+        <w:pStyle w:val="570"/>
         <w:numPr>
           <w:ilvl w:val="0"/>
           <w:numId w:val="3"/>
@@ -141,7 +139,7 @@
     </w:p>
     <w:p>
       <w:pPr>
-        <w:pStyle w:val="387"/>
+        <w:pStyle w:val="570"/>
         <w:numPr>
           <w:ilvl w:val="0"/>
           <w:numId w:val="3"/>
@@ -154,23 +152,23 @@
     </w:p>
     <w:p>
       <w:pPr>
-        <w:pStyle w:val="387"/>
+        <w:pStyle w:val="570"/>
         <w:numPr>
           <w:ilvl w:val="0"/>
           <w:numId w:val="3"/>
         </w:numPr>
       </w:pPr>
       <w:r>
-        <w:t xml:space="preserve">Tokénistion, </w:t>
+        <w:t xml:space="preserve">Tokenistion, </w:t>
       </w:r>
       <w:r>
-        <w:t xml:space="preserve">Stémmatisation et Lémmatisation</w:t>
+        <w:t xml:space="preserve">Stemmatisation et Lemmatisation</w:t>
       </w:r>
       <w:r/>
     </w:p>
     <w:p>
       <w:pPr>
-        <w:pStyle w:val="387"/>
+        <w:pStyle w:val="570"/>
         <w:numPr>
           <w:ilvl w:val="0"/>
           <w:numId w:val="3"/>
@@ -183,7 +181,7 @@
     </w:p>
     <w:p>
       <w:pPr>
-        <w:pStyle w:val="387"/>
+        <w:pStyle w:val="570"/>
         <w:numPr>
           <w:ilvl w:val="0"/>
           <w:numId w:val="3"/>
@@ -199,7 +197,7 @@
         <w:ind w:left="0" w:firstLine="0"/>
       </w:pPr>
       <w:r>
-        <w:t xml:space="preserve">L’exécution du script est automatisé et se lance régulièrement</w:t>
+        <w:t xml:space="preserve">L’exécution du script est automatisée et se lance régulièrement.</w:t>
       </w:r>
       <w:r/>
     </w:p>
@@ -208,16 +206,22 @@
         <w:ind w:left="0" w:firstLine="0"/>
       </w:pPr>
       <w:r>
-        <w:t xml:space="preserve">Les logs sont enregistrés dans un fichier</w:t>
+        <w:t xml:space="preserve">Les logs sont enregistrés dans un fichier.</w:t>
       </w:r>
       <w:r/>
     </w:p>
     <w:p>
       <w:pPr>
-        <w:pStyle w:val="375"/>
+        <w:pStyle w:val="558"/>
       </w:pPr>
       <w:r>
-        <w:t xml:space="preserve">Base de données</w:t>
+        <w:t xml:space="preserve">Base de </w:t>
+      </w:r>
+      <w:r>
+        <w:rPr>
+          <w:b/>
+        </w:rPr>
+        <w:t xml:space="preserve">données</w:t>
       </w:r>
       <w:r/>
     </w:p>
@@ -229,15 +233,14 @@
     </w:p>
     <w:p>
       <w:r>
-        <w:t xml:space="preserve">Puis enregistré dans une base de données non relationnelle (Mongodb).</w:t>
+        <w:t xml:space="preserve">Puis enregistré dans une base de données non-relationnelle (Mongodb).</w:t>
       </w:r>
       <w:r/>
     </w:p>
     <w:p>
       <w:pPr>
-        <w:pStyle w:val="375"/>
+        <w:pStyle w:val="558"/>
       </w:pPr>
-      <w:r/>
       <w:r>
         <w:t xml:space="preserve">Application Flask</w:t>
       </w:r>
@@ -245,52 +248,150 @@
     </w:p>
     <w:p>
       <w:r>
-        <w:t xml:space="preserve">L’application web consulte la base de données pour retourner les données utiles à divers traitement:</w:t>
+        <w:t xml:space="preserve">L’application web consulte la base de données pour retourner les données utiles à divers traitements :</w:t>
       </w:r>
       <w:r/>
     </w:p>
     <w:p>
       <w:r>
         <w:tab/>
-        <w:t xml:space="preserve">- Graphiques</w:t>
+        <w:t xml:space="preserve">- </w:t>
+      </w:r>
+      <w:r>
+        <w:rPr>
+          <w:b/>
+        </w:rPr>
+        <w:t xml:space="preserve">Graphiques</w:t>
+      </w:r>
+      <w:r/>
+    </w:p>
+    <w:p>
+      <w:r>
+        <w:t xml:space="preserve">Ils représentent l’évolution de la moyenne des notes de positivité des articles à travers le temps.</w:t>
+      </w:r>
+      <w:r/>
+    </w:p>
+    <w:p>
+      <w:pPr>
+        <w:rPr>
+          <w:b/>
+        </w:rPr>
+      </w:pPr>
+      <w:r>
+        <w:tab/>
+        <w:t xml:space="preserve">- </w:t>
+      </w:r>
+      <w:r>
+        <w:rPr>
+          <w:b/>
+        </w:rPr>
+        <w:t xml:space="preserve">Classement par positivité</w:t>
+      </w:r>
+      <w:r>
+        <w:rPr>
+          <w:b/>
+        </w:rPr>
+      </w:r>
+    </w:p>
+    <w:p>
+      <w:r>
+        <w:t xml:space="preserve">Liste les articles d’une période choisie et les affiches par ordre de positivité.</w:t>
+      </w:r>
+      <w:r/>
+    </w:p>
+    <w:p>
+      <w:pPr>
+        <w:rPr>
+          <w:b/>
+        </w:rPr>
+      </w:pPr>
+      <w:r>
+        <w:tab/>
+        <w:t xml:space="preserve">-</w:t>
+      </w:r>
+      <w:r>
+        <w:rPr>
+          <w:b/>
+        </w:rPr>
+        <w:t xml:space="preserve"> Présentation des articles similaires</w:t>
+      </w:r>
+      <w:r>
+        <w:rPr>
+          <w:b/>
+        </w:rPr>
+      </w:r>
+    </w:p>
+    <w:p>
+      <w:r>
+        <w:t xml:space="preserve">Sur la base d’une matrice </w:t>
+      </w:r>
+      <w:hyperlink r:id="rId9" w:history="1">
+        <w:r>
+          <w:rPr>
+            <w:rStyle w:val="537"/>
+          </w:rPr>
+          <w:t xml:space="preserve">TF-IDF</w:t>
+        </w:r>
+      </w:hyperlink>
+      <w:r>
+        <w:t xml:space="preserve">, renvoie les articles les plus semblables à celui choisi.</w:t>
       </w:r>
       <w:r/>
     </w:p>
     <w:p>
       <w:r>
         <w:tab/>
-        <w:t xml:space="preserve">- Classement par positivité</w:t>
+        <w:t xml:space="preserve">- </w:t>
+      </w:r>
+      <w:r>
+        <w:rPr>
+          <w:b/>
+        </w:rPr>
+        <w:t xml:space="preserve">Nuage de mots</w:t>
       </w:r>
       <w:r/>
     </w:p>
     <w:p>
       <w:r>
-        <w:tab/>
-        <w:t xml:space="preserve">- Présentation des articles similaires</w:t>
+        <w:t xml:space="preserve">Affiche les termes les plus utilisés d’une période choisie sous la forme d’un nuage de mots.</w:t>
       </w:r>
       <w:r/>
     </w:p>
     <w:p>
+      <w:pPr>
+        <w:rPr>
+          <w:b/>
+        </w:rPr>
+      </w:pPr>
       <w:r>
         <w:tab/>
-        <w:t xml:space="preserve">- Nuage de mots</w:t>
+        <w:t xml:space="preserve">-</w:t>
+      </w:r>
+      <w:r>
+        <w:rPr>
+          <w:b/>
+        </w:rPr>
+        <w:t xml:space="preserve"> Statistiques</w:t>
+      </w:r>
+      <w:r>
+        <w:rPr>
+          <w:b/>
+        </w:rPr>
+      </w:r>
+    </w:p>
+    <w:p>
+      <w:r>
+        <w:t xml:space="preserve">Présente quelques statistique générales sur les données</w:t>
+      </w:r>
+      <w:r>
+        <w:t xml:space="preserve">.</w:t>
       </w:r>
       <w:r/>
     </w:p>
     <w:p>
-      <w:r>
-        <w:tab/>
-        <w:t xml:space="preserve">- Statistiques</w:t>
-      </w:r>
-      <w:r/>
-      <w:r/>
-      <w:r/>
-    </w:p>
-    <w:p>
       <w:pPr>
-        <w:pStyle w:val="375"/>
+        <w:pStyle w:val="558"/>
       </w:pPr>
-      <w:r/>
       <w:r>
         <w:t xml:space="preserve">Docker</w:t>
       </w:r>
@@ -303,15 +404,42 @@
       <w:r/>
     </w:p>
     <w:p>
+      <w:r/>
+      <w:r/>
+    </w:p>
+    <w:p>
       <w:pPr>
-        <w:pStyle w:val="370"/>
+        <w:pStyle w:val="553"/>
+      </w:pPr>
+      <w:r>
+        <w:t xml:space="preserve">Choix</w:t>
+      </w:r>
+      <w:r/>
+    </w:p>
+    <w:p>
+      <w:r>
+        <w:t xml:space="preserve">Utilisation de Google Actu</w:t>
+      </w:r>
+      <w:r/>
+    </w:p>
+    <w:p>
+      <w:r/>
+      <w:r/>
+    </w:p>
+    <w:p>
+      <w:pPr>
+        <w:pStyle w:val="553"/>
         <w:ind w:left="0" w:firstLine="0"/>
       </w:pPr>
       <w:r>
-        <w:t xml:space="preserve">Problèmes</w:t>
+        <w:t xml:space="preserve">Problèmes rencontrés</w:t>
       </w:r>
       <w:r/>
-      <w:r/>
+    </w:p>
+    <w:p>
+      <w:r>
+        <w:t xml:space="preserve">crontab</w:t>
+      </w:r>
       <w:r/>
     </w:p>
     <w:p>
@@ -321,8 +449,12 @@
       <w:r/>
     </w:p>
     <w:p>
+      <w:r/>
+      <w:r/>
+    </w:p>
+    <w:p>
       <w:pPr>
-        <w:pStyle w:val="370"/>
+        <w:pStyle w:val="553"/>
         <w:ind w:left="0" w:firstLine="0"/>
       </w:pPr>
       <w:r>
@@ -332,7 +464,7 @@
     </w:p>
     <w:p>
       <w:pPr>
-        <w:pStyle w:val="387"/>
+        <w:pStyle w:val="570"/>
         <w:numPr>
           <w:ilvl w:val="0"/>
           <w:numId w:val="5"/>
@@ -345,7 +477,33 @@
     </w:p>
     <w:p>
       <w:pPr>
-        <w:pStyle w:val="387"/>
+        <w:pStyle w:val="570"/>
+        <w:numPr>
+          <w:ilvl w:val="0"/>
+          <w:numId w:val="5"/>
+        </w:numPr>
+      </w:pPr>
+      <w:r>
+        <w:t xml:space="preserve">Statistiques plus détaillées</w:t>
+      </w:r>
+      <w:r/>
+    </w:p>
+    <w:p>
+      <w:pPr>
+        <w:pStyle w:val="570"/>
+        <w:numPr>
+          <w:ilvl w:val="0"/>
+          <w:numId w:val="5"/>
+        </w:numPr>
+      </w:pPr>
+      <w:r>
+        <w:t xml:space="preserve">Statistiques propres aux données affichées dans la partie classement</w:t>
+      </w:r>
+      <w:r/>
+    </w:p>
+    <w:p>
+      <w:pPr>
+        <w:pStyle w:val="570"/>
         <w:numPr>
           <w:ilvl w:val="0"/>
           <w:numId w:val="5"/>
@@ -355,12 +513,10 @@
         <w:t xml:space="preserve">Mise en place d’un système de pagination </w:t>
       </w:r>
       <w:r/>
-      <w:r/>
-      <w:r/>
     </w:p>
     <w:p>
       <w:pPr>
-        <w:pStyle w:val="387"/>
+        <w:pStyle w:val="570"/>
         <w:numPr>
           <w:ilvl w:val="0"/>
           <w:numId w:val="5"/>
@@ -373,7 +529,7 @@
     </w:p>
     <w:p>
       <w:pPr>
-        <w:pStyle w:val="387"/>
+        <w:pStyle w:val="570"/>
         <w:numPr>
           <w:ilvl w:val="0"/>
           <w:numId w:val="5"/>
@@ -381,6 +537,32 @@
       </w:pPr>
       <w:r>
         <w:t xml:space="preserve">Extraction des Noms propres, classement par positivité et possibilité d’afficher les articles liés</w:t>
+      </w:r>
+      <w:r/>
+    </w:p>
+    <w:p>
+      <w:pPr>
+        <w:pStyle w:val="570"/>
+        <w:numPr>
+          <w:ilvl w:val="0"/>
+          <w:numId w:val="5"/>
+        </w:numPr>
+      </w:pPr>
+      <w:r>
+        <w:t xml:space="preserve">Compte utilisateur et système de recommandations</w:t>
+      </w:r>
+      <w:r/>
+    </w:p>
+    <w:p>
+      <w:pPr>
+        <w:pStyle w:val="570"/>
+        <w:numPr>
+          <w:ilvl w:val="0"/>
+          <w:numId w:val="5"/>
+        </w:numPr>
+      </w:pPr>
+      <w:r>
+        <w:t xml:space="preserve">CSS et retouches esthétiques</w:t>
       </w:r>
       <w:r/>
     </w:p>
@@ -403,7 +585,6 @@
       <w:pPr>
         <w:spacing w:lineRule="auto" w:line="240" w:after="0"/>
       </w:pPr>
-      <w:r/>
       <w:r>
         <w:separator/>
       </w:r>
@@ -415,7 +596,6 @@
       <w:pPr>
         <w:spacing w:lineRule="auto" w:line="240" w:after="0"/>
       </w:pPr>
-      <w:r/>
       <w:r>
         <w:continuationSeparator/>
       </w:r>
@@ -1232,10 +1412,9 @@
     <w:lsdException w:name="Bibliography" w:uiPriority="37"/>
     <w:lsdException w:name="TOC Heading" w:uiPriority="39" w:qFormat="1"/>
   </w:latentStyles>
-  <w:style w:type="character" w:styleId="12">
+  <w:style w:type="character" w:styleId="396">
     <w:name w:val="Heading 1 Char"/>
-    <w:basedOn w:val="9"/>
-    <w:link w:val="369"/>
+    <w:link w:val="552"/>
     <w:uiPriority w:val="9"/>
     <w:rPr>
       <w:rFonts w:ascii="Arial" w:hAnsi="Arial" w:cs="Arial" w:eastAsia="Arial"/>
@@ -1243,20 +1422,18 @@
       <w:szCs w:val="40"/>
     </w:rPr>
   </w:style>
-  <w:style w:type="character" w:styleId="14">
+  <w:style w:type="character" w:styleId="397">
     <w:name w:val="Heading 2 Char"/>
-    <w:basedOn w:val="9"/>
-    <w:link w:val="370"/>
+    <w:link w:val="553"/>
     <w:uiPriority w:val="9"/>
     <w:rPr>
       <w:rFonts w:ascii="Arial" w:hAnsi="Arial" w:cs="Arial" w:eastAsia="Arial"/>
       <w:sz w:val="34"/>
     </w:rPr>
   </w:style>
-  <w:style w:type="character" w:styleId="16">
+  <w:style w:type="character" w:styleId="398">
     <w:name w:val="Heading 3 Char"/>
-    <w:basedOn w:val="9"/>
-    <w:link w:val="371"/>
+    <w:link w:val="554"/>
     <w:uiPriority w:val="9"/>
     <w:rPr>
       <w:rFonts w:ascii="Arial" w:hAnsi="Arial" w:cs="Arial" w:eastAsia="Arial"/>
@@ -1264,10 +1441,9 @@
       <w:szCs w:val="30"/>
     </w:rPr>
   </w:style>
-  <w:style w:type="character" w:styleId="18">
+  <w:style w:type="character" w:styleId="399">
     <w:name w:val="Heading 4 Char"/>
-    <w:basedOn w:val="9"/>
-    <w:link w:val="372"/>
+    <w:link w:val="555"/>
     <w:uiPriority w:val="9"/>
     <w:rPr>
       <w:rFonts w:ascii="Arial" w:hAnsi="Arial" w:cs="Arial" w:eastAsia="Arial"/>
@@ -1277,10 +1453,9 @@
       <w:szCs w:val="26"/>
     </w:rPr>
   </w:style>
-  <w:style w:type="character" w:styleId="20">
+  <w:style w:type="character" w:styleId="400">
     <w:name w:val="Heading 5 Char"/>
-    <w:basedOn w:val="9"/>
-    <w:link w:val="373"/>
+    <w:link w:val="556"/>
     <w:uiPriority w:val="9"/>
     <w:rPr>
       <w:rFonts w:ascii="Arial" w:hAnsi="Arial" w:cs="Arial" w:eastAsia="Arial"/>
@@ -1290,10 +1465,9 @@
       <w:szCs w:val="24"/>
     </w:rPr>
   </w:style>
-  <w:style w:type="character" w:styleId="22">
+  <w:style w:type="character" w:styleId="401">
     <w:name w:val="Heading 6 Char"/>
-    <w:basedOn w:val="9"/>
-    <w:link w:val="374"/>
+    <w:link w:val="557"/>
     <w:uiPriority w:val="9"/>
     <w:rPr>
       <w:rFonts w:ascii="Arial" w:hAnsi="Arial" w:cs="Arial" w:eastAsia="Arial"/>
@@ -1303,10 +1477,9 @@
       <w:szCs w:val="22"/>
     </w:rPr>
   </w:style>
-  <w:style w:type="character" w:styleId="24">
+  <w:style w:type="character" w:styleId="402">
     <w:name w:val="Heading 7 Char"/>
-    <w:basedOn w:val="9"/>
-    <w:link w:val="375"/>
+    <w:link w:val="558"/>
     <w:uiPriority w:val="9"/>
     <w:rPr>
       <w:rFonts w:ascii="Arial" w:hAnsi="Arial" w:cs="Arial" w:eastAsia="Arial"/>
@@ -1318,10 +1491,9 @@
       <w:szCs w:val="22"/>
     </w:rPr>
   </w:style>
-  <w:style w:type="character" w:styleId="26">
+  <w:style w:type="character" w:styleId="403">
     <w:name w:val="Heading 8 Char"/>
-    <w:basedOn w:val="9"/>
-    <w:link w:val="376"/>
+    <w:link w:val="559"/>
     <w:uiPriority w:val="9"/>
     <w:rPr>
       <w:rFonts w:ascii="Arial" w:hAnsi="Arial" w:cs="Arial" w:eastAsia="Arial"/>
@@ -1331,10 +1503,9 @@
       <w:szCs w:val="22"/>
     </w:rPr>
   </w:style>
-  <w:style w:type="character" w:styleId="28">
+  <w:style w:type="character" w:styleId="404">
     <w:name w:val="Heading 9 Char"/>
-    <w:basedOn w:val="9"/>
-    <w:link w:val="377"/>
+    <w:link w:val="560"/>
     <w:uiPriority w:val="9"/>
     <w:rPr>
       <w:rFonts w:ascii="Arial" w:hAnsi="Arial" w:cs="Arial" w:eastAsia="Arial"/>
@@ -1344,57 +1515,53 @@
       <w:szCs w:val="21"/>
     </w:rPr>
   </w:style>
-  <w:style w:type="character" w:styleId="33">
+  <w:style w:type="character" w:styleId="405">
     <w:name w:val="Title Char"/>
-    <w:basedOn w:val="9"/>
-    <w:link w:val="386"/>
+    <w:link w:val="569"/>
     <w:uiPriority w:val="10"/>
     <w:rPr>
       <w:sz w:val="48"/>
       <w:szCs w:val="48"/>
     </w:rPr>
   </w:style>
-  <w:style w:type="character" w:styleId="35">
+  <w:style w:type="character" w:styleId="406">
     <w:name w:val="Subtitle Char"/>
-    <w:basedOn w:val="9"/>
-    <w:link w:val="384"/>
+    <w:link w:val="567"/>
     <w:uiPriority w:val="11"/>
     <w:rPr>
       <w:sz w:val="24"/>
       <w:szCs w:val="24"/>
     </w:rPr>
   </w:style>
-  <w:style w:type="character" w:styleId="37">
+  <w:style w:type="character" w:styleId="407">
     <w:name w:val="Quote Char"/>
-    <w:link w:val="383"/>
+    <w:link w:val="566"/>
     <w:uiPriority w:val="29"/>
     <w:rPr>
       <w:i/>
     </w:rPr>
   </w:style>
-  <w:style w:type="character" w:styleId="39">
+  <w:style w:type="character" w:styleId="408">
     <w:name w:val="Intense Quote Char"/>
-    <w:link w:val="385"/>
+    <w:link w:val="568"/>
     <w:uiPriority w:val="30"/>
     <w:rPr>
       <w:i/>
     </w:rPr>
   </w:style>
-  <w:style w:type="character" w:styleId="41">
+  <w:style w:type="character" w:styleId="409">
     <w:name w:val="Header Char"/>
-    <w:basedOn w:val="9"/>
-    <w:link w:val="381"/>
+    <w:link w:val="564"/>
     <w:uiPriority w:val="99"/>
   </w:style>
-  <w:style w:type="character" w:styleId="43">
+  <w:style w:type="character" w:styleId="410">
     <w:name w:val="Footer Char"/>
-    <w:basedOn w:val="9"/>
-    <w:link w:val="380"/>
+    <w:link w:val="563"/>
     <w:uiPriority w:val="99"/>
   </w:style>
-  <w:style w:type="table" w:styleId="44">
+  <w:style w:type="table" w:styleId="411">
     <w:name w:val="Table Grid"/>
-    <w:basedOn w:val="378"/>
+    <w:basedOn w:val="561"/>
     <w:uiPriority w:val="59"/>
     <w:pPr>
       <w:spacing w:lineRule="auto" w:line="240" w:after="0"/>
@@ -1417,9 +1584,9 @@
       </w:tblCellMar>
     </w:tblPr>
   </w:style>
-  <w:style w:type="table" w:styleId="45">
+  <w:style w:type="table" w:styleId="412">
     <w:name w:val="Table Grid Light"/>
-    <w:basedOn w:val="378"/>
+    <w:basedOn w:val="561"/>
     <w:uiPriority w:val="59"/>
     <w:pPr>
       <w:spacing w:lineRule="auto" w:line="240" w:after="0"/>
@@ -1442,9 +1609,9 @@
       </w:tblCellMar>
     </w:tblPr>
   </w:style>
-  <w:style w:type="table" w:styleId="46">
+  <w:style w:type="table" w:styleId="413">
     <w:name w:val="Plain Table 1"/>
-    <w:basedOn w:val="378"/>
+    <w:basedOn w:val="561"/>
     <w:uiPriority w:val="59"/>
     <w:pPr>
       <w:spacing w:lineRule="auto" w:line="240" w:after="0"/>
@@ -1509,9 +1676,9 @@
       </w:rPr>
     </w:tblStylePr>
   </w:style>
-  <w:style w:type="table" w:styleId="47">
+  <w:style w:type="table" w:styleId="414">
     <w:name w:val="Plain Table 2"/>
-    <w:basedOn w:val="378"/>
+    <w:basedOn w:val="561"/>
     <w:uiPriority w:val="59"/>
     <w:pPr>
       <w:spacing w:lineRule="auto" w:line="240" w:after="0"/>
@@ -1594,9 +1761,9 @@
       </w:rPr>
     </w:tblStylePr>
   </w:style>
-  <w:style w:type="table" w:styleId="48">
+  <w:style w:type="table" w:styleId="415">
     <w:name w:val="Plain Table 3"/>
-    <w:basedOn w:val="378"/>
+    <w:basedOn w:val="561"/>
     <w:uiPriority w:val="99"/>
     <w:pPr>
       <w:spacing w:lineRule="auto" w:line="240" w:after="0"/>
@@ -1671,9 +1838,9 @@
       </w:rPr>
     </w:tblStylePr>
   </w:style>
-  <w:style w:type="table" w:styleId="49">
+  <w:style w:type="table" w:styleId="416">
     <w:name w:val="Plain Table 4"/>
-    <w:basedOn w:val="378"/>
+    <w:basedOn w:val="561"/>
     <w:uiPriority w:val="99"/>
     <w:pPr>
       <w:spacing w:lineRule="auto" w:line="240" w:after="0"/>
@@ -1728,9 +1895,9 @@
       </w:rPr>
     </w:tblStylePr>
   </w:style>
-  <w:style w:type="table" w:styleId="50">
+  <w:style w:type="table" w:styleId="417">
     <w:name w:val="Plain Table 5"/>
-    <w:basedOn w:val="378"/>
+    <w:basedOn w:val="561"/>
     <w:uiPriority w:val="99"/>
     <w:pPr>
       <w:spacing w:lineRule="auto" w:line="240" w:after="0"/>
@@ -1816,9 +1983,9 @@
       </w:tcPr>
     </w:tblStylePr>
   </w:style>
-  <w:style w:type="table" w:styleId="51">
+  <w:style w:type="table" w:styleId="418">
     <w:name w:val="Grid Table 1 Light"/>
-    <w:basedOn w:val="378"/>
+    <w:basedOn w:val="561"/>
     <w:uiPriority w:val="99"/>
     <w:pPr>
       <w:spacing w:lineRule="auto" w:line="240" w:after="0"/>
@@ -1881,9 +2048,9 @@
       </w:rPr>
     </w:tblStylePr>
   </w:style>
-  <w:style w:type="table" w:styleId="52">
+  <w:style w:type="table" w:styleId="419">
     <w:name w:val="Grid Table 1 Light - Accent 1"/>
-    <w:basedOn w:val="378"/>
+    <w:basedOn w:val="561"/>
     <w:uiPriority w:val="99"/>
     <w:pPr>
       <w:spacing w:lineRule="auto" w:line="240" w:after="0"/>
@@ -1946,9 +2113,9 @@
       </w:rPr>
     </w:tblStylePr>
   </w:style>
-  <w:style w:type="table" w:styleId="53">
+  <w:style w:type="table" w:styleId="420">
     <w:name w:val="Grid Table 1 Light - Accent 2"/>
-    <w:basedOn w:val="378"/>
+    <w:basedOn w:val="561"/>
     <w:uiPriority w:val="99"/>
     <w:pPr>
       <w:spacing w:lineRule="auto" w:line="240" w:after="0"/>
@@ -2011,9 +2178,9 @@
       </w:rPr>
     </w:tblStylePr>
   </w:style>
-  <w:style w:type="table" w:styleId="54">
+  <w:style w:type="table" w:styleId="421">
     <w:name w:val="Grid Table 1 Light - Accent 3"/>
-    <w:basedOn w:val="378"/>
+    <w:basedOn w:val="561"/>
     <w:uiPriority w:val="99"/>
     <w:pPr>
       <w:spacing w:lineRule="auto" w:line="240" w:after="0"/>
@@ -2076,9 +2243,9 @@
       </w:rPr>
     </w:tblStylePr>
   </w:style>
-  <w:style w:type="table" w:styleId="55">
+  <w:style w:type="table" w:styleId="422">
     <w:name w:val="Grid Table 1 Light - Accent 4"/>
-    <w:basedOn w:val="378"/>
+    <w:basedOn w:val="561"/>
     <w:uiPriority w:val="99"/>
     <w:pPr>
       <w:spacing w:lineRule="auto" w:line="240" w:after="0"/>
@@ -2141,9 +2308,9 @@
       </w:rPr>
     </w:tblStylePr>
   </w:style>
-  <w:style w:type="table" w:styleId="56">
+  <w:style w:type="table" w:styleId="423">
     <w:name w:val="Grid Table 1 Light - Accent 5"/>
-    <w:basedOn w:val="378"/>
+    <w:basedOn w:val="561"/>
     <w:uiPriority w:val="99"/>
     <w:pPr>
       <w:spacing w:lineRule="auto" w:line="240" w:after="0"/>
@@ -2206,9 +2373,9 @@
       </w:rPr>
     </w:tblStylePr>
   </w:style>
-  <w:style w:type="table" w:styleId="57">
+  <w:style w:type="table" w:styleId="424">
     <w:name w:val="Grid Table 1 Light - Accent 6"/>
-    <w:basedOn w:val="378"/>
+    <w:basedOn w:val="561"/>
     <w:uiPriority w:val="99"/>
     <w:pPr>
       <w:spacing w:lineRule="auto" w:line="240" w:after="0"/>
@@ -2271,9 +2438,9 @@
       </w:rPr>
     </w:tblStylePr>
   </w:style>
-  <w:style w:type="table" w:styleId="58">
+  <w:style w:type="table" w:styleId="425">
     <w:name w:val="Grid Table 2"/>
-    <w:basedOn w:val="378"/>
+    <w:basedOn w:val="561"/>
     <w:uiPriority w:val="99"/>
     <w:pPr>
       <w:spacing w:lineRule="auto" w:line="240" w:after="0"/>
@@ -2351,9 +2518,9 @@
       </w:tcPr>
     </w:tblStylePr>
   </w:style>
-  <w:style w:type="table" w:styleId="59">
+  <w:style w:type="table" w:styleId="426">
     <w:name w:val="Grid Table 2 - Accent 1"/>
-    <w:basedOn w:val="378"/>
+    <w:basedOn w:val="561"/>
     <w:uiPriority w:val="99"/>
     <w:pPr>
       <w:spacing w:lineRule="auto" w:line="240" w:after="0"/>
@@ -2431,9 +2598,9 @@
       </w:tcPr>
     </w:tblStylePr>
   </w:style>
-  <w:style w:type="table" w:styleId="60">
+  <w:style w:type="table" w:styleId="427">
     <w:name w:val="Grid Table 2 - Accent 2"/>
-    <w:basedOn w:val="378"/>
+    <w:basedOn w:val="561"/>
     <w:uiPriority w:val="99"/>
     <w:pPr>
       <w:spacing w:lineRule="auto" w:line="240" w:after="0"/>
@@ -2511,9 +2678,9 @@
       </w:tcPr>
     </w:tblStylePr>
   </w:style>
-  <w:style w:type="table" w:styleId="61">
+  <w:style w:type="table" w:styleId="428">
     <w:name w:val="Grid Table 2 - Accent 3"/>
-    <w:basedOn w:val="378"/>
+    <w:basedOn w:val="561"/>
     <w:uiPriority w:val="99"/>
     <w:pPr>
       <w:spacing w:lineRule="auto" w:line="240" w:after="0"/>
@@ -2591,9 +2758,9 @@
       </w:tcPr>
     </w:tblStylePr>
   </w:style>
-  <w:style w:type="table" w:styleId="62">
+  <w:style w:type="table" w:styleId="429">
     <w:name w:val="Grid Table 2 - Accent 4"/>
-    <w:basedOn w:val="378"/>
+    <w:basedOn w:val="561"/>
     <w:uiPriority w:val="99"/>
     <w:pPr>
       <w:spacing w:lineRule="auto" w:line="240" w:after="0"/>
@@ -2671,9 +2838,9 @@
       </w:tcPr>
     </w:tblStylePr>
   </w:style>
-  <w:style w:type="table" w:styleId="63">
+  <w:style w:type="table" w:styleId="430">
     <w:name w:val="Grid Table 2 - Accent 5"/>
-    <w:basedOn w:val="378"/>
+    <w:basedOn w:val="561"/>
     <w:uiPriority w:val="99"/>
     <w:pPr>
       <w:spacing w:lineRule="auto" w:line="240" w:after="0"/>
@@ -2751,9 +2918,9 @@
       </w:tcPr>
     </w:tblStylePr>
   </w:style>
-  <w:style w:type="table" w:styleId="64">
+  <w:style w:type="table" w:styleId="431">
     <w:name w:val="Grid Table 2 - Accent 6"/>
-    <w:basedOn w:val="378"/>
+    <w:basedOn w:val="561"/>
     <w:uiPriority w:val="99"/>
     <w:pPr>
       <w:spacing w:lineRule="auto" w:line="240" w:after="0"/>
@@ -2831,9 +2998,9 @@
       </w:tcPr>
     </w:tblStylePr>
   </w:style>
-  <w:style w:type="table" w:styleId="65">
+  <w:style w:type="table" w:styleId="432">
     <w:name w:val="Grid Table 3"/>
-    <w:basedOn w:val="378"/>
+    <w:basedOn w:val="561"/>
     <w:uiPriority w:val="99"/>
     <w:pPr>
       <w:spacing w:lineRule="auto" w:line="240" w:after="0"/>
@@ -2877,7 +3044,7 @@
         <w:jc w:val="right"/>
       </w:pPr>
       <w:tcPr>
-        <w:shd w:color="auto" w:fill="FFFFFF"/>
+        <w:shd w:val="clear" w:color="auto" w:fill="FFFFFF"/>
         <w:tcBorders>
           <w:left w:val="none" w:color="000000" w:sz="4" w:space="0"/>
           <w:top w:val="none" w:color="000000" w:sz="4" w:space="0"/>
@@ -2907,7 +3074,7 @@
         <w:color w:val="404040"/>
       </w:rPr>
       <w:tcPr>
-        <w:shd w:color="auto" w:fill="FFFFFF"/>
+        <w:shd w:val="clear" w:color="auto" w:fill="FFFFFF"/>
         <w:tcBorders>
           <w:left w:val="none" w:color="000000" w:sz="4" w:space="0"/>
           <w:top w:val="none" w:color="000000" w:sz="4" w:space="0"/>
@@ -2932,9 +3099,9 @@
       </w:tcPr>
     </w:tblStylePr>
   </w:style>
-  <w:style w:type="table" w:styleId="66">
+  <w:style w:type="table" w:styleId="433">
     <w:name w:val="Grid Table 3 - Accent 1"/>
-    <w:basedOn w:val="378"/>
+    <w:basedOn w:val="561"/>
     <w:uiPriority w:val="99"/>
     <w:pPr>
       <w:spacing w:lineRule="auto" w:line="240" w:after="0"/>
@@ -2978,7 +3145,7 @@
         <w:jc w:val="right"/>
       </w:pPr>
       <w:tcPr>
-        <w:shd w:color="auto" w:fill="FFFFFF"/>
+        <w:shd w:val="clear" w:color="auto" w:fill="FFFFFF"/>
         <w:tcBorders>
           <w:left w:val="none" w:color="000000" w:sz="4" w:space="0"/>
           <w:top w:val="none" w:color="000000" w:sz="4" w:space="0"/>
@@ -3008,7 +3175,7 @@
         <w:color w:val="404040"/>
       </w:rPr>
       <w:tcPr>
-        <w:shd w:color="auto" w:fill="FFFFFF"/>
+        <w:shd w:val="clear" w:color="auto" w:fill="FFFFFF"/>
         <w:tcBorders>
           <w:left w:val="none" w:color="000000" w:sz="4" w:space="0"/>
           <w:top w:val="none" w:color="000000" w:sz="4" w:space="0"/>
@@ -3033,9 +3200,9 @@
       </w:tcPr>
     </w:tblStylePr>
   </w:style>
-  <w:style w:type="table" w:styleId="67">
+  <w:style w:type="table" w:styleId="434">
     <w:name w:val="Grid Table 3 - Accent 2"/>
-    <w:basedOn w:val="378"/>
+    <w:basedOn w:val="561"/>
     <w:uiPriority w:val="99"/>
     <w:pPr>
       <w:spacing w:lineRule="auto" w:line="240" w:after="0"/>
@@ -3079,7 +3246,7 @@
         <w:jc w:val="right"/>
       </w:pPr>
       <w:tcPr>
-        <w:shd w:color="auto" w:fill="FFFFFF"/>
+        <w:shd w:val="clear" w:color="auto" w:fill="FFFFFF"/>
         <w:tcBorders>
           <w:left w:val="none" w:color="000000" w:sz="4" w:space="0"/>
           <w:top w:val="none" w:color="000000" w:sz="4" w:space="0"/>
@@ -3109,7 +3276,7 @@
         <w:color w:val="404040"/>
       </w:rPr>
       <w:tcPr>
-        <w:shd w:color="auto" w:fill="FFFFFF"/>
+        <w:shd w:val="clear" w:color="auto" w:fill="FFFFFF"/>
         <w:tcBorders>
           <w:left w:val="none" w:color="000000" w:sz="4" w:space="0"/>
           <w:top w:val="none" w:color="000000" w:sz="4" w:space="0"/>
@@ -3134,9 +3301,9 @@
       </w:tcPr>
     </w:tblStylePr>
   </w:style>
-  <w:style w:type="table" w:styleId="68">
+  <w:style w:type="table" w:styleId="435">
     <w:name w:val="Grid Table 3 - Accent 3"/>
-    <w:basedOn w:val="378"/>
+    <w:basedOn w:val="561"/>
     <w:uiPriority w:val="99"/>
     <w:pPr>
       <w:spacing w:lineRule="auto" w:line="240" w:after="0"/>
@@ -3180,7 +3347,7 @@
         <w:jc w:val="right"/>
       </w:pPr>
       <w:tcPr>
-        <w:shd w:color="auto" w:fill="FFFFFF"/>
+        <w:shd w:val="clear" w:color="auto" w:fill="FFFFFF"/>
         <w:tcBorders>
           <w:left w:val="none" w:color="000000" w:sz="4" w:space="0"/>
           <w:top w:val="none" w:color="000000" w:sz="4" w:space="0"/>
@@ -3210,7 +3377,7 @@
         <w:color w:val="404040"/>
       </w:rPr>
       <w:tcPr>
-        <w:shd w:color="auto" w:fill="FFFFFF"/>
+        <w:shd w:val="clear" w:color="auto" w:fill="FFFFFF"/>
         <w:tcBorders>
           <w:left w:val="none" w:color="000000" w:sz="4" w:space="0"/>
           <w:top w:val="none" w:color="000000" w:sz="4" w:space="0"/>
@@ -3235,9 +3402,9 @@
       </w:tcPr>
     </w:tblStylePr>
   </w:style>
-  <w:style w:type="table" w:styleId="69">
+  <w:style w:type="table" w:styleId="436">
     <w:name w:val="Grid Table 3 - Accent 4"/>
-    <w:basedOn w:val="378"/>
+    <w:basedOn w:val="561"/>
     <w:uiPriority w:val="99"/>
     <w:pPr>
       <w:spacing w:lineRule="auto" w:line="240" w:after="0"/>
@@ -3281,7 +3448,7 @@
         <w:jc w:val="right"/>
       </w:pPr>
       <w:tcPr>
-        <w:shd w:color="auto" w:fill="FFFFFF"/>
+        <w:shd w:val="clear" w:color="auto" w:fill="FFFFFF"/>
         <w:tcBorders>
           <w:left w:val="none" w:color="000000" w:sz="4" w:space="0"/>
           <w:top w:val="none" w:color="000000" w:sz="4" w:space="0"/>
@@ -3311,7 +3478,7 @@
         <w:color w:val="404040"/>
       </w:rPr>
       <w:tcPr>
-        <w:shd w:color="auto" w:fill="FFFFFF"/>
+        <w:shd w:val="clear" w:color="auto" w:fill="FFFFFF"/>
         <w:tcBorders>
           <w:left w:val="none" w:color="000000" w:sz="4" w:space="0"/>
           <w:top w:val="none" w:color="000000" w:sz="4" w:space="0"/>
@@ -3336,9 +3503,9 @@
       </w:tcPr>
     </w:tblStylePr>
   </w:style>
-  <w:style w:type="table" w:styleId="70">
+  <w:style w:type="table" w:styleId="437">
     <w:name w:val="Grid Table 3 - Accent 5"/>
-    <w:basedOn w:val="378"/>
+    <w:basedOn w:val="561"/>
     <w:uiPriority w:val="99"/>
     <w:pPr>
       <w:spacing w:lineRule="auto" w:line="240" w:after="0"/>
@@ -3382,7 +3549,7 @@
         <w:jc w:val="right"/>
       </w:pPr>
       <w:tcPr>
-        <w:shd w:color="auto" w:fill="FFFFFF"/>
+        <w:shd w:val="clear" w:color="auto" w:fill="FFFFFF"/>
         <w:tcBorders>
           <w:left w:val="none" w:color="000000" w:sz="4" w:space="0"/>
           <w:top w:val="none" w:color="000000" w:sz="4" w:space="0"/>
@@ -3412,7 +3579,7 @@
         <w:color w:val="404040"/>
       </w:rPr>
       <w:tcPr>
-        <w:shd w:color="auto" w:fill="FFFFFF"/>
+        <w:shd w:val="clear" w:color="auto" w:fill="FFFFFF"/>
         <w:tcBorders>
           <w:left w:val="none" w:color="000000" w:sz="4" w:space="0"/>
           <w:top w:val="none" w:color="000000" w:sz="4" w:space="0"/>
@@ -3437,9 +3604,9 @@
       </w:tcPr>
     </w:tblStylePr>
   </w:style>
-  <w:style w:type="table" w:styleId="71">
+  <w:style w:type="table" w:styleId="438">
     <w:name w:val="Grid Table 3 - Accent 6"/>
-    <w:basedOn w:val="378"/>
+    <w:basedOn w:val="561"/>
     <w:uiPriority w:val="99"/>
     <w:pPr>
       <w:spacing w:lineRule="auto" w:line="240" w:after="0"/>
@@ -3483,7 +3650,7 @@
         <w:jc w:val="right"/>
       </w:pPr>
       <w:tcPr>
-        <w:shd w:color="auto" w:fill="FFFFFF"/>
+        <w:shd w:val="clear" w:color="auto" w:fill="FFFFFF"/>
         <w:tcBorders>
           <w:left w:val="none" w:color="000000" w:sz="4" w:space="0"/>
           <w:top w:val="none" w:color="000000" w:sz="4" w:space="0"/>
@@ -3513,7 +3680,7 @@
         <w:color w:val="404040"/>
       </w:rPr>
       <w:tcPr>
-        <w:shd w:color="auto" w:fill="FFFFFF"/>
+        <w:shd w:val="clear" w:color="auto" w:fill="FFFFFF"/>
         <w:tcBorders>
           <w:left w:val="none" w:color="000000" w:sz="4" w:space="0"/>
           <w:top w:val="none" w:color="000000" w:sz="4" w:space="0"/>
@@ -3538,9 +3705,9 @@
       </w:tcPr>
     </w:tblStylePr>
   </w:style>
-  <w:style w:type="table" w:styleId="72">
+  <w:style w:type="table" w:styleId="439">
     <w:name w:val="Grid Table 4"/>
-    <w:basedOn w:val="378"/>
+    <w:basedOn w:val="561"/>
     <w:uiPriority w:val="59"/>
     <w:pPr>
       <w:spacing w:lineRule="auto" w:line="240" w:after="0"/>
@@ -3619,9 +3786,9 @@
       </w:tcPr>
     </w:tblStylePr>
   </w:style>
-  <w:style w:type="table" w:styleId="73">
+  <w:style w:type="table" w:styleId="440">
     <w:name w:val="Grid Table 4 - Accent 1"/>
-    <w:basedOn w:val="378"/>
+    <w:basedOn w:val="561"/>
     <w:uiPriority w:val="59"/>
     <w:pPr>
       <w:spacing w:lineRule="auto" w:line="240" w:after="0"/>
@@ -3700,9 +3867,9 @@
       </w:tcPr>
     </w:tblStylePr>
   </w:style>
-  <w:style w:type="table" w:styleId="74">
+  <w:style w:type="table" w:styleId="441">
     <w:name w:val="Grid Table 4 - Accent 2"/>
-    <w:basedOn w:val="378"/>
+    <w:basedOn w:val="561"/>
     <w:uiPriority w:val="59"/>
     <w:pPr>
       <w:spacing w:lineRule="auto" w:line="240" w:after="0"/>
@@ -3781,9 +3948,9 @@
       </w:tcPr>
     </w:tblStylePr>
   </w:style>
-  <w:style w:type="table" w:styleId="75">
+  <w:style w:type="table" w:styleId="442">
     <w:name w:val="Grid Table 4 - Accent 3"/>
-    <w:basedOn w:val="378"/>
+    <w:basedOn w:val="561"/>
     <w:uiPriority w:val="59"/>
     <w:pPr>
       <w:spacing w:lineRule="auto" w:line="240" w:after="0"/>
@@ -3862,9 +4029,9 @@
       </w:tcPr>
     </w:tblStylePr>
   </w:style>
-  <w:style w:type="table" w:styleId="76">
+  <w:style w:type="table" w:styleId="443">
     <w:name w:val="Grid Table 4 - Accent 4"/>
-    <w:basedOn w:val="378"/>
+    <w:basedOn w:val="561"/>
     <w:uiPriority w:val="59"/>
     <w:pPr>
       <w:spacing w:lineRule="auto" w:line="240" w:after="0"/>
@@ -3943,9 +4110,9 @@
       </w:tcPr>
     </w:tblStylePr>
   </w:style>
-  <w:style w:type="table" w:styleId="77">
+  <w:style w:type="table" w:styleId="444">
     <w:name w:val="Grid Table 4 - Accent 5"/>
-    <w:basedOn w:val="378"/>
+    <w:basedOn w:val="561"/>
     <w:uiPriority w:val="59"/>
     <w:pPr>
       <w:spacing w:lineRule="auto" w:line="240" w:after="0"/>
@@ -4024,9 +4191,9 @@
       </w:tcPr>
     </w:tblStylePr>
   </w:style>
-  <w:style w:type="table" w:styleId="78">
+  <w:style w:type="table" w:styleId="445">
     <w:name w:val="Grid Table 4 - Accent 6"/>
-    <w:basedOn w:val="378"/>
+    <w:basedOn w:val="561"/>
     <w:uiPriority w:val="59"/>
     <w:pPr>
       <w:spacing w:lineRule="auto" w:line="240" w:after="0"/>
@@ -4105,9 +4272,9 @@
       </w:tcPr>
     </w:tblStylePr>
   </w:style>
-  <w:style w:type="table" w:styleId="79">
+  <w:style w:type="table" w:styleId="446">
     <w:name w:val="Grid Table 5 Dark"/>
-    <w:basedOn w:val="378"/>
+    <w:basedOn w:val="561"/>
     <w:uiPriority w:val="99"/>
     <w:pPr>
       <w:spacing w:lineRule="auto" w:line="240" w:after="0"/>
@@ -4184,9 +4351,9 @@
       </w:tcPr>
     </w:tblStylePr>
   </w:style>
-  <w:style w:type="table" w:styleId="80">
+  <w:style w:type="table" w:styleId="447">
     <w:name w:val="Grid Table 5 Dark- Accent 1"/>
-    <w:basedOn w:val="378"/>
+    <w:basedOn w:val="561"/>
     <w:uiPriority w:val="99"/>
     <w:pPr>
       <w:spacing w:lineRule="auto" w:line="240" w:after="0"/>
@@ -4263,9 +4430,9 @@
       </w:tcPr>
     </w:tblStylePr>
   </w:style>
-  <w:style w:type="table" w:styleId="81">
+  <w:style w:type="table" w:styleId="448">
     <w:name w:val="Grid Table 5 Dark - Accent 2"/>
-    <w:basedOn w:val="378"/>
+    <w:basedOn w:val="561"/>
     <w:uiPriority w:val="99"/>
     <w:pPr>
       <w:spacing w:lineRule="auto" w:line="240" w:after="0"/>
@@ -4342,9 +4509,9 @@
       </w:tcPr>
     </w:tblStylePr>
   </w:style>
-  <w:style w:type="table" w:styleId="82">
+  <w:style w:type="table" w:styleId="449">
     <w:name w:val="Grid Table 5 Dark - Accent 3"/>
-    <w:basedOn w:val="378"/>
+    <w:basedOn w:val="561"/>
     <w:uiPriority w:val="99"/>
     <w:pPr>
       <w:spacing w:lineRule="auto" w:line="240" w:after="0"/>
@@ -4421,9 +4588,9 @@
       </w:tcPr>
     </w:tblStylePr>
   </w:style>
-  <w:style w:type="table" w:styleId="83">
+  <w:style w:type="table" w:styleId="450">
     <w:name w:val="Grid Table 5 Dark- Accent 4"/>
-    <w:basedOn w:val="378"/>
+    <w:basedOn w:val="561"/>
     <w:uiPriority w:val="99"/>
     <w:pPr>
       <w:spacing w:lineRule="auto" w:line="240" w:after="0"/>
@@ -4500,9 +4667,9 @@
       </w:tcPr>
     </w:tblStylePr>
   </w:style>
-  <w:style w:type="table" w:styleId="84">
+  <w:style w:type="table" w:styleId="451">
     <w:name w:val="Grid Table 5 Dark - Accent 5"/>
-    <w:basedOn w:val="378"/>
+    <w:basedOn w:val="561"/>
     <w:uiPriority w:val="99"/>
     <w:pPr>
       <w:spacing w:lineRule="auto" w:line="240" w:after="0"/>
@@ -4579,9 +4746,9 @@
       </w:tcPr>
     </w:tblStylePr>
   </w:style>
-  <w:style w:type="table" w:styleId="85">
+  <w:style w:type="table" w:styleId="452">
     <w:name w:val="Grid Table 5 Dark - Accent 6"/>
-    <w:basedOn w:val="378"/>
+    <w:basedOn w:val="561"/>
     <w:uiPriority w:val="99"/>
     <w:pPr>
       <w:spacing w:lineRule="auto" w:line="240" w:after="0"/>
@@ -4658,9 +4825,9 @@
       </w:tcPr>
     </w:tblStylePr>
   </w:style>
-  <w:style w:type="table" w:styleId="86">
+  <w:style w:type="table" w:styleId="453">
     <w:name w:val="Grid Table 6 Colorful"/>
-    <w:basedOn w:val="378"/>
+    <w:basedOn w:val="561"/>
     <w:uiPriority w:val="99"/>
     <w:pPr>
       <w:spacing w:lineRule="auto" w:line="240" w:after="0"/>
@@ -4737,9 +4904,9 @@
       </w:rPr>
     </w:tblStylePr>
   </w:style>
-  <w:style w:type="table" w:styleId="87">
+  <w:style w:type="table" w:styleId="454">
     <w:name w:val="Grid Table 6 Colorful - Accent 1"/>
-    <w:basedOn w:val="378"/>
+    <w:basedOn w:val="561"/>
     <w:uiPriority w:val="99"/>
     <w:pPr>
       <w:spacing w:lineRule="auto" w:line="240" w:after="0"/>
@@ -4816,9 +4983,9 @@
       </w:rPr>
     </w:tblStylePr>
   </w:style>
-  <w:style w:type="table" w:styleId="88">
+  <w:style w:type="table" w:styleId="455">
     <w:name w:val="Grid Table 6 Colorful - Accent 2"/>
-    <w:basedOn w:val="378"/>
+    <w:basedOn w:val="561"/>
     <w:uiPriority w:val="99"/>
     <w:pPr>
       <w:spacing w:lineRule="auto" w:line="240" w:after="0"/>
@@ -4895,9 +5062,9 @@
       </w:rPr>
     </w:tblStylePr>
   </w:style>
-  <w:style w:type="table" w:styleId="89">
+  <w:style w:type="table" w:styleId="456">
     <w:name w:val="Grid Table 6 Colorful - Accent 3"/>
-    <w:basedOn w:val="378"/>
+    <w:basedOn w:val="561"/>
     <w:uiPriority w:val="99"/>
     <w:pPr>
       <w:spacing w:lineRule="auto" w:line="240" w:after="0"/>
@@ -4974,9 +5141,9 @@
       </w:rPr>
     </w:tblStylePr>
   </w:style>
-  <w:style w:type="table" w:styleId="90">
+  <w:style w:type="table" w:styleId="457">
     <w:name w:val="Grid Table 6 Colorful - Accent 4"/>
-    <w:basedOn w:val="378"/>
+    <w:basedOn w:val="561"/>
     <w:uiPriority w:val="99"/>
     <w:pPr>
       <w:spacing w:lineRule="auto" w:line="240" w:after="0"/>
@@ -5053,9 +5220,9 @@
       </w:rPr>
     </w:tblStylePr>
   </w:style>
-  <w:style w:type="table" w:styleId="91">
+  <w:style w:type="table" w:styleId="458">
     <w:name w:val="Grid Table 6 Colorful - Accent 5"/>
-    <w:basedOn w:val="378"/>
+    <w:basedOn w:val="561"/>
     <w:uiPriority w:val="99"/>
     <w:pPr>
       <w:spacing w:lineRule="auto" w:line="240" w:after="0"/>
@@ -5132,9 +5299,9 @@
       </w:rPr>
     </w:tblStylePr>
   </w:style>
-  <w:style w:type="table" w:styleId="92">
+  <w:style w:type="table" w:styleId="459">
     <w:name w:val="Grid Table 6 Colorful - Accent 6"/>
-    <w:basedOn w:val="378"/>
+    <w:basedOn w:val="561"/>
     <w:uiPriority w:val="99"/>
     <w:pPr>
       <w:spacing w:lineRule="auto" w:line="240" w:after="0"/>
@@ -5211,9 +5378,9 @@
       </w:rPr>
     </w:tblStylePr>
   </w:style>
-  <w:style w:type="table" w:styleId="93">
+  <w:style w:type="table" w:styleId="460">
     <w:name w:val="Grid Table 7 Colorful"/>
-    <w:basedOn w:val="378"/>
+    <w:basedOn w:val="561"/>
     <w:uiPriority w:val="99"/>
     <w:pPr>
       <w:spacing w:lineRule="auto" w:line="240" w:after="0"/>
@@ -5262,12 +5429,12 @@
         <w:jc w:val="right"/>
       </w:pPr>
       <w:tcPr>
-        <w:shd w:color="auto" w:fill="FFFFFF"/>
-        <w:tcBorders>
-          <w:left w:val="none"/>
-          <w:top w:val="none"/>
+        <w:shd w:val="clear" w:color="auto" w:fill="FFFFFF"/>
+        <w:tcBorders>
+          <w:left w:val="none" w:color="000000" w:sz="4" w:space="0"/>
+          <w:top w:val="none" w:color="000000" w:sz="4" w:space="0"/>
           <w:right w:val="single" w:color="000000" w:sz="4" w:space="0" w:themeColor="text1" w:themeTint="80"/>
-          <w:bottom w:val="none"/>
+          <w:bottom w:val="none" w:color="000000" w:sz="4" w:space="0"/>
         </w:tcBorders>
       </w:tcPr>
     </w:tblStylePr>
@@ -5281,9 +5448,9 @@
       <w:tcPr>
         <w:shd w:val="clear" w:color="auto" w:fill="FFFFFF" w:themeFill="light1"/>
         <w:tcBorders>
-          <w:left w:val="none"/>
-          <w:top w:val="none"/>
-          <w:right w:val="none"/>
+          <w:left w:val="none" w:color="000000" w:sz="4" w:space="0"/>
+          <w:top w:val="none" w:color="000000" w:sz="4" w:space="0"/>
+          <w:right w:val="none" w:color="000000" w:sz="4" w:space="0"/>
           <w:bottom w:val="single" w:color="000000" w:sz="4" w:space="0" w:themeColor="text1" w:themeTint="80"/>
         </w:tcBorders>
       </w:tcPr>
@@ -5296,12 +5463,12 @@
         <w:sz w:val="22"/>
       </w:rPr>
       <w:tcPr>
-        <w:shd w:color="auto" w:fill="FFFFFF"/>
+        <w:shd w:val="clear" w:color="auto" w:fill="FFFFFF"/>
         <w:tcBorders>
           <w:left w:val="single" w:color="000000" w:sz="4" w:space="0" w:themeColor="text1" w:themeTint="80"/>
-          <w:top w:val="none"/>
-          <w:right w:val="none"/>
-          <w:bottom w:val="none"/>
+          <w:top w:val="none" w:color="000000" w:sz="4" w:space="0"/>
+          <w:right w:val="none" w:color="000000" w:sz="4" w:space="0"/>
+          <w:bottom w:val="none" w:color="000000" w:sz="4" w:space="0"/>
         </w:tcBorders>
       </w:tcPr>
     </w:tblStylePr>
@@ -5315,17 +5482,17 @@
       <w:tcPr>
         <w:shd w:val="clear" w:color="auto" w:fill="FFFFFF" w:themeFill="light1"/>
         <w:tcBorders>
-          <w:left w:val="none"/>
+          <w:left w:val="none" w:color="000000" w:sz="4" w:space="0"/>
           <w:top w:val="single" w:color="000000" w:sz="4" w:space="0" w:themeColor="text1" w:themeTint="80"/>
-          <w:right w:val="none"/>
-          <w:bottom w:val="none"/>
-        </w:tcBorders>
-      </w:tcPr>
-    </w:tblStylePr>
-  </w:style>
-  <w:style w:type="table" w:styleId="94">
+          <w:right w:val="none" w:color="000000" w:sz="4" w:space="0"/>
+          <w:bottom w:val="none" w:color="000000" w:sz="4" w:space="0"/>
+        </w:tcBorders>
+      </w:tcPr>
+    </w:tblStylePr>
+  </w:style>
+  <w:style w:type="table" w:styleId="461">
     <w:name w:val="Grid Table 7 Colorful - Accent 1"/>
-    <w:basedOn w:val="378"/>
+    <w:basedOn w:val="561"/>
     <w:uiPriority w:val="99"/>
     <w:pPr>
       <w:spacing w:lineRule="auto" w:line="240" w:after="0"/>
@@ -5374,12 +5541,12 @@
         <w:jc w:val="right"/>
       </w:pPr>
       <w:tcPr>
-        <w:shd w:color="auto" w:fill="FFFFFF"/>
-        <w:tcBorders>
-          <w:left w:val="none"/>
-          <w:top w:val="none"/>
+        <w:shd w:val="clear" w:color="auto" w:fill="FFFFFF"/>
+        <w:tcBorders>
+          <w:left w:val="none" w:color="000000" w:sz="4" w:space="0"/>
+          <w:top w:val="none" w:color="000000" w:sz="4" w:space="0"/>
           <w:right w:val="single" w:color="000000" w:sz="4" w:space="0" w:themeColor="accent1" w:themeTint="80"/>
-          <w:bottom w:val="none"/>
+          <w:bottom w:val="none" w:color="000000" w:sz="4" w:space="0"/>
         </w:tcBorders>
       </w:tcPr>
     </w:tblStylePr>
@@ -5393,9 +5560,9 @@
       <w:tcPr>
         <w:shd w:val="clear" w:color="auto" w:fill="FFFFFF" w:themeFill="light1"/>
         <w:tcBorders>
-          <w:left w:val="none"/>
-          <w:top w:val="none"/>
-          <w:right w:val="none"/>
+          <w:left w:val="none" w:color="000000" w:sz="4" w:space="0"/>
+          <w:top w:val="none" w:color="000000" w:sz="4" w:space="0"/>
+          <w:right w:val="none" w:color="000000" w:sz="4" w:space="0"/>
           <w:bottom w:val="single" w:color="000000" w:sz="4" w:space="0" w:themeColor="accent1" w:themeTint="80"/>
         </w:tcBorders>
       </w:tcPr>
@@ -5408,12 +5575,12 @@
         <w:sz w:val="22"/>
       </w:rPr>
       <w:tcPr>
-        <w:shd w:color="auto" w:fill="FFFFFF"/>
+        <w:shd w:val="clear" w:color="auto" w:fill="FFFFFF"/>
         <w:tcBorders>
           <w:left w:val="single" w:color="000000" w:sz="4" w:space="0" w:themeColor="accent1" w:themeTint="80"/>
-          <w:top w:val="none"/>
-          <w:right w:val="none"/>
-          <w:bottom w:val="none"/>
+          <w:top w:val="none" w:color="000000" w:sz="4" w:space="0"/>
+          <w:right w:val="none" w:color="000000" w:sz="4" w:space="0"/>
+          <w:bottom w:val="none" w:color="000000" w:sz="4" w:space="0"/>
         </w:tcBorders>
       </w:tcPr>
     </w:tblStylePr>
@@ -5427,17 +5594,17 @@
       <w:tcPr>
         <w:shd w:val="clear" w:color="auto" w:fill="FFFFFF" w:themeFill="light1"/>
         <w:tcBorders>
-          <w:left w:val="none"/>
+          <w:left w:val="none" w:color="000000" w:sz="4" w:space="0"/>
           <w:top w:val="single" w:color="000000" w:sz="4" w:space="0" w:themeColor="accent1" w:themeTint="80"/>
-          <w:right w:val="none"/>
-          <w:bottom w:val="none"/>
-        </w:tcBorders>
-      </w:tcPr>
-    </w:tblStylePr>
-  </w:style>
-  <w:style w:type="table" w:styleId="95">
+          <w:right w:val="none" w:color="000000" w:sz="4" w:space="0"/>
+          <w:bottom w:val="none" w:color="000000" w:sz="4" w:space="0"/>
+        </w:tcBorders>
+      </w:tcPr>
+    </w:tblStylePr>
+  </w:style>
+  <w:style w:type="table" w:styleId="462">
     <w:name w:val="Grid Table 7 Colorful - Accent 2"/>
-    <w:basedOn w:val="378"/>
+    <w:basedOn w:val="561"/>
     <w:uiPriority w:val="99"/>
     <w:pPr>
       <w:spacing w:lineRule="auto" w:line="240" w:after="0"/>
@@ -5486,12 +5653,12 @@
         <w:jc w:val="right"/>
       </w:pPr>
       <w:tcPr>
-        <w:shd w:color="auto" w:fill="FFFFFF"/>
-        <w:tcBorders>
-          <w:left w:val="none"/>
-          <w:top w:val="none"/>
+        <w:shd w:val="clear" w:color="auto" w:fill="FFFFFF"/>
+        <w:tcBorders>
+          <w:left w:val="none" w:color="000000" w:sz="4" w:space="0"/>
+          <w:top w:val="none" w:color="000000" w:sz="4" w:space="0"/>
           <w:right w:val="single" w:color="000000" w:sz="4" w:space="0" w:themeColor="accent2" w:themeTint="97"/>
-          <w:bottom w:val="none"/>
+          <w:bottom w:val="none" w:color="000000" w:sz="4" w:space="0"/>
         </w:tcBorders>
       </w:tcPr>
     </w:tblStylePr>
@@ -5505,9 +5672,9 @@
       <w:tcPr>
         <w:shd w:val="clear" w:color="auto" w:fill="FFFFFF" w:themeFill="light1"/>
         <w:tcBorders>
-          <w:left w:val="none"/>
-          <w:top w:val="none"/>
-          <w:right w:val="none"/>
+          <w:left w:val="none" w:color="000000" w:sz="4" w:space="0"/>
+          <w:top w:val="none" w:color="000000" w:sz="4" w:space="0"/>
+          <w:right w:val="none" w:color="000000" w:sz="4" w:space="0"/>
           <w:bottom w:val="single" w:color="000000" w:sz="4" w:space="0" w:themeColor="accent2" w:themeTint="97"/>
         </w:tcBorders>
       </w:tcPr>
@@ -5520,12 +5687,12 @@
         <w:sz w:val="22"/>
       </w:rPr>
       <w:tcPr>
-        <w:shd w:color="auto" w:fill="FFFFFF"/>
+        <w:shd w:val="clear" w:color="auto" w:fill="FFFFFF"/>
         <w:tcBorders>
           <w:left w:val="single" w:color="000000" w:sz="4" w:space="0" w:themeColor="accent2" w:themeTint="97"/>
-          <w:top w:val="none"/>
-          <w:right w:val="none"/>
-          <w:bottom w:val="none"/>
+          <w:top w:val="none" w:color="000000" w:sz="4" w:space="0"/>
+          <w:right w:val="none" w:color="000000" w:sz="4" w:space="0"/>
+          <w:bottom w:val="none" w:color="000000" w:sz="4" w:space="0"/>
         </w:tcBorders>
       </w:tcPr>
     </w:tblStylePr>
@@ -5539,17 +5706,17 @@
       <w:tcPr>
         <w:shd w:val="clear" w:color="auto" w:fill="FFFFFF" w:themeFill="light1"/>
         <w:tcBorders>
-          <w:left w:val="none"/>
+          <w:left w:val="none" w:color="000000" w:sz="4" w:space="0"/>
           <w:top w:val="single" w:color="000000" w:sz="4" w:space="0" w:themeColor="accent2" w:themeTint="97"/>
-          <w:right w:val="none"/>
-          <w:bottom w:val="none"/>
-        </w:tcBorders>
-      </w:tcPr>
-    </w:tblStylePr>
-  </w:style>
-  <w:style w:type="table" w:styleId="96">
+          <w:right w:val="none" w:color="000000" w:sz="4" w:space="0"/>
+          <w:bottom w:val="none" w:color="000000" w:sz="4" w:space="0"/>
+        </w:tcBorders>
+      </w:tcPr>
+    </w:tblStylePr>
+  </w:style>
+  <w:style w:type="table" w:styleId="463">
     <w:name w:val="Grid Table 7 Colorful - Accent 3"/>
-    <w:basedOn w:val="378"/>
+    <w:basedOn w:val="561"/>
     <w:uiPriority w:val="99"/>
     <w:pPr>
       <w:spacing w:lineRule="auto" w:line="240" w:after="0"/>
@@ -5598,12 +5765,12 @@
         <w:jc w:val="right"/>
       </w:pPr>
       <w:tcPr>
-        <w:shd w:color="auto" w:fill="FFFFFF"/>
-        <w:tcBorders>
-          <w:left w:val="none"/>
-          <w:top w:val="none"/>
+        <w:shd w:val="clear" w:color="auto" w:fill="FFFFFF"/>
+        <w:tcBorders>
+          <w:left w:val="none" w:color="000000" w:sz="4" w:space="0"/>
+          <w:top w:val="none" w:color="000000" w:sz="4" w:space="0"/>
           <w:right w:val="single" w:color="000000" w:sz="4" w:space="0" w:themeColor="accent3" w:themeTint="FE"/>
-          <w:bottom w:val="none"/>
+          <w:bottom w:val="none" w:color="000000" w:sz="4" w:space="0"/>
         </w:tcBorders>
       </w:tcPr>
     </w:tblStylePr>
@@ -5617,9 +5784,9 @@
       <w:tcPr>
         <w:shd w:val="clear" w:color="auto" w:fill="FFFFFF" w:themeFill="light1"/>
         <w:tcBorders>
-          <w:left w:val="none"/>
-          <w:top w:val="none"/>
-          <w:right w:val="none"/>
+          <w:left w:val="none" w:color="000000" w:sz="4" w:space="0"/>
+          <w:top w:val="none" w:color="000000" w:sz="4" w:space="0"/>
+          <w:right w:val="none" w:color="000000" w:sz="4" w:space="0"/>
           <w:bottom w:val="single" w:color="000000" w:sz="4" w:space="0" w:themeColor="accent3" w:themeTint="FE"/>
         </w:tcBorders>
       </w:tcPr>
@@ -5632,12 +5799,12 @@
         <w:sz w:val="22"/>
       </w:rPr>
       <w:tcPr>
-        <w:shd w:color="auto" w:fill="FFFFFF"/>
+        <w:shd w:val="clear" w:color="auto" w:fill="FFFFFF"/>
         <w:tcBorders>
           <w:left w:val="single" w:color="000000" w:sz="4" w:space="0" w:themeColor="accent3" w:themeTint="FE"/>
-          <w:top w:val="none"/>
-          <w:right w:val="none"/>
-          <w:bottom w:val="none"/>
+          <w:top w:val="none" w:color="000000" w:sz="4" w:space="0"/>
+          <w:right w:val="none" w:color="000000" w:sz="4" w:space="0"/>
+          <w:bottom w:val="none" w:color="000000" w:sz="4" w:space="0"/>
         </w:tcBorders>
       </w:tcPr>
     </w:tblStylePr>
@@ -5651,17 +5818,17 @@
       <w:tcPr>
         <w:shd w:val="clear" w:color="auto" w:fill="FFFFFF" w:themeFill="light1"/>
         <w:tcBorders>
-          <w:left w:val="none"/>
+          <w:left w:val="none" w:color="000000" w:sz="4" w:space="0"/>
           <w:top w:val="single" w:color="000000" w:sz="4" w:space="0" w:themeColor="accent3" w:themeTint="FE"/>
-          <w:right w:val="none"/>
-          <w:bottom w:val="none"/>
-        </w:tcBorders>
-      </w:tcPr>
-    </w:tblStylePr>
-  </w:style>
-  <w:style w:type="table" w:styleId="97">
+          <w:right w:val="none" w:color="000000" w:sz="4" w:space="0"/>
+          <w:bottom w:val="none" w:color="000000" w:sz="4" w:space="0"/>
+        </w:tcBorders>
+      </w:tcPr>
+    </w:tblStylePr>
+  </w:style>
+  <w:style w:type="table" w:styleId="464">
     <w:name w:val="Grid Table 7 Colorful - Accent 4"/>
-    <w:basedOn w:val="378"/>
+    <w:basedOn w:val="561"/>
     <w:uiPriority w:val="99"/>
     <w:pPr>
       <w:spacing w:lineRule="auto" w:line="240" w:after="0"/>
@@ -5710,12 +5877,12 @@
         <w:jc w:val="right"/>
       </w:pPr>
       <w:tcPr>
-        <w:shd w:color="auto" w:fill="FFFFFF"/>
-        <w:tcBorders>
-          <w:left w:val="none"/>
-          <w:top w:val="none"/>
+        <w:shd w:val="clear" w:color="auto" w:fill="FFFFFF"/>
+        <w:tcBorders>
+          <w:left w:val="none" w:color="000000" w:sz="4" w:space="0"/>
+          <w:top w:val="none" w:color="000000" w:sz="4" w:space="0"/>
           <w:right w:val="single" w:color="000000" w:sz="4" w:space="0" w:themeColor="accent4" w:themeTint="9A"/>
-          <w:bottom w:val="none"/>
+          <w:bottom w:val="none" w:color="000000" w:sz="4" w:space="0"/>
         </w:tcBorders>
       </w:tcPr>
     </w:tblStylePr>
@@ -5729,9 +5896,9 @@
       <w:tcPr>
         <w:shd w:val="clear" w:color="auto" w:fill="FFFFFF" w:themeFill="light1"/>
         <w:tcBorders>
-          <w:left w:val="none"/>
-          <w:top w:val="none"/>
-          <w:right w:val="none"/>
+          <w:left w:val="none" w:color="000000" w:sz="4" w:space="0"/>
+          <w:top w:val="none" w:color="000000" w:sz="4" w:space="0"/>
+          <w:right w:val="none" w:color="000000" w:sz="4" w:space="0"/>
           <w:bottom w:val="single" w:color="000000" w:sz="4" w:space="0" w:themeColor="accent4" w:themeTint="9A"/>
         </w:tcBorders>
       </w:tcPr>
@@ -5744,12 +5911,12 @@
         <w:sz w:val="22"/>
       </w:rPr>
       <w:tcPr>
-        <w:shd w:color="auto" w:fill="FFFFFF"/>
+        <w:shd w:val="clear" w:color="auto" w:fill="FFFFFF"/>
         <w:tcBorders>
           <w:left w:val="single" w:color="000000" w:sz="4" w:space="0" w:themeColor="accent4" w:themeTint="9A"/>
-          <w:top w:val="none"/>
-          <w:right w:val="none"/>
-          <w:bottom w:val="none"/>
+          <w:top w:val="none" w:color="000000" w:sz="4" w:space="0"/>
+          <w:right w:val="none" w:color="000000" w:sz="4" w:space="0"/>
+          <w:bottom w:val="none" w:color="000000" w:sz="4" w:space="0"/>
         </w:tcBorders>
       </w:tcPr>
     </w:tblStylePr>
@@ -5763,17 +5930,17 @@
       <w:tcPr>
         <w:shd w:val="clear" w:color="auto" w:fill="FFFFFF" w:themeFill="light1"/>
         <w:tcBorders>
-          <w:left w:val="none"/>
+          <w:left w:val="none" w:color="000000" w:sz="4" w:space="0"/>
           <w:top w:val="single" w:color="000000" w:sz="4" w:space="0" w:themeColor="accent4" w:themeTint="9A"/>
-          <w:right w:val="none"/>
-          <w:bottom w:val="none"/>
-        </w:tcBorders>
-      </w:tcPr>
-    </w:tblStylePr>
-  </w:style>
-  <w:style w:type="table" w:styleId="98">
+          <w:right w:val="none" w:color="000000" w:sz="4" w:space="0"/>
+          <w:bottom w:val="none" w:color="000000" w:sz="4" w:space="0"/>
+        </w:tcBorders>
+      </w:tcPr>
+    </w:tblStylePr>
+  </w:style>
+  <w:style w:type="table" w:styleId="465">
     <w:name w:val="Grid Table 7 Colorful - Accent 5"/>
-    <w:basedOn w:val="378"/>
+    <w:basedOn w:val="561"/>
     <w:uiPriority w:val="99"/>
     <w:pPr>
       <w:spacing w:lineRule="auto" w:line="240" w:after="0"/>
@@ -5822,12 +5989,12 @@
         <w:jc w:val="right"/>
       </w:pPr>
       <w:tcPr>
-        <w:shd w:color="auto" w:fill="FFFFFF"/>
-        <w:tcBorders>
-          <w:left w:val="none"/>
-          <w:top w:val="none"/>
+        <w:shd w:val="clear" w:color="auto" w:fill="FFFFFF"/>
+        <w:tcBorders>
+          <w:left w:val="none" w:color="000000" w:sz="4" w:space="0"/>
+          <w:top w:val="none" w:color="000000" w:sz="4" w:space="0"/>
           <w:right w:val="single" w:color="000000" w:sz="4" w:space="0" w:themeColor="accent5" w:themeTint="90"/>
-          <w:bottom w:val="none"/>
+          <w:bottom w:val="none" w:color="000000" w:sz="4" w:space="0"/>
         </w:tcBorders>
       </w:tcPr>
     </w:tblStylePr>
@@ -5841,9 +6008,9 @@
       <w:tcPr>
         <w:shd w:val="clear" w:color="auto" w:fill="FFFFFF" w:themeFill="light1"/>
         <w:tcBorders>
-          <w:left w:val="none"/>
-          <w:top w:val="none"/>
-          <w:right w:val="none"/>
+          <w:left w:val="none" w:color="000000" w:sz="4" w:space="0"/>
+          <w:top w:val="none" w:color="000000" w:sz="4" w:space="0"/>
+          <w:right w:val="none" w:color="000000" w:sz="4" w:space="0"/>
           <w:bottom w:val="single" w:color="000000" w:sz="4" w:space="0" w:themeColor="accent5" w:themeTint="90"/>
         </w:tcBorders>
       </w:tcPr>
@@ -5856,12 +6023,12 @@
         <w:sz w:val="22"/>
       </w:rPr>
       <w:tcPr>
-        <w:shd w:color="auto" w:fill="FFFFFF"/>
+        <w:shd w:val="clear" w:color="auto" w:fill="FFFFFF"/>
         <w:tcBorders>
           <w:left w:val="single" w:color="000000" w:sz="4" w:space="0" w:themeColor="accent5" w:themeTint="90"/>
-          <w:top w:val="none"/>
-          <w:right w:val="none"/>
-          <w:bottom w:val="none"/>
+          <w:top w:val="none" w:color="000000" w:sz="4" w:space="0"/>
+          <w:right w:val="none" w:color="000000" w:sz="4" w:space="0"/>
+          <w:bottom w:val="none" w:color="000000" w:sz="4" w:space="0"/>
         </w:tcBorders>
       </w:tcPr>
     </w:tblStylePr>
@@ -5875,17 +6042,17 @@
       <w:tcPr>
         <w:shd w:val="clear" w:color="auto" w:fill="FFFFFF" w:themeFill="light1"/>
         <w:tcBorders>
-          <w:left w:val="none"/>
+          <w:left w:val="none" w:color="000000" w:sz="4" w:space="0"/>
           <w:top w:val="single" w:color="000000" w:sz="4" w:space="0" w:themeColor="accent5" w:themeTint="90"/>
-          <w:right w:val="none"/>
-          <w:bottom w:val="none"/>
-        </w:tcBorders>
-      </w:tcPr>
-    </w:tblStylePr>
-  </w:style>
-  <w:style w:type="table" w:styleId="99">
+          <w:right w:val="none" w:color="000000" w:sz="4" w:space="0"/>
+          <w:bottom w:val="none" w:color="000000" w:sz="4" w:space="0"/>
+        </w:tcBorders>
+      </w:tcPr>
+    </w:tblStylePr>
+  </w:style>
+  <w:style w:type="table" w:styleId="466">
     <w:name w:val="Grid Table 7 Colorful - Accent 6"/>
-    <w:basedOn w:val="378"/>
+    <w:basedOn w:val="561"/>
     <w:uiPriority w:val="99"/>
     <w:pPr>
       <w:spacing w:lineRule="auto" w:line="240" w:after="0"/>
@@ -5934,12 +6101,12 @@
         <w:jc w:val="right"/>
       </w:pPr>
       <w:tcPr>
-        <w:shd w:color="auto" w:fill="FFFFFF"/>
-        <w:tcBorders>
-          <w:left w:val="none"/>
-          <w:top w:val="none"/>
+        <w:shd w:val="clear" w:color="auto" w:fill="FFFFFF"/>
+        <w:tcBorders>
+          <w:left w:val="none" w:color="000000" w:sz="4" w:space="0"/>
+          <w:top w:val="none" w:color="000000" w:sz="4" w:space="0"/>
           <w:right w:val="single" w:color="000000" w:sz="4" w:space="0" w:themeColor="accent6" w:themeTint="90"/>
-          <w:bottom w:val="none"/>
+          <w:bottom w:val="none" w:color="000000" w:sz="4" w:space="0"/>
         </w:tcBorders>
       </w:tcPr>
     </w:tblStylePr>
@@ -5953,9 +6120,9 @@
       <w:tcPr>
         <w:shd w:val="clear" w:color="auto" w:fill="FFFFFF" w:themeFill="light1"/>
         <w:tcBorders>
-          <w:left w:val="none"/>
-          <w:top w:val="none"/>
-          <w:right w:val="none"/>
+          <w:left w:val="none" w:color="000000" w:sz="4" w:space="0"/>
+          <w:top w:val="none" w:color="000000" w:sz="4" w:space="0"/>
+          <w:right w:val="none" w:color="000000" w:sz="4" w:space="0"/>
           <w:bottom w:val="single" w:color="000000" w:sz="4" w:space="0" w:themeColor="accent6" w:themeTint="90"/>
         </w:tcBorders>
       </w:tcPr>
@@ -5968,12 +6135,12 @@
         <w:sz w:val="22"/>
       </w:rPr>
       <w:tcPr>
-        <w:shd w:color="auto" w:fill="FFFFFF"/>
+        <w:shd w:val="clear" w:color="auto" w:fill="FFFFFF"/>
         <w:tcBorders>
           <w:left w:val="single" w:color="000000" w:sz="4" w:space="0" w:themeColor="accent6" w:themeTint="90"/>
-          <w:top w:val="none"/>
-          <w:right w:val="none"/>
-          <w:bottom w:val="none"/>
+          <w:top w:val="none" w:color="000000" w:sz="4" w:space="0"/>
+          <w:right w:val="none" w:color="000000" w:sz="4" w:space="0"/>
+          <w:bottom w:val="none" w:color="000000" w:sz="4" w:space="0"/>
         </w:tcBorders>
       </w:tcPr>
     </w:tblStylePr>
@@ -5987,17 +6154,17 @@
       <w:tcPr>
         <w:shd w:val="clear" w:color="auto" w:fill="FFFFFF" w:themeFill="light1"/>
         <w:tcBorders>
-          <w:left w:val="none"/>
+          <w:left w:val="none" w:color="000000" w:sz="4" w:space="0"/>
           <w:top w:val="single" w:color="000000" w:sz="4" w:space="0" w:themeColor="accent6" w:themeTint="90"/>
-          <w:right w:val="none"/>
-          <w:bottom w:val="none"/>
-        </w:tcBorders>
-      </w:tcPr>
-    </w:tblStylePr>
-  </w:style>
-  <w:style w:type="table" w:styleId="100">
+          <w:right w:val="none" w:color="000000" w:sz="4" w:space="0"/>
+          <w:bottom w:val="none" w:color="000000" w:sz="4" w:space="0"/>
+        </w:tcBorders>
+      </w:tcPr>
+    </w:tblStylePr>
+  </w:style>
+  <w:style w:type="table" w:styleId="467">
     <w:name w:val="List Table 1 Light"/>
-    <w:basedOn w:val="378"/>
+    <w:basedOn w:val="561"/>
     <w:uiPriority w:val="99"/>
     <w:pPr>
       <w:spacing w:lineRule="auto" w:line="240" w:after="0"/>
@@ -6058,9 +6225,9 @@
       </w:tcPr>
     </w:tblStylePr>
   </w:style>
-  <w:style w:type="table" w:styleId="101">
+  <w:style w:type="table" w:styleId="468">
     <w:name w:val="List Table 1 Light - Accent 1"/>
-    <w:basedOn w:val="378"/>
+    <w:basedOn w:val="561"/>
     <w:uiPriority w:val="99"/>
     <w:pPr>
       <w:spacing w:lineRule="auto" w:line="240" w:after="0"/>
@@ -6121,9 +6288,9 @@
       </w:tcPr>
     </w:tblStylePr>
   </w:style>
-  <w:style w:type="table" w:styleId="102">
+  <w:style w:type="table" w:styleId="469">
     <w:name w:val="List Table 1 Light - Accent 2"/>
-    <w:basedOn w:val="378"/>
+    <w:basedOn w:val="561"/>
     <w:uiPriority w:val="99"/>
     <w:pPr>
       <w:spacing w:lineRule="auto" w:line="240" w:after="0"/>
@@ -6184,9 +6351,9 @@
       </w:tcPr>
     </w:tblStylePr>
   </w:style>
-  <w:style w:type="table" w:styleId="103">
+  <w:style w:type="table" w:styleId="470">
     <w:name w:val="List Table 1 Light - Accent 3"/>
-    <w:basedOn w:val="378"/>
+    <w:basedOn w:val="561"/>
     <w:uiPriority w:val="99"/>
     <w:pPr>
       <w:spacing w:lineRule="auto" w:line="240" w:after="0"/>
@@ -6247,9 +6414,9 @@
       </w:tcPr>
     </w:tblStylePr>
   </w:style>
-  <w:style w:type="table" w:styleId="104">
+  <w:style w:type="table" w:styleId="471">
     <w:name w:val="List Table 1 Light - Accent 4"/>
-    <w:basedOn w:val="378"/>
+    <w:basedOn w:val="561"/>
     <w:uiPriority w:val="99"/>
     <w:pPr>
       <w:spacing w:lineRule="auto" w:line="240" w:after="0"/>
@@ -6310,9 +6477,9 @@
       </w:tcPr>
     </w:tblStylePr>
   </w:style>
-  <w:style w:type="table" w:styleId="105">
+  <w:style w:type="table" w:styleId="472">
     <w:name w:val="List Table 1 Light - Accent 5"/>
-    <w:basedOn w:val="378"/>
+    <w:basedOn w:val="561"/>
     <w:uiPriority w:val="99"/>
     <w:pPr>
       <w:spacing w:lineRule="auto" w:line="240" w:after="0"/>
@@ -6373,9 +6540,9 @@
       </w:tcPr>
     </w:tblStylePr>
   </w:style>
-  <w:style w:type="table" w:styleId="106">
+  <w:style w:type="table" w:styleId="473">
     <w:name w:val="List Table 1 Light - Accent 6"/>
-    <w:basedOn w:val="378"/>
+    <w:basedOn w:val="561"/>
     <w:uiPriority w:val="99"/>
     <w:pPr>
       <w:spacing w:lineRule="auto" w:line="240" w:after="0"/>
@@ -6436,9 +6603,9 @@
       </w:tcPr>
     </w:tblStylePr>
   </w:style>
-  <w:style w:type="table" w:styleId="107">
+  <w:style w:type="table" w:styleId="474">
     <w:name w:val="List Table 2"/>
-    <w:basedOn w:val="378"/>
+    <w:basedOn w:val="561"/>
     <w:uiPriority w:val="99"/>
     <w:pPr>
       <w:spacing w:lineRule="auto" w:line="240" w:after="0"/>
@@ -6522,9 +6689,9 @@
       </w:tcPr>
     </w:tblStylePr>
   </w:style>
-  <w:style w:type="table" w:styleId="108">
+  <w:style w:type="table" w:styleId="475">
     <w:name w:val="List Table 2 - Accent 1"/>
-    <w:basedOn w:val="378"/>
+    <w:basedOn w:val="561"/>
     <w:uiPriority w:val="99"/>
     <w:pPr>
       <w:spacing w:lineRule="auto" w:line="240" w:after="0"/>
@@ -6608,9 +6775,9 @@
       </w:tcPr>
     </w:tblStylePr>
   </w:style>
-  <w:style w:type="table" w:styleId="109">
+  <w:style w:type="table" w:styleId="476">
     <w:name w:val="List Table 2 - Accent 2"/>
-    <w:basedOn w:val="378"/>
+    <w:basedOn w:val="561"/>
     <w:uiPriority w:val="99"/>
     <w:pPr>
       <w:spacing w:lineRule="auto" w:line="240" w:after="0"/>
@@ -6694,9 +6861,9 @@
       </w:tcPr>
     </w:tblStylePr>
   </w:style>
-  <w:style w:type="table" w:styleId="110">
+  <w:style w:type="table" w:styleId="477">
     <w:name w:val="List Table 2 - Accent 3"/>
-    <w:basedOn w:val="378"/>
+    <w:basedOn w:val="561"/>
     <w:uiPriority w:val="99"/>
     <w:pPr>
       <w:spacing w:lineRule="auto" w:line="240" w:after="0"/>
@@ -6780,9 +6947,9 @@
       </w:tcPr>
     </w:tblStylePr>
   </w:style>
-  <w:style w:type="table" w:styleId="111">
+  <w:style w:type="table" w:styleId="478">
     <w:name w:val="List Table 2 - Accent 4"/>
-    <w:basedOn w:val="378"/>
+    <w:basedOn w:val="561"/>
     <w:uiPriority w:val="99"/>
     <w:pPr>
       <w:spacing w:lineRule="auto" w:line="240" w:after="0"/>
@@ -6866,9 +7033,9 @@
       </w:tcPr>
     </w:tblStylePr>
   </w:style>
-  <w:style w:type="table" w:styleId="112">
+  <w:style w:type="table" w:styleId="479">
     <w:name w:val="List Table 2 - Accent 5"/>
-    <w:basedOn w:val="378"/>
+    <w:basedOn w:val="561"/>
     <w:uiPriority w:val="99"/>
     <w:pPr>
       <w:spacing w:lineRule="auto" w:line="240" w:after="0"/>
@@ -6952,9 +7119,9 @@
       </w:tcPr>
     </w:tblStylePr>
   </w:style>
-  <w:style w:type="table" w:styleId="113">
+  <w:style w:type="table" w:styleId="480">
     <w:name w:val="List Table 2 - Accent 6"/>
-    <w:basedOn w:val="378"/>
+    <w:basedOn w:val="561"/>
     <w:uiPriority w:val="99"/>
     <w:pPr>
       <w:spacing w:lineRule="auto" w:line="240" w:after="0"/>
@@ -7038,9 +7205,9 @@
       </w:tcPr>
     </w:tblStylePr>
   </w:style>
-  <w:style w:type="table" w:styleId="114">
+  <w:style w:type="table" w:styleId="481">
     <w:name w:val="List Table 3"/>
-    <w:basedOn w:val="378"/>
+    <w:basedOn w:val="561"/>
     <w:uiPriority w:val="99"/>
     <w:pPr>
       <w:spacing w:lineRule="auto" w:line="240" w:after="0"/>
@@ -7112,9 +7279,9 @@
       </w:rPr>
     </w:tblStylePr>
   </w:style>
-  <w:style w:type="table" w:styleId="115">
+  <w:style w:type="table" w:styleId="482">
     <w:name w:val="List Table 3 - Accent 1"/>
-    <w:basedOn w:val="378"/>
+    <w:basedOn w:val="561"/>
     <w:uiPriority w:val="99"/>
     <w:pPr>
       <w:spacing w:lineRule="auto" w:line="240" w:after="0"/>
@@ -7186,9 +7353,9 @@
       </w:rPr>
     </w:tblStylePr>
   </w:style>
-  <w:style w:type="table" w:styleId="116">
+  <w:style w:type="table" w:styleId="483">
     <w:name w:val="List Table 3 - Accent 2"/>
-    <w:basedOn w:val="378"/>
+    <w:basedOn w:val="561"/>
     <w:uiPriority w:val="99"/>
     <w:pPr>
       <w:spacing w:lineRule="auto" w:line="240" w:after="0"/>
@@ -7260,9 +7427,9 @@
       </w:rPr>
     </w:tblStylePr>
   </w:style>
-  <w:style w:type="table" w:styleId="117">
+  <w:style w:type="table" w:styleId="484">
     <w:name w:val="List Table 3 - Accent 3"/>
-    <w:basedOn w:val="378"/>
+    <w:basedOn w:val="561"/>
     <w:uiPriority w:val="99"/>
     <w:pPr>
       <w:spacing w:lineRule="auto" w:line="240" w:after="0"/>
@@ -7334,9 +7501,9 @@
       </w:rPr>
     </w:tblStylePr>
   </w:style>
-  <w:style w:type="table" w:styleId="118">
+  <w:style w:type="table" w:styleId="485">
     <w:name w:val="List Table 3 - Accent 4"/>
-    <w:basedOn w:val="378"/>
+    <w:basedOn w:val="561"/>
     <w:uiPriority w:val="99"/>
     <w:pPr>
       <w:spacing w:lineRule="auto" w:line="240" w:after="0"/>
@@ -7408,9 +7575,9 @@
       </w:rPr>
     </w:tblStylePr>
   </w:style>
-  <w:style w:type="table" w:styleId="119">
+  <w:style w:type="table" w:styleId="486">
     <w:name w:val="List Table 3 - Accent 5"/>
-    <w:basedOn w:val="378"/>
+    <w:basedOn w:val="561"/>
     <w:uiPriority w:val="99"/>
     <w:pPr>
       <w:spacing w:lineRule="auto" w:line="240" w:after="0"/>
@@ -7482,9 +7649,9 @@
       </w:rPr>
     </w:tblStylePr>
   </w:style>
-  <w:style w:type="table" w:styleId="120">
+  <w:style w:type="table" w:styleId="487">
     <w:name w:val="List Table 3 - Accent 6"/>
-    <w:basedOn w:val="378"/>
+    <w:basedOn w:val="561"/>
     <w:uiPriority w:val="99"/>
     <w:pPr>
       <w:spacing w:lineRule="auto" w:line="240" w:after="0"/>
@@ -7556,9 +7723,9 @@
       </w:rPr>
     </w:tblStylePr>
   </w:style>
-  <w:style w:type="table" w:styleId="121">
+  <w:style w:type="table" w:styleId="488">
     <w:name w:val="List Table 4"/>
-    <w:basedOn w:val="378"/>
+    <w:basedOn w:val="561"/>
     <w:uiPriority w:val="99"/>
     <w:pPr>
       <w:spacing w:lineRule="auto" w:line="240" w:after="0"/>
@@ -7625,9 +7792,9 @@
       </w:rPr>
     </w:tblStylePr>
   </w:style>
-  <w:style w:type="table" w:styleId="122">
+  <w:style w:type="table" w:styleId="489">
     <w:name w:val="List Table 4 - Accent 1"/>
-    <w:basedOn w:val="378"/>
+    <w:basedOn w:val="561"/>
     <w:uiPriority w:val="99"/>
     <w:pPr>
       <w:spacing w:lineRule="auto" w:line="240" w:after="0"/>
@@ -7694,9 +7861,9 @@
       </w:rPr>
     </w:tblStylePr>
   </w:style>
-  <w:style w:type="table" w:styleId="123">
+  <w:style w:type="table" w:styleId="490">
     <w:name w:val="List Table 4 - Accent 2"/>
-    <w:basedOn w:val="378"/>
+    <w:basedOn w:val="561"/>
     <w:uiPriority w:val="99"/>
     <w:pPr>
       <w:spacing w:lineRule="auto" w:line="240" w:after="0"/>
@@ -7763,9 +7930,9 @@
       </w:rPr>
     </w:tblStylePr>
   </w:style>
-  <w:style w:type="table" w:styleId="124">
+  <w:style w:type="table" w:styleId="491">
     <w:name w:val="List Table 4 - Accent 3"/>
-    <w:basedOn w:val="378"/>
+    <w:basedOn w:val="561"/>
     <w:uiPriority w:val="99"/>
     <w:pPr>
       <w:spacing w:lineRule="auto" w:line="240" w:after="0"/>
@@ -7832,9 +7999,9 @@
       </w:rPr>
     </w:tblStylePr>
   </w:style>
-  <w:style w:type="table" w:styleId="125">
+  <w:style w:type="table" w:styleId="492">
     <w:name w:val="List Table 4 - Accent 4"/>
-    <w:basedOn w:val="378"/>
+    <w:basedOn w:val="561"/>
     <w:uiPriority w:val="99"/>
     <w:pPr>
       <w:spacing w:lineRule="auto" w:line="240" w:after="0"/>
@@ -7901,9 +8068,9 @@
       </w:rPr>
     </w:tblStylePr>
   </w:style>
-  <w:style w:type="table" w:styleId="126">
+  <w:style w:type="table" w:styleId="493">
     <w:name w:val="List Table 4 - Accent 5"/>
-    <w:basedOn w:val="378"/>
+    <w:basedOn w:val="561"/>
     <w:uiPriority w:val="99"/>
     <w:pPr>
       <w:spacing w:lineRule="auto" w:line="240" w:after="0"/>
@@ -7970,9 +8137,9 @@
       </w:rPr>
     </w:tblStylePr>
   </w:style>
-  <w:style w:type="table" w:styleId="127">
+  <w:style w:type="table" w:styleId="494">
     <w:name w:val="List Table 4 - Accent 6"/>
-    <w:basedOn w:val="378"/>
+    <w:basedOn w:val="561"/>
     <w:uiPriority w:val="99"/>
     <w:pPr>
       <w:spacing w:lineRule="auto" w:line="240" w:after="0"/>
@@ -8039,9 +8206,9 @@
       </w:rPr>
     </w:tblStylePr>
   </w:style>
-  <w:style w:type="table" w:styleId="128">
+  <w:style w:type="table" w:styleId="495">
     <w:name w:val="List Table 5 Dark"/>
-    <w:basedOn w:val="378"/>
+    <w:basedOn w:val="561"/>
     <w:uiPriority w:val="99"/>
     <w:pPr>
       <w:spacing w:lineRule="auto" w:line="240" w:after="0"/>
@@ -8146,9 +8313,9 @@
       </w:rPr>
     </w:tblStylePr>
   </w:style>
-  <w:style w:type="table" w:styleId="129">
+  <w:style w:type="table" w:styleId="496">
     <w:name w:val="List Table 5 Dark - Accent 1"/>
-    <w:basedOn w:val="378"/>
+    <w:basedOn w:val="561"/>
     <w:uiPriority w:val="99"/>
     <w:pPr>
       <w:spacing w:lineRule="auto" w:line="240" w:after="0"/>
@@ -8253,9 +8420,9 @@
       </w:rPr>
     </w:tblStylePr>
   </w:style>
-  <w:style w:type="table" w:styleId="130">
+  <w:style w:type="table" w:styleId="497">
     <w:name w:val="List Table 5 Dark - Accent 2"/>
-    <w:basedOn w:val="378"/>
+    <w:basedOn w:val="561"/>
     <w:uiPriority w:val="99"/>
     <w:pPr>
       <w:spacing w:lineRule="auto" w:line="240" w:after="0"/>
@@ -8360,9 +8527,9 @@
       </w:rPr>
     </w:tblStylePr>
   </w:style>
-  <w:style w:type="table" w:styleId="131">
+  <w:style w:type="table" w:styleId="498">
     <w:name w:val="List Table 5 Dark - Accent 3"/>
-    <w:basedOn w:val="378"/>
+    <w:basedOn w:val="561"/>
     <w:uiPriority w:val="99"/>
     <w:pPr>
       <w:spacing w:lineRule="auto" w:line="240" w:after="0"/>
@@ -8467,9 +8634,9 @@
       </w:rPr>
     </w:tblStylePr>
   </w:style>
-  <w:style w:type="table" w:styleId="132">
+  <w:style w:type="table" w:styleId="499">
     <w:name w:val="List Table 5 Dark - Accent 4"/>
-    <w:basedOn w:val="378"/>
+    <w:basedOn w:val="561"/>
     <w:uiPriority w:val="99"/>
     <w:pPr>
       <w:spacing w:lineRule="auto" w:line="240" w:after="0"/>
@@ -8574,9 +8741,9 @@
       </w:rPr>
     </w:tblStylePr>
   </w:style>
-  <w:style w:type="table" w:styleId="133">
+  <w:style w:type="table" w:styleId="500">
     <w:name w:val="List Table 5 Dark - Accent 5"/>
-    <w:basedOn w:val="378"/>
+    <w:basedOn w:val="561"/>
     <w:uiPriority w:val="99"/>
     <w:pPr>
       <w:spacing w:lineRule="auto" w:line="240" w:after="0"/>
@@ -8681,9 +8848,9 @@
       </w:rPr>
     </w:tblStylePr>
   </w:style>
-  <w:style w:type="table" w:styleId="134">
+  <w:style w:type="table" w:styleId="501">
     <w:name w:val="List Table 5 Dark - Accent 6"/>
-    <w:basedOn w:val="378"/>
+    <w:basedOn w:val="561"/>
     <w:uiPriority w:val="99"/>
     <w:pPr>
       <w:spacing w:lineRule="auto" w:line="240" w:after="0"/>
@@ -8788,9 +8955,9 @@
       </w:rPr>
     </w:tblStylePr>
   </w:style>
-  <w:style w:type="table" w:styleId="135">
+  <w:style w:type="table" w:styleId="502">
     <w:name w:val="List Table 6 Colorful"/>
-    <w:basedOn w:val="378"/>
+    <w:basedOn w:val="561"/>
     <w:uiPriority w:val="99"/>
     <w:pPr>
       <w:spacing w:lineRule="auto" w:line="240" w:after="0"/>
@@ -8861,9 +9028,9 @@
       </w:tcPr>
     </w:tblStylePr>
   </w:style>
-  <w:style w:type="table" w:styleId="136">
+  <w:style w:type="table" w:styleId="503">
     <w:name w:val="List Table 6 Colorful - Accent 1"/>
-    <w:basedOn w:val="378"/>
+    <w:basedOn w:val="561"/>
     <w:uiPriority w:val="99"/>
     <w:pPr>
       <w:spacing w:lineRule="auto" w:line="240" w:after="0"/>
@@ -8934,9 +9101,9 @@
       </w:tcPr>
     </w:tblStylePr>
   </w:style>
-  <w:style w:type="table" w:styleId="137">
+  <w:style w:type="table" w:styleId="504">
     <w:name w:val="List Table 6 Colorful - Accent 2"/>
-    <w:basedOn w:val="378"/>
+    <w:basedOn w:val="561"/>
     <w:uiPriority w:val="99"/>
     <w:pPr>
       <w:spacing w:lineRule="auto" w:line="240" w:after="0"/>
@@ -9007,9 +9174,9 @@
       </w:tcPr>
     </w:tblStylePr>
   </w:style>
-  <w:style w:type="table" w:styleId="138">
+  <w:style w:type="table" w:styleId="505">
     <w:name w:val="List Table 6 Colorful - Accent 3"/>
-    <w:basedOn w:val="378"/>
+    <w:basedOn w:val="561"/>
     <w:uiPriority w:val="99"/>
     <w:pPr>
       <w:spacing w:lineRule="auto" w:line="240" w:after="0"/>
@@ -9080,9 +9247,9 @@
       </w:tcPr>
     </w:tblStylePr>
   </w:style>
-  <w:style w:type="table" w:styleId="139">
+  <w:style w:type="table" w:styleId="506">
     <w:name w:val="List Table 6 Colorful - Accent 4"/>
-    <w:basedOn w:val="378"/>
+    <w:basedOn w:val="561"/>
     <w:uiPriority w:val="99"/>
     <w:pPr>
       <w:spacing w:lineRule="auto" w:line="240" w:after="0"/>
@@ -9153,9 +9320,9 @@
       </w:tcPr>
     </w:tblStylePr>
   </w:style>
-  <w:style w:type="table" w:styleId="140">
+  <w:style w:type="table" w:styleId="507">
     <w:name w:val="List Table 6 Colorful - Accent 5"/>
-    <w:basedOn w:val="378"/>
+    <w:basedOn w:val="561"/>
     <w:uiPriority w:val="99"/>
     <w:pPr>
       <w:spacing w:lineRule="auto" w:line="240" w:after="0"/>
@@ -9226,9 +9393,9 @@
       </w:tcPr>
     </w:tblStylePr>
   </w:style>
-  <w:style w:type="table" w:styleId="141">
+  <w:style w:type="table" w:styleId="508">
     <w:name w:val="List Table 6 Colorful - Accent 6"/>
-    <w:basedOn w:val="378"/>
+    <w:basedOn w:val="561"/>
     <w:uiPriority w:val="99"/>
     <w:pPr>
       <w:spacing w:lineRule="auto" w:line="240" w:after="0"/>
@@ -9299,9 +9466,9 @@
       </w:tcPr>
     </w:tblStylePr>
   </w:style>
-  <w:style w:type="table" w:styleId="142">
+  <w:style w:type="table" w:styleId="509">
     <w:name w:val="List Table 7 Colorful"/>
-    <w:basedOn w:val="378"/>
+    <w:basedOn w:val="561"/>
     <w:uiPriority w:val="99"/>
     <w:pPr>
       <w:spacing w:lineRule="auto" w:line="240" w:after="0"/>
@@ -9347,12 +9514,12 @@
         <w:jc w:val="right"/>
       </w:pPr>
       <w:tcPr>
-        <w:shd w:color="auto" w:fill="FFFFFF"/>
-        <w:tcBorders>
-          <w:left w:val="none"/>
-          <w:top w:val="none"/>
+        <w:shd w:val="clear" w:color="auto" w:fill="FFFFFF"/>
+        <w:tcBorders>
+          <w:left w:val="none" w:color="000000" w:sz="4" w:space="0"/>
+          <w:top w:val="none" w:color="000000" w:sz="4" w:space="0"/>
           <w:right w:val="single" w:color="000000" w:sz="4" w:space="0" w:themeColor="text1" w:themeTint="80"/>
-          <w:bottom w:val="none"/>
+          <w:bottom w:val="none" w:color="000000" w:sz="4" w:space="0"/>
         </w:tcBorders>
       </w:tcPr>
     </w:tblStylePr>
@@ -9366,9 +9533,9 @@
       <w:tcPr>
         <w:shd w:val="clear" w:color="auto" w:fill="FFFFFF" w:themeFill="light1"/>
         <w:tcBorders>
-          <w:left w:val="none"/>
-          <w:top w:val="none"/>
-          <w:right w:val="none"/>
+          <w:left w:val="none" w:color="000000" w:sz="4" w:space="0"/>
+          <w:top w:val="none" w:color="000000" w:sz="4" w:space="0"/>
+          <w:right w:val="none" w:color="000000" w:sz="4" w:space="0"/>
           <w:bottom w:val="single" w:color="000000" w:sz="4" w:space="0" w:themeColor="text1" w:themeTint="80"/>
         </w:tcBorders>
       </w:tcPr>
@@ -9381,12 +9548,12 @@
         <w:sz w:val="22"/>
       </w:rPr>
       <w:tcPr>
-        <w:shd w:color="auto" w:fill="FFFFFF"/>
+        <w:shd w:val="clear" w:color="auto" w:fill="FFFFFF"/>
         <w:tcBorders>
           <w:left w:val="single" w:color="000000" w:sz="4" w:space="0" w:themeColor="text1" w:themeTint="80"/>
-          <w:top w:val="none"/>
-          <w:right w:val="none"/>
-          <w:bottom w:val="none"/>
+          <w:top w:val="none" w:color="000000" w:sz="4" w:space="0"/>
+          <w:right w:val="none" w:color="000000" w:sz="4" w:space="0"/>
+          <w:bottom w:val="none" w:color="000000" w:sz="4" w:space="0"/>
         </w:tcBorders>
       </w:tcPr>
     </w:tblStylePr>
@@ -9400,10 +9567,10 @@
       <w:tcPr>
         <w:shd w:val="clear" w:color="auto" w:fill="FFFFFF" w:themeFill="light1"/>
         <w:tcBorders>
-          <w:left w:val="none"/>
+          <w:left w:val="none" w:color="000000" w:sz="4" w:space="0"/>
           <w:top w:val="single" w:color="000000" w:sz="4" w:space="0" w:themeColor="text1" w:themeTint="80"/>
-          <w:right w:val="none"/>
-          <w:bottom w:val="none"/>
+          <w:right w:val="none" w:color="000000" w:sz="4" w:space="0"/>
+          <w:bottom w:val="none" w:color="000000" w:sz="4" w:space="0"/>
         </w:tcBorders>
       </w:tcPr>
     </w:tblStylePr>
@@ -9415,9 +9582,9 @@
       </w:rPr>
     </w:tblStylePr>
   </w:style>
-  <w:style w:type="table" w:styleId="143">
+  <w:style w:type="table" w:styleId="510">
     <w:name w:val="List Table 7 Colorful - Accent 1"/>
-    <w:basedOn w:val="378"/>
+    <w:basedOn w:val="561"/>
     <w:uiPriority w:val="99"/>
     <w:pPr>
       <w:spacing w:lineRule="auto" w:line="240" w:after="0"/>
@@ -9463,12 +9630,12 @@
         <w:jc w:val="right"/>
       </w:pPr>
       <w:tcPr>
-        <w:shd w:color="auto" w:fill="FFFFFF"/>
-        <w:tcBorders>
-          <w:left w:val="none"/>
-          <w:top w:val="none"/>
+        <w:shd w:val="clear" w:color="auto" w:fill="FFFFFF"/>
+        <w:tcBorders>
+          <w:left w:val="none" w:color="000000" w:sz="4" w:space="0"/>
+          <w:top w:val="none" w:color="000000" w:sz="4" w:space="0"/>
           <w:right w:val="single" w:color="000000" w:sz="4" w:space="0" w:themeColor="accent1"/>
-          <w:bottom w:val="none"/>
+          <w:bottom w:val="none" w:color="000000" w:sz="4" w:space="0"/>
         </w:tcBorders>
       </w:tcPr>
     </w:tblStylePr>
@@ -9482,9 +9649,9 @@
       <w:tcPr>
         <w:shd w:val="clear" w:color="auto" w:fill="FFFFFF" w:themeFill="light1"/>
         <w:tcBorders>
-          <w:left w:val="none"/>
-          <w:top w:val="none"/>
-          <w:right w:val="none"/>
+          <w:left w:val="none" w:color="000000" w:sz="4" w:space="0"/>
+          <w:top w:val="none" w:color="000000" w:sz="4" w:space="0"/>
+          <w:right w:val="none" w:color="000000" w:sz="4" w:space="0"/>
           <w:bottom w:val="single" w:color="000000" w:sz="4" w:space="0" w:themeColor="accent1"/>
         </w:tcBorders>
       </w:tcPr>
@@ -9497,12 +9664,12 @@
         <w:sz w:val="22"/>
       </w:rPr>
       <w:tcPr>
-        <w:shd w:color="auto" w:fill="FFFFFF"/>
+        <w:shd w:val="clear" w:color="auto" w:fill="FFFFFF"/>
         <w:tcBorders>
           <w:left w:val="single" w:color="000000" w:sz="4" w:space="0" w:themeColor="accent1"/>
-          <w:top w:val="none"/>
-          <w:right w:val="none"/>
-          <w:bottom w:val="none"/>
+          <w:top w:val="none" w:color="000000" w:sz="4" w:space="0"/>
+          <w:right w:val="none" w:color="000000" w:sz="4" w:space="0"/>
+          <w:bottom w:val="none" w:color="000000" w:sz="4" w:space="0"/>
         </w:tcBorders>
       </w:tcPr>
     </w:tblStylePr>
@@ -9516,10 +9683,10 @@
       <w:tcPr>
         <w:shd w:val="clear" w:color="auto" w:fill="FFFFFF" w:themeFill="light1"/>
         <w:tcBorders>
-          <w:left w:val="none"/>
+          <w:left w:val="none" w:color="000000" w:sz="4" w:space="0"/>
           <w:top w:val="single" w:color="000000" w:sz="4" w:space="0" w:themeColor="accent1"/>
-          <w:right w:val="none"/>
-          <w:bottom w:val="none"/>
+          <w:right w:val="none" w:color="000000" w:sz="4" w:space="0"/>
+          <w:bottom w:val="none" w:color="000000" w:sz="4" w:space="0"/>
         </w:tcBorders>
       </w:tcPr>
     </w:tblStylePr>
@@ -9531,9 +9698,9 @@
       </w:rPr>
     </w:tblStylePr>
   </w:style>
-  <w:style w:type="table" w:styleId="144">
+  <w:style w:type="table" w:styleId="511">
     <w:name w:val="List Table 7 Colorful - Accent 2"/>
-    <w:basedOn w:val="378"/>
+    <w:basedOn w:val="561"/>
     <w:uiPriority w:val="99"/>
     <w:pPr>
       <w:spacing w:lineRule="auto" w:line="240" w:after="0"/>
@@ -9579,12 +9746,12 @@
         <w:jc w:val="right"/>
       </w:pPr>
       <w:tcPr>
-        <w:shd w:color="auto" w:fill="FFFFFF"/>
-        <w:tcBorders>
-          <w:left w:val="none"/>
-          <w:top w:val="none"/>
+        <w:shd w:val="clear" w:color="auto" w:fill="FFFFFF"/>
+        <w:tcBorders>
+          <w:left w:val="none" w:color="000000" w:sz="4" w:space="0"/>
+          <w:top w:val="none" w:color="000000" w:sz="4" w:space="0"/>
           <w:right w:val="single" w:color="000000" w:sz="4" w:space="0" w:themeColor="accent2" w:themeTint="97"/>
-          <w:bottom w:val="none"/>
+          <w:bottom w:val="none" w:color="000000" w:sz="4" w:space="0"/>
         </w:tcBorders>
       </w:tcPr>
     </w:tblStylePr>
@@ -9598,9 +9765,9 @@
       <w:tcPr>
         <w:shd w:val="clear" w:color="auto" w:fill="FFFFFF" w:themeFill="light1"/>
         <w:tcBorders>
-          <w:left w:val="none"/>
-          <w:top w:val="none"/>
-          <w:right w:val="none"/>
+          <w:left w:val="none" w:color="000000" w:sz="4" w:space="0"/>
+          <w:top w:val="none" w:color="000000" w:sz="4" w:space="0"/>
+          <w:right w:val="none" w:color="000000" w:sz="4" w:space="0"/>
           <w:bottom w:val="single" w:color="000000" w:sz="4" w:space="0" w:themeColor="accent2" w:themeTint="97"/>
         </w:tcBorders>
       </w:tcPr>
@@ -9613,12 +9780,12 @@
         <w:sz w:val="22"/>
       </w:rPr>
       <w:tcPr>
-        <w:shd w:color="auto" w:fill="FFFFFF"/>
+        <w:shd w:val="clear" w:color="auto" w:fill="FFFFFF"/>
         <w:tcBorders>
           <w:left w:val="single" w:color="000000" w:sz="4" w:space="0" w:themeColor="accent2" w:themeTint="97"/>
-          <w:top w:val="none"/>
-          <w:right w:val="none"/>
-          <w:bottom w:val="none"/>
+          <w:top w:val="none" w:color="000000" w:sz="4" w:space="0"/>
+          <w:right w:val="none" w:color="000000" w:sz="4" w:space="0"/>
+          <w:bottom w:val="none" w:color="000000" w:sz="4" w:space="0"/>
         </w:tcBorders>
       </w:tcPr>
     </w:tblStylePr>
@@ -9632,10 +9799,10 @@
       <w:tcPr>
         <w:shd w:val="clear" w:color="auto" w:fill="FFFFFF" w:themeFill="light1"/>
         <w:tcBorders>
-          <w:left w:val="none"/>
+          <w:left w:val="none" w:color="000000" w:sz="4" w:space="0"/>
           <w:top w:val="single" w:color="000000" w:sz="4" w:space="0" w:themeColor="accent2" w:themeTint="97"/>
-          <w:right w:val="none"/>
-          <w:bottom w:val="none"/>
+          <w:right w:val="none" w:color="000000" w:sz="4" w:space="0"/>
+          <w:bottom w:val="none" w:color="000000" w:sz="4" w:space="0"/>
         </w:tcBorders>
       </w:tcPr>
     </w:tblStylePr>
@@ -9647,9 +9814,9 @@
       </w:rPr>
     </w:tblStylePr>
   </w:style>
-  <w:style w:type="table" w:styleId="145">
+  <w:style w:type="table" w:styleId="512">
     <w:name w:val="List Table 7 Colorful - Accent 3"/>
-    <w:basedOn w:val="378"/>
+    <w:basedOn w:val="561"/>
     <w:uiPriority w:val="99"/>
     <w:pPr>
       <w:spacing w:lineRule="auto" w:line="240" w:after="0"/>
@@ -9695,12 +9862,12 @@
         <w:jc w:val="right"/>
       </w:pPr>
       <w:tcPr>
-        <w:shd w:color="auto" w:fill="FFFFFF"/>
-        <w:tcBorders>
-          <w:left w:val="none"/>
-          <w:top w:val="none"/>
+        <w:shd w:val="clear" w:color="auto" w:fill="FFFFFF"/>
+        <w:tcBorders>
+          <w:left w:val="none" w:color="000000" w:sz="4" w:space="0"/>
+          <w:top w:val="none" w:color="000000" w:sz="4" w:space="0"/>
           <w:right w:val="single" w:color="000000" w:sz="4" w:space="0" w:themeColor="accent3" w:themeTint="98"/>
-          <w:bottom w:val="none"/>
+          <w:bottom w:val="none" w:color="000000" w:sz="4" w:space="0"/>
         </w:tcBorders>
       </w:tcPr>
     </w:tblStylePr>
@@ -9714,9 +9881,9 @@
       <w:tcPr>
         <w:shd w:val="clear" w:color="auto" w:fill="FFFFFF" w:themeFill="light1"/>
         <w:tcBorders>
-          <w:left w:val="none"/>
-          <w:top w:val="none"/>
-          <w:right w:val="none"/>
+          <w:left w:val="none" w:color="000000" w:sz="4" w:space="0"/>
+          <w:top w:val="none" w:color="000000" w:sz="4" w:space="0"/>
+          <w:right w:val="none" w:color="000000" w:sz="4" w:space="0"/>
           <w:bottom w:val="single" w:color="000000" w:sz="4" w:space="0" w:themeColor="accent3" w:themeTint="98"/>
         </w:tcBorders>
       </w:tcPr>
@@ -9729,12 +9896,12 @@
         <w:sz w:val="22"/>
       </w:rPr>
       <w:tcPr>
-        <w:shd w:color="auto" w:fill="FFFFFF"/>
+        <w:shd w:val="clear" w:color="auto" w:fill="FFFFFF"/>
         <w:tcBorders>
           <w:left w:val="single" w:color="000000" w:sz="4" w:space="0" w:themeColor="accent3" w:themeTint="98"/>
-          <w:top w:val="none"/>
-          <w:right w:val="none"/>
-          <w:bottom w:val="none"/>
+          <w:top w:val="none" w:color="000000" w:sz="4" w:space="0"/>
+          <w:right w:val="none" w:color="000000" w:sz="4" w:space="0"/>
+          <w:bottom w:val="none" w:color="000000" w:sz="4" w:space="0"/>
         </w:tcBorders>
       </w:tcPr>
     </w:tblStylePr>
@@ -9748,10 +9915,10 @@
       <w:tcPr>
         <w:shd w:val="clear" w:color="auto" w:fill="FFFFFF" w:themeFill="light1"/>
         <w:tcBorders>
-          <w:left w:val="none"/>
+          <w:left w:val="none" w:color="000000" w:sz="4" w:space="0"/>
           <w:top w:val="single" w:color="000000" w:sz="4" w:space="0" w:themeColor="accent3" w:themeTint="98"/>
-          <w:right w:val="none"/>
-          <w:bottom w:val="none"/>
+          <w:right w:val="none" w:color="000000" w:sz="4" w:space="0"/>
+          <w:bottom w:val="none" w:color="000000" w:sz="4" w:space="0"/>
         </w:tcBorders>
       </w:tcPr>
     </w:tblStylePr>
@@ -9763,9 +9930,9 @@
       </w:rPr>
     </w:tblStylePr>
   </w:style>
-  <w:style w:type="table" w:styleId="146">
+  <w:style w:type="table" w:styleId="513">
     <w:name w:val="List Table 7 Colorful - Accent 4"/>
-    <w:basedOn w:val="378"/>
+    <w:basedOn w:val="561"/>
     <w:uiPriority w:val="99"/>
     <w:pPr>
       <w:spacing w:lineRule="auto" w:line="240" w:after="0"/>
@@ -9811,12 +9978,12 @@
         <w:jc w:val="right"/>
       </w:pPr>
       <w:tcPr>
-        <w:shd w:color="auto" w:fill="FFFFFF"/>
-        <w:tcBorders>
-          <w:left w:val="none"/>
-          <w:top w:val="none"/>
+        <w:shd w:val="clear" w:color="auto" w:fill="FFFFFF"/>
+        <w:tcBorders>
+          <w:left w:val="none" w:color="000000" w:sz="4" w:space="0"/>
+          <w:top w:val="none" w:color="000000" w:sz="4" w:space="0"/>
           <w:right w:val="single" w:color="000000" w:sz="4" w:space="0" w:themeColor="accent4" w:themeTint="9A"/>
-          <w:bottom w:val="none"/>
+          <w:bottom w:val="none" w:color="000000" w:sz="4" w:space="0"/>
         </w:tcBorders>
       </w:tcPr>
     </w:tblStylePr>
@@ -9830,9 +9997,9 @@
       <w:tcPr>
         <w:shd w:val="clear" w:color="auto" w:fill="FFFFFF" w:themeFill="light1"/>
         <w:tcBorders>
-          <w:left w:val="none"/>
-          <w:top w:val="none"/>
-          <w:right w:val="none"/>
+          <w:left w:val="none" w:color="000000" w:sz="4" w:space="0"/>
+          <w:top w:val="none" w:color="000000" w:sz="4" w:space="0"/>
+          <w:right w:val="none" w:color="000000" w:sz="4" w:space="0"/>
           <w:bottom w:val="single" w:color="000000" w:sz="4" w:space="0" w:themeColor="accent4" w:themeTint="9A"/>
         </w:tcBorders>
       </w:tcPr>
@@ -9845,12 +10012,12 @@
         <w:sz w:val="22"/>
       </w:rPr>
       <w:tcPr>
-        <w:shd w:color="auto" w:fill="FFFFFF"/>
+        <w:shd w:val="clear" w:color="auto" w:fill="FFFFFF"/>
         <w:tcBorders>
           <w:left w:val="single" w:color="000000" w:sz="4" w:space="0" w:themeColor="accent4" w:themeTint="9A"/>
-          <w:top w:val="none"/>
-          <w:right w:val="none"/>
-          <w:bottom w:val="none"/>
+          <w:top w:val="none" w:color="000000" w:sz="4" w:space="0"/>
+          <w:right w:val="none" w:color="000000" w:sz="4" w:space="0"/>
+          <w:bottom w:val="none" w:color="000000" w:sz="4" w:space="0"/>
         </w:tcBorders>
       </w:tcPr>
     </w:tblStylePr>
@@ -9864,10 +10031,10 @@
       <w:tcPr>
         <w:shd w:val="clear" w:color="auto" w:fill="FFFFFF" w:themeFill="light1"/>
         <w:tcBorders>
-          <w:left w:val="none"/>
+          <w:left w:val="none" w:color="000000" w:sz="4" w:space="0"/>
           <w:top w:val="single" w:color="000000" w:sz="4" w:space="0" w:themeColor="accent4" w:themeTint="9A"/>
-          <w:right w:val="none"/>
-          <w:bottom w:val="none"/>
+          <w:right w:val="none" w:color="000000" w:sz="4" w:space="0"/>
+          <w:bottom w:val="none" w:color="000000" w:sz="4" w:space="0"/>
         </w:tcBorders>
       </w:tcPr>
     </w:tblStylePr>
@@ -9879,9 +10046,9 @@
       </w:rPr>
     </w:tblStylePr>
   </w:style>
-  <w:style w:type="table" w:styleId="147">
+  <w:style w:type="table" w:styleId="514">
     <w:name w:val="List Table 7 Colorful - Accent 5"/>
-    <w:basedOn w:val="378"/>
+    <w:basedOn w:val="561"/>
     <w:uiPriority w:val="99"/>
     <w:pPr>
       <w:spacing w:lineRule="auto" w:line="240" w:after="0"/>
@@ -9927,12 +10094,12 @@
         <w:jc w:val="right"/>
       </w:pPr>
       <w:tcPr>
-        <w:shd w:color="auto" w:fill="FFFFFF"/>
-        <w:tcBorders>
-          <w:left w:val="none"/>
-          <w:top w:val="none"/>
+        <w:shd w:val="clear" w:color="auto" w:fill="FFFFFF"/>
+        <w:tcBorders>
+          <w:left w:val="none" w:color="000000" w:sz="4" w:space="0"/>
+          <w:top w:val="none" w:color="000000" w:sz="4" w:space="0"/>
           <w:right w:val="single" w:color="000000" w:sz="4" w:space="0" w:themeColor="accent5" w:themeTint="9A"/>
-          <w:bottom w:val="none"/>
+          <w:bottom w:val="none" w:color="000000" w:sz="4" w:space="0"/>
         </w:tcBorders>
       </w:tcPr>
     </w:tblStylePr>
@@ -9946,9 +10113,9 @@
       <w:tcPr>
         <w:shd w:val="clear" w:color="auto" w:fill="FFFFFF" w:themeFill="light1"/>
         <w:tcBorders>
-          <w:left w:val="none"/>
-          <w:top w:val="none"/>
-          <w:right w:val="none"/>
+          <w:left w:val="none" w:color="000000" w:sz="4" w:space="0"/>
+          <w:top w:val="none" w:color="000000" w:sz="4" w:space="0"/>
+          <w:right w:val="none" w:color="000000" w:sz="4" w:space="0"/>
           <w:bottom w:val="single" w:color="000000" w:sz="4" w:space="0" w:themeColor="accent5" w:themeTint="9A"/>
         </w:tcBorders>
       </w:tcPr>
@@ -9961,12 +10128,12 @@
         <w:sz w:val="22"/>
       </w:rPr>
       <w:tcPr>
-        <w:shd w:color="auto" w:fill="FFFFFF"/>
+        <w:shd w:val="clear" w:color="auto" w:fill="FFFFFF"/>
         <w:tcBorders>
           <w:left w:val="single" w:color="000000" w:sz="4" w:space="0" w:themeColor="accent5" w:themeTint="9A"/>
-          <w:top w:val="none"/>
-          <w:right w:val="none"/>
-          <w:bottom w:val="none"/>
+          <w:top w:val="none" w:color="000000" w:sz="4" w:space="0"/>
+          <w:right w:val="none" w:color="000000" w:sz="4" w:space="0"/>
+          <w:bottom w:val="none" w:color="000000" w:sz="4" w:space="0"/>
         </w:tcBorders>
       </w:tcPr>
     </w:tblStylePr>
@@ -9980,10 +10147,10 @@
       <w:tcPr>
         <w:shd w:val="clear" w:color="auto" w:fill="FFFFFF" w:themeFill="light1"/>
         <w:tcBorders>
-          <w:left w:val="none"/>
+          <w:left w:val="none" w:color="000000" w:sz="4" w:space="0"/>
           <w:top w:val="single" w:color="000000" w:sz="4" w:space="0" w:themeColor="accent5" w:themeTint="9A"/>
-          <w:right w:val="none"/>
-          <w:bottom w:val="none"/>
+          <w:right w:val="none" w:color="000000" w:sz="4" w:space="0"/>
+          <w:bottom w:val="none" w:color="000000" w:sz="4" w:space="0"/>
         </w:tcBorders>
       </w:tcPr>
     </w:tblStylePr>
@@ -9995,9 +10162,9 @@
       </w:rPr>
     </w:tblStylePr>
   </w:style>
-  <w:style w:type="table" w:styleId="148">
+  <w:style w:type="table" w:styleId="515">
     <w:name w:val="List Table 7 Colorful - Accent 6"/>
-    <w:basedOn w:val="378"/>
+    <w:basedOn w:val="561"/>
     <w:uiPriority w:val="99"/>
     <w:pPr>
       <w:spacing w:lineRule="auto" w:line="240" w:after="0"/>
@@ -10043,12 +10210,12 @@
         <w:jc w:val="right"/>
       </w:pPr>
       <w:tcPr>
-        <w:shd w:color="auto" w:fill="FFFFFF"/>
-        <w:tcBorders>
-          <w:left w:val="none"/>
-          <w:top w:val="none"/>
+        <w:shd w:val="clear" w:color="auto" w:fill="FFFFFF"/>
+        <w:tcBorders>
+          <w:left w:val="none" w:color="000000" w:sz="4" w:space="0"/>
+          <w:top w:val="none" w:color="000000" w:sz="4" w:space="0"/>
           <w:right w:val="single" w:color="000000" w:sz="4" w:space="0" w:themeColor="accent6" w:themeTint="98"/>
-          <w:bottom w:val="none"/>
+          <w:bottom w:val="none" w:color="000000" w:sz="4" w:space="0"/>
         </w:tcBorders>
       </w:tcPr>
     </w:tblStylePr>
@@ -10062,9 +10229,9 @@
       <w:tcPr>
         <w:shd w:val="clear" w:color="auto" w:fill="FFFFFF" w:themeFill="light1"/>
         <w:tcBorders>
-          <w:left w:val="none"/>
-          <w:top w:val="none"/>
-          <w:right w:val="none"/>
+          <w:left w:val="none" w:color="000000" w:sz="4" w:space="0"/>
+          <w:top w:val="none" w:color="000000" w:sz="4" w:space="0"/>
+          <w:right w:val="none" w:color="000000" w:sz="4" w:space="0"/>
           <w:bottom w:val="single" w:color="000000" w:sz="4" w:space="0" w:themeColor="accent6" w:themeTint="98"/>
         </w:tcBorders>
       </w:tcPr>
@@ -10077,12 +10244,12 @@
         <w:sz w:val="22"/>
       </w:rPr>
       <w:tcPr>
-        <w:shd w:color="auto" w:fill="FFFFFF"/>
+        <w:shd w:val="clear" w:color="auto" w:fill="FFFFFF"/>
         <w:tcBorders>
           <w:left w:val="single" w:color="000000" w:sz="4" w:space="0" w:themeColor="accent6" w:themeTint="98"/>
-          <w:top w:val="none"/>
-          <w:right w:val="none"/>
-          <w:bottom w:val="none"/>
+          <w:top w:val="none" w:color="000000" w:sz="4" w:space="0"/>
+          <w:right w:val="none" w:color="000000" w:sz="4" w:space="0"/>
+          <w:bottom w:val="none" w:color="000000" w:sz="4" w:space="0"/>
         </w:tcBorders>
       </w:tcPr>
     </w:tblStylePr>
@@ -10096,10 +10263,10 @@
       <w:tcPr>
         <w:shd w:val="clear" w:color="auto" w:fill="FFFFFF" w:themeFill="light1"/>
         <w:tcBorders>
-          <w:left w:val="none"/>
+          <w:left w:val="none" w:color="000000" w:sz="4" w:space="0"/>
           <w:top w:val="single" w:color="000000" w:sz="4" w:space="0" w:themeColor="accent6" w:themeTint="98"/>
-          <w:right w:val="none"/>
-          <w:bottom w:val="none"/>
+          <w:right w:val="none" w:color="000000" w:sz="4" w:space="0"/>
+          <w:bottom w:val="none" w:color="000000" w:sz="4" w:space="0"/>
         </w:tcBorders>
       </w:tcPr>
     </w:tblStylePr>
@@ -10111,9 +10278,9 @@
       </w:rPr>
     </w:tblStylePr>
   </w:style>
-  <w:style w:type="table" w:styleId="149">
+  <w:style w:type="table" w:styleId="516">
     <w:name w:val="Lined - Accent"/>
-    <w:basedOn w:val="378"/>
+    <w:basedOn w:val="561"/>
     <w:uiPriority w:val="99"/>
     <w:rPr>
       <w:color w:val="404040"/>
@@ -10201,9 +10368,9 @@
       </w:tcPr>
     </w:tblStylePr>
   </w:style>
-  <w:style w:type="table" w:styleId="150">
+  <w:style w:type="table" w:styleId="517">
     <w:name w:val="Lined - Accent 1"/>
-    <w:basedOn w:val="378"/>
+    <w:basedOn w:val="561"/>
     <w:uiPriority w:val="99"/>
     <w:rPr>
       <w:color w:val="404040"/>
@@ -10291,9 +10458,9 @@
       </w:tcPr>
     </w:tblStylePr>
   </w:style>
-  <w:style w:type="table" w:styleId="151">
+  <w:style w:type="table" w:styleId="518">
     <w:name w:val="Lined - Accent 2"/>
-    <w:basedOn w:val="378"/>
+    <w:basedOn w:val="561"/>
     <w:uiPriority w:val="99"/>
     <w:rPr>
       <w:color w:val="404040"/>
@@ -10381,9 +10548,9 @@
       </w:tcPr>
     </w:tblStylePr>
   </w:style>
-  <w:style w:type="table" w:styleId="152">
+  <w:style w:type="table" w:styleId="519">
     <w:name w:val="Lined - Accent 3"/>
-    <w:basedOn w:val="378"/>
+    <w:basedOn w:val="561"/>
     <w:uiPriority w:val="99"/>
     <w:rPr>
       <w:color w:val="404040"/>
@@ -10471,9 +10638,9 @@
       </w:tcPr>
     </w:tblStylePr>
   </w:style>
-  <w:style w:type="table" w:styleId="153">
+  <w:style w:type="table" w:styleId="520">
     <w:name w:val="Lined - Accent 4"/>
-    <w:basedOn w:val="378"/>
+    <w:basedOn w:val="561"/>
     <w:uiPriority w:val="99"/>
     <w:rPr>
       <w:color w:val="404040"/>
@@ -10561,9 +10728,9 @@
       </w:tcPr>
     </w:tblStylePr>
   </w:style>
-  <w:style w:type="table" w:styleId="154">
+  <w:style w:type="table" w:styleId="521">
     <w:name w:val="Lined - Accent 5"/>
-    <w:basedOn w:val="378"/>
+    <w:basedOn w:val="561"/>
     <w:uiPriority w:val="99"/>
     <w:rPr>
       <w:color w:val="404040"/>
@@ -10651,9 +10818,9 @@
       </w:tcPr>
     </w:tblStylePr>
   </w:style>
-  <w:style w:type="table" w:styleId="155">
+  <w:style w:type="table" w:styleId="522">
     <w:name w:val="Lined - Accent 6"/>
-    <w:basedOn w:val="378"/>
+    <w:basedOn w:val="561"/>
     <w:uiPriority w:val="99"/>
     <w:rPr>
       <w:color w:val="404040"/>
@@ -10741,9 +10908,9 @@
       </w:tcPr>
     </w:tblStylePr>
   </w:style>
-  <w:style w:type="table" w:styleId="156">
+  <w:style w:type="table" w:styleId="523">
     <w:name w:val="Bordered &amp; Lined - Accent"/>
-    <w:basedOn w:val="378"/>
+    <w:basedOn w:val="561"/>
     <w:uiPriority w:val="99"/>
     <w:rPr>
       <w:color w:val="404040"/>
@@ -10839,9 +11006,9 @@
       </w:tcPr>
     </w:tblStylePr>
   </w:style>
-  <w:style w:type="table" w:styleId="157">
+  <w:style w:type="table" w:styleId="524">
     <w:name w:val="Bordered &amp; Lined - Accent 1"/>
-    <w:basedOn w:val="378"/>
+    <w:basedOn w:val="561"/>
     <w:uiPriority w:val="99"/>
     <w:rPr>
       <w:color w:val="404040"/>
@@ -10937,9 +11104,9 @@
       </w:tcPr>
     </w:tblStylePr>
   </w:style>
-  <w:style w:type="table" w:styleId="158">
+  <w:style w:type="table" w:styleId="525">
     <w:name w:val="Bordered &amp; Lined - Accent 2"/>
-    <w:basedOn w:val="378"/>
+    <w:basedOn w:val="561"/>
     <w:uiPriority w:val="99"/>
     <w:rPr>
       <w:color w:val="404040"/>
@@ -11035,9 +11202,9 @@
       </w:tcPr>
     </w:tblStylePr>
   </w:style>
-  <w:style w:type="table" w:styleId="159">
+  <w:style w:type="table" w:styleId="526">
     <w:name w:val="Bordered &amp; Lined - Accent 3"/>
-    <w:basedOn w:val="378"/>
+    <w:basedOn w:val="561"/>
     <w:uiPriority w:val="99"/>
     <w:rPr>
       <w:color w:val="404040"/>
@@ -11133,9 +11300,9 @@
       </w:tcPr>
     </w:tblStylePr>
   </w:style>
-  <w:style w:type="table" w:styleId="160">
+  <w:style w:type="table" w:styleId="527">
     <w:name w:val="Bordered &amp; Lined - Accent 4"/>
-    <w:basedOn w:val="378"/>
+    <w:basedOn w:val="561"/>
     <w:uiPriority w:val="99"/>
     <w:rPr>
       <w:color w:val="404040"/>
@@ -11231,9 +11398,9 @@
       </w:tcPr>
     </w:tblStylePr>
   </w:style>
-  <w:style w:type="table" w:styleId="161">
+  <w:style w:type="table" w:styleId="528">
     <w:name w:val="Bordered &amp; Lined - Accent 5"/>
-    <w:basedOn w:val="378"/>
+    <w:basedOn w:val="561"/>
     <w:uiPriority w:val="99"/>
     <w:rPr>
       <w:color w:val="404040"/>
@@ -11329,9 +11496,9 @@
       </w:tcPr>
     </w:tblStylePr>
   </w:style>
-  <w:style w:type="table" w:styleId="162">
+  <w:style w:type="table" w:styleId="529">
     <w:name w:val="Bordered &amp; Lined - Accent 6"/>
-    <w:basedOn w:val="378"/>
+    <w:basedOn w:val="561"/>
     <w:uiPriority w:val="99"/>
     <w:rPr>
       <w:color w:val="404040"/>
@@ -11427,9 +11594,9 @@
       </w:tcPr>
     </w:tblStylePr>
   </w:style>
-  <w:style w:type="table" w:styleId="163">
+  <w:style w:type="table" w:styleId="530">
     <w:name w:val="Bordered"/>
-    <w:basedOn w:val="378"/>
+    <w:basedOn w:val="561"/>
     <w:uiPriority w:val="99"/>
     <w:pPr>
       <w:spacing w:lineRule="auto" w:line="240" w:after="0"/>
@@ -11506,9 +11673,9 @@
       </w:tcPr>
     </w:tblStylePr>
   </w:style>
-  <w:style w:type="table" w:styleId="164">
+  <w:style w:type="table" w:styleId="531">
     <w:name w:val="Bordered - Accent 1"/>
-    <w:basedOn w:val="378"/>
+    <w:basedOn w:val="561"/>
     <w:uiPriority w:val="99"/>
     <w:pPr>
       <w:spacing w:lineRule="auto" w:line="240" w:after="0"/>
@@ -11585,9 +11752,9 @@
       </w:tcPr>
     </w:tblStylePr>
   </w:style>
-  <w:style w:type="table" w:styleId="165">
+  <w:style w:type="table" w:styleId="532">
     <w:name w:val="Bordered - Accent 2"/>
-    <w:basedOn w:val="378"/>
+    <w:basedOn w:val="561"/>
     <w:uiPriority w:val="99"/>
     <w:pPr>
       <w:spacing w:lineRule="auto" w:line="240" w:after="0"/>
@@ -11664,9 +11831,9 @@
       </w:tcPr>
     </w:tblStylePr>
   </w:style>
-  <w:style w:type="table" w:styleId="166">
+  <w:style w:type="table" w:styleId="533">
     <w:name w:val="Bordered - Accent 3"/>
-    <w:basedOn w:val="378"/>
+    <w:basedOn w:val="561"/>
     <w:uiPriority w:val="99"/>
     <w:pPr>
       <w:spacing w:lineRule="auto" w:line="240" w:after="0"/>
@@ -11743,9 +11910,9 @@
       </w:tcPr>
     </w:tblStylePr>
   </w:style>
-  <w:style w:type="table" w:styleId="167">
+  <w:style w:type="table" w:styleId="534">
     <w:name w:val="Bordered - Accent 4"/>
-    <w:basedOn w:val="378"/>
+    <w:basedOn w:val="561"/>
     <w:uiPriority w:val="99"/>
     <w:pPr>
       <w:spacing w:lineRule="auto" w:line="240" w:after="0"/>
@@ -11822,9 +11989,9 @@
       </w:tcPr>
     </w:tblStylePr>
   </w:style>
-  <w:style w:type="table" w:styleId="168">
+  <w:style w:type="table" w:styleId="535">
     <w:name w:val="Bordered - Accent 5"/>
-    <w:basedOn w:val="378"/>
+    <w:basedOn w:val="561"/>
     <w:uiPriority w:val="99"/>
     <w:pPr>
       <w:spacing w:lineRule="auto" w:line="240" w:after="0"/>
@@ -11901,9 +12068,9 @@
       </w:tcPr>
     </w:tblStylePr>
   </w:style>
-  <w:style w:type="table" w:styleId="169">
+  <w:style w:type="table" w:styleId="536">
     <w:name w:val="Bordered - Accent 6"/>
-    <w:basedOn w:val="378"/>
+    <w:basedOn w:val="561"/>
     <w:uiPriority w:val="99"/>
     <w:pPr>
       <w:spacing w:lineRule="auto" w:line="240" w:after="0"/>
@@ -11980,7 +12147,7 @@
       </w:tcPr>
     </w:tblStylePr>
   </w:style>
-  <w:style w:type="character" w:styleId="170">
+  <w:style w:type="character" w:styleId="537">
     <w:name w:val="Hyperlink"/>
     <w:uiPriority w:val="99"/>
     <w:unhideWhenUsed/>
@@ -11989,10 +12156,10 @@
       <w:u w:val="single"/>
     </w:rPr>
   </w:style>
-  <w:style w:type="paragraph" w:styleId="171">
+  <w:style w:type="paragraph" w:styleId="538">
     <w:name w:val="footnote text"/>
-    <w:basedOn w:val="368"/>
-    <w:link w:val="172"/>
+    <w:basedOn w:val="551"/>
+    <w:link w:val="539"/>
     <w:uiPriority w:val="99"/>
     <w:semiHidden/>
     <w:unhideWhenUsed/>
@@ -12003,27 +12170,26 @@
       <w:spacing w:lineRule="auto" w:line="240" w:after="40"/>
     </w:pPr>
   </w:style>
-  <w:style w:type="character" w:styleId="172">
+  <w:style w:type="character" w:styleId="539">
     <w:name w:val="Footnote Text Char"/>
-    <w:link w:val="171"/>
+    <w:link w:val="538"/>
     <w:uiPriority w:val="99"/>
     <w:rPr>
       <w:sz w:val="18"/>
     </w:rPr>
   </w:style>
-  <w:style w:type="character" w:styleId="173">
+  <w:style w:type="character" w:styleId="540">
     <w:name w:val="footnote reference"/>
-    <w:basedOn w:val="9"/>
     <w:uiPriority w:val="99"/>
     <w:unhideWhenUsed/>
     <w:rPr>
       <w:vertAlign w:val="superscript"/>
     </w:rPr>
   </w:style>
-  <w:style w:type="paragraph" w:styleId="174">
+  <w:style w:type="paragraph" w:styleId="541">
     <w:name w:val="toc 1"/>
-    <w:basedOn w:val="368"/>
-    <w:next w:val="368"/>
+    <w:basedOn w:val="551"/>
+    <w:next w:val="551"/>
     <w:uiPriority w:val="39"/>
     <w:unhideWhenUsed/>
     <w:pPr>
@@ -12031,10 +12197,10 @@
       <w:spacing w:after="57"/>
     </w:pPr>
   </w:style>
-  <w:style w:type="paragraph" w:styleId="175">
+  <w:style w:type="paragraph" w:styleId="542">
     <w:name w:val="toc 2"/>
-    <w:basedOn w:val="368"/>
-    <w:next w:val="368"/>
+    <w:basedOn w:val="551"/>
+    <w:next w:val="551"/>
     <w:uiPriority w:val="39"/>
     <w:unhideWhenUsed/>
     <w:pPr>
@@ -12042,10 +12208,10 @@
       <w:spacing w:after="57"/>
     </w:pPr>
   </w:style>
-  <w:style w:type="paragraph" w:styleId="176">
+  <w:style w:type="paragraph" w:styleId="543">
     <w:name w:val="toc 3"/>
-    <w:basedOn w:val="368"/>
-    <w:next w:val="368"/>
+    <w:basedOn w:val="551"/>
+    <w:next w:val="551"/>
     <w:uiPriority w:val="39"/>
     <w:unhideWhenUsed/>
     <w:pPr>
@@ -12053,10 +12219,10 @@
       <w:spacing w:after="57"/>
     </w:pPr>
   </w:style>
-  <w:style w:type="paragraph" w:styleId="177">
+  <w:style w:type="paragraph" w:styleId="544">
     <w:name w:val="toc 4"/>
-    <w:basedOn w:val="368"/>
-    <w:next w:val="368"/>
+    <w:basedOn w:val="551"/>
+    <w:next w:val="551"/>
     <w:uiPriority w:val="39"/>
     <w:unhideWhenUsed/>
     <w:pPr>
@@ -12064,10 +12230,10 @@
       <w:spacing w:after="57"/>
     </w:pPr>
   </w:style>
-  <w:style w:type="paragraph" w:styleId="178">
+  <w:style w:type="paragraph" w:styleId="545">
     <w:name w:val="toc 5"/>
-    <w:basedOn w:val="368"/>
-    <w:next w:val="368"/>
+    <w:basedOn w:val="551"/>
+    <w:next w:val="551"/>
     <w:uiPriority w:val="39"/>
     <w:unhideWhenUsed/>
     <w:pPr>
@@ -12075,10 +12241,10 @@
       <w:spacing w:after="57"/>
     </w:pPr>
   </w:style>
-  <w:style w:type="paragraph" w:styleId="179">
+  <w:style w:type="paragraph" w:styleId="546">
     <w:name w:val="toc 6"/>
-    <w:basedOn w:val="368"/>
-    <w:next w:val="368"/>
+    <w:basedOn w:val="551"/>
+    <w:next w:val="551"/>
     <w:uiPriority w:val="39"/>
     <w:unhideWhenUsed/>
     <w:pPr>
@@ -12086,10 +12252,10 @@
       <w:spacing w:after="57"/>
     </w:pPr>
   </w:style>
-  <w:style w:type="paragraph" w:styleId="180">
+  <w:style w:type="paragraph" w:styleId="547">
     <w:name w:val="toc 7"/>
-    <w:basedOn w:val="368"/>
-    <w:next w:val="368"/>
+    <w:basedOn w:val="551"/>
+    <w:next w:val="551"/>
     <w:uiPriority w:val="39"/>
     <w:unhideWhenUsed/>
     <w:pPr>
@@ -12097,10 +12263,10 @@
       <w:spacing w:after="57"/>
     </w:pPr>
   </w:style>
-  <w:style w:type="paragraph" w:styleId="181">
+  <w:style w:type="paragraph" w:styleId="548">
     <w:name w:val="toc 8"/>
-    <w:basedOn w:val="368"/>
-    <w:next w:val="368"/>
+    <w:basedOn w:val="551"/>
+    <w:next w:val="551"/>
     <w:uiPriority w:val="39"/>
     <w:unhideWhenUsed/>
     <w:pPr>
@@ -12108,10 +12274,10 @@
       <w:spacing w:after="57"/>
     </w:pPr>
   </w:style>
-  <w:style w:type="paragraph" w:styleId="182">
+  <w:style w:type="paragraph" w:styleId="549">
     <w:name w:val="toc 9"/>
-    <w:basedOn w:val="368"/>
-    <w:next w:val="368"/>
+    <w:basedOn w:val="551"/>
+    <w:next w:val="551"/>
     <w:uiPriority w:val="39"/>
     <w:unhideWhenUsed/>
     <w:pPr>
@@ -12119,19 +12285,19 @@
       <w:spacing w:after="57"/>
     </w:pPr>
   </w:style>
-  <w:style w:type="paragraph" w:styleId="183">
+  <w:style w:type="paragraph" w:styleId="550">
     <w:name w:val="TOC Heading"/>
     <w:uiPriority w:val="39"/>
     <w:unhideWhenUsed/>
   </w:style>
-  <w:style w:type="paragraph" w:styleId="368" w:default="1">
+  <w:style w:type="paragraph" w:styleId="551" w:default="1">
     <w:name w:val="Normal"/>
     <w:qFormat/>
   </w:style>
-  <w:style w:type="paragraph" w:styleId="369">
+  <w:style w:type="paragraph" w:styleId="552">
     <w:name w:val="Heading 1"/>
-    <w:basedOn w:val="368"/>
-    <w:next w:val="368"/>
+    <w:basedOn w:val="551"/>
+    <w:next w:val="551"/>
     <w:qFormat/>
     <w:uiPriority w:val="9"/>
     <w:rPr>
@@ -12149,10 +12315,10 @@
       <w:outlineLvl w:val="0"/>
     </w:pPr>
   </w:style>
-  <w:style w:type="paragraph" w:styleId="370">
+  <w:style w:type="paragraph" w:styleId="553">
     <w:name w:val="Heading 2"/>
-    <w:basedOn w:val="368"/>
-    <w:next w:val="368"/>
+    <w:basedOn w:val="551"/>
+    <w:next w:val="551"/>
     <w:qFormat/>
     <w:uiPriority w:val="9"/>
     <w:unhideWhenUsed/>
@@ -12170,10 +12336,10 @@
       <w:outlineLvl w:val="1"/>
     </w:pPr>
   </w:style>
-  <w:style w:type="paragraph" w:styleId="371">
+  <w:style w:type="paragraph" w:styleId="554">
     <w:name w:val="Heading 3"/>
-    <w:basedOn w:val="368"/>
-    <w:next w:val="368"/>
+    <w:basedOn w:val="551"/>
+    <w:next w:val="551"/>
     <w:qFormat/>
     <w:uiPriority w:val="9"/>
     <w:unhideWhenUsed/>
@@ -12194,10 +12360,10 @@
       <w:outlineLvl w:val="2"/>
     </w:pPr>
   </w:style>
-  <w:style w:type="paragraph" w:styleId="372">
+  <w:style w:type="paragraph" w:styleId="555">
     <w:name w:val="Heading 4"/>
-    <w:basedOn w:val="368"/>
-    <w:next w:val="368"/>
+    <w:basedOn w:val="551"/>
+    <w:next w:val="551"/>
     <w:qFormat/>
     <w:uiPriority w:val="9"/>
     <w:unhideWhenUsed/>
@@ -12214,10 +12380,10 @@
       <w:outlineLvl w:val="3"/>
     </w:pPr>
   </w:style>
-  <w:style w:type="paragraph" w:styleId="373">
+  <w:style w:type="paragraph" w:styleId="556">
     <w:name w:val="Heading 5"/>
-    <w:basedOn w:val="368"/>
-    <w:next w:val="368"/>
+    <w:basedOn w:val="551"/>
+    <w:next w:val="551"/>
     <w:qFormat/>
     <w:uiPriority w:val="9"/>
     <w:unhideWhenUsed/>
@@ -12236,10 +12402,10 @@
       <w:outlineLvl w:val="4"/>
     </w:pPr>
   </w:style>
-  <w:style w:type="paragraph" w:styleId="374">
+  <w:style w:type="paragraph" w:styleId="557">
     <w:name w:val="Heading 6"/>
-    <w:basedOn w:val="368"/>
-    <w:next w:val="368"/>
+    <w:basedOn w:val="551"/>
+    <w:next w:val="551"/>
     <w:qFormat/>
     <w:uiPriority w:val="9"/>
     <w:unhideWhenUsed/>
@@ -12258,10 +12424,10 @@
       <w:outlineLvl w:val="5"/>
     </w:pPr>
   </w:style>
-  <w:style w:type="paragraph" w:styleId="375">
+  <w:style w:type="paragraph" w:styleId="558">
     <w:name w:val="Heading 7"/>
-    <w:basedOn w:val="368"/>
-    <w:next w:val="368"/>
+    <w:basedOn w:val="551"/>
+    <w:next w:val="551"/>
     <w:qFormat/>
     <w:uiPriority w:val="9"/>
     <w:unhideWhenUsed/>
@@ -12280,10 +12446,10 @@
       <w:outlineLvl w:val="6"/>
     </w:pPr>
   </w:style>
-  <w:style w:type="paragraph" w:styleId="376">
+  <w:style w:type="paragraph" w:styleId="559">
     <w:name w:val="Heading 8"/>
-    <w:basedOn w:val="368"/>
-    <w:next w:val="368"/>
+    <w:basedOn w:val="551"/>
+    <w:next w:val="551"/>
     <w:qFormat/>
     <w:uiPriority w:val="9"/>
     <w:unhideWhenUsed/>
@@ -12300,10 +12466,10 @@
       <w:outlineLvl w:val="7"/>
     </w:pPr>
   </w:style>
-  <w:style w:type="paragraph" w:styleId="377">
+  <w:style w:type="paragraph" w:styleId="560">
     <w:name w:val="Heading 9"/>
-    <w:basedOn w:val="368"/>
-    <w:next w:val="368"/>
+    <w:basedOn w:val="551"/>
+    <w:next w:val="551"/>
     <w:qFormat/>
     <w:uiPriority w:val="9"/>
     <w:unhideWhenUsed/>
@@ -12322,7 +12488,7 @@
       <w:outlineLvl w:val="8"/>
     </w:pPr>
   </w:style>
-  <w:style w:type="table" w:styleId="378" w:default="1">
+  <w:style w:type="table" w:styleId="561" w:default="1">
     <w:name w:val="Normal Table"/>
     <w:uiPriority w:val="99"/>
     <w:semiHidden/>
@@ -12337,15 +12503,15 @@
       </w:tblCellMar>
     </w:tblPr>
   </w:style>
-  <w:style w:type="numbering" w:styleId="379" w:default="1">
+  <w:style w:type="numbering" w:styleId="562" w:default="1">
     <w:name w:val="No List"/>
     <w:uiPriority w:val="99"/>
     <w:semiHidden/>
     <w:unhideWhenUsed/>
   </w:style>
-  <w:style w:type="paragraph" w:styleId="380">
+  <w:style w:type="paragraph" w:styleId="563">
     <w:name w:val="Footer"/>
-    <w:basedOn w:val="368"/>
+    <w:basedOn w:val="551"/>
     <w:uiPriority w:val="99"/>
     <w:unhideWhenUsed/>
     <w:pPr>
@@ -12356,9 +12522,9 @@
       </w:tabs>
     </w:pPr>
   </w:style>
-  <w:style w:type="paragraph" w:styleId="381">
+  <w:style w:type="paragraph" w:styleId="564">
     <w:name w:val="Header"/>
-    <w:basedOn w:val="368"/>
+    <w:basedOn w:val="551"/>
     <w:uiPriority w:val="99"/>
     <w:unhideWhenUsed/>
     <w:pPr>
@@ -12369,19 +12535,19 @@
       </w:tabs>
     </w:pPr>
   </w:style>
-  <w:style w:type="paragraph" w:styleId="382">
+  <w:style w:type="paragraph" w:styleId="565">
     <w:name w:val="No Spacing"/>
-    <w:basedOn w:val="368"/>
+    <w:basedOn w:val="551"/>
     <w:qFormat/>
     <w:uiPriority w:val="1"/>
     <w:pPr>
       <w:spacing w:lineRule="auto" w:line="240" w:after="0"/>
     </w:pPr>
   </w:style>
-  <w:style w:type="paragraph" w:styleId="383">
+  <w:style w:type="paragraph" w:styleId="566">
     <w:name w:val="Quote"/>
-    <w:basedOn w:val="368"/>
-    <w:next w:val="368"/>
+    <w:basedOn w:val="551"/>
+    <w:next w:val="551"/>
     <w:qFormat/>
     <w:uiPriority w:val="29"/>
     <w:rPr>
@@ -12396,10 +12562,10 @@
       <w:jc w:val="both"/>
     </w:pPr>
   </w:style>
-  <w:style w:type="paragraph" w:styleId="384">
+  <w:style w:type="paragraph" w:styleId="567">
     <w:name w:val="Subtitle"/>
-    <w:basedOn w:val="368"/>
-    <w:next w:val="368"/>
+    <w:basedOn w:val="551"/>
+    <w:next w:val="551"/>
     <w:qFormat/>
     <w:uiPriority w:val="11"/>
     <w:rPr>
@@ -12418,10 +12584,10 @@
       <w:outlineLvl w:val="0"/>
     </w:pPr>
   </w:style>
-  <w:style w:type="paragraph" w:styleId="385">
+  <w:style w:type="paragraph" w:styleId="568">
     <w:name w:val="Intense Quote"/>
-    <w:basedOn w:val="368"/>
-    <w:next w:val="368"/>
+    <w:basedOn w:val="551"/>
+    <w:next w:val="551"/>
     <w:qFormat/>
     <w:uiPriority w:val="30"/>
     <w:rPr>
@@ -12445,10 +12611,10 @@
       </w:pBdr>
     </w:pPr>
   </w:style>
-  <w:style w:type="paragraph" w:styleId="386">
+  <w:style w:type="paragraph" w:styleId="569">
     <w:name w:val="Title"/>
-    <w:basedOn w:val="368"/>
-    <w:next w:val="368"/>
+    <w:basedOn w:val="551"/>
+    <w:next w:val="551"/>
     <w:qFormat/>
     <w:uiPriority w:val="10"/>
     <w:rPr>
@@ -12468,9 +12634,9 @@
       <w:outlineLvl w:val="0"/>
     </w:pPr>
   </w:style>
-  <w:style w:type="paragraph" w:styleId="387">
+  <w:style w:type="paragraph" w:styleId="570">
     <w:name w:val="List Paragraph"/>
-    <w:basedOn w:val="368"/>
+    <w:basedOn w:val="551"/>
     <w:qFormat/>
     <w:uiPriority w:val="34"/>
     <w:pPr>
@@ -12478,7 +12644,7 @@
       <w:ind w:left="720"/>
     </w:pPr>
   </w:style>
-  <w:style w:type="character" w:styleId="393" w:default="1">
+  <w:style w:type="character" w:styleId="571" w:default="1">
     <w:name w:val="Default Paragraph Font"/>
     <w:uiPriority w:val="1"/>
     <w:semiHidden/>

</xml_diff>

<commit_message>
Extraction et enregistrement des noms propres
</commit_message>
<xml_diff>
--- a/Rapport.docx
+++ b/Rapport.docx
@@ -4,7 +4,7 @@
   <w:body>
     <w:p>
       <w:pPr>
-        <w:pStyle w:val="552"/>
+        <w:pStyle w:val="554"/>
       </w:pPr>
       <w:r>
         <w:t xml:space="preserve">Rapport sur le projet final</w:t>
@@ -17,7 +17,7 @@
     </w:p>
     <w:p>
       <w:pPr>
-        <w:pStyle w:val="565"/>
+        <w:pStyle w:val="567"/>
       </w:pPr>
       <w:r>
         <w:t xml:space="preserve">L’application “Presse-Sentiment” récupère depuis le web les articles de presse en français.</w:t>
@@ -26,7 +26,7 @@
     </w:p>
     <w:p>
       <w:pPr>
-        <w:pStyle w:val="565"/>
+        <w:pStyle w:val="567"/>
       </w:pPr>
       <w:r>
         <w:t xml:space="preserve">Après un traitement analysant les textes, toutes ces données sont enregistrées dans une base de données.</w:t>
@@ -35,7 +35,7 @@
     </w:p>
     <w:p>
       <w:pPr>
-        <w:pStyle w:val="565"/>
+        <w:pStyle w:val="567"/>
       </w:pPr>
       <w:r>
         <w:t xml:space="preserve">Un site internet permet de consulter ces données sous différentes formes (graphiques, statistiques, positivité, articles similaires, nuage de mots, </w:t>
@@ -53,14 +53,14 @@
     </w:p>
     <w:p>
       <w:pPr>
-        <w:pStyle w:val="565"/>
+        <w:pStyle w:val="567"/>
       </w:pPr>
       <w:r/>
       <w:r/>
     </w:p>
     <w:p>
       <w:pPr>
-        <w:pStyle w:val="553"/>
+        <w:pStyle w:val="555"/>
         <w:ind w:left="0" w:firstLine="0"/>
       </w:pPr>
       <w:r>
@@ -70,7 +70,7 @@
     </w:p>
     <w:p>
       <w:pPr>
-        <w:pStyle w:val="558"/>
+        <w:pStyle w:val="560"/>
       </w:pPr>
       <w:r>
         <w:t xml:space="preserve">Scraping</w:t>
@@ -84,13 +84,13 @@
       <w:hyperlink r:id="rId8" w:history="1">
         <w:r>
           <w:rPr>
-            <w:rStyle w:val="537"/>
+            <w:rStyle w:val="539"/>
           </w:rPr>
           <w:t xml:space="preserve">Google Actu</w:t>
         </w:r>
         <w:r>
           <w:rPr>
-            <w:rStyle w:val="537"/>
+            <w:rStyle w:val="539"/>
           </w:rPr>
         </w:r>
       </w:hyperlink>
@@ -113,10 +113,10 @@
     </w:p>
     <w:p>
       <w:pPr>
-        <w:pStyle w:val="570"/>
+        <w:pStyle w:val="572"/>
         <w:numPr>
           <w:ilvl w:val="0"/>
-          <w:numId w:val="3"/>
+          <w:numId w:val="9"/>
         </w:numPr>
       </w:pPr>
       <w:r>
@@ -126,10 +126,10 @@
     </w:p>
     <w:p>
       <w:pPr>
-        <w:pStyle w:val="570"/>
+        <w:pStyle w:val="572"/>
         <w:numPr>
           <w:ilvl w:val="0"/>
-          <w:numId w:val="3"/>
+          <w:numId w:val="9"/>
         </w:numPr>
       </w:pPr>
       <w:r>
@@ -139,10 +139,10 @@
     </w:p>
     <w:p>
       <w:pPr>
-        <w:pStyle w:val="570"/>
+        <w:pStyle w:val="572"/>
         <w:numPr>
           <w:ilvl w:val="0"/>
-          <w:numId w:val="3"/>
+          <w:numId w:val="9"/>
         </w:numPr>
       </w:pPr>
       <w:r>
@@ -152,10 +152,10 @@
     </w:p>
     <w:p>
       <w:pPr>
-        <w:pStyle w:val="570"/>
+        <w:pStyle w:val="572"/>
         <w:numPr>
           <w:ilvl w:val="0"/>
-          <w:numId w:val="3"/>
+          <w:numId w:val="9"/>
         </w:numPr>
       </w:pPr>
       <w:r>
@@ -168,10 +168,10 @@
     </w:p>
     <w:p>
       <w:pPr>
-        <w:pStyle w:val="570"/>
+        <w:pStyle w:val="572"/>
         <w:numPr>
           <w:ilvl w:val="0"/>
-          <w:numId w:val="3"/>
+          <w:numId w:val="9"/>
         </w:numPr>
       </w:pPr>
       <w:r>
@@ -181,10 +181,10 @@
     </w:p>
     <w:p>
       <w:pPr>
-        <w:pStyle w:val="570"/>
+        <w:pStyle w:val="572"/>
         <w:numPr>
           <w:ilvl w:val="0"/>
-          <w:numId w:val="3"/>
+          <w:numId w:val="9"/>
         </w:numPr>
       </w:pPr>
       <w:r>
@@ -212,7 +212,7 @@
     </w:p>
     <w:p>
       <w:pPr>
-        <w:pStyle w:val="558"/>
+        <w:pStyle w:val="560"/>
       </w:pPr>
       <w:r>
         <w:t xml:space="preserve">Base de </w:t>
@@ -239,7 +239,7 @@
     </w:p>
     <w:p>
       <w:pPr>
-        <w:pStyle w:val="558"/>
+        <w:pStyle w:val="560"/>
       </w:pPr>
       <w:r>
         <w:t xml:space="preserve">Application Flask</w:t>
@@ -292,6 +292,7 @@
           <w:b/>
         </w:rPr>
       </w:r>
+      <w:r/>
     </w:p>
     <w:p>
       <w:r>
@@ -320,6 +321,7 @@
           <w:b/>
         </w:rPr>
       </w:r>
+      <w:r/>
     </w:p>
     <w:p>
       <w:r>
@@ -328,7 +330,7 @@
       <w:hyperlink r:id="rId9" w:history="1">
         <w:r>
           <w:rPr>
-            <w:rStyle w:val="537"/>
+            <w:rStyle w:val="539"/>
           </w:rPr>
           <w:t xml:space="preserve">TF-IDF</w:t>
         </w:r>
@@ -378,19 +380,20 @@
           <w:b/>
         </w:rPr>
       </w:r>
-    </w:p>
-    <w:p>
-      <w:r>
-        <w:t xml:space="preserve">Présente quelques statistique générales sur les données</w:t>
-      </w:r>
-      <w:r>
-        <w:t xml:space="preserve">.</w:t>
-      </w:r>
       <w:r/>
     </w:p>
     <w:p>
-      <w:pPr>
-        <w:pStyle w:val="558"/>
+      <w:r>
+        <w:t xml:space="preserve">Présente quelques statistique générales sur les données</w:t>
+      </w:r>
+      <w:r>
+        <w:t xml:space="preserve">.</w:t>
+      </w:r>
+      <w:r/>
+    </w:p>
+    <w:p>
+      <w:pPr>
+        <w:pStyle w:val="560"/>
       </w:pPr>
       <w:r>
         <w:t xml:space="preserve">Docker</w:t>
@@ -409,17 +412,770 @@
     </w:p>
     <w:p>
       <w:pPr>
-        <w:pStyle w:val="553"/>
-      </w:pPr>
-      <w:r>
-        <w:t xml:space="preserve">Choix stratégiques</w:t>
-      </w:r>
+        <w:pStyle w:val="555"/>
+      </w:pPr>
+      <w:r/>
+      <w:r/>
+      <w:r>
+        <w:t xml:space="preserve">Notions abordées</w:t>
+      </w:r>
+      <w:r/>
       <w:r/>
     </w:p>
     <w:p>
-      <w:r>
-        <w:t xml:space="preserve">Utilisation de Google Actu</w:t>
-      </w:r>
+      <w:pPr>
+        <w:pStyle w:val="567"/>
+        <w:numPr>
+          <w:ilvl w:val="0"/>
+          <w:numId w:val="8"/>
+        </w:numPr>
+      </w:pPr>
+      <w:r>
+        <w:t xml:space="preserve">Scraping avec </w:t>
+      </w:r>
+      <w:r>
+        <w:rPr>
+          <w:b/>
+        </w:rPr>
+        <w:t xml:space="preserve">BeatifulSoup</w:t>
+      </w:r>
+      <w:r/>
+      <w:r/>
+    </w:p>
+    <w:p>
+      <w:pPr>
+        <w:pStyle w:val="567"/>
+        <w:numPr>
+          <w:ilvl w:val="0"/>
+          <w:numId w:val="8"/>
+        </w:numPr>
+      </w:pPr>
+      <w:r/>
+      <w:r>
+        <w:t xml:space="preserve">Base de données non-relationnelle avec </w:t>
+      </w:r>
+      <w:r>
+        <w:rPr>
+          <w:b/>
+        </w:rPr>
+        <w:t xml:space="preserve">Mongodb</w:t>
+      </w:r>
+      <w:r>
+        <w:rPr>
+          <w:b/>
+        </w:rPr>
+        <w:t xml:space="preserve"> </w:t>
+      </w:r>
+      <w:r>
+        <w:t xml:space="preserve">(Écriture, Lecture et modifications)</w:t>
+      </w:r>
+      <w:r/>
+      <w:r/>
+    </w:p>
+    <w:p>
+      <w:pPr>
+        <w:pStyle w:val="567"/>
+        <w:numPr>
+          <w:ilvl w:val="0"/>
+          <w:numId w:val="8"/>
+        </w:numPr>
+      </w:pPr>
+      <w:r>
+        <w:t xml:space="preserve">Écriture de logs dans un fichier</w:t>
+      </w:r>
+      <w:r/>
+      <w:r/>
+    </w:p>
+    <w:p>
+      <w:pPr>
+        <w:pStyle w:val="567"/>
+        <w:numPr>
+          <w:ilvl w:val="0"/>
+          <w:numId w:val="8"/>
+        </w:numPr>
+        <w:rPr>
+          <w:b/>
+        </w:rPr>
+      </w:pPr>
+      <w:r>
+        <w:t xml:space="preserve">Web app avec </w:t>
+      </w:r>
+      <w:r>
+        <w:rPr>
+          <w:b/>
+        </w:rPr>
+        <w:t xml:space="preserve">Flask</w:t>
+      </w:r>
+      <w:r>
+        <w:rPr>
+          <w:b w:val="false"/>
+        </w:rPr>
+        <w:t xml:space="preserve">, </w:t>
+      </w:r>
+      <w:r>
+        <w:rPr>
+          <w:b/>
+        </w:rPr>
+        <w:t xml:space="preserve">HTML </w:t>
+      </w:r>
+      <w:r>
+        <w:rPr>
+          <w:b w:val="false"/>
+        </w:rPr>
+        <w:t xml:space="preserve">et </w:t>
+      </w:r>
+      <w:r>
+        <w:rPr>
+          <w:b/>
+        </w:rPr>
+        <w:t xml:space="preserve">CSS</w:t>
+      </w:r>
+      <w:r>
+        <w:rPr>
+          <w:b/>
+        </w:rPr>
+      </w:r>
+      <w:r>
+        <w:rPr>
+          <w:b/>
+        </w:rPr>
+      </w:r>
+      <w:r>
+        <w:rPr>
+          <w:b/>
+        </w:rPr>
+      </w:r>
+    </w:p>
+    <w:p>
+      <w:pPr>
+        <w:pStyle w:val="567"/>
+        <w:numPr>
+          <w:ilvl w:val="0"/>
+          <w:numId w:val="8"/>
+        </w:numPr>
+      </w:pPr>
+      <w:r>
+        <w:rPr>
+          <w:b w:val="false"/>
+        </w:rPr>
+        <w:t xml:space="preserve">Rafraîchissement des images malgré le cache du navigateur </w:t>
+      </w:r>
+      <w:r>
+        <w:rPr>
+          <w:b w:val="false"/>
+        </w:rPr>
+      </w:r>
+      <w:r/>
+    </w:p>
+    <w:p>
+      <w:pPr>
+        <w:pStyle w:val="567"/>
+        <w:ind w:left="708" w:firstLine="708"/>
+      </w:pPr>
+      <w:r>
+        <w:rPr>
+          <w:b w:val="false"/>
+        </w:rPr>
+        <w:t xml:space="preserve">- (En créant un code aléatoire concaténé au nom)</w:t>
+      </w:r>
+      <w:r>
+        <w:rPr>
+          <w:b w:val="false"/>
+        </w:rPr>
+      </w:r>
+      <w:r/>
+    </w:p>
+    <w:p>
+      <w:pPr>
+        <w:pStyle w:val="567"/>
+        <w:numPr>
+          <w:ilvl w:val="0"/>
+          <w:numId w:val="8"/>
+        </w:numPr>
+      </w:pPr>
+      <w:r>
+        <w:t xml:space="preserve">Programmation Orienté Objet</w:t>
+      </w:r>
+      <w:r/>
+      <w:r/>
+    </w:p>
+    <w:p>
+      <w:pPr>
+        <w:pStyle w:val="567"/>
+        <w:numPr>
+          <w:ilvl w:val="0"/>
+          <w:numId w:val="8"/>
+        </w:numPr>
+      </w:pPr>
+      <w:r>
+        <w:t xml:space="preserve">Import de packages personnels avec le module </w:t>
+      </w:r>
+      <w:r>
+        <w:rPr>
+          <w:b/>
+        </w:rPr>
+        <w:t xml:space="preserve">sys </w:t>
+      </w:r>
+      <w:r>
+        <w:t xml:space="preserve">(Sys.path)</w:t>
+      </w:r>
+      <w:r/>
+      <w:r/>
+    </w:p>
+    <w:p>
+      <w:pPr>
+        <w:pStyle w:val="567"/>
+        <w:numPr>
+          <w:ilvl w:val="0"/>
+          <w:numId w:val="8"/>
+        </w:numPr>
+      </w:pPr>
+      <w:r>
+        <w:t xml:space="preserve">Exécution de script automatisée avec </w:t>
+      </w:r>
+      <w:r>
+        <w:rPr>
+          <w:b/>
+        </w:rPr>
+        <w:t xml:space="preserve">Crontab</w:t>
+      </w:r>
+      <w:r/>
+      <w:r/>
+    </w:p>
+    <w:p>
+      <w:pPr>
+        <w:pStyle w:val="567"/>
+        <w:numPr>
+          <w:ilvl w:val="0"/>
+          <w:numId w:val="8"/>
+        </w:numPr>
+      </w:pPr>
+      <w:r>
+        <w:t xml:space="preserve">Conteneurisation avec </w:t>
+      </w:r>
+      <w:r>
+        <w:rPr>
+          <w:b/>
+        </w:rPr>
+        <w:t xml:space="preserve">Docker </w:t>
+      </w:r>
+      <w:r>
+        <w:rPr>
+          <w:b w:val="false"/>
+        </w:rPr>
+        <w:t xml:space="preserve">e</w:t>
+      </w:r>
+      <w:r>
+        <w:rPr>
+          <w:b w:val="false"/>
+        </w:rPr>
+        <w:t xml:space="preserve">t</w:t>
+      </w:r>
+      <w:r>
+        <w:rPr>
+          <w:b/>
+        </w:rPr>
+        <w:t xml:space="preserve"> Docker-Compose</w:t>
+      </w:r>
+      <w:r>
+        <w:rPr>
+          <w:b/>
+        </w:rPr>
+      </w:r>
+      <w:r/>
+    </w:p>
+    <w:p>
+      <w:pPr>
+        <w:pStyle w:val="567"/>
+        <w:numPr>
+          <w:ilvl w:val="0"/>
+          <w:numId w:val="8"/>
+        </w:numPr>
+      </w:pPr>
+      <w:r>
+        <w:rPr>
+          <w:b w:val="false"/>
+        </w:rPr>
+        <w:t xml:space="preserve">Import grâce au fichier</w:t>
+      </w:r>
+      <w:r>
+        <w:rPr>
+          <w:b/>
+        </w:rPr>
+        <w:t xml:space="preserve"> requirements.txt</w:t>
+      </w:r>
+      <w:r>
+        <w:rPr>
+          <w:b/>
+        </w:rPr>
+      </w:r>
+      <w:r/>
+    </w:p>
+    <w:p>
+      <w:pPr>
+        <w:pStyle w:val="567"/>
+        <w:numPr>
+          <w:ilvl w:val="0"/>
+          <w:numId w:val="8"/>
+        </w:numPr>
+      </w:pPr>
+      <w:r>
+        <w:t xml:space="preserve">Nettoyage de texte à l’aide d’</w:t>
+      </w:r>
+      <w:r>
+        <w:rPr>
+          <w:b/>
+        </w:rPr>
+        <w:t xml:space="preserve">expressions régulières</w:t>
+      </w:r>
+      <w:r>
+        <w:rPr>
+          <w:b/>
+        </w:rPr>
+      </w:r>
+      <w:r/>
+    </w:p>
+    <w:p>
+      <w:pPr>
+        <w:pStyle w:val="567"/>
+        <w:numPr>
+          <w:ilvl w:val="0"/>
+          <w:numId w:val="8"/>
+        </w:numPr>
+      </w:pPr>
+      <w:r>
+        <w:t xml:space="preserve">Calcul de positivité et de subjectivité avec </w:t>
+      </w:r>
+      <w:r>
+        <w:rPr>
+          <w:b/>
+        </w:rPr>
+        <w:t xml:space="preserve">Textblob</w:t>
+      </w:r>
+      <w:r/>
+      <w:r/>
+    </w:p>
+    <w:p>
+      <w:pPr>
+        <w:pStyle w:val="567"/>
+        <w:numPr>
+          <w:ilvl w:val="0"/>
+          <w:numId w:val="8"/>
+        </w:numPr>
+      </w:pPr>
+      <w:r>
+        <w:t xml:space="preserve">Lemmatisation et Stemmatisation avec </w:t>
+      </w:r>
+      <w:r>
+        <w:rPr>
+          <w:b/>
+        </w:rPr>
+        <w:t xml:space="preserve">SpaCy</w:t>
+      </w:r>
+      <w:r/>
+      <w:r/>
+    </w:p>
+    <w:p>
+      <w:pPr>
+        <w:pStyle w:val="567"/>
+        <w:numPr>
+          <w:ilvl w:val="0"/>
+          <w:numId w:val="8"/>
+        </w:numPr>
+        <w:rPr>
+          <w:b w:val="false"/>
+        </w:rPr>
+      </w:pPr>
+      <w:r>
+        <w:t xml:space="preserve">Matrice de termes avec </w:t>
+      </w:r>
+      <w:r>
+        <w:rPr>
+          <w:b/>
+        </w:rPr>
+        <w:t xml:space="preserve">CountVectorizer</w:t>
+      </w:r>
+      <w:r>
+        <w:rPr>
+          <w:b w:val="false"/>
+        </w:rPr>
+        <w:t xml:space="preserve"> de </w:t>
+      </w:r>
+      <w:r>
+        <w:rPr>
+          <w:b/>
+        </w:rPr>
+        <w:t xml:space="preserve">Scikit Learn</w:t>
+      </w:r>
+      <w:r>
+        <w:rPr>
+          <w:b/>
+        </w:rPr>
+      </w:r>
+      <w:r/>
+    </w:p>
+    <w:p>
+      <w:pPr>
+        <w:pStyle w:val="567"/>
+        <w:numPr>
+          <w:ilvl w:val="0"/>
+          <w:numId w:val="8"/>
+        </w:numPr>
+        <w:rPr>
+          <w:b/>
+        </w:rPr>
+      </w:pPr>
+      <w:r>
+        <w:rPr>
+          <w:b w:val="false"/>
+        </w:rPr>
+        <w:t xml:space="preserve">Matrice TF-IDF avec </w:t>
+      </w:r>
+      <w:r>
+        <w:rPr>
+          <w:b/>
+        </w:rPr>
+        <w:t xml:space="preserve">TfidfVectorizer</w:t>
+      </w:r>
+      <w:r>
+        <w:rPr>
+          <w:b w:val="false"/>
+        </w:rPr>
+      </w:r>
+      <w:r>
+        <w:rPr>
+          <w:b/>
+        </w:rPr>
+      </w:r>
+      <w:r>
+        <w:rPr>
+          <w:b/>
+        </w:rPr>
+      </w:r>
+    </w:p>
+    <w:p>
+      <w:pPr>
+        <w:pStyle w:val="567"/>
+        <w:numPr>
+          <w:ilvl w:val="0"/>
+          <w:numId w:val="8"/>
+        </w:numPr>
+        <w:rPr>
+          <w:b/>
+        </w:rPr>
+      </w:pPr>
+      <w:r>
+        <w:t xml:space="preserve">Extraction de noms propres avec </w:t>
+      </w:r>
+      <w:r>
+        <w:rPr>
+          <w:b/>
+        </w:rPr>
+        <w:t xml:space="preserve">SpaCy</w:t>
+      </w:r>
+      <w:r/>
+      <w:r/>
+    </w:p>
+    <w:p>
+      <w:pPr>
+        <w:pStyle w:val="567"/>
+        <w:numPr>
+          <w:ilvl w:val="0"/>
+          <w:numId w:val="8"/>
+        </w:numPr>
+        <w:rPr>
+          <w:b/>
+        </w:rPr>
+      </w:pPr>
+      <w:r>
+        <w:rPr>
+          <w:b w:val="false"/>
+        </w:rPr>
+        <w:t xml:space="preserve">Nuage de mots avec</w:t>
+      </w:r>
+      <w:r>
+        <w:rPr>
+          <w:b/>
+        </w:rPr>
+        <w:t xml:space="preserve"> WordCloud</w:t>
+      </w:r>
+      <w:r>
+        <w:rPr>
+          <w:b/>
+        </w:rPr>
+      </w:r>
+    </w:p>
+    <w:p>
+      <w:pPr>
+        <w:pStyle w:val="567"/>
+        <w:numPr>
+          <w:ilvl w:val="0"/>
+          <w:numId w:val="8"/>
+        </w:numPr>
+        <w:rPr>
+          <w:b/>
+        </w:rPr>
+      </w:pPr>
+      <w:r>
+        <w:rPr>
+          <w:b w:val="false"/>
+        </w:rPr>
+        <w:t xml:space="preserve">Manipulation de DataFrame avec </w:t>
+      </w:r>
+      <w:r>
+        <w:rPr>
+          <w:b/>
+        </w:rPr>
+        <w:t xml:space="preserve">Pandas </w:t>
+      </w:r>
+      <w:r>
+        <w:rPr>
+          <w:b w:val="false"/>
+        </w:rPr>
+      </w:r>
+      <w:r>
+        <w:rPr>
+          <w:b w:val="false"/>
+        </w:rPr>
+      </w:r>
+    </w:p>
+    <w:p>
+      <w:pPr>
+        <w:pStyle w:val="567"/>
+        <w:numPr>
+          <w:ilvl w:val="0"/>
+          <w:numId w:val="8"/>
+        </w:numPr>
+        <w:rPr>
+          <w:b/>
+        </w:rPr>
+      </w:pPr>
+      <w:r>
+        <w:rPr>
+          <w:b w:val="false"/>
+        </w:rPr>
+        <w:t xml:space="preserve">Création de graphiques avec </w:t>
+      </w:r>
+      <w:r>
+        <w:rPr>
+          <w:b/>
+        </w:rPr>
+        <w:t xml:space="preserve">Matplotlib</w:t>
+      </w:r>
+      <w:r>
+        <w:rPr>
+          <w:b/>
+        </w:rPr>
+      </w:r>
+    </w:p>
+    <w:p>
+      <w:pPr>
+        <w:pStyle w:val="567"/>
+        <w:numPr>
+          <w:ilvl w:val="0"/>
+          <w:numId w:val="8"/>
+        </w:numPr>
+        <w:rPr>
+          <w:b/>
+        </w:rPr>
+      </w:pPr>
+      <w:r>
+        <w:rPr>
+          <w:b w:val="false"/>
+        </w:rPr>
+        <w:t xml:space="preserve">Utilisation des dates av</w:t>
+      </w:r>
+      <w:r>
+        <w:rPr>
+          <w:b w:val="false"/>
+        </w:rPr>
+        <w:t xml:space="preserve">e</w:t>
+      </w:r>
+      <w:r>
+        <w:rPr>
+          <w:b w:val="false"/>
+        </w:rPr>
+        <w:t xml:space="preserve">c </w:t>
+      </w:r>
+      <w:r>
+        <w:rPr>
+          <w:b/>
+        </w:rPr>
+        <w:t xml:space="preserve">Time</w:t>
+      </w:r>
+      <w:r>
+        <w:rPr>
+          <w:b w:val="false"/>
+        </w:rPr>
+        <w:t xml:space="preserve"> et </w:t>
+      </w:r>
+      <w:r>
+        <w:rPr>
+          <w:b/>
+        </w:rPr>
+        <w:t xml:space="preserve">Datetime</w:t>
+      </w:r>
+      <w:r>
+        <w:rPr>
+          <w:b/>
+        </w:rPr>
+      </w:r>
+    </w:p>
+    <w:p>
+      <w:pPr>
+        <w:pStyle w:val="567"/>
+        <w:numPr>
+          <w:ilvl w:val="0"/>
+          <w:numId w:val="8"/>
+        </w:numPr>
+        <w:rPr>
+          <w:b/>
+        </w:rPr>
+      </w:pPr>
+      <w:r>
+        <w:rPr>
+          <w:b w:val="false"/>
+        </w:rPr>
+        <w:t xml:space="preserve">Manipulation de fichier avec</w:t>
+      </w:r>
+      <w:r>
+        <w:rPr>
+          <w:b/>
+        </w:rPr>
+        <w:t xml:space="preserve"> OS</w:t>
+      </w:r>
+      <w:r>
+        <w:rPr>
+          <w:b w:val="false"/>
+        </w:rPr>
+        <w:t xml:space="preserve"> et</w:t>
+      </w:r>
+      <w:r>
+        <w:rPr>
+          <w:b/>
+        </w:rPr>
+        <w:t xml:space="preserve"> Glob</w:t>
+      </w:r>
+      <w:r>
+        <w:rPr>
+          <w:b/>
+        </w:rPr>
+      </w:r>
+    </w:p>
+    <w:p>
+      <w:pPr>
+        <w:pStyle w:val="567"/>
+        <w:numPr>
+          <w:ilvl w:val="0"/>
+          <w:numId w:val="8"/>
+        </w:numPr>
+        <w:rPr>
+          <w:b w:val="false"/>
+        </w:rPr>
+      </w:pPr>
+      <w:r>
+        <w:rPr>
+          <w:b w:val="false"/>
+        </w:rPr>
+        <w:t xml:space="preserve">Traitement séquentiel pour effectuer des modifications assez lourdes sur la base de données</w:t>
+      </w:r>
+      <w:r>
+        <w:rPr>
+          <w:b w:val="false"/>
+        </w:rPr>
+      </w:r>
+    </w:p>
+    <w:p>
+      <w:pPr>
+        <w:pStyle w:val="567"/>
+        <w:ind w:left="720" w:firstLine="0"/>
+        <w:rPr>
+          <w:b/>
+        </w:rPr>
+      </w:pPr>
+      <w:r>
+        <w:rPr>
+          <w:b/>
+        </w:rPr>
+      </w:r>
+      <w:r>
+        <w:rPr>
+          <w:b/>
+        </w:rPr>
+      </w:r>
+    </w:p>
+    <w:p>
+      <w:pPr>
+        <w:pStyle w:val="567"/>
+        <w:ind w:left="720" w:firstLine="0"/>
+        <w:rPr>
+          <w:b/>
+        </w:rPr>
+      </w:pPr>
+      <w:r>
+        <w:rPr>
+          <w:b/>
+        </w:rPr>
+      </w:r>
+      <w:r>
+        <w:rPr>
+          <w:b/>
+        </w:rPr>
+      </w:r>
+    </w:p>
+    <w:p>
+      <w:pPr>
+        <w:pStyle w:val="555"/>
+      </w:pPr>
+      <w:r>
+        <w:t xml:space="preserve">Remarques </w:t>
+      </w:r>
+      <w:r/>
+    </w:p>
+    <w:p>
+      <w:pPr>
+        <w:pStyle w:val="567"/>
+      </w:pPr>
+      <w:r>
+        <w:t xml:space="preserve">Pour simplifier la démarche, j’ai pris le parti de scraper tous les articles depuis Google Actu.</w:t>
+      </w:r>
+      <w:r/>
+    </w:p>
+    <w:p>
+      <w:pPr>
+        <w:pStyle w:val="572"/>
+        <w:numPr>
+          <w:ilvl w:val="0"/>
+          <w:numId w:val="10"/>
+        </w:numPr>
+      </w:pPr>
+      <w:r>
+        <w:t xml:space="preserve">Problème d’exhaustivité (l’algorithme de Google présélectionne les articles qu’il présente)</w:t>
+      </w:r>
+      <w:r/>
+    </w:p>
+    <w:p>
+      <w:pPr>
+        <w:pStyle w:val="572"/>
+        <w:numPr>
+          <w:ilvl w:val="0"/>
+          <w:numId w:val="10"/>
+        </w:numPr>
+      </w:pPr>
+      <w:r>
+        <w:t xml:space="preserve">Manque de transparence (on ignore sur quelles bases)</w:t>
+      </w:r>
+      <w:r/>
+    </w:p>
+    <w:p>
+      <w:r>
+        <w:t xml:space="preserve">Certains sites bloquent le scraping</w:t>
+      </w:r>
+      <w:r>
+        <w:t xml:space="preserve"> et d’autres limitent le nombres de requètes.</w:t>
+      </w:r>
+      <w:r/>
+      <w:r/>
       <w:r/>
     </w:p>
     <w:p>
@@ -428,123 +1184,17 @@
     </w:p>
     <w:p>
       <w:pPr>
-        <w:pStyle w:val="553"/>
-      </w:pPr>
-      <w:r>
-        <w:t xml:space="preserve">Remarques </w:t>
+        <w:pStyle w:val="555"/>
+        <w:ind w:left="0" w:firstLine="0"/>
+      </w:pPr>
+      <w:r>
+        <w:t xml:space="preserve">Idées d’améliorations</w:t>
       </w:r>
       <w:r/>
     </w:p>
     <w:p>
-      <w:r>
-        <w:t xml:space="preserve">Certains sites bloquent le scraping</w:t>
-      </w:r>
-      <w:r/>
-    </w:p>
-    <w:p>
-      <w:r/>
-      <w:r/>
-    </w:p>
-    <w:p>
-      <w:pPr>
-        <w:pStyle w:val="553"/>
-        <w:ind w:left="0" w:firstLine="0"/>
-      </w:pPr>
-      <w:r>
-        <w:t xml:space="preserve">Problèmes rencontrés</w:t>
-      </w:r>
-      <w:r/>
-    </w:p>
-    <w:p>
-      <w:r>
-        <w:t xml:space="preserve">Rafraîchissement des images</w:t>
-      </w:r>
-      <w:r/>
-    </w:p>
-    <w:p>
-      <w:r>
-        <w:t xml:space="preserve">crontab</w:t>
-      </w:r>
-      <w:r/>
-    </w:p>
-    <w:p>
-      <w:r>
-        <w:t xml:space="preserve">Docker</w:t>
-      </w:r>
-      <w:r/>
-    </w:p>
-    <w:p>
-      <w:r>
-        <w:t xml:space="preserve">localtime</w:t>
-      </w:r>
-      <w:r/>
-    </w:p>
-    <w:p>
-      <w:r/>
-      <w:r/>
-    </w:p>
-    <w:p>
-      <w:pPr>
-        <w:pStyle w:val="553"/>
-      </w:pPr>
-      <w:r>
-        <w:t xml:space="preserve">Notions abordées</w:t>
-      </w:r>
-      <w:r/>
-    </w:p>
-    <w:p>
-      <w:r>
-        <w:t xml:space="preserve">Scraping</w:t>
-      </w:r>
-      <w:r/>
-    </w:p>
-    <w:p>
-      <w:r>
-        <w:t xml:space="preserve">Flask web app</w:t>
-      </w:r>
-      <w:r/>
-    </w:p>
-    <w:p>
-      <w:r>
-        <w:t xml:space="preserve">Base de données non-relationnelle Mongodb</w:t>
-      </w:r>
-      <w:r/>
-    </w:p>
-    <w:p>
-      <w:r>
-        <w:t xml:space="preserve">Programmation Orienté Objet</w:t>
-      </w:r>
-      <w:r/>
-    </w:p>
-    <w:p>
-      <w:r>
-        <w:t xml:space="preserve">Automatisation</w:t>
-      </w:r>
-      <w:r/>
-    </w:p>
-    <w:p>
-      <w:r>
-        <w:t xml:space="preserve">Docker</w:t>
-      </w:r>
-      <w:r/>
-    </w:p>
-    <w:p>
-      <w:r/>
-      <w:r/>
-    </w:p>
-    <w:p>
-      <w:pPr>
-        <w:pStyle w:val="553"/>
-        <w:ind w:left="0" w:firstLine="0"/>
-      </w:pPr>
-      <w:r>
-        <w:t xml:space="preserve">Idées d’améliorations</w:t>
-      </w:r>
-      <w:r/>
-    </w:p>
-    <w:p>
-      <w:pPr>
-        <w:pStyle w:val="570"/>
+      <w:pPr>
+        <w:pStyle w:val="572"/>
         <w:numPr>
           <w:ilvl w:val="0"/>
           <w:numId w:val="6"/>
@@ -557,7 +1207,7 @@
     </w:p>
     <w:p>
       <w:pPr>
-        <w:pStyle w:val="570"/>
+        <w:pStyle w:val="572"/>
         <w:numPr>
           <w:ilvl w:val="0"/>
           <w:numId w:val="6"/>
@@ -570,7 +1220,7 @@
     </w:p>
     <w:p>
       <w:pPr>
-        <w:pStyle w:val="570"/>
+        <w:pStyle w:val="572"/>
         <w:numPr>
           <w:ilvl w:val="0"/>
           <w:numId w:val="6"/>
@@ -583,7 +1233,7 @@
     </w:p>
     <w:p>
       <w:pPr>
-        <w:pStyle w:val="570"/>
+        <w:pStyle w:val="572"/>
         <w:numPr>
           <w:ilvl w:val="0"/>
           <w:numId w:val="6"/>
@@ -596,7 +1246,7 @@
     </w:p>
     <w:p>
       <w:pPr>
-        <w:pStyle w:val="570"/>
+        <w:pStyle w:val="572"/>
         <w:numPr>
           <w:ilvl w:val="0"/>
           <w:numId w:val="6"/>
@@ -609,20 +1259,20 @@
     </w:p>
     <w:p>
       <w:pPr>
-        <w:pStyle w:val="570"/>
+        <w:pStyle w:val="572"/>
         <w:numPr>
           <w:ilvl w:val="0"/>
           <w:numId w:val="6"/>
         </w:numPr>
       </w:pPr>
       <w:r>
-        <w:t xml:space="preserve">Extraction des Noms propres, classement par positivité et possibilité d’afficher les articles liés</w:t>
+        <w:t xml:space="preserve">Extraction des Noms propres, classement par positivité, possibilité d’afficher des statistiques et de lier les articles liés</w:t>
       </w:r>
       <w:r/>
     </w:p>
     <w:p>
       <w:pPr>
-        <w:pStyle w:val="570"/>
+        <w:pStyle w:val="572"/>
         <w:numPr>
           <w:ilvl w:val="0"/>
           <w:numId w:val="6"/>
@@ -635,7 +1285,7 @@
     </w:p>
     <w:p>
       <w:pPr>
-        <w:pStyle w:val="570"/>
+        <w:pStyle w:val="572"/>
         <w:numPr>
           <w:ilvl w:val="0"/>
           <w:numId w:val="6"/>
@@ -643,6 +1293,22 @@
       </w:pPr>
       <w:r>
         <w:t xml:space="preserve">CSS et retouches esthétiques</w:t>
+      </w:r>
+      <w:r/>
+    </w:p>
+    <w:p>
+      <w:pPr>
+        <w:pStyle w:val="572"/>
+        <w:numPr>
+          <w:ilvl w:val="0"/>
+          <w:numId w:val="6"/>
+        </w:numPr>
+      </w:pPr>
+      <w:r>
+        <w:rPr>
+          <w:vertAlign w:val="baseline"/>
+        </w:rPr>
+        <w:t xml:space="preserve">...</w:t>
       </w:r>
       <w:r/>
     </w:p>
@@ -1428,6 +2094,522 @@
       <w:lvlJc w:val="left"/>
       <w:pPr>
         <w:ind w:left="6480" w:hanging="360"/>
+      </w:pPr>
+      <w:rPr>
+        <w:rFonts w:ascii="Wingdings" w:hAnsi="Wingdings" w:cs="Wingdings" w:eastAsia="Wingdings"/>
+      </w:rPr>
+    </w:lvl>
+  </w:abstractNum>
+  <w:abstractNum w:abstractNumId="6">
+    <w:multiLevelType w:val="hybridMultilevel"/>
+    <w:lvl w:ilvl="0">
+      <w:start w:val="1"/>
+      <w:numFmt w:val="bullet"/>
+      <w:isLgl w:val="false"/>
+      <w:suff w:val="tab"/>
+      <w:lvlText w:val="·"/>
+      <w:lvlJc w:val="left"/>
+      <w:pPr>
+        <w:ind w:left="720" w:hanging="360"/>
+      </w:pPr>
+      <w:rPr>
+        <w:rFonts w:ascii="Symbol" w:hAnsi="Symbol" w:cs="Symbol" w:eastAsia="Symbol"/>
+      </w:rPr>
+    </w:lvl>
+    <w:lvl w:ilvl="1">
+      <w:start w:val="1"/>
+      <w:numFmt w:val="bullet"/>
+      <w:isLgl w:val="false"/>
+      <w:suff w:val="tab"/>
+      <w:lvlText w:val="o"/>
+      <w:lvlJc w:val="left"/>
+      <w:pPr>
+        <w:ind w:left="1440" w:hanging="360"/>
+      </w:pPr>
+      <w:rPr>
+        <w:rFonts w:ascii="Courier New" w:hAnsi="Courier New" w:cs="Courier New" w:eastAsia="Courier New"/>
+      </w:rPr>
+    </w:lvl>
+    <w:lvl w:ilvl="2">
+      <w:start w:val="1"/>
+      <w:numFmt w:val="bullet"/>
+      <w:isLgl w:val="false"/>
+      <w:suff w:val="tab"/>
+      <w:lvlText w:val="§"/>
+      <w:lvlJc w:val="left"/>
+      <w:pPr>
+        <w:ind w:left="2160" w:hanging="360"/>
+      </w:pPr>
+      <w:rPr>
+        <w:rFonts w:ascii="Wingdings" w:hAnsi="Wingdings" w:cs="Wingdings" w:eastAsia="Wingdings"/>
+      </w:rPr>
+    </w:lvl>
+    <w:lvl w:ilvl="3">
+      <w:start w:val="1"/>
+      <w:numFmt w:val="bullet"/>
+      <w:isLgl w:val="false"/>
+      <w:suff w:val="tab"/>
+      <w:lvlText w:val="·"/>
+      <w:lvlJc w:val="left"/>
+      <w:pPr>
+        <w:ind w:left="2880" w:hanging="360"/>
+      </w:pPr>
+      <w:rPr>
+        <w:rFonts w:ascii="Symbol" w:hAnsi="Symbol" w:cs="Symbol" w:eastAsia="Symbol"/>
+      </w:rPr>
+    </w:lvl>
+    <w:lvl w:ilvl="4">
+      <w:start w:val="1"/>
+      <w:numFmt w:val="bullet"/>
+      <w:isLgl w:val="false"/>
+      <w:suff w:val="tab"/>
+      <w:lvlText w:val="o"/>
+      <w:lvlJc w:val="left"/>
+      <w:pPr>
+        <w:ind w:left="3600" w:hanging="360"/>
+      </w:pPr>
+      <w:rPr>
+        <w:rFonts w:ascii="Courier New" w:hAnsi="Courier New" w:cs="Courier New" w:eastAsia="Courier New"/>
+      </w:rPr>
+    </w:lvl>
+    <w:lvl w:ilvl="5">
+      <w:start w:val="1"/>
+      <w:numFmt w:val="bullet"/>
+      <w:isLgl w:val="false"/>
+      <w:suff w:val="tab"/>
+      <w:lvlText w:val="§"/>
+      <w:lvlJc w:val="left"/>
+      <w:pPr>
+        <w:ind w:left="4320" w:hanging="360"/>
+      </w:pPr>
+      <w:rPr>
+        <w:rFonts w:ascii="Wingdings" w:hAnsi="Wingdings" w:cs="Wingdings" w:eastAsia="Wingdings"/>
+      </w:rPr>
+    </w:lvl>
+    <w:lvl w:ilvl="6">
+      <w:start w:val="1"/>
+      <w:numFmt w:val="bullet"/>
+      <w:isLgl w:val="false"/>
+      <w:suff w:val="tab"/>
+      <w:lvlText w:val="·"/>
+      <w:lvlJc w:val="left"/>
+      <w:pPr>
+        <w:ind w:left="5040" w:hanging="360"/>
+      </w:pPr>
+      <w:rPr>
+        <w:rFonts w:ascii="Symbol" w:hAnsi="Symbol" w:cs="Symbol" w:eastAsia="Symbol"/>
+      </w:rPr>
+    </w:lvl>
+    <w:lvl w:ilvl="7">
+      <w:start w:val="1"/>
+      <w:numFmt w:val="bullet"/>
+      <w:isLgl w:val="false"/>
+      <w:suff w:val="tab"/>
+      <w:lvlText w:val="o"/>
+      <w:lvlJc w:val="left"/>
+      <w:pPr>
+        <w:ind w:left="5760" w:hanging="360"/>
+      </w:pPr>
+      <w:rPr>
+        <w:rFonts w:ascii="Courier New" w:hAnsi="Courier New" w:cs="Courier New" w:eastAsia="Courier New"/>
+      </w:rPr>
+    </w:lvl>
+    <w:lvl w:ilvl="8">
+      <w:start w:val="1"/>
+      <w:numFmt w:val="bullet"/>
+      <w:isLgl w:val="false"/>
+      <w:suff w:val="tab"/>
+      <w:lvlText w:val="§"/>
+      <w:lvlJc w:val="left"/>
+      <w:pPr>
+        <w:ind w:left="6480" w:hanging="360"/>
+      </w:pPr>
+      <w:rPr>
+        <w:rFonts w:ascii="Wingdings" w:hAnsi="Wingdings" w:cs="Wingdings" w:eastAsia="Wingdings"/>
+      </w:rPr>
+    </w:lvl>
+  </w:abstractNum>
+  <w:abstractNum w:abstractNumId="7">
+    <w:multiLevelType w:val="hybridMultilevel"/>
+    <w:lvl w:ilvl="0">
+      <w:start w:val="1"/>
+      <w:numFmt w:val="bullet"/>
+      <w:isLgl w:val="false"/>
+      <w:suff w:val="tab"/>
+      <w:lvlText w:val="·"/>
+      <w:lvlJc w:val="left"/>
+      <w:pPr>
+        <w:ind w:left="720" w:hanging="360"/>
+      </w:pPr>
+      <w:rPr>
+        <w:rFonts w:ascii="Symbol" w:hAnsi="Symbol" w:cs="Symbol" w:eastAsia="Symbol"/>
+      </w:rPr>
+    </w:lvl>
+    <w:lvl w:ilvl="1">
+      <w:start w:val="1"/>
+      <w:numFmt w:val="bullet"/>
+      <w:isLgl w:val="false"/>
+      <w:suff w:val="tab"/>
+      <w:lvlText w:val="o"/>
+      <w:lvlJc w:val="left"/>
+      <w:pPr>
+        <w:ind w:left="1440" w:hanging="360"/>
+      </w:pPr>
+      <w:rPr>
+        <w:rFonts w:ascii="Courier New" w:hAnsi="Courier New" w:cs="Courier New" w:eastAsia="Courier New"/>
+      </w:rPr>
+    </w:lvl>
+    <w:lvl w:ilvl="2">
+      <w:start w:val="1"/>
+      <w:numFmt w:val="bullet"/>
+      <w:isLgl w:val="false"/>
+      <w:suff w:val="tab"/>
+      <w:lvlText w:val="§"/>
+      <w:lvlJc w:val="left"/>
+      <w:pPr>
+        <w:ind w:left="2160" w:hanging="360"/>
+      </w:pPr>
+      <w:rPr>
+        <w:rFonts w:ascii="Wingdings" w:hAnsi="Wingdings" w:cs="Wingdings" w:eastAsia="Wingdings"/>
+      </w:rPr>
+    </w:lvl>
+    <w:lvl w:ilvl="3">
+      <w:start w:val="1"/>
+      <w:numFmt w:val="bullet"/>
+      <w:isLgl w:val="false"/>
+      <w:suff w:val="tab"/>
+      <w:lvlText w:val="·"/>
+      <w:lvlJc w:val="left"/>
+      <w:pPr>
+        <w:ind w:left="2880" w:hanging="360"/>
+      </w:pPr>
+      <w:rPr>
+        <w:rFonts w:ascii="Symbol" w:hAnsi="Symbol" w:cs="Symbol" w:eastAsia="Symbol"/>
+      </w:rPr>
+    </w:lvl>
+    <w:lvl w:ilvl="4">
+      <w:start w:val="1"/>
+      <w:numFmt w:val="bullet"/>
+      <w:isLgl w:val="false"/>
+      <w:suff w:val="tab"/>
+      <w:lvlText w:val="o"/>
+      <w:lvlJc w:val="left"/>
+      <w:pPr>
+        <w:ind w:left="3600" w:hanging="360"/>
+      </w:pPr>
+      <w:rPr>
+        <w:rFonts w:ascii="Courier New" w:hAnsi="Courier New" w:cs="Courier New" w:eastAsia="Courier New"/>
+      </w:rPr>
+    </w:lvl>
+    <w:lvl w:ilvl="5">
+      <w:start w:val="1"/>
+      <w:numFmt w:val="bullet"/>
+      <w:isLgl w:val="false"/>
+      <w:suff w:val="tab"/>
+      <w:lvlText w:val="§"/>
+      <w:lvlJc w:val="left"/>
+      <w:pPr>
+        <w:ind w:left="4320" w:hanging="360"/>
+      </w:pPr>
+      <w:rPr>
+        <w:rFonts w:ascii="Wingdings" w:hAnsi="Wingdings" w:cs="Wingdings" w:eastAsia="Wingdings"/>
+      </w:rPr>
+    </w:lvl>
+    <w:lvl w:ilvl="6">
+      <w:start w:val="1"/>
+      <w:numFmt w:val="bullet"/>
+      <w:isLgl w:val="false"/>
+      <w:suff w:val="tab"/>
+      <w:lvlText w:val="·"/>
+      <w:lvlJc w:val="left"/>
+      <w:pPr>
+        <w:ind w:left="5040" w:hanging="360"/>
+      </w:pPr>
+      <w:rPr>
+        <w:rFonts w:ascii="Symbol" w:hAnsi="Symbol" w:cs="Symbol" w:eastAsia="Symbol"/>
+      </w:rPr>
+    </w:lvl>
+    <w:lvl w:ilvl="7">
+      <w:start w:val="1"/>
+      <w:numFmt w:val="bullet"/>
+      <w:isLgl w:val="false"/>
+      <w:suff w:val="tab"/>
+      <w:lvlText w:val="o"/>
+      <w:lvlJc w:val="left"/>
+      <w:pPr>
+        <w:ind w:left="5760" w:hanging="360"/>
+      </w:pPr>
+      <w:rPr>
+        <w:rFonts w:ascii="Courier New" w:hAnsi="Courier New" w:cs="Courier New" w:eastAsia="Courier New"/>
+      </w:rPr>
+    </w:lvl>
+    <w:lvl w:ilvl="8">
+      <w:start w:val="1"/>
+      <w:numFmt w:val="bullet"/>
+      <w:isLgl w:val="false"/>
+      <w:suff w:val="tab"/>
+      <w:lvlText w:val="§"/>
+      <w:lvlJc w:val="left"/>
+      <w:pPr>
+        <w:ind w:left="6480" w:hanging="360"/>
+      </w:pPr>
+      <w:rPr>
+        <w:rFonts w:ascii="Wingdings" w:hAnsi="Wingdings" w:cs="Wingdings" w:eastAsia="Wingdings"/>
+      </w:rPr>
+    </w:lvl>
+  </w:abstractNum>
+  <w:abstractNum w:abstractNumId="8">
+    <w:multiLevelType w:val="hybridMultilevel"/>
+    <w:lvl w:ilvl="0">
+      <w:start w:val="1"/>
+      <w:numFmt w:val="bullet"/>
+      <w:isLgl w:val="false"/>
+      <w:suff w:val="tab"/>
+      <w:lvlText w:val="·"/>
+      <w:lvlJc w:val="left"/>
+      <w:pPr>
+        <w:ind w:left="720" w:hanging="360"/>
+      </w:pPr>
+      <w:rPr>
+        <w:rFonts w:ascii="Symbol" w:hAnsi="Symbol" w:cs="Symbol" w:eastAsia="Symbol"/>
+      </w:rPr>
+    </w:lvl>
+    <w:lvl w:ilvl="1">
+      <w:start w:val="1"/>
+      <w:numFmt w:val="bullet"/>
+      <w:isLgl w:val="false"/>
+      <w:suff w:val="tab"/>
+      <w:lvlText w:val="o"/>
+      <w:lvlJc w:val="left"/>
+      <w:pPr>
+        <w:ind w:left="1440" w:hanging="360"/>
+      </w:pPr>
+      <w:rPr>
+        <w:rFonts w:ascii="Courier New" w:hAnsi="Courier New" w:cs="Courier New" w:eastAsia="Courier New"/>
+      </w:rPr>
+    </w:lvl>
+    <w:lvl w:ilvl="2">
+      <w:start w:val="1"/>
+      <w:numFmt w:val="bullet"/>
+      <w:isLgl w:val="false"/>
+      <w:suff w:val="tab"/>
+      <w:lvlText w:val="§"/>
+      <w:lvlJc w:val="left"/>
+      <w:pPr>
+        <w:ind w:left="2160" w:hanging="360"/>
+      </w:pPr>
+      <w:rPr>
+        <w:rFonts w:ascii="Wingdings" w:hAnsi="Wingdings" w:cs="Wingdings" w:eastAsia="Wingdings"/>
+      </w:rPr>
+    </w:lvl>
+    <w:lvl w:ilvl="3">
+      <w:start w:val="1"/>
+      <w:numFmt w:val="bullet"/>
+      <w:isLgl w:val="false"/>
+      <w:suff w:val="tab"/>
+      <w:lvlText w:val="·"/>
+      <w:lvlJc w:val="left"/>
+      <w:pPr>
+        <w:ind w:left="2880" w:hanging="360"/>
+      </w:pPr>
+      <w:rPr>
+        <w:rFonts w:ascii="Symbol" w:hAnsi="Symbol" w:cs="Symbol" w:eastAsia="Symbol"/>
+      </w:rPr>
+    </w:lvl>
+    <w:lvl w:ilvl="4">
+      <w:start w:val="1"/>
+      <w:numFmt w:val="bullet"/>
+      <w:isLgl w:val="false"/>
+      <w:suff w:val="tab"/>
+      <w:lvlText w:val="o"/>
+      <w:lvlJc w:val="left"/>
+      <w:pPr>
+        <w:ind w:left="3600" w:hanging="360"/>
+      </w:pPr>
+      <w:rPr>
+        <w:rFonts w:ascii="Courier New" w:hAnsi="Courier New" w:cs="Courier New" w:eastAsia="Courier New"/>
+      </w:rPr>
+    </w:lvl>
+    <w:lvl w:ilvl="5">
+      <w:start w:val="1"/>
+      <w:numFmt w:val="bullet"/>
+      <w:isLgl w:val="false"/>
+      <w:suff w:val="tab"/>
+      <w:lvlText w:val="§"/>
+      <w:lvlJc w:val="left"/>
+      <w:pPr>
+        <w:ind w:left="4320" w:hanging="360"/>
+      </w:pPr>
+      <w:rPr>
+        <w:rFonts w:ascii="Wingdings" w:hAnsi="Wingdings" w:cs="Wingdings" w:eastAsia="Wingdings"/>
+      </w:rPr>
+    </w:lvl>
+    <w:lvl w:ilvl="6">
+      <w:start w:val="1"/>
+      <w:numFmt w:val="bullet"/>
+      <w:isLgl w:val="false"/>
+      <w:suff w:val="tab"/>
+      <w:lvlText w:val="·"/>
+      <w:lvlJc w:val="left"/>
+      <w:pPr>
+        <w:ind w:left="5040" w:hanging="360"/>
+      </w:pPr>
+      <w:rPr>
+        <w:rFonts w:ascii="Symbol" w:hAnsi="Symbol" w:cs="Symbol" w:eastAsia="Symbol"/>
+      </w:rPr>
+    </w:lvl>
+    <w:lvl w:ilvl="7">
+      <w:start w:val="1"/>
+      <w:numFmt w:val="bullet"/>
+      <w:isLgl w:val="false"/>
+      <w:suff w:val="tab"/>
+      <w:lvlText w:val="o"/>
+      <w:lvlJc w:val="left"/>
+      <w:pPr>
+        <w:ind w:left="5760" w:hanging="360"/>
+      </w:pPr>
+      <w:rPr>
+        <w:rFonts w:ascii="Courier New" w:hAnsi="Courier New" w:cs="Courier New" w:eastAsia="Courier New"/>
+      </w:rPr>
+    </w:lvl>
+    <w:lvl w:ilvl="8">
+      <w:start w:val="1"/>
+      <w:numFmt w:val="bullet"/>
+      <w:isLgl w:val="false"/>
+      <w:suff w:val="tab"/>
+      <w:lvlText w:val="§"/>
+      <w:lvlJc w:val="left"/>
+      <w:pPr>
+        <w:ind w:left="6480" w:hanging="360"/>
+      </w:pPr>
+      <w:rPr>
+        <w:rFonts w:ascii="Wingdings" w:hAnsi="Wingdings" w:cs="Wingdings" w:eastAsia="Wingdings"/>
+      </w:rPr>
+    </w:lvl>
+  </w:abstractNum>
+  <w:abstractNum w:abstractNumId="9">
+    <w:multiLevelType w:val="hybridMultilevel"/>
+    <w:lvl w:ilvl="0">
+      <w:start w:val="1"/>
+      <w:numFmt w:val="bullet"/>
+      <w:isLgl w:val="false"/>
+      <w:suff w:val="tab"/>
+      <w:lvlText w:val="–"/>
+      <w:lvlJc w:val="left"/>
+      <w:pPr>
+        <w:ind w:left="709" w:hanging="360"/>
+      </w:pPr>
+      <w:rPr>
+        <w:rFonts w:ascii="Arial" w:hAnsi="Arial" w:cs="Arial" w:eastAsia="Arial"/>
+      </w:rPr>
+    </w:lvl>
+    <w:lvl w:ilvl="1">
+      <w:start w:val="1"/>
+      <w:numFmt w:val="bullet"/>
+      <w:isLgl w:val="false"/>
+      <w:suff w:val="tab"/>
+      <w:lvlText w:val="o"/>
+      <w:lvlJc w:val="left"/>
+      <w:pPr>
+        <w:ind w:left="1429" w:hanging="360"/>
+      </w:pPr>
+      <w:rPr>
+        <w:rFonts w:ascii="Courier New" w:hAnsi="Courier New" w:cs="Courier New" w:eastAsia="Courier New"/>
+      </w:rPr>
+    </w:lvl>
+    <w:lvl w:ilvl="2">
+      <w:start w:val="1"/>
+      <w:numFmt w:val="bullet"/>
+      <w:isLgl w:val="false"/>
+      <w:suff w:val="tab"/>
+      <w:lvlText w:val="§"/>
+      <w:lvlJc w:val="left"/>
+      <w:pPr>
+        <w:ind w:left="2149" w:hanging="360"/>
+      </w:pPr>
+      <w:rPr>
+        <w:rFonts w:ascii="Wingdings" w:hAnsi="Wingdings" w:cs="Wingdings" w:eastAsia="Wingdings"/>
+      </w:rPr>
+    </w:lvl>
+    <w:lvl w:ilvl="3">
+      <w:start w:val="1"/>
+      <w:numFmt w:val="bullet"/>
+      <w:isLgl w:val="false"/>
+      <w:suff w:val="tab"/>
+      <w:lvlText w:val="·"/>
+      <w:lvlJc w:val="left"/>
+      <w:pPr>
+        <w:ind w:left="2869" w:hanging="360"/>
+      </w:pPr>
+      <w:rPr>
+        <w:rFonts w:ascii="Symbol" w:hAnsi="Symbol" w:cs="Symbol" w:eastAsia="Symbol"/>
+      </w:rPr>
+    </w:lvl>
+    <w:lvl w:ilvl="4">
+      <w:start w:val="1"/>
+      <w:numFmt w:val="bullet"/>
+      <w:isLgl w:val="false"/>
+      <w:suff w:val="tab"/>
+      <w:lvlText w:val="o"/>
+      <w:lvlJc w:val="left"/>
+      <w:pPr>
+        <w:ind w:left="3589" w:hanging="360"/>
+      </w:pPr>
+      <w:rPr>
+        <w:rFonts w:ascii="Courier New" w:hAnsi="Courier New" w:cs="Courier New" w:eastAsia="Courier New"/>
+      </w:rPr>
+    </w:lvl>
+    <w:lvl w:ilvl="5">
+      <w:start w:val="1"/>
+      <w:numFmt w:val="bullet"/>
+      <w:isLgl w:val="false"/>
+      <w:suff w:val="tab"/>
+      <w:lvlText w:val="§"/>
+      <w:lvlJc w:val="left"/>
+      <w:pPr>
+        <w:ind w:left="4309" w:hanging="360"/>
+      </w:pPr>
+      <w:rPr>
+        <w:rFonts w:ascii="Wingdings" w:hAnsi="Wingdings" w:cs="Wingdings" w:eastAsia="Wingdings"/>
+      </w:rPr>
+    </w:lvl>
+    <w:lvl w:ilvl="6">
+      <w:start w:val="1"/>
+      <w:numFmt w:val="bullet"/>
+      <w:isLgl w:val="false"/>
+      <w:suff w:val="tab"/>
+      <w:lvlText w:val="·"/>
+      <w:lvlJc w:val="left"/>
+      <w:pPr>
+        <w:ind w:left="5029" w:hanging="360"/>
+      </w:pPr>
+      <w:rPr>
+        <w:rFonts w:ascii="Symbol" w:hAnsi="Symbol" w:cs="Symbol" w:eastAsia="Symbol"/>
+      </w:rPr>
+    </w:lvl>
+    <w:lvl w:ilvl="7">
+      <w:start w:val="1"/>
+      <w:numFmt w:val="bullet"/>
+      <w:isLgl w:val="false"/>
+      <w:suff w:val="tab"/>
+      <w:lvlText w:val="o"/>
+      <w:lvlJc w:val="left"/>
+      <w:pPr>
+        <w:ind w:left="5749" w:hanging="360"/>
+      </w:pPr>
+      <w:rPr>
+        <w:rFonts w:ascii="Courier New" w:hAnsi="Courier New" w:cs="Courier New" w:eastAsia="Courier New"/>
+      </w:rPr>
+    </w:lvl>
+    <w:lvl w:ilvl="8">
+      <w:start w:val="1"/>
+      <w:numFmt w:val="bullet"/>
+      <w:isLgl w:val="false"/>
+      <w:suff w:val="tab"/>
+      <w:lvlText w:val="§"/>
+      <w:lvlJc w:val="left"/>
+      <w:pPr>
+        <w:ind w:left="6469" w:hanging="360"/>
       </w:pPr>
       <w:rPr>
         <w:rFonts w:ascii="Wingdings" w:hAnsi="Wingdings" w:cs="Wingdings" w:eastAsia="Wingdings"/>
@@ -1451,6 +2633,18 @@
   </w:num>
   <w:num w:numId="6">
     <w:abstractNumId w:val="5"/>
+  </w:num>
+  <w:num w:numId="7">
+    <w:abstractNumId w:val="6"/>
+  </w:num>
+  <w:num w:numId="8">
+    <w:abstractNumId w:val="7"/>
+  </w:num>
+  <w:num w:numId="9">
+    <w:abstractNumId w:val="8"/>
+  </w:num>
+  <w:num w:numId="10">
+    <w:abstractNumId w:val="9"/>
   </w:num>
 </w:numbering>
 </file>
@@ -1624,9 +2818,9 @@
     <w:lsdException w:name="Bibliography" w:uiPriority="37"/>
     <w:lsdException w:name="TOC Heading" w:uiPriority="39" w:qFormat="1"/>
   </w:latentStyles>
-  <w:style w:type="character" w:styleId="396">
+  <w:style w:type="character" w:styleId="398">
     <w:name w:val="Heading 1 Char"/>
-    <w:link w:val="552"/>
+    <w:link w:val="554"/>
     <w:uiPriority w:val="9"/>
     <w:rPr>
       <w:rFonts w:ascii="Arial" w:hAnsi="Arial" w:cs="Arial" w:eastAsia="Arial"/>
@@ -1634,18 +2828,18 @@
       <w:szCs w:val="40"/>
     </w:rPr>
   </w:style>
-  <w:style w:type="character" w:styleId="397">
+  <w:style w:type="character" w:styleId="399">
     <w:name w:val="Heading 2 Char"/>
-    <w:link w:val="553"/>
+    <w:link w:val="555"/>
     <w:uiPriority w:val="9"/>
     <w:rPr>
       <w:rFonts w:ascii="Arial" w:hAnsi="Arial" w:cs="Arial" w:eastAsia="Arial"/>
       <w:sz w:val="34"/>
     </w:rPr>
   </w:style>
-  <w:style w:type="character" w:styleId="398">
+  <w:style w:type="character" w:styleId="400">
     <w:name w:val="Heading 3 Char"/>
-    <w:link w:val="554"/>
+    <w:link w:val="556"/>
     <w:uiPriority w:val="9"/>
     <w:rPr>
       <w:rFonts w:ascii="Arial" w:hAnsi="Arial" w:cs="Arial" w:eastAsia="Arial"/>
@@ -1653,9 +2847,9 @@
       <w:szCs w:val="30"/>
     </w:rPr>
   </w:style>
-  <w:style w:type="character" w:styleId="399">
+  <w:style w:type="character" w:styleId="401">
     <w:name w:val="Heading 4 Char"/>
-    <w:link w:val="555"/>
+    <w:link w:val="557"/>
     <w:uiPriority w:val="9"/>
     <w:rPr>
       <w:rFonts w:ascii="Arial" w:hAnsi="Arial" w:cs="Arial" w:eastAsia="Arial"/>
@@ -1665,9 +2859,9 @@
       <w:szCs w:val="26"/>
     </w:rPr>
   </w:style>
-  <w:style w:type="character" w:styleId="400">
+  <w:style w:type="character" w:styleId="402">
     <w:name w:val="Heading 5 Char"/>
-    <w:link w:val="556"/>
+    <w:link w:val="558"/>
     <w:uiPriority w:val="9"/>
     <w:rPr>
       <w:rFonts w:ascii="Arial" w:hAnsi="Arial" w:cs="Arial" w:eastAsia="Arial"/>
@@ -1677,9 +2871,9 @@
       <w:szCs w:val="24"/>
     </w:rPr>
   </w:style>
-  <w:style w:type="character" w:styleId="401">
+  <w:style w:type="character" w:styleId="403">
     <w:name w:val="Heading 6 Char"/>
-    <w:link w:val="557"/>
+    <w:link w:val="559"/>
     <w:uiPriority w:val="9"/>
     <w:rPr>
       <w:rFonts w:ascii="Arial" w:hAnsi="Arial" w:cs="Arial" w:eastAsia="Arial"/>
@@ -1689,9 +2883,9 @@
       <w:szCs w:val="22"/>
     </w:rPr>
   </w:style>
-  <w:style w:type="character" w:styleId="402">
+  <w:style w:type="character" w:styleId="404">
     <w:name w:val="Heading 7 Char"/>
-    <w:link w:val="558"/>
+    <w:link w:val="560"/>
     <w:uiPriority w:val="9"/>
     <w:rPr>
       <w:rFonts w:ascii="Arial" w:hAnsi="Arial" w:cs="Arial" w:eastAsia="Arial"/>
@@ -1703,9 +2897,9 @@
       <w:szCs w:val="22"/>
     </w:rPr>
   </w:style>
-  <w:style w:type="character" w:styleId="403">
+  <w:style w:type="character" w:styleId="405">
     <w:name w:val="Heading 8 Char"/>
-    <w:link w:val="559"/>
+    <w:link w:val="561"/>
     <w:uiPriority w:val="9"/>
     <w:rPr>
       <w:rFonts w:ascii="Arial" w:hAnsi="Arial" w:cs="Arial" w:eastAsia="Arial"/>
@@ -1715,9 +2909,9 @@
       <w:szCs w:val="22"/>
     </w:rPr>
   </w:style>
-  <w:style w:type="character" w:styleId="404">
+  <w:style w:type="character" w:styleId="406">
     <w:name w:val="Heading 9 Char"/>
-    <w:link w:val="560"/>
+    <w:link w:val="562"/>
     <w:uiPriority w:val="9"/>
     <w:rPr>
       <w:rFonts w:ascii="Arial" w:hAnsi="Arial" w:cs="Arial" w:eastAsia="Arial"/>
@@ -1727,53 +2921,53 @@
       <w:szCs w:val="21"/>
     </w:rPr>
   </w:style>
-  <w:style w:type="character" w:styleId="405">
+  <w:style w:type="character" w:styleId="407">
     <w:name w:val="Title Char"/>
-    <w:link w:val="569"/>
+    <w:link w:val="571"/>
     <w:uiPriority w:val="10"/>
     <w:rPr>
       <w:sz w:val="48"/>
       <w:szCs w:val="48"/>
     </w:rPr>
   </w:style>
-  <w:style w:type="character" w:styleId="406">
+  <w:style w:type="character" w:styleId="408">
     <w:name w:val="Subtitle Char"/>
-    <w:link w:val="567"/>
+    <w:link w:val="569"/>
     <w:uiPriority w:val="11"/>
     <w:rPr>
       <w:sz w:val="24"/>
       <w:szCs w:val="24"/>
     </w:rPr>
   </w:style>
-  <w:style w:type="character" w:styleId="407">
+  <w:style w:type="character" w:styleId="409">
     <w:name w:val="Quote Char"/>
-    <w:link w:val="566"/>
+    <w:link w:val="568"/>
     <w:uiPriority w:val="29"/>
     <w:rPr>
       <w:i/>
     </w:rPr>
   </w:style>
-  <w:style w:type="character" w:styleId="408">
+  <w:style w:type="character" w:styleId="410">
     <w:name w:val="Intense Quote Char"/>
-    <w:link w:val="568"/>
+    <w:link w:val="570"/>
     <w:uiPriority w:val="30"/>
     <w:rPr>
       <w:i/>
     </w:rPr>
   </w:style>
-  <w:style w:type="character" w:styleId="409">
+  <w:style w:type="character" w:styleId="411">
     <w:name w:val="Header Char"/>
-    <w:link w:val="564"/>
+    <w:link w:val="566"/>
     <w:uiPriority w:val="99"/>
   </w:style>
-  <w:style w:type="character" w:styleId="410">
+  <w:style w:type="character" w:styleId="412">
     <w:name w:val="Footer Char"/>
-    <w:link w:val="563"/>
+    <w:link w:val="565"/>
     <w:uiPriority w:val="99"/>
   </w:style>
-  <w:style w:type="table" w:styleId="411">
+  <w:style w:type="table" w:styleId="413">
     <w:name w:val="Table Grid"/>
-    <w:basedOn w:val="561"/>
+    <w:basedOn w:val="563"/>
     <w:uiPriority w:val="59"/>
     <w:pPr>
       <w:spacing w:lineRule="auto" w:line="240" w:after="0"/>
@@ -1796,9 +2990,9 @@
       </w:tblCellMar>
     </w:tblPr>
   </w:style>
-  <w:style w:type="table" w:styleId="412">
+  <w:style w:type="table" w:styleId="414">
     <w:name w:val="Table Grid Light"/>
-    <w:basedOn w:val="561"/>
+    <w:basedOn w:val="563"/>
     <w:uiPriority w:val="59"/>
     <w:pPr>
       <w:spacing w:lineRule="auto" w:line="240" w:after="0"/>
@@ -1821,9 +3015,9 @@
       </w:tblCellMar>
     </w:tblPr>
   </w:style>
-  <w:style w:type="table" w:styleId="413">
+  <w:style w:type="table" w:styleId="415">
     <w:name w:val="Plain Table 1"/>
-    <w:basedOn w:val="561"/>
+    <w:basedOn w:val="563"/>
     <w:uiPriority w:val="59"/>
     <w:pPr>
       <w:spacing w:lineRule="auto" w:line="240" w:after="0"/>
@@ -1888,9 +3082,9 @@
       </w:rPr>
     </w:tblStylePr>
   </w:style>
-  <w:style w:type="table" w:styleId="414">
+  <w:style w:type="table" w:styleId="416">
     <w:name w:val="Plain Table 2"/>
-    <w:basedOn w:val="561"/>
+    <w:basedOn w:val="563"/>
     <w:uiPriority w:val="59"/>
     <w:pPr>
       <w:spacing w:lineRule="auto" w:line="240" w:after="0"/>
@@ -1973,9 +3167,9 @@
       </w:rPr>
     </w:tblStylePr>
   </w:style>
-  <w:style w:type="table" w:styleId="415">
+  <w:style w:type="table" w:styleId="417">
     <w:name w:val="Plain Table 3"/>
-    <w:basedOn w:val="561"/>
+    <w:basedOn w:val="563"/>
     <w:uiPriority w:val="99"/>
     <w:pPr>
       <w:spacing w:lineRule="auto" w:line="240" w:after="0"/>
@@ -2050,9 +3244,9 @@
       </w:rPr>
     </w:tblStylePr>
   </w:style>
-  <w:style w:type="table" w:styleId="416">
+  <w:style w:type="table" w:styleId="418">
     <w:name w:val="Plain Table 4"/>
-    <w:basedOn w:val="561"/>
+    <w:basedOn w:val="563"/>
     <w:uiPriority w:val="99"/>
     <w:pPr>
       <w:spacing w:lineRule="auto" w:line="240" w:after="0"/>
@@ -2107,9 +3301,9 @@
       </w:rPr>
     </w:tblStylePr>
   </w:style>
-  <w:style w:type="table" w:styleId="417">
+  <w:style w:type="table" w:styleId="419">
     <w:name w:val="Plain Table 5"/>
-    <w:basedOn w:val="561"/>
+    <w:basedOn w:val="563"/>
     <w:uiPriority w:val="99"/>
     <w:pPr>
       <w:spacing w:lineRule="auto" w:line="240" w:after="0"/>
@@ -2195,9 +3389,9 @@
       </w:tcPr>
     </w:tblStylePr>
   </w:style>
-  <w:style w:type="table" w:styleId="418">
+  <w:style w:type="table" w:styleId="420">
     <w:name w:val="Grid Table 1 Light"/>
-    <w:basedOn w:val="561"/>
+    <w:basedOn w:val="563"/>
     <w:uiPriority w:val="99"/>
     <w:pPr>
       <w:spacing w:lineRule="auto" w:line="240" w:after="0"/>
@@ -2260,9 +3454,9 @@
       </w:rPr>
     </w:tblStylePr>
   </w:style>
-  <w:style w:type="table" w:styleId="419">
+  <w:style w:type="table" w:styleId="421">
     <w:name w:val="Grid Table 1 Light - Accent 1"/>
-    <w:basedOn w:val="561"/>
+    <w:basedOn w:val="563"/>
     <w:uiPriority w:val="99"/>
     <w:pPr>
       <w:spacing w:lineRule="auto" w:line="240" w:after="0"/>
@@ -2325,9 +3519,9 @@
       </w:rPr>
     </w:tblStylePr>
   </w:style>
-  <w:style w:type="table" w:styleId="420">
+  <w:style w:type="table" w:styleId="422">
     <w:name w:val="Grid Table 1 Light - Accent 2"/>
-    <w:basedOn w:val="561"/>
+    <w:basedOn w:val="563"/>
     <w:uiPriority w:val="99"/>
     <w:pPr>
       <w:spacing w:lineRule="auto" w:line="240" w:after="0"/>
@@ -2390,9 +3584,9 @@
       </w:rPr>
     </w:tblStylePr>
   </w:style>
-  <w:style w:type="table" w:styleId="421">
+  <w:style w:type="table" w:styleId="423">
     <w:name w:val="Grid Table 1 Light - Accent 3"/>
-    <w:basedOn w:val="561"/>
+    <w:basedOn w:val="563"/>
     <w:uiPriority w:val="99"/>
     <w:pPr>
       <w:spacing w:lineRule="auto" w:line="240" w:after="0"/>
@@ -2455,9 +3649,9 @@
       </w:rPr>
     </w:tblStylePr>
   </w:style>
-  <w:style w:type="table" w:styleId="422">
+  <w:style w:type="table" w:styleId="424">
     <w:name w:val="Grid Table 1 Light - Accent 4"/>
-    <w:basedOn w:val="561"/>
+    <w:basedOn w:val="563"/>
     <w:uiPriority w:val="99"/>
     <w:pPr>
       <w:spacing w:lineRule="auto" w:line="240" w:after="0"/>
@@ -2520,9 +3714,9 @@
       </w:rPr>
     </w:tblStylePr>
   </w:style>
-  <w:style w:type="table" w:styleId="423">
+  <w:style w:type="table" w:styleId="425">
     <w:name w:val="Grid Table 1 Light - Accent 5"/>
-    <w:basedOn w:val="561"/>
+    <w:basedOn w:val="563"/>
     <w:uiPriority w:val="99"/>
     <w:pPr>
       <w:spacing w:lineRule="auto" w:line="240" w:after="0"/>
@@ -2585,9 +3779,9 @@
       </w:rPr>
     </w:tblStylePr>
   </w:style>
-  <w:style w:type="table" w:styleId="424">
+  <w:style w:type="table" w:styleId="426">
     <w:name w:val="Grid Table 1 Light - Accent 6"/>
-    <w:basedOn w:val="561"/>
+    <w:basedOn w:val="563"/>
     <w:uiPriority w:val="99"/>
     <w:pPr>
       <w:spacing w:lineRule="auto" w:line="240" w:after="0"/>
@@ -2650,9 +3844,9 @@
       </w:rPr>
     </w:tblStylePr>
   </w:style>
-  <w:style w:type="table" w:styleId="425">
+  <w:style w:type="table" w:styleId="427">
     <w:name w:val="Grid Table 2"/>
-    <w:basedOn w:val="561"/>
+    <w:basedOn w:val="563"/>
     <w:uiPriority w:val="99"/>
     <w:pPr>
       <w:spacing w:lineRule="auto" w:line="240" w:after="0"/>
@@ -2730,9 +3924,9 @@
       </w:tcPr>
     </w:tblStylePr>
   </w:style>
-  <w:style w:type="table" w:styleId="426">
+  <w:style w:type="table" w:styleId="428">
     <w:name w:val="Grid Table 2 - Accent 1"/>
-    <w:basedOn w:val="561"/>
+    <w:basedOn w:val="563"/>
     <w:uiPriority w:val="99"/>
     <w:pPr>
       <w:spacing w:lineRule="auto" w:line="240" w:after="0"/>
@@ -2810,9 +4004,9 @@
       </w:tcPr>
     </w:tblStylePr>
   </w:style>
-  <w:style w:type="table" w:styleId="427">
+  <w:style w:type="table" w:styleId="429">
     <w:name w:val="Grid Table 2 - Accent 2"/>
-    <w:basedOn w:val="561"/>
+    <w:basedOn w:val="563"/>
     <w:uiPriority w:val="99"/>
     <w:pPr>
       <w:spacing w:lineRule="auto" w:line="240" w:after="0"/>
@@ -2890,9 +4084,9 @@
       </w:tcPr>
     </w:tblStylePr>
   </w:style>
-  <w:style w:type="table" w:styleId="428">
+  <w:style w:type="table" w:styleId="430">
     <w:name w:val="Grid Table 2 - Accent 3"/>
-    <w:basedOn w:val="561"/>
+    <w:basedOn w:val="563"/>
     <w:uiPriority w:val="99"/>
     <w:pPr>
       <w:spacing w:lineRule="auto" w:line="240" w:after="0"/>
@@ -2970,9 +4164,9 @@
       </w:tcPr>
     </w:tblStylePr>
   </w:style>
-  <w:style w:type="table" w:styleId="429">
+  <w:style w:type="table" w:styleId="431">
     <w:name w:val="Grid Table 2 - Accent 4"/>
-    <w:basedOn w:val="561"/>
+    <w:basedOn w:val="563"/>
     <w:uiPriority w:val="99"/>
     <w:pPr>
       <w:spacing w:lineRule="auto" w:line="240" w:after="0"/>
@@ -3050,9 +4244,9 @@
       </w:tcPr>
     </w:tblStylePr>
   </w:style>
-  <w:style w:type="table" w:styleId="430">
+  <w:style w:type="table" w:styleId="432">
     <w:name w:val="Grid Table 2 - Accent 5"/>
-    <w:basedOn w:val="561"/>
+    <w:basedOn w:val="563"/>
     <w:uiPriority w:val="99"/>
     <w:pPr>
       <w:spacing w:lineRule="auto" w:line="240" w:after="0"/>
@@ -3130,9 +4324,9 @@
       </w:tcPr>
     </w:tblStylePr>
   </w:style>
-  <w:style w:type="table" w:styleId="431">
+  <w:style w:type="table" w:styleId="433">
     <w:name w:val="Grid Table 2 - Accent 6"/>
-    <w:basedOn w:val="561"/>
+    <w:basedOn w:val="563"/>
     <w:uiPriority w:val="99"/>
     <w:pPr>
       <w:spacing w:lineRule="auto" w:line="240" w:after="0"/>
@@ -3210,9 +4404,9 @@
       </w:tcPr>
     </w:tblStylePr>
   </w:style>
-  <w:style w:type="table" w:styleId="432">
+  <w:style w:type="table" w:styleId="434">
     <w:name w:val="Grid Table 3"/>
-    <w:basedOn w:val="561"/>
+    <w:basedOn w:val="563"/>
     <w:uiPriority w:val="99"/>
     <w:pPr>
       <w:spacing w:lineRule="auto" w:line="240" w:after="0"/>
@@ -3311,9 +4505,9 @@
       </w:tcPr>
     </w:tblStylePr>
   </w:style>
-  <w:style w:type="table" w:styleId="433">
+  <w:style w:type="table" w:styleId="435">
     <w:name w:val="Grid Table 3 - Accent 1"/>
-    <w:basedOn w:val="561"/>
+    <w:basedOn w:val="563"/>
     <w:uiPriority w:val="99"/>
     <w:pPr>
       <w:spacing w:lineRule="auto" w:line="240" w:after="0"/>
@@ -3412,9 +4606,9 @@
       </w:tcPr>
     </w:tblStylePr>
   </w:style>
-  <w:style w:type="table" w:styleId="434">
+  <w:style w:type="table" w:styleId="436">
     <w:name w:val="Grid Table 3 - Accent 2"/>
-    <w:basedOn w:val="561"/>
+    <w:basedOn w:val="563"/>
     <w:uiPriority w:val="99"/>
     <w:pPr>
       <w:spacing w:lineRule="auto" w:line="240" w:after="0"/>
@@ -3513,9 +4707,9 @@
       </w:tcPr>
     </w:tblStylePr>
   </w:style>
-  <w:style w:type="table" w:styleId="435">
+  <w:style w:type="table" w:styleId="437">
     <w:name w:val="Grid Table 3 - Accent 3"/>
-    <w:basedOn w:val="561"/>
+    <w:basedOn w:val="563"/>
     <w:uiPriority w:val="99"/>
     <w:pPr>
       <w:spacing w:lineRule="auto" w:line="240" w:after="0"/>
@@ -3614,9 +4808,9 @@
       </w:tcPr>
     </w:tblStylePr>
   </w:style>
-  <w:style w:type="table" w:styleId="436">
+  <w:style w:type="table" w:styleId="438">
     <w:name w:val="Grid Table 3 - Accent 4"/>
-    <w:basedOn w:val="561"/>
+    <w:basedOn w:val="563"/>
     <w:uiPriority w:val="99"/>
     <w:pPr>
       <w:spacing w:lineRule="auto" w:line="240" w:after="0"/>
@@ -3715,9 +4909,9 @@
       </w:tcPr>
     </w:tblStylePr>
   </w:style>
-  <w:style w:type="table" w:styleId="437">
+  <w:style w:type="table" w:styleId="439">
     <w:name w:val="Grid Table 3 - Accent 5"/>
-    <w:basedOn w:val="561"/>
+    <w:basedOn w:val="563"/>
     <w:uiPriority w:val="99"/>
     <w:pPr>
       <w:spacing w:lineRule="auto" w:line="240" w:after="0"/>
@@ -3816,9 +5010,9 @@
       </w:tcPr>
     </w:tblStylePr>
   </w:style>
-  <w:style w:type="table" w:styleId="438">
+  <w:style w:type="table" w:styleId="440">
     <w:name w:val="Grid Table 3 - Accent 6"/>
-    <w:basedOn w:val="561"/>
+    <w:basedOn w:val="563"/>
     <w:uiPriority w:val="99"/>
     <w:pPr>
       <w:spacing w:lineRule="auto" w:line="240" w:after="0"/>
@@ -3917,9 +5111,9 @@
       </w:tcPr>
     </w:tblStylePr>
   </w:style>
-  <w:style w:type="table" w:styleId="439">
+  <w:style w:type="table" w:styleId="441">
     <w:name w:val="Grid Table 4"/>
-    <w:basedOn w:val="561"/>
+    <w:basedOn w:val="563"/>
     <w:uiPriority w:val="59"/>
     <w:pPr>
       <w:spacing w:lineRule="auto" w:line="240" w:after="0"/>
@@ -3998,9 +5192,9 @@
       </w:tcPr>
     </w:tblStylePr>
   </w:style>
-  <w:style w:type="table" w:styleId="440">
+  <w:style w:type="table" w:styleId="442">
     <w:name w:val="Grid Table 4 - Accent 1"/>
-    <w:basedOn w:val="561"/>
+    <w:basedOn w:val="563"/>
     <w:uiPriority w:val="59"/>
     <w:pPr>
       <w:spacing w:lineRule="auto" w:line="240" w:after="0"/>
@@ -4079,9 +5273,9 @@
       </w:tcPr>
     </w:tblStylePr>
   </w:style>
-  <w:style w:type="table" w:styleId="441">
+  <w:style w:type="table" w:styleId="443">
     <w:name w:val="Grid Table 4 - Accent 2"/>
-    <w:basedOn w:val="561"/>
+    <w:basedOn w:val="563"/>
     <w:uiPriority w:val="59"/>
     <w:pPr>
       <w:spacing w:lineRule="auto" w:line="240" w:after="0"/>
@@ -4160,9 +5354,9 @@
       </w:tcPr>
     </w:tblStylePr>
   </w:style>
-  <w:style w:type="table" w:styleId="442">
+  <w:style w:type="table" w:styleId="444">
     <w:name w:val="Grid Table 4 - Accent 3"/>
-    <w:basedOn w:val="561"/>
+    <w:basedOn w:val="563"/>
     <w:uiPriority w:val="59"/>
     <w:pPr>
       <w:spacing w:lineRule="auto" w:line="240" w:after="0"/>
@@ -4241,9 +5435,9 @@
       </w:tcPr>
     </w:tblStylePr>
   </w:style>
-  <w:style w:type="table" w:styleId="443">
+  <w:style w:type="table" w:styleId="445">
     <w:name w:val="Grid Table 4 - Accent 4"/>
-    <w:basedOn w:val="561"/>
+    <w:basedOn w:val="563"/>
     <w:uiPriority w:val="59"/>
     <w:pPr>
       <w:spacing w:lineRule="auto" w:line="240" w:after="0"/>
@@ -4322,9 +5516,9 @@
       </w:tcPr>
     </w:tblStylePr>
   </w:style>
-  <w:style w:type="table" w:styleId="444">
+  <w:style w:type="table" w:styleId="446">
     <w:name w:val="Grid Table 4 - Accent 5"/>
-    <w:basedOn w:val="561"/>
+    <w:basedOn w:val="563"/>
     <w:uiPriority w:val="59"/>
     <w:pPr>
       <w:spacing w:lineRule="auto" w:line="240" w:after="0"/>
@@ -4403,9 +5597,9 @@
       </w:tcPr>
     </w:tblStylePr>
   </w:style>
-  <w:style w:type="table" w:styleId="445">
+  <w:style w:type="table" w:styleId="447">
     <w:name w:val="Grid Table 4 - Accent 6"/>
-    <w:basedOn w:val="561"/>
+    <w:basedOn w:val="563"/>
     <w:uiPriority w:val="59"/>
     <w:pPr>
       <w:spacing w:lineRule="auto" w:line="240" w:after="0"/>
@@ -4484,9 +5678,9 @@
       </w:tcPr>
     </w:tblStylePr>
   </w:style>
-  <w:style w:type="table" w:styleId="446">
+  <w:style w:type="table" w:styleId="448">
     <w:name w:val="Grid Table 5 Dark"/>
-    <w:basedOn w:val="561"/>
+    <w:basedOn w:val="563"/>
     <w:uiPriority w:val="99"/>
     <w:pPr>
       <w:spacing w:lineRule="auto" w:line="240" w:after="0"/>
@@ -4563,9 +5757,9 @@
       </w:tcPr>
     </w:tblStylePr>
   </w:style>
-  <w:style w:type="table" w:styleId="447">
+  <w:style w:type="table" w:styleId="449">
     <w:name w:val="Grid Table 5 Dark- Accent 1"/>
-    <w:basedOn w:val="561"/>
+    <w:basedOn w:val="563"/>
     <w:uiPriority w:val="99"/>
     <w:pPr>
       <w:spacing w:lineRule="auto" w:line="240" w:after="0"/>
@@ -4642,9 +5836,9 @@
       </w:tcPr>
     </w:tblStylePr>
   </w:style>
-  <w:style w:type="table" w:styleId="448">
+  <w:style w:type="table" w:styleId="450">
     <w:name w:val="Grid Table 5 Dark - Accent 2"/>
-    <w:basedOn w:val="561"/>
+    <w:basedOn w:val="563"/>
     <w:uiPriority w:val="99"/>
     <w:pPr>
       <w:spacing w:lineRule="auto" w:line="240" w:after="0"/>
@@ -4721,9 +5915,9 @@
       </w:tcPr>
     </w:tblStylePr>
   </w:style>
-  <w:style w:type="table" w:styleId="449">
+  <w:style w:type="table" w:styleId="451">
     <w:name w:val="Grid Table 5 Dark - Accent 3"/>
-    <w:basedOn w:val="561"/>
+    <w:basedOn w:val="563"/>
     <w:uiPriority w:val="99"/>
     <w:pPr>
       <w:spacing w:lineRule="auto" w:line="240" w:after="0"/>
@@ -4800,9 +5994,9 @@
       </w:tcPr>
     </w:tblStylePr>
   </w:style>
-  <w:style w:type="table" w:styleId="450">
+  <w:style w:type="table" w:styleId="452">
     <w:name w:val="Grid Table 5 Dark- Accent 4"/>
-    <w:basedOn w:val="561"/>
+    <w:basedOn w:val="563"/>
     <w:uiPriority w:val="99"/>
     <w:pPr>
       <w:spacing w:lineRule="auto" w:line="240" w:after="0"/>
@@ -4879,9 +6073,9 @@
       </w:tcPr>
     </w:tblStylePr>
   </w:style>
-  <w:style w:type="table" w:styleId="451">
+  <w:style w:type="table" w:styleId="453">
     <w:name w:val="Grid Table 5 Dark - Accent 5"/>
-    <w:basedOn w:val="561"/>
+    <w:basedOn w:val="563"/>
     <w:uiPriority w:val="99"/>
     <w:pPr>
       <w:spacing w:lineRule="auto" w:line="240" w:after="0"/>
@@ -4958,9 +6152,9 @@
       </w:tcPr>
     </w:tblStylePr>
   </w:style>
-  <w:style w:type="table" w:styleId="452">
+  <w:style w:type="table" w:styleId="454">
     <w:name w:val="Grid Table 5 Dark - Accent 6"/>
-    <w:basedOn w:val="561"/>
+    <w:basedOn w:val="563"/>
     <w:uiPriority w:val="99"/>
     <w:pPr>
       <w:spacing w:lineRule="auto" w:line="240" w:after="0"/>
@@ -5037,9 +6231,9 @@
       </w:tcPr>
     </w:tblStylePr>
   </w:style>
-  <w:style w:type="table" w:styleId="453">
+  <w:style w:type="table" w:styleId="455">
     <w:name w:val="Grid Table 6 Colorful"/>
-    <w:basedOn w:val="561"/>
+    <w:basedOn w:val="563"/>
     <w:uiPriority w:val="99"/>
     <w:pPr>
       <w:spacing w:lineRule="auto" w:line="240" w:after="0"/>
@@ -5116,9 +6310,9 @@
       </w:rPr>
     </w:tblStylePr>
   </w:style>
-  <w:style w:type="table" w:styleId="454">
+  <w:style w:type="table" w:styleId="456">
     <w:name w:val="Grid Table 6 Colorful - Accent 1"/>
-    <w:basedOn w:val="561"/>
+    <w:basedOn w:val="563"/>
     <w:uiPriority w:val="99"/>
     <w:pPr>
       <w:spacing w:lineRule="auto" w:line="240" w:after="0"/>
@@ -5195,9 +6389,9 @@
       </w:rPr>
     </w:tblStylePr>
   </w:style>
-  <w:style w:type="table" w:styleId="455">
+  <w:style w:type="table" w:styleId="457">
     <w:name w:val="Grid Table 6 Colorful - Accent 2"/>
-    <w:basedOn w:val="561"/>
+    <w:basedOn w:val="563"/>
     <w:uiPriority w:val="99"/>
     <w:pPr>
       <w:spacing w:lineRule="auto" w:line="240" w:after="0"/>
@@ -5274,9 +6468,9 @@
       </w:rPr>
     </w:tblStylePr>
   </w:style>
-  <w:style w:type="table" w:styleId="456">
+  <w:style w:type="table" w:styleId="458">
     <w:name w:val="Grid Table 6 Colorful - Accent 3"/>
-    <w:basedOn w:val="561"/>
+    <w:basedOn w:val="563"/>
     <w:uiPriority w:val="99"/>
     <w:pPr>
       <w:spacing w:lineRule="auto" w:line="240" w:after="0"/>
@@ -5353,9 +6547,9 @@
       </w:rPr>
     </w:tblStylePr>
   </w:style>
-  <w:style w:type="table" w:styleId="457">
+  <w:style w:type="table" w:styleId="459">
     <w:name w:val="Grid Table 6 Colorful - Accent 4"/>
-    <w:basedOn w:val="561"/>
+    <w:basedOn w:val="563"/>
     <w:uiPriority w:val="99"/>
     <w:pPr>
       <w:spacing w:lineRule="auto" w:line="240" w:after="0"/>
@@ -5432,9 +6626,9 @@
       </w:rPr>
     </w:tblStylePr>
   </w:style>
-  <w:style w:type="table" w:styleId="458">
+  <w:style w:type="table" w:styleId="460">
     <w:name w:val="Grid Table 6 Colorful - Accent 5"/>
-    <w:basedOn w:val="561"/>
+    <w:basedOn w:val="563"/>
     <w:uiPriority w:val="99"/>
     <w:pPr>
       <w:spacing w:lineRule="auto" w:line="240" w:after="0"/>
@@ -5511,9 +6705,9 @@
       </w:rPr>
     </w:tblStylePr>
   </w:style>
-  <w:style w:type="table" w:styleId="459">
+  <w:style w:type="table" w:styleId="461">
     <w:name w:val="Grid Table 6 Colorful - Accent 6"/>
-    <w:basedOn w:val="561"/>
+    <w:basedOn w:val="563"/>
     <w:uiPriority w:val="99"/>
     <w:pPr>
       <w:spacing w:lineRule="auto" w:line="240" w:after="0"/>
@@ -5590,9 +6784,9 @@
       </w:rPr>
     </w:tblStylePr>
   </w:style>
-  <w:style w:type="table" w:styleId="460">
+  <w:style w:type="table" w:styleId="462">
     <w:name w:val="Grid Table 7 Colorful"/>
-    <w:basedOn w:val="561"/>
+    <w:basedOn w:val="563"/>
     <w:uiPriority w:val="99"/>
     <w:pPr>
       <w:spacing w:lineRule="auto" w:line="240" w:after="0"/>
@@ -5702,9 +6896,9 @@
       </w:tcPr>
     </w:tblStylePr>
   </w:style>
-  <w:style w:type="table" w:styleId="461">
+  <w:style w:type="table" w:styleId="463">
     <w:name w:val="Grid Table 7 Colorful - Accent 1"/>
-    <w:basedOn w:val="561"/>
+    <w:basedOn w:val="563"/>
     <w:uiPriority w:val="99"/>
     <w:pPr>
       <w:spacing w:lineRule="auto" w:line="240" w:after="0"/>
@@ -5814,9 +7008,9 @@
       </w:tcPr>
     </w:tblStylePr>
   </w:style>
-  <w:style w:type="table" w:styleId="462">
+  <w:style w:type="table" w:styleId="464">
     <w:name w:val="Grid Table 7 Colorful - Accent 2"/>
-    <w:basedOn w:val="561"/>
+    <w:basedOn w:val="563"/>
     <w:uiPriority w:val="99"/>
     <w:pPr>
       <w:spacing w:lineRule="auto" w:line="240" w:after="0"/>
@@ -5926,9 +7120,9 @@
       </w:tcPr>
     </w:tblStylePr>
   </w:style>
-  <w:style w:type="table" w:styleId="463">
+  <w:style w:type="table" w:styleId="465">
     <w:name w:val="Grid Table 7 Colorful - Accent 3"/>
-    <w:basedOn w:val="561"/>
+    <w:basedOn w:val="563"/>
     <w:uiPriority w:val="99"/>
     <w:pPr>
       <w:spacing w:lineRule="auto" w:line="240" w:after="0"/>
@@ -6038,9 +7232,9 @@
       </w:tcPr>
     </w:tblStylePr>
   </w:style>
-  <w:style w:type="table" w:styleId="464">
+  <w:style w:type="table" w:styleId="466">
     <w:name w:val="Grid Table 7 Colorful - Accent 4"/>
-    <w:basedOn w:val="561"/>
+    <w:basedOn w:val="563"/>
     <w:uiPriority w:val="99"/>
     <w:pPr>
       <w:spacing w:lineRule="auto" w:line="240" w:after="0"/>
@@ -6150,9 +7344,9 @@
       </w:tcPr>
     </w:tblStylePr>
   </w:style>
-  <w:style w:type="table" w:styleId="465">
+  <w:style w:type="table" w:styleId="467">
     <w:name w:val="Grid Table 7 Colorful - Accent 5"/>
-    <w:basedOn w:val="561"/>
+    <w:basedOn w:val="563"/>
     <w:uiPriority w:val="99"/>
     <w:pPr>
       <w:spacing w:lineRule="auto" w:line="240" w:after="0"/>
@@ -6262,9 +7456,9 @@
       </w:tcPr>
     </w:tblStylePr>
   </w:style>
-  <w:style w:type="table" w:styleId="466">
+  <w:style w:type="table" w:styleId="468">
     <w:name w:val="Grid Table 7 Colorful - Accent 6"/>
-    <w:basedOn w:val="561"/>
+    <w:basedOn w:val="563"/>
     <w:uiPriority w:val="99"/>
     <w:pPr>
       <w:spacing w:lineRule="auto" w:line="240" w:after="0"/>
@@ -6374,9 +7568,9 @@
       </w:tcPr>
     </w:tblStylePr>
   </w:style>
-  <w:style w:type="table" w:styleId="467">
+  <w:style w:type="table" w:styleId="469">
     <w:name w:val="List Table 1 Light"/>
-    <w:basedOn w:val="561"/>
+    <w:basedOn w:val="563"/>
     <w:uiPriority w:val="99"/>
     <w:pPr>
       <w:spacing w:lineRule="auto" w:line="240" w:after="0"/>
@@ -6437,9 +7631,9 @@
       </w:tcPr>
     </w:tblStylePr>
   </w:style>
-  <w:style w:type="table" w:styleId="468">
+  <w:style w:type="table" w:styleId="470">
     <w:name w:val="List Table 1 Light - Accent 1"/>
-    <w:basedOn w:val="561"/>
+    <w:basedOn w:val="563"/>
     <w:uiPriority w:val="99"/>
     <w:pPr>
       <w:spacing w:lineRule="auto" w:line="240" w:after="0"/>
@@ -6500,9 +7694,9 @@
       </w:tcPr>
     </w:tblStylePr>
   </w:style>
-  <w:style w:type="table" w:styleId="469">
+  <w:style w:type="table" w:styleId="471">
     <w:name w:val="List Table 1 Light - Accent 2"/>
-    <w:basedOn w:val="561"/>
+    <w:basedOn w:val="563"/>
     <w:uiPriority w:val="99"/>
     <w:pPr>
       <w:spacing w:lineRule="auto" w:line="240" w:after="0"/>
@@ -6563,9 +7757,9 @@
       </w:tcPr>
     </w:tblStylePr>
   </w:style>
-  <w:style w:type="table" w:styleId="470">
+  <w:style w:type="table" w:styleId="472">
     <w:name w:val="List Table 1 Light - Accent 3"/>
-    <w:basedOn w:val="561"/>
+    <w:basedOn w:val="563"/>
     <w:uiPriority w:val="99"/>
     <w:pPr>
       <w:spacing w:lineRule="auto" w:line="240" w:after="0"/>
@@ -6626,9 +7820,9 @@
       </w:tcPr>
     </w:tblStylePr>
   </w:style>
-  <w:style w:type="table" w:styleId="471">
+  <w:style w:type="table" w:styleId="473">
     <w:name w:val="List Table 1 Light - Accent 4"/>
-    <w:basedOn w:val="561"/>
+    <w:basedOn w:val="563"/>
     <w:uiPriority w:val="99"/>
     <w:pPr>
       <w:spacing w:lineRule="auto" w:line="240" w:after="0"/>
@@ -6689,9 +7883,9 @@
       </w:tcPr>
     </w:tblStylePr>
   </w:style>
-  <w:style w:type="table" w:styleId="472">
+  <w:style w:type="table" w:styleId="474">
     <w:name w:val="List Table 1 Light - Accent 5"/>
-    <w:basedOn w:val="561"/>
+    <w:basedOn w:val="563"/>
     <w:uiPriority w:val="99"/>
     <w:pPr>
       <w:spacing w:lineRule="auto" w:line="240" w:after="0"/>
@@ -6752,9 +7946,9 @@
       </w:tcPr>
     </w:tblStylePr>
   </w:style>
-  <w:style w:type="table" w:styleId="473">
+  <w:style w:type="table" w:styleId="475">
     <w:name w:val="List Table 1 Light - Accent 6"/>
-    <w:basedOn w:val="561"/>
+    <w:basedOn w:val="563"/>
     <w:uiPriority w:val="99"/>
     <w:pPr>
       <w:spacing w:lineRule="auto" w:line="240" w:after="0"/>
@@ -6815,9 +8009,9 @@
       </w:tcPr>
     </w:tblStylePr>
   </w:style>
-  <w:style w:type="table" w:styleId="474">
+  <w:style w:type="table" w:styleId="476">
     <w:name w:val="List Table 2"/>
-    <w:basedOn w:val="561"/>
+    <w:basedOn w:val="563"/>
     <w:uiPriority w:val="99"/>
     <w:pPr>
       <w:spacing w:lineRule="auto" w:line="240" w:after="0"/>
@@ -6901,9 +8095,9 @@
       </w:tcPr>
     </w:tblStylePr>
   </w:style>
-  <w:style w:type="table" w:styleId="475">
+  <w:style w:type="table" w:styleId="477">
     <w:name w:val="List Table 2 - Accent 1"/>
-    <w:basedOn w:val="561"/>
+    <w:basedOn w:val="563"/>
     <w:uiPriority w:val="99"/>
     <w:pPr>
       <w:spacing w:lineRule="auto" w:line="240" w:after="0"/>
@@ -6987,9 +8181,9 @@
       </w:tcPr>
     </w:tblStylePr>
   </w:style>
-  <w:style w:type="table" w:styleId="476">
+  <w:style w:type="table" w:styleId="478">
     <w:name w:val="List Table 2 - Accent 2"/>
-    <w:basedOn w:val="561"/>
+    <w:basedOn w:val="563"/>
     <w:uiPriority w:val="99"/>
     <w:pPr>
       <w:spacing w:lineRule="auto" w:line="240" w:after="0"/>
@@ -7073,9 +8267,9 @@
       </w:tcPr>
     </w:tblStylePr>
   </w:style>
-  <w:style w:type="table" w:styleId="477">
+  <w:style w:type="table" w:styleId="479">
     <w:name w:val="List Table 2 - Accent 3"/>
-    <w:basedOn w:val="561"/>
+    <w:basedOn w:val="563"/>
     <w:uiPriority w:val="99"/>
     <w:pPr>
       <w:spacing w:lineRule="auto" w:line="240" w:after="0"/>
@@ -7159,9 +8353,9 @@
       </w:tcPr>
     </w:tblStylePr>
   </w:style>
-  <w:style w:type="table" w:styleId="478">
+  <w:style w:type="table" w:styleId="480">
     <w:name w:val="List Table 2 - Accent 4"/>
-    <w:basedOn w:val="561"/>
+    <w:basedOn w:val="563"/>
     <w:uiPriority w:val="99"/>
     <w:pPr>
       <w:spacing w:lineRule="auto" w:line="240" w:after="0"/>
@@ -7245,9 +8439,9 @@
       </w:tcPr>
     </w:tblStylePr>
   </w:style>
-  <w:style w:type="table" w:styleId="479">
+  <w:style w:type="table" w:styleId="481">
     <w:name w:val="List Table 2 - Accent 5"/>
-    <w:basedOn w:val="561"/>
+    <w:basedOn w:val="563"/>
     <w:uiPriority w:val="99"/>
     <w:pPr>
       <w:spacing w:lineRule="auto" w:line="240" w:after="0"/>
@@ -7331,9 +8525,9 @@
       </w:tcPr>
     </w:tblStylePr>
   </w:style>
-  <w:style w:type="table" w:styleId="480">
+  <w:style w:type="table" w:styleId="482">
     <w:name w:val="List Table 2 - Accent 6"/>
-    <w:basedOn w:val="561"/>
+    <w:basedOn w:val="563"/>
     <w:uiPriority w:val="99"/>
     <w:pPr>
       <w:spacing w:lineRule="auto" w:line="240" w:after="0"/>
@@ -7417,9 +8611,9 @@
       </w:tcPr>
     </w:tblStylePr>
   </w:style>
-  <w:style w:type="table" w:styleId="481">
+  <w:style w:type="table" w:styleId="483">
     <w:name w:val="List Table 3"/>
-    <w:basedOn w:val="561"/>
+    <w:basedOn w:val="563"/>
     <w:uiPriority w:val="99"/>
     <w:pPr>
       <w:spacing w:lineRule="auto" w:line="240" w:after="0"/>
@@ -7491,9 +8685,9 @@
       </w:rPr>
     </w:tblStylePr>
   </w:style>
-  <w:style w:type="table" w:styleId="482">
+  <w:style w:type="table" w:styleId="484">
     <w:name w:val="List Table 3 - Accent 1"/>
-    <w:basedOn w:val="561"/>
+    <w:basedOn w:val="563"/>
     <w:uiPriority w:val="99"/>
     <w:pPr>
       <w:spacing w:lineRule="auto" w:line="240" w:after="0"/>
@@ -7565,9 +8759,9 @@
       </w:rPr>
     </w:tblStylePr>
   </w:style>
-  <w:style w:type="table" w:styleId="483">
+  <w:style w:type="table" w:styleId="485">
     <w:name w:val="List Table 3 - Accent 2"/>
-    <w:basedOn w:val="561"/>
+    <w:basedOn w:val="563"/>
     <w:uiPriority w:val="99"/>
     <w:pPr>
       <w:spacing w:lineRule="auto" w:line="240" w:after="0"/>
@@ -7639,9 +8833,9 @@
       </w:rPr>
     </w:tblStylePr>
   </w:style>
-  <w:style w:type="table" w:styleId="484">
+  <w:style w:type="table" w:styleId="486">
     <w:name w:val="List Table 3 - Accent 3"/>
-    <w:basedOn w:val="561"/>
+    <w:basedOn w:val="563"/>
     <w:uiPriority w:val="99"/>
     <w:pPr>
       <w:spacing w:lineRule="auto" w:line="240" w:after="0"/>
@@ -7713,9 +8907,9 @@
       </w:rPr>
     </w:tblStylePr>
   </w:style>
-  <w:style w:type="table" w:styleId="485">
+  <w:style w:type="table" w:styleId="487">
     <w:name w:val="List Table 3 - Accent 4"/>
-    <w:basedOn w:val="561"/>
+    <w:basedOn w:val="563"/>
     <w:uiPriority w:val="99"/>
     <w:pPr>
       <w:spacing w:lineRule="auto" w:line="240" w:after="0"/>
@@ -7787,9 +8981,9 @@
       </w:rPr>
     </w:tblStylePr>
   </w:style>
-  <w:style w:type="table" w:styleId="486">
+  <w:style w:type="table" w:styleId="488">
     <w:name w:val="List Table 3 - Accent 5"/>
-    <w:basedOn w:val="561"/>
+    <w:basedOn w:val="563"/>
     <w:uiPriority w:val="99"/>
     <w:pPr>
       <w:spacing w:lineRule="auto" w:line="240" w:after="0"/>
@@ -7861,9 +9055,9 @@
       </w:rPr>
     </w:tblStylePr>
   </w:style>
-  <w:style w:type="table" w:styleId="487">
+  <w:style w:type="table" w:styleId="489">
     <w:name w:val="List Table 3 - Accent 6"/>
-    <w:basedOn w:val="561"/>
+    <w:basedOn w:val="563"/>
     <w:uiPriority w:val="99"/>
     <w:pPr>
       <w:spacing w:lineRule="auto" w:line="240" w:after="0"/>
@@ -7935,9 +9129,9 @@
       </w:rPr>
     </w:tblStylePr>
   </w:style>
-  <w:style w:type="table" w:styleId="488">
+  <w:style w:type="table" w:styleId="490">
     <w:name w:val="List Table 4"/>
-    <w:basedOn w:val="561"/>
+    <w:basedOn w:val="563"/>
     <w:uiPriority w:val="99"/>
     <w:pPr>
       <w:spacing w:lineRule="auto" w:line="240" w:after="0"/>
@@ -8004,9 +9198,9 @@
       </w:rPr>
     </w:tblStylePr>
   </w:style>
-  <w:style w:type="table" w:styleId="489">
+  <w:style w:type="table" w:styleId="491">
     <w:name w:val="List Table 4 - Accent 1"/>
-    <w:basedOn w:val="561"/>
+    <w:basedOn w:val="563"/>
     <w:uiPriority w:val="99"/>
     <w:pPr>
       <w:spacing w:lineRule="auto" w:line="240" w:after="0"/>
@@ -8073,9 +9267,9 @@
       </w:rPr>
     </w:tblStylePr>
   </w:style>
-  <w:style w:type="table" w:styleId="490">
+  <w:style w:type="table" w:styleId="492">
     <w:name w:val="List Table 4 - Accent 2"/>
-    <w:basedOn w:val="561"/>
+    <w:basedOn w:val="563"/>
     <w:uiPriority w:val="99"/>
     <w:pPr>
       <w:spacing w:lineRule="auto" w:line="240" w:after="0"/>
@@ -8142,9 +9336,9 @@
       </w:rPr>
     </w:tblStylePr>
   </w:style>
-  <w:style w:type="table" w:styleId="491">
+  <w:style w:type="table" w:styleId="493">
     <w:name w:val="List Table 4 - Accent 3"/>
-    <w:basedOn w:val="561"/>
+    <w:basedOn w:val="563"/>
     <w:uiPriority w:val="99"/>
     <w:pPr>
       <w:spacing w:lineRule="auto" w:line="240" w:after="0"/>
@@ -8211,9 +9405,9 @@
       </w:rPr>
     </w:tblStylePr>
   </w:style>
-  <w:style w:type="table" w:styleId="492">
+  <w:style w:type="table" w:styleId="494">
     <w:name w:val="List Table 4 - Accent 4"/>
-    <w:basedOn w:val="561"/>
+    <w:basedOn w:val="563"/>
     <w:uiPriority w:val="99"/>
     <w:pPr>
       <w:spacing w:lineRule="auto" w:line="240" w:after="0"/>
@@ -8280,9 +9474,9 @@
       </w:rPr>
     </w:tblStylePr>
   </w:style>
-  <w:style w:type="table" w:styleId="493">
+  <w:style w:type="table" w:styleId="495">
     <w:name w:val="List Table 4 - Accent 5"/>
-    <w:basedOn w:val="561"/>
+    <w:basedOn w:val="563"/>
     <w:uiPriority w:val="99"/>
     <w:pPr>
       <w:spacing w:lineRule="auto" w:line="240" w:after="0"/>
@@ -8349,9 +9543,9 @@
       </w:rPr>
     </w:tblStylePr>
   </w:style>
-  <w:style w:type="table" w:styleId="494">
+  <w:style w:type="table" w:styleId="496">
     <w:name w:val="List Table 4 - Accent 6"/>
-    <w:basedOn w:val="561"/>
+    <w:basedOn w:val="563"/>
     <w:uiPriority w:val="99"/>
     <w:pPr>
       <w:spacing w:lineRule="auto" w:line="240" w:after="0"/>
@@ -8418,9 +9612,9 @@
       </w:rPr>
     </w:tblStylePr>
   </w:style>
-  <w:style w:type="table" w:styleId="495">
+  <w:style w:type="table" w:styleId="497">
     <w:name w:val="List Table 5 Dark"/>
-    <w:basedOn w:val="561"/>
+    <w:basedOn w:val="563"/>
     <w:uiPriority w:val="99"/>
     <w:pPr>
       <w:spacing w:lineRule="auto" w:line="240" w:after="0"/>
@@ -8525,9 +9719,9 @@
       </w:rPr>
     </w:tblStylePr>
   </w:style>
-  <w:style w:type="table" w:styleId="496">
+  <w:style w:type="table" w:styleId="498">
     <w:name w:val="List Table 5 Dark - Accent 1"/>
-    <w:basedOn w:val="561"/>
+    <w:basedOn w:val="563"/>
     <w:uiPriority w:val="99"/>
     <w:pPr>
       <w:spacing w:lineRule="auto" w:line="240" w:after="0"/>
@@ -8632,9 +9826,9 @@
       </w:rPr>
     </w:tblStylePr>
   </w:style>
-  <w:style w:type="table" w:styleId="497">
+  <w:style w:type="table" w:styleId="499">
     <w:name w:val="List Table 5 Dark - Accent 2"/>
-    <w:basedOn w:val="561"/>
+    <w:basedOn w:val="563"/>
     <w:uiPriority w:val="99"/>
     <w:pPr>
       <w:spacing w:lineRule="auto" w:line="240" w:after="0"/>
@@ -8739,9 +9933,9 @@
       </w:rPr>
     </w:tblStylePr>
   </w:style>
-  <w:style w:type="table" w:styleId="498">
+  <w:style w:type="table" w:styleId="500">
     <w:name w:val="List Table 5 Dark - Accent 3"/>
-    <w:basedOn w:val="561"/>
+    <w:basedOn w:val="563"/>
     <w:uiPriority w:val="99"/>
     <w:pPr>
       <w:spacing w:lineRule="auto" w:line="240" w:after="0"/>
@@ -8846,9 +10040,9 @@
       </w:rPr>
     </w:tblStylePr>
   </w:style>
-  <w:style w:type="table" w:styleId="499">
+  <w:style w:type="table" w:styleId="501">
     <w:name w:val="List Table 5 Dark - Accent 4"/>
-    <w:basedOn w:val="561"/>
+    <w:basedOn w:val="563"/>
     <w:uiPriority w:val="99"/>
     <w:pPr>
       <w:spacing w:lineRule="auto" w:line="240" w:after="0"/>
@@ -8953,9 +10147,9 @@
       </w:rPr>
     </w:tblStylePr>
   </w:style>
-  <w:style w:type="table" w:styleId="500">
+  <w:style w:type="table" w:styleId="502">
     <w:name w:val="List Table 5 Dark - Accent 5"/>
-    <w:basedOn w:val="561"/>
+    <w:basedOn w:val="563"/>
     <w:uiPriority w:val="99"/>
     <w:pPr>
       <w:spacing w:lineRule="auto" w:line="240" w:after="0"/>
@@ -9060,9 +10254,9 @@
       </w:rPr>
     </w:tblStylePr>
   </w:style>
-  <w:style w:type="table" w:styleId="501">
+  <w:style w:type="table" w:styleId="503">
     <w:name w:val="List Table 5 Dark - Accent 6"/>
-    <w:basedOn w:val="561"/>
+    <w:basedOn w:val="563"/>
     <w:uiPriority w:val="99"/>
     <w:pPr>
       <w:spacing w:lineRule="auto" w:line="240" w:after="0"/>
@@ -9167,9 +10361,9 @@
       </w:rPr>
     </w:tblStylePr>
   </w:style>
-  <w:style w:type="table" w:styleId="502">
+  <w:style w:type="table" w:styleId="504">
     <w:name w:val="List Table 6 Colorful"/>
-    <w:basedOn w:val="561"/>
+    <w:basedOn w:val="563"/>
     <w:uiPriority w:val="99"/>
     <w:pPr>
       <w:spacing w:lineRule="auto" w:line="240" w:after="0"/>
@@ -9240,9 +10434,9 @@
       </w:tcPr>
     </w:tblStylePr>
   </w:style>
-  <w:style w:type="table" w:styleId="503">
+  <w:style w:type="table" w:styleId="505">
     <w:name w:val="List Table 6 Colorful - Accent 1"/>
-    <w:basedOn w:val="561"/>
+    <w:basedOn w:val="563"/>
     <w:uiPriority w:val="99"/>
     <w:pPr>
       <w:spacing w:lineRule="auto" w:line="240" w:after="0"/>
@@ -9313,9 +10507,9 @@
       </w:tcPr>
     </w:tblStylePr>
   </w:style>
-  <w:style w:type="table" w:styleId="504">
+  <w:style w:type="table" w:styleId="506">
     <w:name w:val="List Table 6 Colorful - Accent 2"/>
-    <w:basedOn w:val="561"/>
+    <w:basedOn w:val="563"/>
     <w:uiPriority w:val="99"/>
     <w:pPr>
       <w:spacing w:lineRule="auto" w:line="240" w:after="0"/>
@@ -9386,9 +10580,9 @@
       </w:tcPr>
     </w:tblStylePr>
   </w:style>
-  <w:style w:type="table" w:styleId="505">
+  <w:style w:type="table" w:styleId="507">
     <w:name w:val="List Table 6 Colorful - Accent 3"/>
-    <w:basedOn w:val="561"/>
+    <w:basedOn w:val="563"/>
     <w:uiPriority w:val="99"/>
     <w:pPr>
       <w:spacing w:lineRule="auto" w:line="240" w:after="0"/>
@@ -9459,9 +10653,9 @@
       </w:tcPr>
     </w:tblStylePr>
   </w:style>
-  <w:style w:type="table" w:styleId="506">
+  <w:style w:type="table" w:styleId="508">
     <w:name w:val="List Table 6 Colorful - Accent 4"/>
-    <w:basedOn w:val="561"/>
+    <w:basedOn w:val="563"/>
     <w:uiPriority w:val="99"/>
     <w:pPr>
       <w:spacing w:lineRule="auto" w:line="240" w:after="0"/>
@@ -9532,9 +10726,9 @@
       </w:tcPr>
     </w:tblStylePr>
   </w:style>
-  <w:style w:type="table" w:styleId="507">
+  <w:style w:type="table" w:styleId="509">
     <w:name w:val="List Table 6 Colorful - Accent 5"/>
-    <w:basedOn w:val="561"/>
+    <w:basedOn w:val="563"/>
     <w:uiPriority w:val="99"/>
     <w:pPr>
       <w:spacing w:lineRule="auto" w:line="240" w:after="0"/>
@@ -9605,9 +10799,9 @@
       </w:tcPr>
     </w:tblStylePr>
   </w:style>
-  <w:style w:type="table" w:styleId="508">
+  <w:style w:type="table" w:styleId="510">
     <w:name w:val="List Table 6 Colorful - Accent 6"/>
-    <w:basedOn w:val="561"/>
+    <w:basedOn w:val="563"/>
     <w:uiPriority w:val="99"/>
     <w:pPr>
       <w:spacing w:lineRule="auto" w:line="240" w:after="0"/>
@@ -9678,9 +10872,9 @@
       </w:tcPr>
     </w:tblStylePr>
   </w:style>
-  <w:style w:type="table" w:styleId="509">
+  <w:style w:type="table" w:styleId="511">
     <w:name w:val="List Table 7 Colorful"/>
-    <w:basedOn w:val="561"/>
+    <w:basedOn w:val="563"/>
     <w:uiPriority w:val="99"/>
     <w:pPr>
       <w:spacing w:lineRule="auto" w:line="240" w:after="0"/>
@@ -9794,9 +10988,9 @@
       </w:rPr>
     </w:tblStylePr>
   </w:style>
-  <w:style w:type="table" w:styleId="510">
+  <w:style w:type="table" w:styleId="512">
     <w:name w:val="List Table 7 Colorful - Accent 1"/>
-    <w:basedOn w:val="561"/>
+    <w:basedOn w:val="563"/>
     <w:uiPriority w:val="99"/>
     <w:pPr>
       <w:spacing w:lineRule="auto" w:line="240" w:after="0"/>
@@ -9910,9 +11104,9 @@
       </w:rPr>
     </w:tblStylePr>
   </w:style>
-  <w:style w:type="table" w:styleId="511">
+  <w:style w:type="table" w:styleId="513">
     <w:name w:val="List Table 7 Colorful - Accent 2"/>
-    <w:basedOn w:val="561"/>
+    <w:basedOn w:val="563"/>
     <w:uiPriority w:val="99"/>
     <w:pPr>
       <w:spacing w:lineRule="auto" w:line="240" w:after="0"/>
@@ -10026,9 +11220,9 @@
       </w:rPr>
     </w:tblStylePr>
   </w:style>
-  <w:style w:type="table" w:styleId="512">
+  <w:style w:type="table" w:styleId="514">
     <w:name w:val="List Table 7 Colorful - Accent 3"/>
-    <w:basedOn w:val="561"/>
+    <w:basedOn w:val="563"/>
     <w:uiPriority w:val="99"/>
     <w:pPr>
       <w:spacing w:lineRule="auto" w:line="240" w:after="0"/>
@@ -10142,9 +11336,9 @@
       </w:rPr>
     </w:tblStylePr>
   </w:style>
-  <w:style w:type="table" w:styleId="513">
+  <w:style w:type="table" w:styleId="515">
     <w:name w:val="List Table 7 Colorful - Accent 4"/>
-    <w:basedOn w:val="561"/>
+    <w:basedOn w:val="563"/>
     <w:uiPriority w:val="99"/>
     <w:pPr>
       <w:spacing w:lineRule="auto" w:line="240" w:after="0"/>
@@ -10258,9 +11452,9 @@
       </w:rPr>
     </w:tblStylePr>
   </w:style>
-  <w:style w:type="table" w:styleId="514">
+  <w:style w:type="table" w:styleId="516">
     <w:name w:val="List Table 7 Colorful - Accent 5"/>
-    <w:basedOn w:val="561"/>
+    <w:basedOn w:val="563"/>
     <w:uiPriority w:val="99"/>
     <w:pPr>
       <w:spacing w:lineRule="auto" w:line="240" w:after="0"/>
@@ -10374,9 +11568,9 @@
       </w:rPr>
     </w:tblStylePr>
   </w:style>
-  <w:style w:type="table" w:styleId="515">
+  <w:style w:type="table" w:styleId="517">
     <w:name w:val="List Table 7 Colorful - Accent 6"/>
-    <w:basedOn w:val="561"/>
+    <w:basedOn w:val="563"/>
     <w:uiPriority w:val="99"/>
     <w:pPr>
       <w:spacing w:lineRule="auto" w:line="240" w:after="0"/>
@@ -10490,9 +11684,9 @@
       </w:rPr>
     </w:tblStylePr>
   </w:style>
-  <w:style w:type="table" w:styleId="516">
+  <w:style w:type="table" w:styleId="518">
     <w:name w:val="Lined - Accent"/>
-    <w:basedOn w:val="561"/>
+    <w:basedOn w:val="563"/>
     <w:uiPriority w:val="99"/>
     <w:rPr>
       <w:color w:val="404040"/>
@@ -10580,9 +11774,9 @@
       </w:tcPr>
     </w:tblStylePr>
   </w:style>
-  <w:style w:type="table" w:styleId="517">
+  <w:style w:type="table" w:styleId="519">
     <w:name w:val="Lined - Accent 1"/>
-    <w:basedOn w:val="561"/>
+    <w:basedOn w:val="563"/>
     <w:uiPriority w:val="99"/>
     <w:rPr>
       <w:color w:val="404040"/>
@@ -10670,9 +11864,9 @@
       </w:tcPr>
     </w:tblStylePr>
   </w:style>
-  <w:style w:type="table" w:styleId="518">
+  <w:style w:type="table" w:styleId="520">
     <w:name w:val="Lined - Accent 2"/>
-    <w:basedOn w:val="561"/>
+    <w:basedOn w:val="563"/>
     <w:uiPriority w:val="99"/>
     <w:rPr>
       <w:color w:val="404040"/>
@@ -10760,9 +11954,9 @@
       </w:tcPr>
     </w:tblStylePr>
   </w:style>
-  <w:style w:type="table" w:styleId="519">
+  <w:style w:type="table" w:styleId="521">
     <w:name w:val="Lined - Accent 3"/>
-    <w:basedOn w:val="561"/>
+    <w:basedOn w:val="563"/>
     <w:uiPriority w:val="99"/>
     <w:rPr>
       <w:color w:val="404040"/>
@@ -10850,9 +12044,9 @@
       </w:tcPr>
     </w:tblStylePr>
   </w:style>
-  <w:style w:type="table" w:styleId="520">
+  <w:style w:type="table" w:styleId="522">
     <w:name w:val="Lined - Accent 4"/>
-    <w:basedOn w:val="561"/>
+    <w:basedOn w:val="563"/>
     <w:uiPriority w:val="99"/>
     <w:rPr>
       <w:color w:val="404040"/>
@@ -10940,9 +12134,9 @@
       </w:tcPr>
     </w:tblStylePr>
   </w:style>
-  <w:style w:type="table" w:styleId="521">
+  <w:style w:type="table" w:styleId="523">
     <w:name w:val="Lined - Accent 5"/>
-    <w:basedOn w:val="561"/>
+    <w:basedOn w:val="563"/>
     <w:uiPriority w:val="99"/>
     <w:rPr>
       <w:color w:val="404040"/>
@@ -11030,9 +12224,9 @@
       </w:tcPr>
     </w:tblStylePr>
   </w:style>
-  <w:style w:type="table" w:styleId="522">
+  <w:style w:type="table" w:styleId="524">
     <w:name w:val="Lined - Accent 6"/>
-    <w:basedOn w:val="561"/>
+    <w:basedOn w:val="563"/>
     <w:uiPriority w:val="99"/>
     <w:rPr>
       <w:color w:val="404040"/>
@@ -11120,9 +12314,9 @@
       </w:tcPr>
     </w:tblStylePr>
   </w:style>
-  <w:style w:type="table" w:styleId="523">
+  <w:style w:type="table" w:styleId="525">
     <w:name w:val="Bordered &amp; Lined - Accent"/>
-    <w:basedOn w:val="561"/>
+    <w:basedOn w:val="563"/>
     <w:uiPriority w:val="99"/>
     <w:rPr>
       <w:color w:val="404040"/>
@@ -11218,9 +12412,9 @@
       </w:tcPr>
     </w:tblStylePr>
   </w:style>
-  <w:style w:type="table" w:styleId="524">
+  <w:style w:type="table" w:styleId="526">
     <w:name w:val="Bordered &amp; Lined - Accent 1"/>
-    <w:basedOn w:val="561"/>
+    <w:basedOn w:val="563"/>
     <w:uiPriority w:val="99"/>
     <w:rPr>
       <w:color w:val="404040"/>
@@ -11316,9 +12510,9 @@
       </w:tcPr>
     </w:tblStylePr>
   </w:style>
-  <w:style w:type="table" w:styleId="525">
+  <w:style w:type="table" w:styleId="527">
     <w:name w:val="Bordered &amp; Lined - Accent 2"/>
-    <w:basedOn w:val="561"/>
+    <w:basedOn w:val="563"/>
     <w:uiPriority w:val="99"/>
     <w:rPr>
       <w:color w:val="404040"/>
@@ -11414,9 +12608,9 @@
       </w:tcPr>
     </w:tblStylePr>
   </w:style>
-  <w:style w:type="table" w:styleId="526">
+  <w:style w:type="table" w:styleId="528">
     <w:name w:val="Bordered &amp; Lined - Accent 3"/>
-    <w:basedOn w:val="561"/>
+    <w:basedOn w:val="563"/>
     <w:uiPriority w:val="99"/>
     <w:rPr>
       <w:color w:val="404040"/>
@@ -11512,9 +12706,9 @@
       </w:tcPr>
     </w:tblStylePr>
   </w:style>
-  <w:style w:type="table" w:styleId="527">
+  <w:style w:type="table" w:styleId="529">
     <w:name w:val="Bordered &amp; Lined - Accent 4"/>
-    <w:basedOn w:val="561"/>
+    <w:basedOn w:val="563"/>
     <w:uiPriority w:val="99"/>
     <w:rPr>
       <w:color w:val="404040"/>
@@ -11610,9 +12804,9 @@
       </w:tcPr>
     </w:tblStylePr>
   </w:style>
-  <w:style w:type="table" w:styleId="528">
+  <w:style w:type="table" w:styleId="530">
     <w:name w:val="Bordered &amp; Lined - Accent 5"/>
-    <w:basedOn w:val="561"/>
+    <w:basedOn w:val="563"/>
     <w:uiPriority w:val="99"/>
     <w:rPr>
       <w:color w:val="404040"/>
@@ -11708,9 +12902,9 @@
       </w:tcPr>
     </w:tblStylePr>
   </w:style>
-  <w:style w:type="table" w:styleId="529">
+  <w:style w:type="table" w:styleId="531">
     <w:name w:val="Bordered &amp; Lined - Accent 6"/>
-    <w:basedOn w:val="561"/>
+    <w:basedOn w:val="563"/>
     <w:uiPriority w:val="99"/>
     <w:rPr>
       <w:color w:val="404040"/>
@@ -11806,9 +13000,9 @@
       </w:tcPr>
     </w:tblStylePr>
   </w:style>
-  <w:style w:type="table" w:styleId="530">
+  <w:style w:type="table" w:styleId="532">
     <w:name w:val="Bordered"/>
-    <w:basedOn w:val="561"/>
+    <w:basedOn w:val="563"/>
     <w:uiPriority w:val="99"/>
     <w:pPr>
       <w:spacing w:lineRule="auto" w:line="240" w:after="0"/>
@@ -11885,9 +13079,9 @@
       </w:tcPr>
     </w:tblStylePr>
   </w:style>
-  <w:style w:type="table" w:styleId="531">
+  <w:style w:type="table" w:styleId="533">
     <w:name w:val="Bordered - Accent 1"/>
-    <w:basedOn w:val="561"/>
+    <w:basedOn w:val="563"/>
     <w:uiPriority w:val="99"/>
     <w:pPr>
       <w:spacing w:lineRule="auto" w:line="240" w:after="0"/>
@@ -11964,9 +13158,9 @@
       </w:tcPr>
     </w:tblStylePr>
   </w:style>
-  <w:style w:type="table" w:styleId="532">
+  <w:style w:type="table" w:styleId="534">
     <w:name w:val="Bordered - Accent 2"/>
-    <w:basedOn w:val="561"/>
+    <w:basedOn w:val="563"/>
     <w:uiPriority w:val="99"/>
     <w:pPr>
       <w:spacing w:lineRule="auto" w:line="240" w:after="0"/>
@@ -12043,9 +13237,9 @@
       </w:tcPr>
     </w:tblStylePr>
   </w:style>
-  <w:style w:type="table" w:styleId="533">
+  <w:style w:type="table" w:styleId="535">
     <w:name w:val="Bordered - Accent 3"/>
-    <w:basedOn w:val="561"/>
+    <w:basedOn w:val="563"/>
     <w:uiPriority w:val="99"/>
     <w:pPr>
       <w:spacing w:lineRule="auto" w:line="240" w:after="0"/>
@@ -12122,9 +13316,9 @@
       </w:tcPr>
     </w:tblStylePr>
   </w:style>
-  <w:style w:type="table" w:styleId="534">
+  <w:style w:type="table" w:styleId="536">
     <w:name w:val="Bordered - Accent 4"/>
-    <w:basedOn w:val="561"/>
+    <w:basedOn w:val="563"/>
     <w:uiPriority w:val="99"/>
     <w:pPr>
       <w:spacing w:lineRule="auto" w:line="240" w:after="0"/>
@@ -12201,9 +13395,9 @@
       </w:tcPr>
     </w:tblStylePr>
   </w:style>
-  <w:style w:type="table" w:styleId="535">
+  <w:style w:type="table" w:styleId="537">
     <w:name w:val="Bordered - Accent 5"/>
-    <w:basedOn w:val="561"/>
+    <w:basedOn w:val="563"/>
     <w:uiPriority w:val="99"/>
     <w:pPr>
       <w:spacing w:lineRule="auto" w:line="240" w:after="0"/>
@@ -12280,9 +13474,9 @@
       </w:tcPr>
     </w:tblStylePr>
   </w:style>
-  <w:style w:type="table" w:styleId="536">
+  <w:style w:type="table" w:styleId="538">
     <w:name w:val="Bordered - Accent 6"/>
-    <w:basedOn w:val="561"/>
+    <w:basedOn w:val="563"/>
     <w:uiPriority w:val="99"/>
     <w:pPr>
       <w:spacing w:lineRule="auto" w:line="240" w:after="0"/>
@@ -12359,7 +13553,7 @@
       </w:tcPr>
     </w:tblStylePr>
   </w:style>
-  <w:style w:type="character" w:styleId="537">
+  <w:style w:type="character" w:styleId="539">
     <w:name w:val="Hyperlink"/>
     <w:uiPriority w:val="99"/>
     <w:unhideWhenUsed/>
@@ -12368,10 +13562,10 @@
       <w:u w:val="single"/>
     </w:rPr>
   </w:style>
-  <w:style w:type="paragraph" w:styleId="538">
+  <w:style w:type="paragraph" w:styleId="540">
     <w:name w:val="footnote text"/>
-    <w:basedOn w:val="551"/>
-    <w:link w:val="539"/>
+    <w:basedOn w:val="553"/>
+    <w:link w:val="541"/>
     <w:uiPriority w:val="99"/>
     <w:semiHidden/>
     <w:unhideWhenUsed/>
@@ -12382,15 +13576,15 @@
       <w:spacing w:lineRule="auto" w:line="240" w:after="40"/>
     </w:pPr>
   </w:style>
-  <w:style w:type="character" w:styleId="539">
+  <w:style w:type="character" w:styleId="541">
     <w:name w:val="Footnote Text Char"/>
-    <w:link w:val="538"/>
+    <w:link w:val="540"/>
     <w:uiPriority w:val="99"/>
     <w:rPr>
       <w:sz w:val="18"/>
     </w:rPr>
   </w:style>
-  <w:style w:type="character" w:styleId="540">
+  <w:style w:type="character" w:styleId="542">
     <w:name w:val="footnote reference"/>
     <w:uiPriority w:val="99"/>
     <w:unhideWhenUsed/>
@@ -12398,10 +13592,10 @@
       <w:vertAlign w:val="superscript"/>
     </w:rPr>
   </w:style>
-  <w:style w:type="paragraph" w:styleId="541">
+  <w:style w:type="paragraph" w:styleId="543">
     <w:name w:val="toc 1"/>
-    <w:basedOn w:val="551"/>
-    <w:next w:val="551"/>
+    <w:basedOn w:val="553"/>
+    <w:next w:val="553"/>
     <w:uiPriority w:val="39"/>
     <w:unhideWhenUsed/>
     <w:pPr>
@@ -12409,10 +13603,10 @@
       <w:spacing w:after="57"/>
     </w:pPr>
   </w:style>
-  <w:style w:type="paragraph" w:styleId="542">
+  <w:style w:type="paragraph" w:styleId="544">
     <w:name w:val="toc 2"/>
-    <w:basedOn w:val="551"/>
-    <w:next w:val="551"/>
+    <w:basedOn w:val="553"/>
+    <w:next w:val="553"/>
     <w:uiPriority w:val="39"/>
     <w:unhideWhenUsed/>
     <w:pPr>
@@ -12420,10 +13614,10 @@
       <w:spacing w:after="57"/>
     </w:pPr>
   </w:style>
-  <w:style w:type="paragraph" w:styleId="543">
+  <w:style w:type="paragraph" w:styleId="545">
     <w:name w:val="toc 3"/>
-    <w:basedOn w:val="551"/>
-    <w:next w:val="551"/>
+    <w:basedOn w:val="553"/>
+    <w:next w:val="553"/>
     <w:uiPriority w:val="39"/>
     <w:unhideWhenUsed/>
     <w:pPr>
@@ -12431,10 +13625,10 @@
       <w:spacing w:after="57"/>
     </w:pPr>
   </w:style>
-  <w:style w:type="paragraph" w:styleId="544">
+  <w:style w:type="paragraph" w:styleId="546">
     <w:name w:val="toc 4"/>
-    <w:basedOn w:val="551"/>
-    <w:next w:val="551"/>
+    <w:basedOn w:val="553"/>
+    <w:next w:val="553"/>
     <w:uiPriority w:val="39"/>
     <w:unhideWhenUsed/>
     <w:pPr>
@@ -12442,10 +13636,10 @@
       <w:spacing w:after="57"/>
     </w:pPr>
   </w:style>
-  <w:style w:type="paragraph" w:styleId="545">
+  <w:style w:type="paragraph" w:styleId="547">
     <w:name w:val="toc 5"/>
-    <w:basedOn w:val="551"/>
-    <w:next w:val="551"/>
+    <w:basedOn w:val="553"/>
+    <w:next w:val="553"/>
     <w:uiPriority w:val="39"/>
     <w:unhideWhenUsed/>
     <w:pPr>
@@ -12453,10 +13647,10 @@
       <w:spacing w:after="57"/>
     </w:pPr>
   </w:style>
-  <w:style w:type="paragraph" w:styleId="546">
+  <w:style w:type="paragraph" w:styleId="548">
     <w:name w:val="toc 6"/>
-    <w:basedOn w:val="551"/>
-    <w:next w:val="551"/>
+    <w:basedOn w:val="553"/>
+    <w:next w:val="553"/>
     <w:uiPriority w:val="39"/>
     <w:unhideWhenUsed/>
     <w:pPr>
@@ -12464,10 +13658,10 @@
       <w:spacing w:after="57"/>
     </w:pPr>
   </w:style>
-  <w:style w:type="paragraph" w:styleId="547">
+  <w:style w:type="paragraph" w:styleId="549">
     <w:name w:val="toc 7"/>
-    <w:basedOn w:val="551"/>
-    <w:next w:val="551"/>
+    <w:basedOn w:val="553"/>
+    <w:next w:val="553"/>
     <w:uiPriority w:val="39"/>
     <w:unhideWhenUsed/>
     <w:pPr>
@@ -12475,10 +13669,10 @@
       <w:spacing w:after="57"/>
     </w:pPr>
   </w:style>
-  <w:style w:type="paragraph" w:styleId="548">
+  <w:style w:type="paragraph" w:styleId="550">
     <w:name w:val="toc 8"/>
-    <w:basedOn w:val="551"/>
-    <w:next w:val="551"/>
+    <w:basedOn w:val="553"/>
+    <w:next w:val="553"/>
     <w:uiPriority w:val="39"/>
     <w:unhideWhenUsed/>
     <w:pPr>
@@ -12486,10 +13680,10 @@
       <w:spacing w:after="57"/>
     </w:pPr>
   </w:style>
-  <w:style w:type="paragraph" w:styleId="549">
+  <w:style w:type="paragraph" w:styleId="551">
     <w:name w:val="toc 9"/>
-    <w:basedOn w:val="551"/>
-    <w:next w:val="551"/>
+    <w:basedOn w:val="553"/>
+    <w:next w:val="553"/>
     <w:uiPriority w:val="39"/>
     <w:unhideWhenUsed/>
     <w:pPr>
@@ -12497,19 +13691,19 @@
       <w:spacing w:after="57"/>
     </w:pPr>
   </w:style>
-  <w:style w:type="paragraph" w:styleId="550">
+  <w:style w:type="paragraph" w:styleId="552">
     <w:name w:val="TOC Heading"/>
     <w:uiPriority w:val="39"/>
     <w:unhideWhenUsed/>
   </w:style>
-  <w:style w:type="paragraph" w:styleId="551" w:default="1">
+  <w:style w:type="paragraph" w:styleId="553" w:default="1">
     <w:name w:val="Normal"/>
     <w:qFormat/>
   </w:style>
-  <w:style w:type="paragraph" w:styleId="552">
+  <w:style w:type="paragraph" w:styleId="554">
     <w:name w:val="Heading 1"/>
-    <w:basedOn w:val="551"/>
-    <w:next w:val="551"/>
+    <w:basedOn w:val="553"/>
+    <w:next w:val="553"/>
     <w:qFormat/>
     <w:uiPriority w:val="9"/>
     <w:rPr>
@@ -12527,10 +13721,10 @@
       <w:outlineLvl w:val="0"/>
     </w:pPr>
   </w:style>
-  <w:style w:type="paragraph" w:styleId="553">
+  <w:style w:type="paragraph" w:styleId="555">
     <w:name w:val="Heading 2"/>
-    <w:basedOn w:val="551"/>
-    <w:next w:val="551"/>
+    <w:basedOn w:val="553"/>
+    <w:next w:val="553"/>
     <w:qFormat/>
     <w:uiPriority w:val="9"/>
     <w:unhideWhenUsed/>
@@ -12548,10 +13742,10 @@
       <w:outlineLvl w:val="1"/>
     </w:pPr>
   </w:style>
-  <w:style w:type="paragraph" w:styleId="554">
+  <w:style w:type="paragraph" w:styleId="556">
     <w:name w:val="Heading 3"/>
-    <w:basedOn w:val="551"/>
-    <w:next w:val="551"/>
+    <w:basedOn w:val="553"/>
+    <w:next w:val="553"/>
     <w:qFormat/>
     <w:uiPriority w:val="9"/>
     <w:unhideWhenUsed/>
@@ -12572,10 +13766,10 @@
       <w:outlineLvl w:val="2"/>
     </w:pPr>
   </w:style>
-  <w:style w:type="paragraph" w:styleId="555">
+  <w:style w:type="paragraph" w:styleId="557">
     <w:name w:val="Heading 4"/>
-    <w:basedOn w:val="551"/>
-    <w:next w:val="551"/>
+    <w:basedOn w:val="553"/>
+    <w:next w:val="553"/>
     <w:qFormat/>
     <w:uiPriority w:val="9"/>
     <w:unhideWhenUsed/>
@@ -12592,10 +13786,10 @@
       <w:outlineLvl w:val="3"/>
     </w:pPr>
   </w:style>
-  <w:style w:type="paragraph" w:styleId="556">
+  <w:style w:type="paragraph" w:styleId="558">
     <w:name w:val="Heading 5"/>
-    <w:basedOn w:val="551"/>
-    <w:next w:val="551"/>
+    <w:basedOn w:val="553"/>
+    <w:next w:val="553"/>
     <w:qFormat/>
     <w:uiPriority w:val="9"/>
     <w:unhideWhenUsed/>
@@ -12614,10 +13808,10 @@
       <w:outlineLvl w:val="4"/>
     </w:pPr>
   </w:style>
-  <w:style w:type="paragraph" w:styleId="557">
+  <w:style w:type="paragraph" w:styleId="559">
     <w:name w:val="Heading 6"/>
-    <w:basedOn w:val="551"/>
-    <w:next w:val="551"/>
+    <w:basedOn w:val="553"/>
+    <w:next w:val="553"/>
     <w:qFormat/>
     <w:uiPriority w:val="9"/>
     <w:unhideWhenUsed/>
@@ -12636,10 +13830,10 @@
       <w:outlineLvl w:val="5"/>
     </w:pPr>
   </w:style>
-  <w:style w:type="paragraph" w:styleId="558">
+  <w:style w:type="paragraph" w:styleId="560">
     <w:name w:val="Heading 7"/>
-    <w:basedOn w:val="551"/>
-    <w:next w:val="551"/>
+    <w:basedOn w:val="553"/>
+    <w:next w:val="553"/>
     <w:qFormat/>
     <w:uiPriority w:val="9"/>
     <w:unhideWhenUsed/>
@@ -12658,10 +13852,10 @@
       <w:outlineLvl w:val="6"/>
     </w:pPr>
   </w:style>
-  <w:style w:type="paragraph" w:styleId="559">
+  <w:style w:type="paragraph" w:styleId="561">
     <w:name w:val="Heading 8"/>
-    <w:basedOn w:val="551"/>
-    <w:next w:val="551"/>
+    <w:basedOn w:val="553"/>
+    <w:next w:val="553"/>
     <w:qFormat/>
     <w:uiPriority w:val="9"/>
     <w:unhideWhenUsed/>
@@ -12678,10 +13872,10 @@
       <w:outlineLvl w:val="7"/>
     </w:pPr>
   </w:style>
-  <w:style w:type="paragraph" w:styleId="560">
+  <w:style w:type="paragraph" w:styleId="562">
     <w:name w:val="Heading 9"/>
-    <w:basedOn w:val="551"/>
-    <w:next w:val="551"/>
+    <w:basedOn w:val="553"/>
+    <w:next w:val="553"/>
     <w:qFormat/>
     <w:uiPriority w:val="9"/>
     <w:unhideWhenUsed/>
@@ -12700,7 +13894,7 @@
       <w:outlineLvl w:val="8"/>
     </w:pPr>
   </w:style>
-  <w:style w:type="table" w:styleId="561" w:default="1">
+  <w:style w:type="table" w:styleId="563" w:default="1">
     <w:name w:val="Normal Table"/>
     <w:uiPriority w:val="99"/>
     <w:semiHidden/>
@@ -12715,15 +13909,15 @@
       </w:tblCellMar>
     </w:tblPr>
   </w:style>
-  <w:style w:type="numbering" w:styleId="562" w:default="1">
+  <w:style w:type="numbering" w:styleId="564" w:default="1">
     <w:name w:val="No List"/>
     <w:uiPriority w:val="99"/>
     <w:semiHidden/>
     <w:unhideWhenUsed/>
   </w:style>
-  <w:style w:type="paragraph" w:styleId="563">
+  <w:style w:type="paragraph" w:styleId="565">
     <w:name w:val="Footer"/>
-    <w:basedOn w:val="551"/>
+    <w:basedOn w:val="553"/>
     <w:uiPriority w:val="99"/>
     <w:unhideWhenUsed/>
     <w:pPr>
@@ -12734,9 +13928,9 @@
       </w:tabs>
     </w:pPr>
   </w:style>
-  <w:style w:type="paragraph" w:styleId="564">
+  <w:style w:type="paragraph" w:styleId="566">
     <w:name w:val="Header"/>
-    <w:basedOn w:val="551"/>
+    <w:basedOn w:val="553"/>
     <w:uiPriority w:val="99"/>
     <w:unhideWhenUsed/>
     <w:pPr>
@@ -12747,19 +13941,19 @@
       </w:tabs>
     </w:pPr>
   </w:style>
-  <w:style w:type="paragraph" w:styleId="565">
+  <w:style w:type="paragraph" w:styleId="567">
     <w:name w:val="No Spacing"/>
-    <w:basedOn w:val="551"/>
+    <w:basedOn w:val="553"/>
     <w:qFormat/>
     <w:uiPriority w:val="1"/>
     <w:pPr>
       <w:spacing w:lineRule="auto" w:line="240" w:after="0"/>
     </w:pPr>
   </w:style>
-  <w:style w:type="paragraph" w:styleId="566">
+  <w:style w:type="paragraph" w:styleId="568">
     <w:name w:val="Quote"/>
-    <w:basedOn w:val="551"/>
-    <w:next w:val="551"/>
+    <w:basedOn w:val="553"/>
+    <w:next w:val="553"/>
     <w:qFormat/>
     <w:uiPriority w:val="29"/>
     <w:rPr>
@@ -12774,10 +13968,10 @@
       <w:jc w:val="both"/>
     </w:pPr>
   </w:style>
-  <w:style w:type="paragraph" w:styleId="567">
+  <w:style w:type="paragraph" w:styleId="569">
     <w:name w:val="Subtitle"/>
-    <w:basedOn w:val="551"/>
-    <w:next w:val="551"/>
+    <w:basedOn w:val="553"/>
+    <w:next w:val="553"/>
     <w:qFormat/>
     <w:uiPriority w:val="11"/>
     <w:rPr>
@@ -12796,10 +13990,10 @@
       <w:outlineLvl w:val="0"/>
     </w:pPr>
   </w:style>
-  <w:style w:type="paragraph" w:styleId="568">
+  <w:style w:type="paragraph" w:styleId="570">
     <w:name w:val="Intense Quote"/>
-    <w:basedOn w:val="551"/>
-    <w:next w:val="551"/>
+    <w:basedOn w:val="553"/>
+    <w:next w:val="553"/>
     <w:qFormat/>
     <w:uiPriority w:val="30"/>
     <w:rPr>
@@ -12823,10 +14017,10 @@
       </w:pBdr>
     </w:pPr>
   </w:style>
-  <w:style w:type="paragraph" w:styleId="569">
+  <w:style w:type="paragraph" w:styleId="571">
     <w:name w:val="Title"/>
-    <w:basedOn w:val="551"/>
-    <w:next w:val="551"/>
+    <w:basedOn w:val="553"/>
+    <w:next w:val="553"/>
     <w:qFormat/>
     <w:uiPriority w:val="10"/>
     <w:rPr>
@@ -12846,9 +14040,9 @@
       <w:outlineLvl w:val="0"/>
     </w:pPr>
   </w:style>
-  <w:style w:type="paragraph" w:styleId="570">
+  <w:style w:type="paragraph" w:styleId="572">
     <w:name w:val="List Paragraph"/>
-    <w:basedOn w:val="551"/>
+    <w:basedOn w:val="553"/>
     <w:qFormat/>
     <w:uiPriority w:val="34"/>
     <w:pPr>
@@ -12856,7 +14050,7 @@
       <w:ind w:left="720"/>
     </w:pPr>
   </w:style>
-  <w:style w:type="character" w:styleId="571" w:default="1">
+  <w:style w:type="character" w:styleId="573" w:default="1">
     <w:name w:val="Default Paragraph Font"/>
     <w:uiPriority w:val="1"/>
     <w:semiHidden/>

</xml_diff>

<commit_message>
Ajout d'une page Noms Propres
</commit_message>
<xml_diff>
--- a/Rapport.docx
+++ b/Rapport.docx
@@ -5,11 +5,80 @@
     <w:p>
       <w:pPr>
         <w:pStyle w:val="554"/>
-      </w:pPr>
-      <w:r>
+        <w:jc w:val="center"/>
+        <w:rPr>
+          <w:sz w:val="72"/>
+        </w:rPr>
+      </w:pPr>
+      <w:r>
+        <w:rPr>
+          <w:sz w:val="72"/>
+        </w:rPr>
         <w:t xml:space="preserve">Rapport sur le projet final</w:t>
       </w:r>
+      <w:r>
+        <w:rPr>
+          <w:sz w:val="72"/>
+        </w:rPr>
+      </w:r>
+    </w:p>
+    <w:p>
+      <w:pPr>
+        <w:jc w:val="center"/>
+        <w:rPr>
+          <w:b/>
+        </w:rPr>
+      </w:pPr>
+      <w:r>
+        <w:rPr>
+          <w:b/>
+        </w:rPr>
+      </w:r>
+      <w:r>
+        <w:rPr>
+          <w:b/>
+          <w:sz w:val="24"/>
+        </w:rPr>
+        <w:t xml:space="preserve">- - - - - - - - - - - - - - - </w:t>
+      </w:r>
+      <w:r>
+        <w:rPr>
+          <w:b/>
+          <w:sz w:val="24"/>
+        </w:rPr>
+        <w:t xml:space="preserve">- - - - - - - - - - -</w:t>
+      </w:r>
+      <w:r>
+        <w:rPr>
+          <w:b/>
+          <w:sz w:val="24"/>
+        </w:rPr>
+        <w:t xml:space="preserve"> - - </w:t>
+      </w:r>
+      <w:r>
+        <w:rPr>
+          <w:b/>
+          <w:sz w:val="24"/>
+        </w:rPr>
+        <w:t xml:space="preserve">- - - - - - - - - - -</w:t>
+      </w:r>
       <w:r/>
+      <w:r>
+        <w:rPr>
+          <w:b/>
+          <w:sz w:val="24"/>
+        </w:rPr>
+      </w:r>
+      <w:r>
+        <w:rPr>
+          <w:b/>
+        </w:rPr>
+      </w:r>
+      <w:r>
+        <w:rPr>
+          <w:b/>
+        </w:rPr>
+      </w:r>
     </w:p>
     <w:p>
       <w:r/>
@@ -18,1163 +87,1238 @@
     <w:p>
       <w:pPr>
         <w:pStyle w:val="567"/>
-      </w:pPr>
-      <w:r>
-        <w:t xml:space="preserve">L’application “Presse-Sentiment” récupère depuis le web les articles de presse en français.</w:t>
+        <w:rPr>
+          <w:sz w:val="24"/>
+        </w:rPr>
+      </w:pPr>
+      <w:r>
+        <w:rPr>
+          <w:sz w:val="24"/>
+        </w:rPr>
+        <w:t xml:space="preserve">  L’application “Presse-Sentiment” récupère depuis le web les articles de presse en français.</w:t>
+      </w:r>
+      <w:r>
+        <w:rPr>
+          <w:sz w:val="24"/>
+        </w:rPr>
+      </w:r>
+    </w:p>
+    <w:p>
+      <w:pPr>
+        <w:pStyle w:val="567"/>
+        <w:rPr>
+          <w:sz w:val="24"/>
+        </w:rPr>
+      </w:pPr>
+      <w:r>
+        <w:rPr>
+          <w:sz w:val="24"/>
+        </w:rPr>
+        <w:t xml:space="preserve">  Après un traitement analysant les textes, toutes ces données sont enregistrées dans une base de données.</w:t>
+      </w:r>
+      <w:r>
+        <w:rPr>
+          <w:sz w:val="24"/>
+        </w:rPr>
+      </w:r>
+    </w:p>
+    <w:p>
+      <w:pPr>
+        <w:pStyle w:val="567"/>
+        <w:rPr>
+          <w:sz w:val="24"/>
+        </w:rPr>
+      </w:pPr>
+      <w:r>
+        <w:rPr>
+          <w:sz w:val="24"/>
+        </w:rPr>
+        <w:t xml:space="preserve">  Un site internet permet de consulter ces données sous différentes formes (graphiques, statistiques, positivité, articles similaires, noms propres, nuage de mots, </w:t>
+      </w:r>
+      <w:r>
+        <w:rPr>
+          <w:sz w:val="24"/>
+          <w:vertAlign w:val="baseline"/>
+        </w:rPr>
+        <w:t xml:space="preserve">...)</w:t>
+      </w:r>
+      <w:r>
+        <w:rPr>
+          <w:sz w:val="24"/>
+        </w:rPr>
+        <w:t xml:space="preserve">.</w:t>
+      </w:r>
+      <w:r>
+        <w:rPr>
+          <w:sz w:val="24"/>
+        </w:rPr>
+      </w:r>
+      <w:r>
+        <w:rPr>
+          <w:sz w:val="24"/>
+        </w:rPr>
+      </w:r>
+      <w:r>
+        <w:rPr>
+          <w:sz w:val="24"/>
+        </w:rPr>
+      </w:r>
+    </w:p>
+    <w:p>
+      <w:pPr>
+        <w:pStyle w:val="567"/>
+        <w:rPr>
+          <w:sz w:val="24"/>
+        </w:rPr>
+      </w:pPr>
+      <w:r>
+        <w:rPr>
+          <w:sz w:val="24"/>
+        </w:rPr>
+      </w:r>
+      <w:r>
+        <w:rPr>
+          <w:sz w:val="24"/>
+        </w:rPr>
+      </w:r>
+    </w:p>
+    <w:p>
+      <w:pPr>
+        <w:pStyle w:val="567"/>
+        <w:rPr>
+          <w:sz w:val="24"/>
+        </w:rPr>
+      </w:pPr>
+      <w:r>
+        <w:rPr>
+          <w:sz w:val="24"/>
+        </w:rPr>
+      </w:r>
+      <w:r>
+        <w:rPr>
+          <w:sz w:val="24"/>
+        </w:rPr>
+      </w:r>
+    </w:p>
+    <w:p>
+      <w:pPr>
+        <w:pStyle w:val="567"/>
+        <w:ind w:left="0" w:firstLine="0"/>
+        <w:rPr>
+          <w:sz w:val="24"/>
+        </w:rPr>
+      </w:pPr>
+      <w:r>
+        <w:rPr>
+          <w:sz w:val="24"/>
+        </w:rPr>
+        <w:t xml:space="preserve">- - - - - - - - - - - - - - - - - - - - - - - - - - - - - - - - </w:t>
+      </w:r>
+      <w:r>
+        <w:rPr>
+          <w:sz w:val="24"/>
+        </w:rPr>
+        <w:t xml:space="preserve">- - - - - - - - - - - - - - - - - - - - - - - - - - - - - - - - </w:t>
+      </w:r>
+      <w:r/>
+      <w:r>
+        <w:rPr>
+          <w:sz w:val="24"/>
+        </w:rPr>
+      </w:r>
+      <w:r>
+        <w:rPr>
+          <w:sz w:val="24"/>
+        </w:rPr>
+      </w:r>
+    </w:p>
+    <w:p>
+      <w:pPr>
+        <w:pStyle w:val="555"/>
+        <w:ind w:left="0" w:firstLine="0"/>
+      </w:pPr>
+      <w:r>
+        <w:t xml:space="preserve">Démarche</w:t>
       </w:r>
       <w:r/>
     </w:p>
     <w:p>
       <w:pPr>
         <w:pStyle w:val="567"/>
-      </w:pPr>
-      <w:r>
-        <w:t xml:space="preserve">Après un traitement analysant les textes, toutes ces données sont enregistrées dans une base de données.</w:t>
+        <w:ind w:left="0" w:firstLine="0"/>
+        <w:rPr>
+          <w:sz w:val="24"/>
+        </w:rPr>
+      </w:pPr>
+      <w:r>
+        <w:rPr>
+          <w:sz w:val="24"/>
+        </w:rPr>
+        <w:t xml:space="preserve">- - - - - - - - - - - - - - - - - - - - - - - - - - - - - - - - </w:t>
+      </w:r>
+      <w:r>
+        <w:rPr>
+          <w:sz w:val="24"/>
+        </w:rPr>
+        <w:t xml:space="preserve">- - - - - - - - - - - - - - - - - - - - - - - - - - - - - - - - </w:t>
+      </w:r>
+      <w:r>
+        <w:rPr>
+          <w:sz w:val="24"/>
+        </w:rPr>
       </w:r>
       <w:r/>
+      <w:r/>
+      <w:r/>
+      <w:r/>
+      <w:r/>
+      <w:r>
+        <w:rPr>
+          <w:sz w:val="24"/>
+        </w:rPr>
+      </w:r>
+      <w:r>
+        <w:rPr>
+          <w:sz w:val="24"/>
+        </w:rPr>
+      </w:r>
+      <w:r>
+        <w:rPr>
+          <w:sz w:val="24"/>
+        </w:rPr>
+      </w:r>
+      <w:r>
+        <w:rPr>
+          <w:sz w:val="24"/>
+        </w:rPr>
+      </w:r>
     </w:p>
     <w:p>
       <w:pPr>
-        <w:pStyle w:val="567"/>
-      </w:pPr>
-      <w:r>
-        <w:t xml:space="preserve">Un site internet permet de consulter ces données sous différentes formes (graphiques, statistiques, positivité, articles similaires, nuage de mots, </w:t>
-      </w:r>
-      <w:r>
-        <w:rPr>
-          <w:vertAlign w:val="baseline"/>
-        </w:rPr>
-        <w:t xml:space="preserve">...)</w:t>
-      </w:r>
-      <w:r>
-        <w:t xml:space="preserve">.</w:t>
+        <w:pStyle w:val="559"/>
+      </w:pPr>
+      <w:r>
+        <w:rPr>
+          <w:b/>
+          <w:sz w:val="32"/>
+        </w:rPr>
+        <w:t xml:space="preserve">Scraping</w:t>
+      </w:r>
+      <w:r>
+        <w:rPr>
+          <w:sz w:val="32"/>
+        </w:rPr>
       </w:r>
       <w:r/>
-    </w:p>
-    <w:p>
-      <w:pPr>
-        <w:pStyle w:val="567"/>
-      </w:pPr>
       <w:r/>
       <w:r/>
     </w:p>
     <w:p>
       <w:pPr>
-        <w:pStyle w:val="555"/>
-        <w:ind w:left="0" w:firstLine="0"/>
-      </w:pPr>
-      <w:r>
-        <w:t xml:space="preserve">Démarche</w:t>
-      </w:r>
+        <w:pStyle w:val="567"/>
+      </w:pPr>
+      <w:r/>
       <w:r/>
     </w:p>
     <w:p>
       <w:pPr>
-        <w:pStyle w:val="560"/>
-      </w:pPr>
-      <w:r>
-        <w:t xml:space="preserve">Scraping</w:t>
-      </w:r>
-      <w:r/>
-    </w:p>
-    <w:p>
-      <w:r>
-        <w:t xml:space="preserve">Le script en charge du scraping récupère les articles de </w:t>
-      </w:r>
-      <w:hyperlink r:id="rId8" w:history="1">
+        <w:pStyle w:val="567"/>
+        <w:rPr>
+          <w:sz w:val="24"/>
+        </w:rPr>
+      </w:pPr>
+      <w:r>
+        <w:rPr>
+          <w:sz w:val="24"/>
+        </w:rPr>
+        <w:t xml:space="preserve">  Le script en charge du scraping récupère les articles de </w:t>
+      </w:r>
+      <w:hyperlink r:id="rId10" w:history="1">
         <w:r>
           <w:rPr>
             <w:rStyle w:val="539"/>
+            <w:sz w:val="24"/>
           </w:rPr>
           <w:t xml:space="preserve">Google Actu</w:t>
         </w:r>
         <w:r>
           <w:rPr>
             <w:rStyle w:val="539"/>
+            <w:sz w:val="24"/>
           </w:rPr>
         </w:r>
       </w:hyperlink>
       <w:r>
+        <w:rPr>
+          <w:sz w:val="24"/>
+        </w:rPr>
         <w:t xml:space="preserve">, en extrait le titre, l’éditeur, le lien vers l’article, ...</w:t>
       </w:r>
+      <w:r>
+        <w:rPr>
+          <w:sz w:val="24"/>
+        </w:rPr>
+      </w:r>
+    </w:p>
+    <w:p>
+      <w:pPr>
+        <w:pStyle w:val="567"/>
+        <w:rPr>
+          <w:sz w:val="24"/>
+        </w:rPr>
+      </w:pPr>
+      <w:r>
+        <w:rPr>
+          <w:sz w:val="24"/>
+        </w:rPr>
+        <w:t xml:space="preserve">  Puis scrape le lien de chaque article pour récupérer le texte complet des articles en question.</w:t>
+      </w:r>
+      <w:r>
+        <w:rPr>
+          <w:sz w:val="24"/>
+        </w:rPr>
+      </w:r>
+    </w:p>
+    <w:p>
+      <w:pPr>
+        <w:pStyle w:val="567"/>
+        <w:rPr>
+          <w:sz w:val="24"/>
+        </w:rPr>
+      </w:pPr>
+      <w:r>
+        <w:rPr>
+          <w:sz w:val="24"/>
+        </w:rPr>
+        <w:t xml:space="preserve">  Sur la base des infos textuelles, (titre + chapeau + texte), différents traitements sont réalisé :</w:t>
+      </w:r>
+      <w:r>
+        <w:rPr>
+          <w:sz w:val="24"/>
+        </w:rPr>
+      </w:r>
+      <w:r>
+        <w:rPr>
+          <w:sz w:val="24"/>
+        </w:rPr>
+      </w:r>
+      <w:r>
+        <w:rPr>
+          <w:sz w:val="24"/>
+        </w:rPr>
+      </w:r>
+    </w:p>
+    <w:p>
+      <w:pPr>
+        <w:pStyle w:val="567"/>
+        <w:numPr>
+          <w:ilvl w:val="0"/>
+          <w:numId w:val="11"/>
+        </w:numPr>
+        <w:rPr>
+          <w:sz w:val="24"/>
+        </w:rPr>
+      </w:pPr>
+      <w:r>
+        <w:rPr>
+          <w:sz w:val="24"/>
+        </w:rPr>
+        <w:t xml:space="preserve">Concaténation pour obtenir une chaîne de caractère par article.</w:t>
+      </w:r>
+      <w:r>
+        <w:rPr>
+          <w:sz w:val="24"/>
+        </w:rPr>
+      </w:r>
+    </w:p>
+    <w:p>
+      <w:pPr>
+        <w:pStyle w:val="567"/>
+        <w:numPr>
+          <w:ilvl w:val="0"/>
+          <w:numId w:val="11"/>
+        </w:numPr>
+        <w:rPr>
+          <w:sz w:val="24"/>
+        </w:rPr>
+      </w:pPr>
+      <w:r>
+        <w:rPr>
+          <w:sz w:val="24"/>
+        </w:rPr>
+        <w:t xml:space="preserve">Calcul de la positivité.</w:t>
+      </w:r>
+      <w:r>
+        <w:rPr>
+          <w:sz w:val="24"/>
+        </w:rPr>
+      </w:r>
+    </w:p>
+    <w:p>
+      <w:pPr>
+        <w:pStyle w:val="567"/>
+        <w:numPr>
+          <w:ilvl w:val="0"/>
+          <w:numId w:val="11"/>
+        </w:numPr>
+        <w:rPr>
+          <w:sz w:val="24"/>
+        </w:rPr>
+      </w:pPr>
+      <w:r>
+        <w:rPr>
+          <w:sz w:val="24"/>
+        </w:rPr>
+        <w:t xml:space="preserve">Calcul de la subjectivité.</w:t>
+      </w:r>
+      <w:r>
+        <w:rPr>
+          <w:sz w:val="24"/>
+        </w:rPr>
+      </w:r>
+    </w:p>
+    <w:p>
+      <w:pPr>
+        <w:pStyle w:val="567"/>
+        <w:numPr>
+          <w:ilvl w:val="0"/>
+          <w:numId w:val="11"/>
+        </w:numPr>
+        <w:rPr>
+          <w:sz w:val="24"/>
+        </w:rPr>
+      </w:pPr>
+      <w:r>
+        <w:rPr>
+          <w:sz w:val="24"/>
+        </w:rPr>
+        <w:t xml:space="preserve">Tokenistion, </w:t>
+      </w:r>
+      <w:r>
+        <w:rPr>
+          <w:sz w:val="24"/>
+        </w:rPr>
+        <w:t xml:space="preserve">Stemmatisation et Lemmatisation.</w:t>
+      </w:r>
+      <w:r>
+        <w:rPr>
+          <w:sz w:val="24"/>
+        </w:rPr>
+      </w:r>
+    </w:p>
+    <w:p>
+      <w:pPr>
+        <w:pStyle w:val="567"/>
+        <w:numPr>
+          <w:ilvl w:val="0"/>
+          <w:numId w:val="11"/>
+        </w:numPr>
+        <w:rPr>
+          <w:sz w:val="24"/>
+        </w:rPr>
+      </w:pPr>
+      <w:r>
+        <w:rPr>
+          <w:sz w:val="24"/>
+        </w:rPr>
+        <w:t xml:space="preserve">Nettoyage du texte à l’aide d’expressions régulières.</w:t>
+      </w:r>
+      <w:r>
+        <w:rPr>
+          <w:sz w:val="24"/>
+        </w:rPr>
+      </w:r>
+    </w:p>
+    <w:p>
+      <w:pPr>
+        <w:pStyle w:val="567"/>
+        <w:numPr>
+          <w:ilvl w:val="0"/>
+          <w:numId w:val="11"/>
+        </w:numPr>
+        <w:rPr>
+          <w:sz w:val="24"/>
+        </w:rPr>
+      </w:pPr>
+      <w:r>
+        <w:rPr>
+          <w:sz w:val="24"/>
+        </w:rPr>
+        <w:t xml:space="preserve">Création d’une matrice de termes.</w:t>
+      </w:r>
+      <w:r>
+        <w:rPr>
+          <w:sz w:val="24"/>
+        </w:rPr>
+      </w:r>
+    </w:p>
+    <w:p>
+      <w:pPr>
+        <w:pStyle w:val="567"/>
+        <w:numPr>
+          <w:ilvl w:val="0"/>
+          <w:numId w:val="11"/>
+        </w:numPr>
+        <w:rPr>
+          <w:sz w:val="24"/>
+        </w:rPr>
+      </w:pPr>
+      <w:r>
+        <w:rPr>
+          <w:sz w:val="24"/>
+        </w:rPr>
+        <w:t xml:space="preserve">Extraction des Noms Propres.</w:t>
+      </w:r>
+      <w:r>
+        <w:rPr>
+          <w:sz w:val="24"/>
+        </w:rPr>
+      </w:r>
+    </w:p>
+    <w:p>
+      <w:pPr>
+        <w:pStyle w:val="567"/>
+        <w:ind w:left="720" w:firstLine="0"/>
+        <w:rPr>
+          <w:sz w:val="24"/>
+        </w:rPr>
+      </w:pPr>
+      <w:r>
+        <w:rPr>
+          <w:sz w:val="24"/>
+        </w:rPr>
+      </w:r>
+      <w:r>
+        <w:rPr>
+          <w:sz w:val="24"/>
+        </w:rPr>
+      </w:r>
+    </w:p>
+    <w:p>
+      <w:pPr>
+        <w:pStyle w:val="567"/>
+        <w:rPr>
+          <w:sz w:val="24"/>
+        </w:rPr>
+      </w:pPr>
+      <w:r>
+        <w:rPr>
+          <w:sz w:val="24"/>
+        </w:rPr>
+        <w:t xml:space="preserve">  L’exécution du script est automatisée et se lance régulièrement.</w:t>
+      </w:r>
+      <w:r>
+        <w:rPr>
+          <w:sz w:val="24"/>
+        </w:rPr>
+      </w:r>
+    </w:p>
+    <w:p>
+      <w:pPr>
+        <w:pStyle w:val="567"/>
+        <w:rPr>
+          <w:sz w:val="24"/>
+        </w:rPr>
+      </w:pPr>
+      <w:r>
+        <w:rPr>
+          <w:sz w:val="24"/>
+        </w:rPr>
+        <w:t xml:space="preserve">  Les logs sont enregistrés dans un fichier.</w:t>
+      </w:r>
+      <w:r>
+        <w:rPr>
+          <w:sz w:val="24"/>
+        </w:rPr>
+      </w:r>
+    </w:p>
+    <w:p>
+      <w:pPr>
+        <w:pStyle w:val="567"/>
+      </w:pPr>
+      <w:r/>
       <w:r/>
     </w:p>
     <w:p>
-      <w:r>
-        <w:t xml:space="preserve">Puis scrape le lien de chaque article pour récupérer le texte complet des articles en question.</w:t>
-      </w:r>
+      <w:pPr>
+        <w:pStyle w:val="559"/>
+        <w:rPr>
+          <w:b/>
+          <w:sz w:val="32"/>
+        </w:rPr>
+      </w:pPr>
+      <w:r>
+        <w:rPr>
+          <w:b/>
+          <w:sz w:val="32"/>
+        </w:rPr>
+        <w:t xml:space="preserve">Base de </w:t>
+      </w:r>
+      <w:r>
+        <w:rPr>
+          <w:b/>
+          <w:sz w:val="32"/>
+        </w:rPr>
+        <w:t xml:space="preserve">données</w:t>
+      </w:r>
+      <w:r>
+        <w:rPr>
+          <w:b/>
+          <w:sz w:val="32"/>
+        </w:rPr>
+      </w:r>
+    </w:p>
+    <w:p>
+      <w:pPr>
+        <w:pStyle w:val="567"/>
+      </w:pPr>
+      <w:r/>
       <w:r/>
     </w:p>
     <w:p>
-      <w:r>
-        <w:t xml:space="preserve">Sur la base des infos textuelles, (titre + chapeau + texte), différents traitements sont réalisé :</w:t>
-      </w:r>
+      <w:pPr>
+        <w:pStyle w:val="567"/>
+        <w:rPr>
+          <w:sz w:val="24"/>
+        </w:rPr>
+      </w:pPr>
+      <w:r>
+        <w:rPr>
+          <w:sz w:val="24"/>
+        </w:rPr>
+        <w:t xml:space="preserve">  L’article ainsi traité est comparé à la base de données existante pour éviter les doublons.</w:t>
+      </w:r>
+      <w:r>
+        <w:rPr>
+          <w:sz w:val="24"/>
+        </w:rPr>
+      </w:r>
+    </w:p>
+    <w:p>
+      <w:pPr>
+        <w:pStyle w:val="567"/>
+        <w:rPr>
+          <w:sz w:val="24"/>
+        </w:rPr>
+      </w:pPr>
+      <w:r>
+        <w:rPr>
+          <w:sz w:val="24"/>
+        </w:rPr>
+        <w:t xml:space="preserve">  Puis il est enregistré dans une base de données non-relationnelle (Mongodb).</w:t>
+      </w:r>
+      <w:r>
+        <w:rPr>
+          <w:sz w:val="24"/>
+        </w:rPr>
+      </w:r>
+    </w:p>
+    <w:p>
+      <w:pPr>
+        <w:pStyle w:val="567"/>
+        <w:rPr>
+          <w:sz w:val="24"/>
+        </w:rPr>
+      </w:pPr>
+      <w:r>
+        <w:rPr>
+          <w:sz w:val="24"/>
+        </w:rPr>
+        <w:t xml:space="preserve">  Les noms propres sont enregistrés dans une autre collection avec l’identifiant des articles dans lesquels ils apparaissent, ainsi que le nombre d’occurrences et la note de positivité</w:t>
+      </w:r>
+      <w:r>
+        <w:rPr>
+          <w:sz w:val="24"/>
+        </w:rPr>
+      </w:r>
+      <w:r>
+        <w:rPr>
+          <w:sz w:val="24"/>
+        </w:rPr>
+      </w:r>
+      <w:r>
+        <w:rPr>
+          <w:sz w:val="24"/>
+        </w:rPr>
+      </w:r>
+    </w:p>
+    <w:p>
+      <w:pPr>
+        <w:pStyle w:val="567"/>
+        <w:rPr>
+          <w:sz w:val="24"/>
+        </w:rPr>
+      </w:pPr>
+      <w:r>
+        <w:rPr>
+          <w:sz w:val="24"/>
+        </w:rPr>
+      </w:r>
+      <w:r>
+        <w:rPr>
+          <w:sz w:val="24"/>
+        </w:rPr>
+      </w:r>
+    </w:p>
+    <w:p>
+      <w:pPr>
+        <w:pStyle w:val="559"/>
+        <w:rPr>
+          <w:b/>
+          <w:sz w:val="32"/>
+        </w:rPr>
+      </w:pPr>
+      <w:r>
+        <w:rPr>
+          <w:b/>
+          <w:sz w:val="32"/>
+        </w:rPr>
+        <w:t xml:space="preserve">Application Flask</w:t>
+      </w:r>
+      <w:r>
+        <w:rPr>
+          <w:b/>
+          <w:sz w:val="32"/>
+        </w:rPr>
+      </w:r>
+      <w:r/>
       <w:r/>
     </w:p>
     <w:p>
       <w:pPr>
-        <w:pStyle w:val="572"/>
-        <w:numPr>
-          <w:ilvl w:val="0"/>
-          <w:numId w:val="9"/>
-        </w:numPr>
-      </w:pPr>
-      <w:r>
-        <w:t xml:space="preserve">Concaténation pour obtenir une chaîne de caractère par article</w:t>
+        <w:pStyle w:val="567"/>
+        <w:rPr>
+          <w:sz w:val="24"/>
+        </w:rPr>
+      </w:pPr>
+      <w:r>
+        <w:rPr>
+          <w:sz w:val="24"/>
+        </w:rPr>
       </w:r>
       <w:r/>
     </w:p>
     <w:p>
       <w:pPr>
-        <w:pStyle w:val="572"/>
-        <w:numPr>
-          <w:ilvl w:val="0"/>
-          <w:numId w:val="9"/>
-        </w:numPr>
-      </w:pPr>
-      <w:r>
-        <w:t xml:space="preserve">Calcul de la positivité</w:t>
-      </w:r>
-      <w:r/>
+        <w:pStyle w:val="567"/>
+        <w:rPr>
+          <w:sz w:val="24"/>
+        </w:rPr>
+      </w:pPr>
+      <w:r>
+        <w:rPr>
+          <w:sz w:val="24"/>
+        </w:rPr>
+        <w:t xml:space="preserve">  L’application web consulte la base de données pour retourner les données utiles à divers traitements :</w:t>
+      </w:r>
+      <w:r>
+        <w:rPr>
+          <w:sz w:val="24"/>
+        </w:rPr>
+      </w:r>
+      <w:r>
+        <w:rPr>
+          <w:sz w:val="24"/>
+        </w:rPr>
+      </w:r>
+      <w:r>
+        <w:rPr>
+          <w:sz w:val="24"/>
+        </w:rPr>
+      </w:r>
+      <w:r>
+        <w:rPr>
+          <w:sz w:val="24"/>
+        </w:rPr>
+      </w:r>
     </w:p>
     <w:p>
       <w:pPr>
-        <w:pStyle w:val="572"/>
-        <w:numPr>
-          <w:ilvl w:val="0"/>
-          <w:numId w:val="9"/>
-        </w:numPr>
-      </w:pPr>
-      <w:r>
-        <w:t xml:space="preserve">Calcul de la subjectivité</w:t>
-      </w:r>
-      <w:r/>
+        <w:pStyle w:val="567"/>
+        <w:rPr>
+          <w:sz w:val="24"/>
+        </w:rPr>
+      </w:pPr>
+      <w:r>
+        <w:rPr>
+          <w:sz w:val="24"/>
+        </w:rPr>
+        <w:t xml:space="preserve">- </w:t>
+      </w:r>
+      <w:r>
+        <w:rPr>
+          <w:b/>
+          <w:sz w:val="24"/>
+        </w:rPr>
+        <w:t xml:space="preserve">Graphiques</w:t>
+      </w:r>
+      <w:r>
+        <w:rPr>
+          <w:sz w:val="24"/>
+        </w:rPr>
+      </w:r>
     </w:p>
     <w:p>
       <w:pPr>
-        <w:pStyle w:val="572"/>
-        <w:numPr>
-          <w:ilvl w:val="0"/>
-          <w:numId w:val="9"/>
-        </w:numPr>
-      </w:pPr>
-      <w:r>
-        <w:t xml:space="preserve">Tokenistion, </w:t>
-      </w:r>
-      <w:r>
-        <w:t xml:space="preserve">Stemmatisation et Lemmatisation</w:t>
-      </w:r>
-      <w:r/>
+        <w:pStyle w:val="567"/>
+        <w:rPr>
+          <w:sz w:val="24"/>
+        </w:rPr>
+      </w:pPr>
+      <w:r>
+        <w:rPr>
+          <w:sz w:val="24"/>
+        </w:rPr>
+        <w:t xml:space="preserve">  Ils représentent l’évolution de la moyenne des notes de positivité des articles à travers le temps.</w:t>
+      </w:r>
+      <w:r>
+        <w:rPr>
+          <w:sz w:val="24"/>
+        </w:rPr>
+      </w:r>
+      <w:r>
+        <w:rPr>
+          <w:sz w:val="24"/>
+        </w:rPr>
+      </w:r>
+      <w:r>
+        <w:rPr>
+          <w:sz w:val="24"/>
+        </w:rPr>
+      </w:r>
     </w:p>
     <w:p>
       <w:pPr>
-        <w:pStyle w:val="572"/>
-        <w:numPr>
-          <w:ilvl w:val="0"/>
-          <w:numId w:val="9"/>
-        </w:numPr>
-      </w:pPr>
-      <w:r>
-        <w:t xml:space="preserve">Nettoyage du texte à l’aide d’expressions régulières</w:t>
-      </w:r>
-      <w:r/>
+        <w:pStyle w:val="567"/>
+        <w:rPr>
+          <w:b/>
+          <w:sz w:val="24"/>
+        </w:rPr>
+      </w:pPr>
+      <w:r>
+        <w:rPr>
+          <w:sz w:val="24"/>
+        </w:rPr>
+        <w:t xml:space="preserve">- </w:t>
+      </w:r>
+      <w:r>
+        <w:rPr>
+          <w:b/>
+          <w:sz w:val="24"/>
+        </w:rPr>
+        <w:t xml:space="preserve">Classement par positivité</w:t>
+      </w:r>
+      <w:r>
+        <w:rPr>
+          <w:b/>
+          <w:sz w:val="24"/>
+        </w:rPr>
+      </w:r>
+      <w:r>
+        <w:rPr>
+          <w:sz w:val="24"/>
+        </w:rPr>
+      </w:r>
     </w:p>
     <w:p>
       <w:pPr>
-        <w:pStyle w:val="572"/>
-        <w:numPr>
-          <w:ilvl w:val="0"/>
-          <w:numId w:val="9"/>
-        </w:numPr>
-      </w:pPr>
-      <w:r>
-        <w:t xml:space="preserve">Création d’une matrice de termes</w:t>
-      </w:r>
-      <w:r/>
+        <w:pStyle w:val="567"/>
+        <w:rPr>
+          <w:sz w:val="24"/>
+        </w:rPr>
+      </w:pPr>
+      <w:r>
+        <w:rPr>
+          <w:sz w:val="24"/>
+        </w:rPr>
+        <w:t xml:space="preserve">  Liste les articles d’une période choisie et les affiches par ordre de positivité.</w:t>
+      </w:r>
+      <w:r>
+        <w:rPr>
+          <w:sz w:val="24"/>
+        </w:rPr>
+      </w:r>
+      <w:r>
+        <w:rPr>
+          <w:sz w:val="24"/>
+        </w:rPr>
+      </w:r>
+      <w:r>
+        <w:rPr>
+          <w:sz w:val="24"/>
+        </w:rPr>
+      </w:r>
     </w:p>
     <w:p>
       <w:pPr>
-        <w:ind w:left="0" w:firstLine="0"/>
-      </w:pPr>
-      <w:r>
-        <w:t xml:space="preserve">L’exécution du script est automatisée et se lance régulièrement.</w:t>
-      </w:r>
-      <w:r/>
+        <w:pStyle w:val="567"/>
+        <w:rPr>
+          <w:sz w:val="24"/>
+        </w:rPr>
+      </w:pPr>
+      <w:r>
+        <w:rPr>
+          <w:sz w:val="24"/>
+        </w:rPr>
+        <w:t xml:space="preserve">-</w:t>
+      </w:r>
+      <w:r>
+        <w:rPr>
+          <w:b/>
+          <w:sz w:val="24"/>
+        </w:rPr>
+        <w:t xml:space="preserve"> Présentation des artic</w:t>
+      </w:r>
+      <w:r>
+        <w:rPr>
+          <w:b/>
+          <w:sz w:val="24"/>
+        </w:rPr>
+        <w:t xml:space="preserve">le</w:t>
+      </w:r>
+      <w:r>
+        <w:rPr>
+          <w:b/>
+          <w:sz w:val="24"/>
+        </w:rPr>
+        <w:t xml:space="preserve">s </w:t>
+      </w:r>
+      <w:r>
+        <w:rPr>
+          <w:b/>
+          <w:sz w:val="24"/>
+        </w:rPr>
+        <w:t xml:space="preserve">similaires</w:t>
+      </w:r>
+      <w:r>
+        <w:rPr>
+          <w:b/>
+          <w:sz w:val="24"/>
+        </w:rPr>
+      </w:r>
+      <w:r>
+        <w:rPr>
+          <w:sz w:val="24"/>
+        </w:rPr>
+      </w:r>
     </w:p>
     <w:p>
       <w:pPr>
-        <w:ind w:left="0" w:firstLine="0"/>
-      </w:pPr>
-      <w:r>
-        <w:t xml:space="preserve">Les logs sont enregistrés dans un fichier.</w:t>
-      </w:r>
-      <w:r/>
-    </w:p>
-    <w:p>
-      <w:pPr>
-        <w:pStyle w:val="560"/>
-      </w:pPr>
-      <w:r>
-        <w:t xml:space="preserve">Base de </w:t>
-      </w:r>
-      <w:r>
-        <w:rPr>
-          <w:b/>
-        </w:rPr>
-        <w:t xml:space="preserve">données</w:t>
-      </w:r>
-      <w:r/>
-    </w:p>
-    <w:p>
-      <w:r>
-        <w:t xml:space="preserve">L’article ainsi traité est comparé à la base de données existante pour éviter les doublons.</w:t>
-      </w:r>
-      <w:r/>
-    </w:p>
-    <w:p>
-      <w:r>
-        <w:t xml:space="preserve">Puis il est enregistré dans une base de données non-relationnelle (Mongodb).</w:t>
-      </w:r>
-      <w:r/>
-    </w:p>
-    <w:p>
-      <w:pPr>
-        <w:pStyle w:val="560"/>
-      </w:pPr>
-      <w:r>
-        <w:t xml:space="preserve">Application Flask</w:t>
-      </w:r>
-      <w:r/>
-    </w:p>
-    <w:p>
-      <w:r>
-        <w:t xml:space="preserve">L’application web consulte la base de données pour retourner les données utiles à divers traitements :</w:t>
-      </w:r>
-      <w:r/>
-    </w:p>
-    <w:p>
-      <w:r>
-        <w:tab/>
-        <w:t xml:space="preserve">- </w:t>
-      </w:r>
-      <w:r>
-        <w:rPr>
-          <w:b/>
-        </w:rPr>
-        <w:t xml:space="preserve">Graphiques</w:t>
-      </w:r>
-      <w:r/>
-    </w:p>
-    <w:p>
-      <w:r>
-        <w:t xml:space="preserve">Ils représentent l’évolution de la moyenne des notes de positivité des articles à travers le temps.</w:t>
-      </w:r>
-      <w:r/>
-    </w:p>
-    <w:p>
-      <w:pPr>
-        <w:rPr>
-          <w:b/>
-        </w:rPr>
-      </w:pPr>
-      <w:r>
-        <w:tab/>
-        <w:t xml:space="preserve">- </w:t>
-      </w:r>
-      <w:r>
-        <w:rPr>
-          <w:b/>
-        </w:rPr>
-        <w:t xml:space="preserve">Classement par positivité</w:t>
-      </w:r>
-      <w:r>
-        <w:rPr>
-          <w:b/>
-        </w:rPr>
-      </w:r>
-      <w:r/>
-    </w:p>
-    <w:p>
-      <w:r>
-        <w:t xml:space="preserve">Liste les articles d’une période choisie et les affiches par ordre de positivité.</w:t>
-      </w:r>
-      <w:r/>
-    </w:p>
-    <w:p>
-      <w:pPr>
-        <w:rPr>
-          <w:b/>
-        </w:rPr>
-      </w:pPr>
-      <w:r>
-        <w:tab/>
-        <w:t xml:space="preserve">-</w:t>
-      </w:r>
-      <w:r>
-        <w:rPr>
-          <w:b/>
-        </w:rPr>
-        <w:t xml:space="preserve"> Présentation des articles similaires</w:t>
-      </w:r>
-      <w:r>
-        <w:rPr>
-          <w:b/>
-        </w:rPr>
-      </w:r>
-      <w:r/>
-    </w:p>
-    <w:p>
-      <w:r>
-        <w:t xml:space="preserve">Sur la base d’une matrice </w:t>
-      </w:r>
-      <w:hyperlink r:id="rId9" w:history="1">
+        <w:pStyle w:val="567"/>
+        <w:rPr>
+          <w:sz w:val="24"/>
+        </w:rPr>
+      </w:pPr>
+      <w:r>
+        <w:rPr>
+          <w:sz w:val="24"/>
+        </w:rPr>
+        <w:t xml:space="preserve">  Sur la base d’une matrice </w:t>
+      </w:r>
+      <w:hyperlink r:id="rId11" w:history="1">
         <w:r>
           <w:rPr>
-            <w:rStyle w:val="539"/>
+            <w:sz w:val="24"/>
           </w:rPr>
           <w:t xml:space="preserve">TF-IDF</w:t>
         </w:r>
       </w:hyperlink>
       <w:r>
-        <w:t xml:space="preserve">, renvoie les articles les plus semblables à celui choisi.</w:t>
-      </w:r>
-      <w:r/>
+        <w:rPr>
+          <w:sz w:val="24"/>
+        </w:rPr>
+        <w:t xml:space="preserve">, renvoie</w:t>
+      </w:r>
+      <w:r>
+        <w:rPr>
+          <w:sz w:val="24"/>
+        </w:rPr>
+        <w:t xml:space="preserve"> les articles les plus semblables à celui choisi.</w:t>
+      </w:r>
+      <w:r>
+        <w:rPr>
+          <w:sz w:val="24"/>
+        </w:rPr>
+      </w:r>
+      <w:r>
+        <w:rPr>
+          <w:sz w:val="24"/>
+        </w:rPr>
+      </w:r>
+      <w:r>
+        <w:rPr>
+          <w:sz w:val="24"/>
+        </w:rPr>
+      </w:r>
+      <w:r>
+        <w:rPr>
+          <w:sz w:val="24"/>
+        </w:rPr>
+      </w:r>
     </w:p>
     <w:p>
-      <w:r>
-        <w:tab/>
+      <w:pPr>
+        <w:pStyle w:val="567"/>
+        <w:rPr>
+          <w:sz w:val="24"/>
+        </w:rPr>
+      </w:pPr>
+      <w:r>
+        <w:rPr>
+          <w:sz w:val="24"/>
+        </w:rPr>
         <w:t xml:space="preserve">- </w:t>
       </w:r>
       <w:r>
         <w:rPr>
           <w:b/>
+          <w:sz w:val="24"/>
         </w:rPr>
         <w:t xml:space="preserve">Nuage de mots</w:t>
       </w:r>
-      <w:r/>
+      <w:r>
+        <w:rPr>
+          <w:sz w:val="24"/>
+        </w:rPr>
+      </w:r>
     </w:p>
     <w:p>
-      <w:r>
-        <w:t xml:space="preserve">Affiche les termes les plus utilisés d’une période choisie sous la forme d’un nuage de mots.</w:t>
-      </w:r>
-      <w:r/>
+      <w:pPr>
+        <w:pStyle w:val="567"/>
+        <w:rPr>
+          <w:sz w:val="24"/>
+        </w:rPr>
+      </w:pPr>
+      <w:r>
+        <w:rPr>
+          <w:sz w:val="24"/>
+        </w:rPr>
+        <w:t xml:space="preserve">  Affiche les termes les plus utilisés d’une période choisie sous la forme d’un nuage de mots.</w:t>
+      </w:r>
+      <w:r>
+        <w:rPr>
+          <w:sz w:val="24"/>
+        </w:rPr>
+      </w:r>
+      <w:r>
+        <w:rPr>
+          <w:sz w:val="24"/>
+        </w:rPr>
+      </w:r>
+      <w:r>
+        <w:rPr>
+          <w:sz w:val="24"/>
+        </w:rPr>
+      </w:r>
     </w:p>
     <w:p>
       <w:pPr>
+        <w:pStyle w:val="567"/>
+        <w:ind w:firstLine="0"/>
+        <w:rPr>
+          <w:sz w:val="24"/>
+        </w:rPr>
+      </w:pPr>
+      <w:r>
+        <w:rPr>
+          <w:sz w:val="24"/>
+        </w:rPr>
+      </w:r>
+      <w:r>
+        <w:rPr>
+          <w:sz w:val="24"/>
+        </w:rPr>
+        <w:t xml:space="preserve">- </w:t>
+      </w:r>
+      <w:r>
         <w:rPr>
           <w:b/>
-        </w:rPr>
-      </w:pPr>
-      <w:r>
-        <w:tab/>
-        <w:t xml:space="preserve">-</w:t>
-      </w:r>
-      <w:r>
-        <w:rPr>
-          <w:b/>
-        </w:rPr>
-        <w:t xml:space="preserve"> Statistiques</w:t>
-      </w:r>
-      <w:r>
-        <w:rPr>
-          <w:b/>
-        </w:rPr>
-      </w:r>
-      <w:r/>
+          <w:sz w:val="24"/>
+        </w:rPr>
+        <w:t xml:space="preserve">Noms propres</w:t>
+      </w:r>
+      <w:r>
+        <w:rPr>
+          <w:sz w:val="24"/>
+        </w:rPr>
+      </w:r>
+      <w:r>
+        <w:rPr>
+          <w:sz w:val="24"/>
+        </w:rPr>
+      </w:r>
     </w:p>
     <w:p>
-      <w:r>
-        <w:t xml:space="preserve">Présente quelques statistique générales sur les données</w:t>
-      </w:r>
-      <w:r>
-        <w:t xml:space="preserve">.</w:t>
-      </w:r>
-      <w:r/>
+      <w:pPr>
+        <w:pStyle w:val="567"/>
+        <w:rPr>
+          <w:sz w:val="24"/>
+        </w:rPr>
+      </w:pPr>
+      <w:r>
+        <w:rPr>
+          <w:sz w:val="24"/>
+        </w:rPr>
+        <w:t xml:space="preserve">  Affiche les noms propres apparaissant dans les articles avec diverses statistiques.</w:t>
+      </w:r>
+      <w:r>
+        <w:rPr>
+          <w:sz w:val="24"/>
+        </w:rPr>
+      </w:r>
+      <w:r>
+        <w:rPr>
+          <w:sz w:val="24"/>
+        </w:rPr>
+      </w:r>
+      <w:r>
+        <w:rPr>
+          <w:sz w:val="24"/>
+        </w:rPr>
+      </w:r>
+      <w:r>
+        <w:rPr>
+          <w:sz w:val="24"/>
+        </w:rPr>
+      </w:r>
     </w:p>
     <w:p>
       <w:pPr>
-        <w:pStyle w:val="560"/>
-      </w:pPr>
-      <w:r>
-        <w:t xml:space="preserve">Docker</w:t>
-      </w:r>
-      <w:r/>
+        <w:pStyle w:val="567"/>
+        <w:rPr>
+          <w:b/>
+          <w:sz w:val="24"/>
+        </w:rPr>
+      </w:pPr>
+      <w:r>
+        <w:rPr>
+          <w:sz w:val="24"/>
+        </w:rPr>
+        <w:t xml:space="preserve">-</w:t>
+      </w:r>
+      <w:r>
+        <w:rPr>
+          <w:b/>
+          <w:sz w:val="24"/>
+        </w:rPr>
+        <w:t xml:space="preserve"> Statistiques</w:t>
+      </w:r>
+      <w:r>
+        <w:rPr>
+          <w:b/>
+          <w:sz w:val="24"/>
+        </w:rPr>
+      </w:r>
+      <w:r>
+        <w:rPr>
+          <w:sz w:val="24"/>
+        </w:rPr>
+      </w:r>
     </w:p>
     <w:p>
-      <w:r>
-        <w:t xml:space="preserve">Le tout s’exécute en conteneur depuis Docker-Compose.</w:t>
-      </w:r>
-      <w:r/>
+      <w:pPr>
+        <w:pStyle w:val="567"/>
+        <w:rPr>
+          <w:sz w:val="24"/>
+        </w:rPr>
+      </w:pPr>
+      <w:r>
+        <w:rPr>
+          <w:sz w:val="24"/>
+        </w:rPr>
+        <w:t xml:space="preserve">  Présente quelques statistique générales sur les données</w:t>
+      </w:r>
+      <w:r>
+        <w:rPr>
+          <w:sz w:val="24"/>
+        </w:rPr>
+        <w:t xml:space="preserve">.</w:t>
+      </w:r>
+      <w:r>
+        <w:rPr>
+          <w:sz w:val="24"/>
+        </w:rPr>
+      </w:r>
+      <w:r>
+        <w:rPr>
+          <w:sz w:val="24"/>
+        </w:rPr>
+      </w:r>
     </w:p>
     <w:p>
+      <w:pPr>
+        <w:pStyle w:val="567"/>
+        <w:rPr>
+          <w:sz w:val="24"/>
+        </w:rPr>
+      </w:pPr>
+      <w:r>
+        <w:rPr>
+          <w:sz w:val="24"/>
+        </w:rPr>
+      </w:r>
+      <w:r>
+        <w:rPr>
+          <w:sz w:val="24"/>
+        </w:rPr>
+      </w:r>
+    </w:p>
+    <w:p>
+      <w:pPr>
+        <w:pStyle w:val="559"/>
+      </w:pPr>
+      <w:r>
+        <w:rPr>
+          <w:b/>
+          <w:sz w:val="32"/>
+        </w:rPr>
+        <w:t xml:space="preserve">Docker</w:t>
+      </w:r>
+      <w:r/>
+      <w:r/>
+      <w:r/>
+      <w:r>
+        <w:rPr>
+          <w:sz w:val="24"/>
+        </w:rPr>
+      </w:r>
+      <w:r/>
       <w:r/>
       <w:r/>
     </w:p>
     <w:p>
       <w:pPr>
-        <w:pStyle w:val="555"/>
-      </w:pPr>
-      <w:r/>
-      <w:r/>
-      <w:r>
-        <w:t xml:space="preserve">Notions abordées</w:t>
-      </w:r>
-      <w:r/>
+        <w:pStyle w:val="567"/>
+        <w:rPr>
+          <w:sz w:val="24"/>
+        </w:rPr>
+      </w:pPr>
+      <w:r>
+        <w:rPr>
+          <w:sz w:val="24"/>
+        </w:rPr>
+      </w:r>
       <w:r/>
     </w:p>
     <w:p>
       <w:pPr>
         <w:pStyle w:val="567"/>
-        <w:numPr>
-          <w:ilvl w:val="0"/>
-          <w:numId w:val="8"/>
-        </w:numPr>
-      </w:pPr>
-      <w:r>
-        <w:t xml:space="preserve">Scraping avec </w:t>
-      </w:r>
-      <w:r>
-        <w:rPr>
-          <w:b/>
-        </w:rPr>
-        <w:t xml:space="preserve">BeatifulSoup</w:t>
-      </w:r>
-      <w:r/>
-      <w:r/>
-    </w:p>
-    <w:p>
-      <w:pPr>
-        <w:pStyle w:val="567"/>
-        <w:numPr>
-          <w:ilvl w:val="0"/>
-          <w:numId w:val="8"/>
-        </w:numPr>
-      </w:pPr>
-      <w:r/>
-      <w:r>
-        <w:t xml:space="preserve">Base de données non-relationnelle avec </w:t>
-      </w:r>
-      <w:r>
-        <w:rPr>
-          <w:b/>
-        </w:rPr>
-        <w:t xml:space="preserve">Mongodb</w:t>
-      </w:r>
-      <w:r>
-        <w:rPr>
-          <w:b/>
-        </w:rPr>
-        <w:t xml:space="preserve"> </w:t>
-      </w:r>
-      <w:r>
-        <w:t xml:space="preserve">(Écriture, Lecture et modifications)</w:t>
-      </w:r>
-      <w:r/>
-      <w:r/>
-    </w:p>
-    <w:p>
-      <w:pPr>
-        <w:pStyle w:val="567"/>
-        <w:numPr>
-          <w:ilvl w:val="0"/>
-          <w:numId w:val="8"/>
-        </w:numPr>
-      </w:pPr>
-      <w:r>
-        <w:t xml:space="preserve">Écriture de logs dans un fichier</w:t>
-      </w:r>
-      <w:r/>
-      <w:r/>
-    </w:p>
-    <w:p>
-      <w:pPr>
-        <w:pStyle w:val="567"/>
-        <w:numPr>
-          <w:ilvl w:val="0"/>
-          <w:numId w:val="8"/>
-        </w:numPr>
-        <w:rPr>
-          <w:b/>
-        </w:rPr>
-      </w:pPr>
-      <w:r>
-        <w:t xml:space="preserve">Web app avec </w:t>
-      </w:r>
-      <w:r>
-        <w:rPr>
-          <w:b/>
-        </w:rPr>
-        <w:t xml:space="preserve">Flask</w:t>
-      </w:r>
-      <w:r>
-        <w:rPr>
-          <w:b w:val="false"/>
-        </w:rPr>
-        <w:t xml:space="preserve">, </w:t>
-      </w:r>
-      <w:r>
-        <w:rPr>
-          <w:b/>
-        </w:rPr>
-        <w:t xml:space="preserve">HTML </w:t>
-      </w:r>
-      <w:r>
-        <w:rPr>
-          <w:b w:val="false"/>
-        </w:rPr>
-        <w:t xml:space="preserve">et </w:t>
-      </w:r>
-      <w:r>
-        <w:rPr>
-          <w:b/>
-        </w:rPr>
-        <w:t xml:space="preserve">CSS</w:t>
-      </w:r>
-      <w:r>
-        <w:rPr>
-          <w:b/>
-        </w:rPr>
-      </w:r>
-      <w:r>
-        <w:rPr>
-          <w:b/>
-        </w:rPr>
-      </w:r>
-      <w:r>
-        <w:rPr>
-          <w:b/>
-        </w:rPr>
-      </w:r>
-    </w:p>
-    <w:p>
-      <w:pPr>
-        <w:pStyle w:val="567"/>
-        <w:numPr>
-          <w:ilvl w:val="0"/>
-          <w:numId w:val="8"/>
-        </w:numPr>
-      </w:pPr>
-      <w:r>
-        <w:rPr>
-          <w:b w:val="false"/>
-        </w:rPr>
-        <w:t xml:space="preserve">Rafraîchissement des images malgré le cache du navigateur </w:t>
-      </w:r>
-      <w:r>
-        <w:rPr>
-          <w:b w:val="false"/>
-        </w:rPr>
-      </w:r>
-      <w:r/>
-    </w:p>
-    <w:p>
-      <w:pPr>
-        <w:pStyle w:val="567"/>
-        <w:ind w:left="708" w:firstLine="708"/>
-      </w:pPr>
-      <w:r>
-        <w:rPr>
-          <w:b w:val="false"/>
-        </w:rPr>
-        <w:t xml:space="preserve">- (En créant un code aléatoire concaténé au nom)</w:t>
-      </w:r>
-      <w:r>
-        <w:rPr>
-          <w:b w:val="false"/>
-        </w:rPr>
-      </w:r>
-      <w:r/>
-    </w:p>
-    <w:p>
-      <w:pPr>
-        <w:pStyle w:val="567"/>
-        <w:numPr>
-          <w:ilvl w:val="0"/>
-          <w:numId w:val="8"/>
-        </w:numPr>
-      </w:pPr>
-      <w:r>
-        <w:t xml:space="preserve">Programmation Orienté Objet</w:t>
-      </w:r>
-      <w:r/>
-      <w:r/>
-    </w:p>
-    <w:p>
-      <w:pPr>
-        <w:pStyle w:val="567"/>
-        <w:numPr>
-          <w:ilvl w:val="0"/>
-          <w:numId w:val="8"/>
-        </w:numPr>
-      </w:pPr>
-      <w:r>
-        <w:t xml:space="preserve">Import de packages personnels avec le module </w:t>
-      </w:r>
-      <w:r>
-        <w:rPr>
-          <w:b/>
-        </w:rPr>
-        <w:t xml:space="preserve">sys </w:t>
-      </w:r>
-      <w:r>
-        <w:t xml:space="preserve">(Sys.path)</w:t>
-      </w:r>
-      <w:r/>
-      <w:r/>
-    </w:p>
-    <w:p>
-      <w:pPr>
-        <w:pStyle w:val="567"/>
-        <w:numPr>
-          <w:ilvl w:val="0"/>
-          <w:numId w:val="8"/>
-        </w:numPr>
-      </w:pPr>
-      <w:r>
-        <w:t xml:space="preserve">Exécution de script automatisée avec </w:t>
-      </w:r>
-      <w:r>
-        <w:rPr>
-          <w:b/>
-        </w:rPr>
-        <w:t xml:space="preserve">Crontab</w:t>
-      </w:r>
-      <w:r/>
-      <w:r/>
-    </w:p>
-    <w:p>
-      <w:pPr>
-        <w:pStyle w:val="567"/>
-        <w:numPr>
-          <w:ilvl w:val="0"/>
-          <w:numId w:val="8"/>
-        </w:numPr>
-      </w:pPr>
-      <w:r>
-        <w:t xml:space="preserve">Conteneurisation avec </w:t>
-      </w:r>
-      <w:r>
-        <w:rPr>
-          <w:b/>
-        </w:rPr>
-        <w:t xml:space="preserve">Docker </w:t>
-      </w:r>
-      <w:r>
-        <w:rPr>
-          <w:b w:val="false"/>
-        </w:rPr>
-        <w:t xml:space="preserve">e</w:t>
-      </w:r>
-      <w:r>
-        <w:rPr>
-          <w:b w:val="false"/>
-        </w:rPr>
-        <w:t xml:space="preserve">t</w:t>
-      </w:r>
-      <w:r>
-        <w:rPr>
-          <w:b/>
-        </w:rPr>
-        <w:t xml:space="preserve"> Docker-Compose</w:t>
-      </w:r>
-      <w:r>
-        <w:rPr>
-          <w:b/>
-        </w:rPr>
-      </w:r>
-      <w:r/>
-    </w:p>
-    <w:p>
-      <w:pPr>
-        <w:pStyle w:val="567"/>
-        <w:numPr>
-          <w:ilvl w:val="0"/>
-          <w:numId w:val="8"/>
-        </w:numPr>
-      </w:pPr>
-      <w:r>
-        <w:rPr>
-          <w:b w:val="false"/>
-        </w:rPr>
-        <w:t xml:space="preserve">Import grâce au fichier</w:t>
-      </w:r>
-      <w:r>
-        <w:rPr>
-          <w:b/>
-        </w:rPr>
-        <w:t xml:space="preserve"> requirements.txt</w:t>
-      </w:r>
-      <w:r>
-        <w:rPr>
-          <w:b/>
-        </w:rPr>
-      </w:r>
-      <w:r/>
-    </w:p>
-    <w:p>
-      <w:pPr>
-        <w:pStyle w:val="567"/>
-        <w:numPr>
-          <w:ilvl w:val="0"/>
-          <w:numId w:val="8"/>
-        </w:numPr>
-      </w:pPr>
-      <w:r>
-        <w:t xml:space="preserve">Nettoyage de texte à l’aide d’</w:t>
-      </w:r>
-      <w:r>
-        <w:rPr>
-          <w:b/>
-        </w:rPr>
-        <w:t xml:space="preserve">expressions régulières</w:t>
-      </w:r>
-      <w:r>
-        <w:rPr>
-          <w:b/>
-        </w:rPr>
-      </w:r>
-      <w:r/>
-    </w:p>
-    <w:p>
-      <w:pPr>
-        <w:pStyle w:val="567"/>
-        <w:numPr>
-          <w:ilvl w:val="0"/>
-          <w:numId w:val="8"/>
-        </w:numPr>
-      </w:pPr>
-      <w:r>
-        <w:t xml:space="preserve">Calcul de positivité et de subjectivité avec </w:t>
-      </w:r>
-      <w:r>
-        <w:rPr>
-          <w:b/>
-        </w:rPr>
-        <w:t xml:space="preserve">Textblob</w:t>
-      </w:r>
-      <w:r/>
-      <w:r/>
-    </w:p>
-    <w:p>
-      <w:pPr>
-        <w:pStyle w:val="567"/>
-        <w:numPr>
-          <w:ilvl w:val="0"/>
-          <w:numId w:val="8"/>
-        </w:numPr>
-      </w:pPr>
-      <w:r>
-        <w:t xml:space="preserve">Lemmatisation et Stemmatisation avec </w:t>
-      </w:r>
-      <w:r>
-        <w:rPr>
-          <w:b/>
-        </w:rPr>
-        <w:t xml:space="preserve">SpaCy</w:t>
-      </w:r>
-      <w:r/>
-      <w:r/>
-    </w:p>
-    <w:p>
-      <w:pPr>
-        <w:pStyle w:val="567"/>
-        <w:numPr>
-          <w:ilvl w:val="0"/>
-          <w:numId w:val="8"/>
-        </w:numPr>
-        <w:rPr>
-          <w:b w:val="false"/>
-        </w:rPr>
-      </w:pPr>
-      <w:r>
-        <w:t xml:space="preserve">Matrice de termes avec </w:t>
-      </w:r>
-      <w:r>
-        <w:rPr>
-          <w:b/>
-        </w:rPr>
-        <w:t xml:space="preserve">CountVectorizer</w:t>
-      </w:r>
-      <w:r>
-        <w:rPr>
-          <w:b w:val="false"/>
-        </w:rPr>
-        <w:t xml:space="preserve"> de </w:t>
-      </w:r>
-      <w:r>
-        <w:rPr>
-          <w:b/>
-        </w:rPr>
-        <w:t xml:space="preserve">Scikit Learn</w:t>
-      </w:r>
-      <w:r>
-        <w:rPr>
-          <w:b/>
-        </w:rPr>
-      </w:r>
-      <w:r/>
-    </w:p>
-    <w:p>
-      <w:pPr>
-        <w:pStyle w:val="567"/>
-        <w:numPr>
-          <w:ilvl w:val="0"/>
-          <w:numId w:val="8"/>
-        </w:numPr>
-        <w:rPr>
-          <w:b/>
-        </w:rPr>
-      </w:pPr>
-      <w:r>
-        <w:rPr>
-          <w:b w:val="false"/>
-        </w:rPr>
-        <w:t xml:space="preserve">Matrice TF-IDF avec </w:t>
-      </w:r>
-      <w:r>
-        <w:rPr>
-          <w:b/>
-        </w:rPr>
-        <w:t xml:space="preserve">TfidfVectorizer</w:t>
-      </w:r>
-      <w:r>
-        <w:rPr>
-          <w:b w:val="false"/>
-        </w:rPr>
-      </w:r>
-      <w:r>
-        <w:rPr>
-          <w:b/>
-        </w:rPr>
-      </w:r>
-      <w:r>
-        <w:rPr>
-          <w:b/>
-        </w:rPr>
-      </w:r>
-    </w:p>
-    <w:p>
-      <w:pPr>
-        <w:pStyle w:val="567"/>
-        <w:numPr>
-          <w:ilvl w:val="0"/>
-          <w:numId w:val="8"/>
-        </w:numPr>
-        <w:rPr>
-          <w:b/>
-        </w:rPr>
-      </w:pPr>
-      <w:r>
-        <w:t xml:space="preserve">Extraction de noms propres avec </w:t>
-      </w:r>
-      <w:r>
-        <w:rPr>
-          <w:b/>
-        </w:rPr>
-        <w:t xml:space="preserve">SpaCy</w:t>
-      </w:r>
-      <w:r/>
-      <w:r/>
-    </w:p>
-    <w:p>
-      <w:pPr>
-        <w:pStyle w:val="567"/>
-        <w:numPr>
-          <w:ilvl w:val="0"/>
-          <w:numId w:val="8"/>
-        </w:numPr>
-        <w:rPr>
-          <w:b/>
-        </w:rPr>
-      </w:pPr>
-      <w:r>
-        <w:rPr>
-          <w:b w:val="false"/>
-        </w:rPr>
-        <w:t xml:space="preserve">Nuage de mots avec</w:t>
-      </w:r>
-      <w:r>
-        <w:rPr>
-          <w:b/>
-        </w:rPr>
-        <w:t xml:space="preserve"> WordCloud</w:t>
-      </w:r>
-      <w:r>
-        <w:rPr>
-          <w:b/>
-        </w:rPr>
-      </w:r>
-    </w:p>
-    <w:p>
-      <w:pPr>
-        <w:pStyle w:val="567"/>
-        <w:numPr>
-          <w:ilvl w:val="0"/>
-          <w:numId w:val="8"/>
-        </w:numPr>
-        <w:rPr>
-          <w:b/>
-        </w:rPr>
-      </w:pPr>
-      <w:r>
-        <w:rPr>
-          <w:b w:val="false"/>
-        </w:rPr>
-        <w:t xml:space="preserve">Manipulation de DataFrame avec </w:t>
-      </w:r>
-      <w:r>
-        <w:rPr>
-          <w:b/>
-        </w:rPr>
-        <w:t xml:space="preserve">Pandas </w:t>
-      </w:r>
-      <w:r>
-        <w:rPr>
-          <w:b w:val="false"/>
-        </w:rPr>
-      </w:r>
-      <w:r>
-        <w:rPr>
-          <w:b w:val="false"/>
-        </w:rPr>
-      </w:r>
-    </w:p>
-    <w:p>
-      <w:pPr>
-        <w:pStyle w:val="567"/>
-        <w:numPr>
-          <w:ilvl w:val="0"/>
-          <w:numId w:val="8"/>
-        </w:numPr>
-        <w:rPr>
-          <w:b/>
-        </w:rPr>
-      </w:pPr>
-      <w:r>
-        <w:rPr>
-          <w:b w:val="false"/>
-        </w:rPr>
-        <w:t xml:space="preserve">Création de graphiques avec </w:t>
-      </w:r>
-      <w:r>
-        <w:rPr>
-          <w:b/>
-        </w:rPr>
-        <w:t xml:space="preserve">Matplotlib</w:t>
-      </w:r>
-      <w:r>
-        <w:rPr>
-          <w:b/>
-        </w:rPr>
-      </w:r>
-    </w:p>
-    <w:p>
-      <w:pPr>
-        <w:pStyle w:val="567"/>
-        <w:numPr>
-          <w:ilvl w:val="0"/>
-          <w:numId w:val="8"/>
-        </w:numPr>
-        <w:rPr>
-          <w:b/>
-        </w:rPr>
-      </w:pPr>
-      <w:r>
-        <w:rPr>
-          <w:b w:val="false"/>
-        </w:rPr>
-        <w:t xml:space="preserve">Utilisation des dates av</w:t>
-      </w:r>
-      <w:r>
-        <w:rPr>
-          <w:b w:val="false"/>
-        </w:rPr>
-        <w:t xml:space="preserve">e</w:t>
-      </w:r>
-      <w:r>
-        <w:rPr>
-          <w:b w:val="false"/>
-        </w:rPr>
-        <w:t xml:space="preserve">c </w:t>
-      </w:r>
-      <w:r>
-        <w:rPr>
-          <w:b/>
-        </w:rPr>
-        <w:t xml:space="preserve">Time</w:t>
-      </w:r>
-      <w:r>
-        <w:rPr>
-          <w:b w:val="false"/>
-        </w:rPr>
-        <w:t xml:space="preserve"> et </w:t>
-      </w:r>
-      <w:r>
-        <w:rPr>
-          <w:b/>
-        </w:rPr>
-        <w:t xml:space="preserve">Datetime</w:t>
-      </w:r>
-      <w:r>
-        <w:rPr>
-          <w:b/>
-        </w:rPr>
-      </w:r>
-    </w:p>
-    <w:p>
-      <w:pPr>
-        <w:pStyle w:val="567"/>
-        <w:numPr>
-          <w:ilvl w:val="0"/>
-          <w:numId w:val="8"/>
-        </w:numPr>
-        <w:rPr>
-          <w:b/>
-        </w:rPr>
-      </w:pPr>
-      <w:r>
-        <w:rPr>
-          <w:b w:val="false"/>
-        </w:rPr>
-        <w:t xml:space="preserve">Manipulation de fichier avec</w:t>
-      </w:r>
-      <w:r>
-        <w:rPr>
-          <w:b/>
-        </w:rPr>
-        <w:t xml:space="preserve"> OS</w:t>
-      </w:r>
-      <w:r>
-        <w:rPr>
-          <w:b w:val="false"/>
-        </w:rPr>
-        <w:t xml:space="preserve"> et</w:t>
-      </w:r>
-      <w:r>
-        <w:rPr>
-          <w:b/>
-        </w:rPr>
-        <w:t xml:space="preserve"> Glob</w:t>
-      </w:r>
-      <w:r>
-        <w:rPr>
-          <w:b/>
-        </w:rPr>
-      </w:r>
-    </w:p>
-    <w:p>
-      <w:pPr>
-        <w:pStyle w:val="567"/>
-        <w:numPr>
-          <w:ilvl w:val="0"/>
-          <w:numId w:val="8"/>
-        </w:numPr>
-        <w:rPr>
-          <w:b w:val="false"/>
-        </w:rPr>
-      </w:pPr>
-      <w:r>
-        <w:rPr>
-          <w:b w:val="false"/>
-        </w:rPr>
-        <w:t xml:space="preserve">Traitement séquentiel pour effectuer des modifications assez lourdes sur la base de données</w:t>
-      </w:r>
-      <w:r>
-        <w:rPr>
-          <w:b w:val="false"/>
-        </w:rPr>
-      </w:r>
-    </w:p>
-    <w:p>
-      <w:pPr>
-        <w:pStyle w:val="567"/>
-        <w:ind w:left="720" w:firstLine="0"/>
-        <w:rPr>
-          <w:b/>
-        </w:rPr>
-      </w:pPr>
-      <w:r>
-        <w:rPr>
-          <w:b/>
-        </w:rPr>
-      </w:r>
-      <w:r>
-        <w:rPr>
-          <w:b/>
-        </w:rPr>
-      </w:r>
-    </w:p>
-    <w:p>
-      <w:pPr>
-        <w:pStyle w:val="567"/>
-        <w:ind w:left="720" w:firstLine="0"/>
-        <w:rPr>
-          <w:b/>
-        </w:rPr>
-      </w:pPr>
-      <w:r>
-        <w:rPr>
-          <w:b/>
-        </w:rPr>
-      </w:r>
-      <w:r>
-        <w:rPr>
-          <w:b/>
-        </w:rPr>
-      </w:r>
-    </w:p>
-    <w:p>
-      <w:pPr>
-        <w:pStyle w:val="555"/>
-      </w:pPr>
-      <w:r>
-        <w:t xml:space="preserve">Remarques </w:t>
-      </w:r>
-      <w:r/>
-    </w:p>
-    <w:p>
-      <w:pPr>
-        <w:pStyle w:val="567"/>
-      </w:pPr>
-      <w:r>
-        <w:t xml:space="preserve">Pour simplifier la démarche, j’ai pris le parti de scraper tous les articles depuis Google Actu.</w:t>
-      </w:r>
-      <w:r/>
-    </w:p>
-    <w:p>
-      <w:pPr>
-        <w:pStyle w:val="572"/>
-        <w:numPr>
-          <w:ilvl w:val="0"/>
-          <w:numId w:val="10"/>
-        </w:numPr>
-      </w:pPr>
-      <w:r>
-        <w:t xml:space="preserve">Problème d’exhaustivité (l’algorithme de Google présélectionne les articles qu’il présente)</w:t>
-      </w:r>
-      <w:r/>
-    </w:p>
-    <w:p>
-      <w:pPr>
-        <w:pStyle w:val="572"/>
-        <w:numPr>
-          <w:ilvl w:val="0"/>
-          <w:numId w:val="10"/>
-        </w:numPr>
-      </w:pPr>
-      <w:r>
-        <w:t xml:space="preserve">Manque de transparence (on ignore sur quelles bases)</w:t>
-      </w:r>
-      <w:r/>
-    </w:p>
-    <w:p>
-      <w:r>
-        <w:t xml:space="preserve">Certains sites bloquent le scraping</w:t>
-      </w:r>
-      <w:r>
-        <w:t xml:space="preserve"> et d’autres limitent le nombres de requètes.</w:t>
-      </w:r>
-      <w:r/>
+        <w:rPr>
+          <w:sz w:val="24"/>
+        </w:rPr>
+      </w:pPr>
+      <w:r>
+        <w:rPr>
+          <w:sz w:val="24"/>
+        </w:rPr>
+        <w:t xml:space="preserve">L</w:t>
+      </w:r>
+      <w:r>
+        <w:rPr>
+          <w:sz w:val="24"/>
+        </w:rPr>
+        <w:t xml:space="preserve">e tout s’exécute en conteneur depuis Docker-Compose.</w:t>
+      </w:r>
       <w:r/>
       <w:r/>
     </w:p>
@@ -1184,11 +1328,1447 @@
     </w:p>
     <w:p>
       <w:pPr>
+        <w:pStyle w:val="567"/>
+        <w:ind w:left="0" w:firstLine="0"/>
+      </w:pPr>
+      <w:r>
+        <w:rPr>
+          <w:sz w:val="24"/>
+        </w:rPr>
+        <w:t xml:space="preserve">- - - - - - - - - - - - - - - - - - - - - - - - - - - - - - - - </w:t>
+      </w:r>
+      <w:r>
+        <w:rPr>
+          <w:sz w:val="24"/>
+        </w:rPr>
+        <w:t xml:space="preserve">- - - - - - - - - - - - - - - - - - - - - - - - - - - - - - - - </w:t>
+      </w:r>
+      <w:r>
+        <w:rPr>
+          <w:sz w:val="24"/>
+        </w:rPr>
+      </w:r>
+      <w:r/>
+      <w:r/>
+      <w:r/>
+    </w:p>
+    <w:p>
+      <w:pPr>
+        <w:pStyle w:val="555"/>
+      </w:pPr>
+      <w:r/>
+      <w:r/>
+      <w:r>
+        <w:t xml:space="preserve">Notions abordées</w:t>
+      </w:r>
+      <w:r/>
+      <w:r/>
+    </w:p>
+    <w:p>
+      <w:pPr>
+        <w:pStyle w:val="567"/>
+        <w:ind w:left="0" w:firstLine="0"/>
+      </w:pPr>
+      <w:r>
+        <w:rPr>
+          <w:sz w:val="24"/>
+        </w:rPr>
+        <w:t xml:space="preserve">- - - - - - - - - - - - - - - - - - - - - - - - - - - - - - - - </w:t>
+      </w:r>
+      <w:r>
+        <w:rPr>
+          <w:sz w:val="24"/>
+        </w:rPr>
+        <w:t xml:space="preserve">- - - - - - - - - - - - - - - - - - - - - - - - - - - - - - - - </w:t>
+      </w:r>
+      <w:r>
+        <w:rPr>
+          <w:sz w:val="24"/>
+        </w:rPr>
+      </w:r>
+      <w:r/>
+      <w:r/>
+      <w:r/>
+      <w:r/>
+      <w:r/>
+      <w:r>
+        <w:rPr>
+          <w:sz w:val="24"/>
+        </w:rPr>
+      </w:r>
+      <w:r/>
+    </w:p>
+    <w:p>
+      <w:pPr>
+        <w:pStyle w:val="567"/>
+        <w:ind w:left="720" w:firstLine="0"/>
+        <w:rPr>
+          <w:sz w:val="24"/>
+        </w:rPr>
+      </w:pPr>
+      <w:r>
+        <w:rPr>
+          <w:sz w:val="24"/>
+        </w:rPr>
+      </w:r>
+      <w:r/>
+    </w:p>
+    <w:p>
+      <w:pPr>
+        <w:pStyle w:val="567"/>
+        <w:numPr>
+          <w:ilvl w:val="0"/>
+          <w:numId w:val="8"/>
+        </w:numPr>
+        <w:rPr>
+          <w:sz w:val="24"/>
+        </w:rPr>
+      </w:pPr>
+      <w:r>
+        <w:rPr>
+          <w:sz w:val="24"/>
+        </w:rPr>
+        <w:t xml:space="preserve">Scraping avec </w:t>
+      </w:r>
+      <w:r>
+        <w:rPr>
+          <w:b/>
+          <w:sz w:val="24"/>
+        </w:rPr>
+        <w:t xml:space="preserve">BeatifulSoup</w:t>
+      </w:r>
+      <w:r>
+        <w:rPr>
+          <w:sz w:val="24"/>
+        </w:rPr>
+        <w:t xml:space="preserve">.</w:t>
+      </w:r>
+      <w:r>
+        <w:rPr>
+          <w:sz w:val="24"/>
+        </w:rPr>
+      </w:r>
+    </w:p>
+    <w:p>
+      <w:pPr>
+        <w:pStyle w:val="567"/>
+        <w:numPr>
+          <w:ilvl w:val="0"/>
+          <w:numId w:val="8"/>
+        </w:numPr>
+        <w:rPr>
+          <w:sz w:val="24"/>
+        </w:rPr>
+      </w:pPr>
+      <w:r>
+        <w:rPr>
+          <w:sz w:val="24"/>
+        </w:rPr>
+      </w:r>
+      <w:r>
+        <w:rPr>
+          <w:sz w:val="24"/>
+        </w:rPr>
+        <w:t xml:space="preserve">Base de données non-relationnelle avec </w:t>
+      </w:r>
+      <w:r>
+        <w:rPr>
+          <w:b/>
+          <w:sz w:val="24"/>
+        </w:rPr>
+        <w:t xml:space="preserve">Mongodb</w:t>
+      </w:r>
+      <w:r>
+        <w:rPr>
+          <w:b/>
+          <w:sz w:val="24"/>
+        </w:rPr>
+        <w:t xml:space="preserve"> </w:t>
+      </w:r>
+      <w:r>
+        <w:rPr>
+          <w:sz w:val="24"/>
+        </w:rPr>
+        <w:t xml:space="preserve">(Écriture, Lecture et modifications)</w:t>
+      </w:r>
+      <w:r>
+        <w:rPr>
+          <w:sz w:val="24"/>
+        </w:rPr>
+        <w:t xml:space="preserve">.</w:t>
+      </w:r>
+      <w:r>
+        <w:rPr>
+          <w:sz w:val="24"/>
+        </w:rPr>
+      </w:r>
+    </w:p>
+    <w:p>
+      <w:pPr>
+        <w:pStyle w:val="567"/>
+        <w:numPr>
+          <w:ilvl w:val="0"/>
+          <w:numId w:val="8"/>
+        </w:numPr>
+        <w:rPr>
+          <w:sz w:val="24"/>
+        </w:rPr>
+      </w:pPr>
+      <w:r>
+        <w:rPr>
+          <w:sz w:val="24"/>
+        </w:rPr>
+        <w:t xml:space="preserve">Écriture de </w:t>
+      </w:r>
+      <w:r>
+        <w:rPr>
+          <w:b/>
+          <w:sz w:val="24"/>
+        </w:rPr>
+        <w:t xml:space="preserve">logs </w:t>
+      </w:r>
+      <w:r>
+        <w:rPr>
+          <w:sz w:val="24"/>
+        </w:rPr>
+        <w:t xml:space="preserve">dans un fichier</w:t>
+      </w:r>
+      <w:r>
+        <w:rPr>
+          <w:sz w:val="24"/>
+        </w:rPr>
+        <w:t xml:space="preserve">.</w:t>
+      </w:r>
+      <w:r>
+        <w:rPr>
+          <w:sz w:val="24"/>
+        </w:rPr>
+      </w:r>
+    </w:p>
+    <w:p>
+      <w:pPr>
+        <w:pStyle w:val="567"/>
+        <w:numPr>
+          <w:ilvl w:val="0"/>
+          <w:numId w:val="8"/>
+        </w:numPr>
+        <w:rPr>
+          <w:b/>
+          <w:sz w:val="24"/>
+        </w:rPr>
+      </w:pPr>
+      <w:r>
+        <w:rPr>
+          <w:sz w:val="24"/>
+        </w:rPr>
+        <w:t xml:space="preserve">Web app avec </w:t>
+      </w:r>
+      <w:r>
+        <w:rPr>
+          <w:b/>
+          <w:sz w:val="24"/>
+        </w:rPr>
+        <w:t xml:space="preserve">Flask</w:t>
+      </w:r>
+      <w:r>
+        <w:rPr>
+          <w:b w:val="false"/>
+          <w:sz w:val="24"/>
+        </w:rPr>
+        <w:t xml:space="preserve">, </w:t>
+      </w:r>
+      <w:r>
+        <w:rPr>
+          <w:b/>
+          <w:sz w:val="24"/>
+        </w:rPr>
+        <w:t xml:space="preserve">HTML </w:t>
+      </w:r>
+      <w:r>
+        <w:rPr>
+          <w:b w:val="false"/>
+          <w:sz w:val="24"/>
+        </w:rPr>
+        <w:t xml:space="preserve">et </w:t>
+      </w:r>
+      <w:r>
+        <w:rPr>
+          <w:b/>
+          <w:sz w:val="24"/>
+        </w:rPr>
+        <w:t xml:space="preserve">CSS</w:t>
+      </w:r>
+      <w:r>
+        <w:rPr>
+          <w:b/>
+          <w:sz w:val="24"/>
+        </w:rPr>
+        <w:t xml:space="preserve">.</w:t>
+      </w:r>
+      <w:r>
+        <w:rPr>
+          <w:b/>
+          <w:sz w:val="24"/>
+        </w:rPr>
+      </w:r>
+    </w:p>
+    <w:p>
+      <w:pPr>
+        <w:pStyle w:val="567"/>
+        <w:numPr>
+          <w:ilvl w:val="0"/>
+          <w:numId w:val="8"/>
+        </w:numPr>
+        <w:rPr>
+          <w:sz w:val="24"/>
+        </w:rPr>
+      </w:pPr>
+      <w:r>
+        <w:rPr>
+          <w:b w:val="false"/>
+          <w:sz w:val="24"/>
+        </w:rPr>
+        <w:t xml:space="preserve">Rafraîchissement des images malgré le cache du navigateur. </w:t>
+      </w:r>
+      <w:r>
+        <w:rPr>
+          <w:b w:val="false"/>
+          <w:sz w:val="24"/>
+        </w:rPr>
+      </w:r>
+      <w:r>
+        <w:rPr>
+          <w:sz w:val="24"/>
+        </w:rPr>
+      </w:r>
+    </w:p>
+    <w:p>
+      <w:pPr>
+        <w:pStyle w:val="567"/>
+        <w:numPr>
+          <w:ilvl w:val="0"/>
+          <w:numId w:val="8"/>
+        </w:numPr>
+        <w:rPr>
+          <w:b w:val="false"/>
+          <w:sz w:val="24"/>
+        </w:rPr>
+      </w:pPr>
+      <w:r>
+        <w:rPr>
+          <w:b w:val="false"/>
+          <w:sz w:val="24"/>
+        </w:rPr>
+        <w:t xml:space="preserve">Rédaction d’un </w:t>
+      </w:r>
+      <w:r>
+        <w:rPr>
+          <w:b/>
+          <w:sz w:val="24"/>
+        </w:rPr>
+        <w:t xml:space="preserve">README </w:t>
+      </w:r>
+      <w:r>
+        <w:rPr>
+          <w:b w:val="false"/>
+          <w:sz w:val="24"/>
+        </w:rPr>
+        <w:t xml:space="preserve">détaillant l’utilisation du programme</w:t>
+      </w:r>
+      <w:r>
+        <w:rPr>
+          <w:b w:val="false"/>
+          <w:sz w:val="24"/>
+        </w:rPr>
+      </w:r>
+    </w:p>
+    <w:p>
+      <w:pPr>
+        <w:pStyle w:val="567"/>
+        <w:numPr>
+          <w:ilvl w:val="0"/>
+          <w:numId w:val="8"/>
+        </w:numPr>
+        <w:rPr>
+          <w:sz w:val="24"/>
+        </w:rPr>
+      </w:pPr>
+      <w:r>
+        <w:rPr>
+          <w:b/>
+          <w:sz w:val="24"/>
+        </w:rPr>
+        <w:t xml:space="preserve">Programmation Orienté Objet</w:t>
+      </w:r>
+      <w:r>
+        <w:rPr>
+          <w:b/>
+          <w:sz w:val="24"/>
+        </w:rPr>
+        <w:t xml:space="preserve">.</w:t>
+      </w:r>
+      <w:r>
+        <w:rPr>
+          <w:sz w:val="24"/>
+        </w:rPr>
+      </w:r>
+    </w:p>
+    <w:p>
+      <w:pPr>
+        <w:pStyle w:val="567"/>
+        <w:numPr>
+          <w:ilvl w:val="0"/>
+          <w:numId w:val="8"/>
+        </w:numPr>
+        <w:rPr>
+          <w:sz w:val="24"/>
+        </w:rPr>
+      </w:pPr>
+      <w:r>
+        <w:rPr>
+          <w:sz w:val="24"/>
+        </w:rPr>
+        <w:t xml:space="preserve">Import de packages personnels avec le module </w:t>
+      </w:r>
+      <w:r>
+        <w:rPr>
+          <w:b/>
+          <w:sz w:val="24"/>
+        </w:rPr>
+        <w:t xml:space="preserve">sys </w:t>
+      </w:r>
+      <w:r>
+        <w:rPr>
+          <w:sz w:val="24"/>
+        </w:rPr>
+        <w:t xml:space="preserve">(Sys.path)</w:t>
+      </w:r>
+      <w:r>
+        <w:rPr>
+          <w:sz w:val="24"/>
+        </w:rPr>
+        <w:t xml:space="preserve">.</w:t>
+      </w:r>
+      <w:r>
+        <w:rPr>
+          <w:sz w:val="24"/>
+        </w:rPr>
+      </w:r>
+    </w:p>
+    <w:p>
+      <w:pPr>
+        <w:pStyle w:val="567"/>
+        <w:numPr>
+          <w:ilvl w:val="0"/>
+          <w:numId w:val="8"/>
+        </w:numPr>
+        <w:rPr>
+          <w:sz w:val="24"/>
+        </w:rPr>
+      </w:pPr>
+      <w:r>
+        <w:rPr>
+          <w:sz w:val="24"/>
+        </w:rPr>
+        <w:t xml:space="preserve">Exécution de script automatisée avec </w:t>
+      </w:r>
+      <w:r>
+        <w:rPr>
+          <w:b/>
+          <w:sz w:val="24"/>
+        </w:rPr>
+        <w:t xml:space="preserve">Crontab</w:t>
+      </w:r>
+      <w:r>
+        <w:rPr>
+          <w:sz w:val="24"/>
+        </w:rPr>
+        <w:t xml:space="preserve">.</w:t>
+      </w:r>
+      <w:r>
+        <w:rPr>
+          <w:sz w:val="24"/>
+        </w:rPr>
+      </w:r>
+    </w:p>
+    <w:p>
+      <w:pPr>
+        <w:pStyle w:val="567"/>
+        <w:numPr>
+          <w:ilvl w:val="0"/>
+          <w:numId w:val="8"/>
+        </w:numPr>
+        <w:rPr>
+          <w:sz w:val="24"/>
+        </w:rPr>
+      </w:pPr>
+      <w:r>
+        <w:rPr>
+          <w:sz w:val="24"/>
+        </w:rPr>
+        <w:t xml:space="preserve">Conteneurisation avec </w:t>
+      </w:r>
+      <w:r>
+        <w:rPr>
+          <w:b/>
+          <w:sz w:val="24"/>
+        </w:rPr>
+        <w:t xml:space="preserve">Docker </w:t>
+      </w:r>
+      <w:r>
+        <w:rPr>
+          <w:b w:val="false"/>
+          <w:sz w:val="24"/>
+        </w:rPr>
+        <w:t xml:space="preserve">e</w:t>
+      </w:r>
+      <w:r>
+        <w:rPr>
+          <w:b w:val="false"/>
+          <w:sz w:val="24"/>
+        </w:rPr>
+        <w:t xml:space="preserve">t</w:t>
+      </w:r>
+      <w:r>
+        <w:rPr>
+          <w:b/>
+          <w:sz w:val="24"/>
+        </w:rPr>
+        <w:t xml:space="preserve"> Docker-Compose</w:t>
+      </w:r>
+      <w:r>
+        <w:rPr>
+          <w:b/>
+          <w:sz w:val="24"/>
+        </w:rPr>
+        <w:t xml:space="preserve">.</w:t>
+      </w:r>
+      <w:r>
+        <w:rPr>
+          <w:sz w:val="24"/>
+        </w:rPr>
+      </w:r>
+    </w:p>
+    <w:p>
+      <w:pPr>
+        <w:pStyle w:val="567"/>
+        <w:numPr>
+          <w:ilvl w:val="0"/>
+          <w:numId w:val="8"/>
+        </w:numPr>
+        <w:rPr>
+          <w:sz w:val="24"/>
+        </w:rPr>
+      </w:pPr>
+      <w:r>
+        <w:rPr>
+          <w:b w:val="false"/>
+          <w:sz w:val="24"/>
+        </w:rPr>
+        <w:t xml:space="preserve">Installation de modules grâce au fichier</w:t>
+      </w:r>
+      <w:r>
+        <w:rPr>
+          <w:b/>
+          <w:sz w:val="24"/>
+        </w:rPr>
+        <w:t xml:space="preserve"> requirements.txt</w:t>
+      </w:r>
+      <w:r>
+        <w:rPr>
+          <w:b/>
+          <w:sz w:val="24"/>
+        </w:rPr>
+        <w:t xml:space="preserve">.</w:t>
+      </w:r>
+      <w:r>
+        <w:rPr>
+          <w:sz w:val="24"/>
+        </w:rPr>
+      </w:r>
+    </w:p>
+    <w:p>
+      <w:pPr>
+        <w:pStyle w:val="567"/>
+        <w:numPr>
+          <w:ilvl w:val="0"/>
+          <w:numId w:val="8"/>
+        </w:numPr>
+        <w:rPr>
+          <w:sz w:val="24"/>
+        </w:rPr>
+      </w:pPr>
+      <w:r>
+        <w:rPr>
+          <w:sz w:val="24"/>
+        </w:rPr>
+        <w:t xml:space="preserve">Nettoyage de texte à l’aide d’</w:t>
+      </w:r>
+      <w:r>
+        <w:rPr>
+          <w:b/>
+          <w:sz w:val="24"/>
+        </w:rPr>
+        <w:t xml:space="preserve">expressions régulières</w:t>
+      </w:r>
+      <w:r>
+        <w:rPr>
+          <w:b/>
+          <w:sz w:val="24"/>
+        </w:rPr>
+        <w:t xml:space="preserve">.</w:t>
+      </w:r>
+      <w:r>
+        <w:rPr>
+          <w:sz w:val="24"/>
+        </w:rPr>
+      </w:r>
+    </w:p>
+    <w:p>
+      <w:pPr>
+        <w:pStyle w:val="567"/>
+        <w:numPr>
+          <w:ilvl w:val="0"/>
+          <w:numId w:val="8"/>
+        </w:numPr>
+        <w:rPr>
+          <w:sz w:val="24"/>
+        </w:rPr>
+      </w:pPr>
+      <w:r>
+        <w:rPr>
+          <w:sz w:val="24"/>
+        </w:rPr>
+        <w:t xml:space="preserve">Calcul de positivité et de subjectivité avec </w:t>
+      </w:r>
+      <w:r>
+        <w:rPr>
+          <w:b/>
+          <w:sz w:val="24"/>
+        </w:rPr>
+        <w:t xml:space="preserve">Textblob</w:t>
+      </w:r>
+      <w:r>
+        <w:rPr>
+          <w:sz w:val="24"/>
+        </w:rPr>
+        <w:t xml:space="preserve">.</w:t>
+      </w:r>
+      <w:r>
+        <w:rPr>
+          <w:sz w:val="24"/>
+        </w:rPr>
+      </w:r>
+    </w:p>
+    <w:p>
+      <w:pPr>
+        <w:pStyle w:val="567"/>
+        <w:numPr>
+          <w:ilvl w:val="0"/>
+          <w:numId w:val="8"/>
+        </w:numPr>
+        <w:rPr>
+          <w:sz w:val="24"/>
+        </w:rPr>
+      </w:pPr>
+      <w:r>
+        <w:rPr>
+          <w:sz w:val="24"/>
+        </w:rPr>
+        <w:t xml:space="preserve">Lemmatisation et Stemmatisation avec </w:t>
+      </w:r>
+      <w:r>
+        <w:rPr>
+          <w:b/>
+          <w:sz w:val="24"/>
+        </w:rPr>
+        <w:t xml:space="preserve">SpaCy</w:t>
+      </w:r>
+      <w:r>
+        <w:rPr>
+          <w:sz w:val="24"/>
+        </w:rPr>
+        <w:t xml:space="preserve">.</w:t>
+      </w:r>
+      <w:r>
+        <w:rPr>
+          <w:sz w:val="24"/>
+        </w:rPr>
+      </w:r>
+    </w:p>
+    <w:p>
+      <w:pPr>
+        <w:pStyle w:val="567"/>
+        <w:numPr>
+          <w:ilvl w:val="0"/>
+          <w:numId w:val="8"/>
+        </w:numPr>
+        <w:rPr>
+          <w:b w:val="false"/>
+          <w:sz w:val="24"/>
+        </w:rPr>
+      </w:pPr>
+      <w:r>
+        <w:rPr>
+          <w:sz w:val="24"/>
+        </w:rPr>
+        <w:t xml:space="preserve">Matrice de termes avec </w:t>
+      </w:r>
+      <w:r>
+        <w:rPr>
+          <w:b/>
+          <w:sz w:val="24"/>
+        </w:rPr>
+        <w:t xml:space="preserve">CountVectorizer</w:t>
+      </w:r>
+      <w:r>
+        <w:rPr>
+          <w:b w:val="false"/>
+          <w:sz w:val="24"/>
+        </w:rPr>
+        <w:t xml:space="preserve"> de </w:t>
+      </w:r>
+      <w:r>
+        <w:rPr>
+          <w:b/>
+          <w:sz w:val="24"/>
+        </w:rPr>
+        <w:t xml:space="preserve">Scikit Learn</w:t>
+      </w:r>
+      <w:r>
+        <w:rPr>
+          <w:b/>
+          <w:sz w:val="24"/>
+        </w:rPr>
+        <w:t xml:space="preserve">.</w:t>
+      </w:r>
+      <w:r>
+        <w:rPr>
+          <w:sz w:val="24"/>
+        </w:rPr>
+      </w:r>
+    </w:p>
+    <w:p>
+      <w:pPr>
+        <w:pStyle w:val="567"/>
+        <w:numPr>
+          <w:ilvl w:val="0"/>
+          <w:numId w:val="8"/>
+        </w:numPr>
+        <w:rPr>
+          <w:b/>
+          <w:sz w:val="24"/>
+        </w:rPr>
+      </w:pPr>
+      <w:r>
+        <w:rPr>
+          <w:b w:val="false"/>
+          <w:sz w:val="24"/>
+        </w:rPr>
+        <w:t xml:space="preserve">Matrice TF-IDF avec </w:t>
+      </w:r>
+      <w:r>
+        <w:rPr>
+          <w:b/>
+          <w:sz w:val="24"/>
+        </w:rPr>
+        <w:t xml:space="preserve">TfidfVectorizer</w:t>
+      </w:r>
+      <w:r>
+        <w:rPr>
+          <w:b/>
+          <w:sz w:val="24"/>
+        </w:rPr>
+        <w:t xml:space="preserve">.</w:t>
+      </w:r>
+      <w:r>
+        <w:rPr>
+          <w:b/>
+          <w:sz w:val="24"/>
+        </w:rPr>
+      </w:r>
+    </w:p>
+    <w:p>
+      <w:pPr>
+        <w:pStyle w:val="567"/>
+        <w:numPr>
+          <w:ilvl w:val="0"/>
+          <w:numId w:val="8"/>
+        </w:numPr>
+        <w:rPr>
+          <w:b/>
+          <w:sz w:val="24"/>
+        </w:rPr>
+      </w:pPr>
+      <w:r>
+        <w:rPr>
+          <w:sz w:val="24"/>
+        </w:rPr>
+        <w:t xml:space="preserve">Extraction de noms propres avec </w:t>
+      </w:r>
+      <w:r>
+        <w:rPr>
+          <w:b/>
+          <w:sz w:val="24"/>
+        </w:rPr>
+        <w:t xml:space="preserve">SpaCy</w:t>
+      </w:r>
+      <w:r>
+        <w:rPr>
+          <w:sz w:val="24"/>
+        </w:rPr>
+        <w:t xml:space="preserve">.</w:t>
+      </w:r>
+      <w:r>
+        <w:rPr>
+          <w:sz w:val="24"/>
+        </w:rPr>
+      </w:r>
+    </w:p>
+    <w:p>
+      <w:pPr>
+        <w:pStyle w:val="567"/>
+        <w:numPr>
+          <w:ilvl w:val="0"/>
+          <w:numId w:val="8"/>
+        </w:numPr>
+        <w:rPr>
+          <w:b/>
+          <w:sz w:val="24"/>
+        </w:rPr>
+      </w:pPr>
+      <w:r>
+        <w:rPr>
+          <w:b w:val="false"/>
+          <w:sz w:val="24"/>
+        </w:rPr>
+        <w:t xml:space="preserve">Nuage de mots avec</w:t>
+      </w:r>
+      <w:r>
+        <w:rPr>
+          <w:b/>
+          <w:sz w:val="24"/>
+        </w:rPr>
+        <w:t xml:space="preserve"> WordCloud.</w:t>
+      </w:r>
+      <w:r>
+        <w:rPr>
+          <w:b/>
+          <w:sz w:val="24"/>
+        </w:rPr>
+      </w:r>
+    </w:p>
+    <w:p>
+      <w:pPr>
+        <w:pStyle w:val="567"/>
+        <w:numPr>
+          <w:ilvl w:val="0"/>
+          <w:numId w:val="8"/>
+        </w:numPr>
+        <w:rPr>
+          <w:b/>
+          <w:sz w:val="24"/>
+        </w:rPr>
+      </w:pPr>
+      <w:r>
+        <w:rPr>
+          <w:b w:val="false"/>
+          <w:sz w:val="24"/>
+        </w:rPr>
+        <w:t xml:space="preserve">Manipulation de DataFrame avec </w:t>
+      </w:r>
+      <w:r>
+        <w:rPr>
+          <w:b/>
+          <w:sz w:val="24"/>
+        </w:rPr>
+        <w:t xml:space="preserve">Pandas. </w:t>
+      </w:r>
+      <w:r>
+        <w:rPr>
+          <w:b w:val="false"/>
+          <w:sz w:val="24"/>
+        </w:rPr>
+      </w:r>
+      <w:r>
+        <w:rPr>
+          <w:b w:val="false"/>
+          <w:sz w:val="24"/>
+        </w:rPr>
+      </w:r>
+    </w:p>
+    <w:p>
+      <w:pPr>
+        <w:pStyle w:val="567"/>
+        <w:numPr>
+          <w:ilvl w:val="0"/>
+          <w:numId w:val="8"/>
+        </w:numPr>
+        <w:rPr>
+          <w:b/>
+          <w:sz w:val="24"/>
+        </w:rPr>
+      </w:pPr>
+      <w:r>
+        <w:rPr>
+          <w:b w:val="false"/>
+          <w:sz w:val="24"/>
+        </w:rPr>
+        <w:t xml:space="preserve">Création de graphiques avec </w:t>
+      </w:r>
+      <w:r>
+        <w:rPr>
+          <w:b/>
+          <w:sz w:val="24"/>
+        </w:rPr>
+        <w:t xml:space="preserve">Matplotlib.</w:t>
+      </w:r>
+      <w:r>
+        <w:rPr>
+          <w:b/>
+          <w:sz w:val="24"/>
+        </w:rPr>
+      </w:r>
+    </w:p>
+    <w:p>
+      <w:pPr>
+        <w:pStyle w:val="567"/>
+        <w:numPr>
+          <w:ilvl w:val="0"/>
+          <w:numId w:val="8"/>
+        </w:numPr>
+        <w:rPr>
+          <w:b/>
+          <w:sz w:val="24"/>
+        </w:rPr>
+      </w:pPr>
+      <w:r>
+        <w:rPr>
+          <w:b w:val="false"/>
+          <w:sz w:val="24"/>
+        </w:rPr>
+        <w:t xml:space="preserve">Utilisation des dates av</w:t>
+      </w:r>
+      <w:r>
+        <w:rPr>
+          <w:b w:val="false"/>
+          <w:sz w:val="24"/>
+        </w:rPr>
+        <w:t xml:space="preserve">e</w:t>
+      </w:r>
+      <w:r>
+        <w:rPr>
+          <w:b w:val="false"/>
+          <w:sz w:val="24"/>
+        </w:rPr>
+        <w:t xml:space="preserve">c </w:t>
+      </w:r>
+      <w:r>
+        <w:rPr>
+          <w:b/>
+          <w:sz w:val="24"/>
+        </w:rPr>
+        <w:t xml:space="preserve">Time</w:t>
+      </w:r>
+      <w:r>
+        <w:rPr>
+          <w:b w:val="false"/>
+          <w:sz w:val="24"/>
+        </w:rPr>
+        <w:t xml:space="preserve"> et </w:t>
+      </w:r>
+      <w:r>
+        <w:rPr>
+          <w:b/>
+          <w:sz w:val="24"/>
+        </w:rPr>
+        <w:t xml:space="preserve">Datetime.</w:t>
+      </w:r>
+      <w:r>
+        <w:rPr>
+          <w:b/>
+          <w:sz w:val="24"/>
+        </w:rPr>
+      </w:r>
+    </w:p>
+    <w:p>
+      <w:pPr>
+        <w:pStyle w:val="567"/>
+        <w:numPr>
+          <w:ilvl w:val="0"/>
+          <w:numId w:val="8"/>
+        </w:numPr>
+        <w:rPr>
+          <w:b/>
+          <w:sz w:val="24"/>
+        </w:rPr>
+      </w:pPr>
+      <w:r>
+        <w:rPr>
+          <w:b w:val="false"/>
+          <w:sz w:val="24"/>
+        </w:rPr>
+        <w:t xml:space="preserve">Manipulation de fichier avec</w:t>
+      </w:r>
+      <w:r>
+        <w:rPr>
+          <w:b/>
+          <w:sz w:val="24"/>
+        </w:rPr>
+        <w:t xml:space="preserve"> OS</w:t>
+      </w:r>
+      <w:r>
+        <w:rPr>
+          <w:b w:val="false"/>
+          <w:sz w:val="24"/>
+        </w:rPr>
+        <w:t xml:space="preserve"> et</w:t>
+      </w:r>
+      <w:r>
+        <w:rPr>
+          <w:b/>
+          <w:sz w:val="24"/>
+        </w:rPr>
+        <w:t xml:space="preserve"> Glob.</w:t>
+      </w:r>
+      <w:r>
+        <w:rPr>
+          <w:b/>
+          <w:sz w:val="24"/>
+        </w:rPr>
+      </w:r>
+    </w:p>
+    <w:p>
+      <w:pPr>
+        <w:pStyle w:val="567"/>
+        <w:numPr>
+          <w:ilvl w:val="0"/>
+          <w:numId w:val="8"/>
+        </w:numPr>
+        <w:rPr>
+          <w:b w:val="false"/>
+          <w:sz w:val="24"/>
+        </w:rPr>
+      </w:pPr>
+      <w:r>
+        <w:rPr>
+          <w:b/>
+          <w:sz w:val="24"/>
+        </w:rPr>
+        <w:t xml:space="preserve">Traitement séquentiel</w:t>
+      </w:r>
+      <w:r>
+        <w:rPr>
+          <w:b w:val="false"/>
+          <w:sz w:val="24"/>
+        </w:rPr>
+        <w:t xml:space="preserve"> pour effectuer des modifications assez lourdes sur la base de données.</w:t>
+      </w:r>
+      <w:r>
+        <w:rPr>
+          <w:b w:val="false"/>
+          <w:sz w:val="24"/>
+        </w:rPr>
+      </w:r>
+      <w:r>
+        <w:rPr>
+          <w:b/>
+          <w:sz w:val="24"/>
+        </w:rPr>
+      </w:r>
+      <w:r>
+        <w:rPr>
+          <w:b/>
+          <w:sz w:val="24"/>
+        </w:rPr>
+      </w:r>
+    </w:p>
+    <w:p>
+      <w:pPr>
+        <w:pStyle w:val="567"/>
+        <w:ind w:left="720" w:firstLine="0"/>
+        <w:rPr>
+          <w:b/>
+          <w:sz w:val="24"/>
+        </w:rPr>
+      </w:pPr>
+      <w:r>
+        <w:rPr>
+          <w:b/>
+          <w:sz w:val="24"/>
+        </w:rPr>
+      </w:r>
+      <w:r>
+        <w:rPr>
+          <w:b/>
+          <w:sz w:val="24"/>
+        </w:rPr>
+      </w:r>
+    </w:p>
+    <w:p>
+      <w:pPr>
+        <w:pStyle w:val="567"/>
+        <w:ind w:left="720" w:firstLine="0"/>
+        <w:tabs>
+          <w:tab w:val="left" w:pos="3326" w:leader="none"/>
+        </w:tabs>
+        <w:rPr>
+          <w:b/>
+        </w:rPr>
+      </w:pPr>
+      <w:r>
+        <w:rPr>
+          <w:b/>
+        </w:rPr>
+      </w:r>
+      <w:r>
+        <w:rPr>
+          <w:b/>
+        </w:rPr>
+        <w:tab/>
+      </w:r>
+      <w:r>
+        <w:rPr>
+          <w:b/>
+        </w:rPr>
+      </w:r>
+    </w:p>
+    <w:p>
+      <w:pPr>
+        <w:pStyle w:val="567"/>
+        <w:ind w:left="0" w:firstLine="0"/>
+      </w:pPr>
+      <w:r>
+        <w:rPr>
+          <w:sz w:val="24"/>
+        </w:rPr>
+        <w:t xml:space="preserve">- - - - - - - - - - - - - - - - - - - - - - - - - - - - - - - - </w:t>
+      </w:r>
+      <w:r>
+        <w:rPr>
+          <w:sz w:val="24"/>
+        </w:rPr>
+        <w:t xml:space="preserve">- - - - - - - - - - - - - - - - - - - - - - - - - - - - - - - - </w:t>
+      </w:r>
+      <w:r>
+        <w:rPr>
+          <w:sz w:val="24"/>
+        </w:rPr>
+      </w:r>
+      <w:r/>
+      <w:r>
+        <w:rPr>
+          <w:b/>
+        </w:rPr>
+      </w:r>
+      <w:r>
+        <w:rPr>
+          <w:b/>
+        </w:rPr>
+      </w:r>
+    </w:p>
+    <w:p>
+      <w:pPr>
+        <w:pStyle w:val="555"/>
+      </w:pPr>
+      <w:r>
+        <w:t xml:space="preserve">Remarques </w:t>
+      </w:r>
+      <w:r/>
+    </w:p>
+    <w:p>
+      <w:pPr>
+        <w:pStyle w:val="567"/>
+        <w:ind w:left="0" w:firstLine="0"/>
+      </w:pPr>
+      <w:r>
+        <w:rPr>
+          <w:sz w:val="24"/>
+        </w:rPr>
+        <w:t xml:space="preserve">- - - - - - - - - - - - - - - - - - - - - - - - - - - - - - - - </w:t>
+      </w:r>
+      <w:r>
+        <w:rPr>
+          <w:sz w:val="24"/>
+        </w:rPr>
+        <w:t xml:space="preserve">- - - - - - - - - - - - - - - - - - - - - - - - - - - - - - - - </w:t>
+      </w:r>
+      <w:r>
+        <w:rPr>
+          <w:sz w:val="24"/>
+        </w:rPr>
+      </w:r>
+      <w:r/>
+      <w:r/>
+      <w:r/>
+      <w:r/>
+      <w:r/>
+      <w:r>
+        <w:rPr>
+          <w:sz w:val="24"/>
+        </w:rPr>
+      </w:r>
+      <w:r/>
+    </w:p>
+    <w:p>
+      <w:pPr>
+        <w:pStyle w:val="567"/>
+        <w:ind w:left="0" w:firstLine="0"/>
+        <w:rPr>
+          <w:sz w:val="24"/>
+        </w:rPr>
+      </w:pPr>
+      <w:r>
+        <w:rPr>
+          <w:sz w:val="24"/>
+        </w:rPr>
+      </w:r>
+      <w:r/>
+    </w:p>
+    <w:p>
+      <w:pPr>
+        <w:pStyle w:val="567"/>
+        <w:ind w:left="0" w:firstLine="0"/>
+        <w:rPr>
+          <w:sz w:val="24"/>
+        </w:rPr>
+      </w:pPr>
+      <w:r>
+        <w:rPr>
+          <w:sz w:val="24"/>
+        </w:rPr>
+        <w:t xml:space="preserve">  Pour simplifier la démarche, j’ai pris le parti de scraper tous les articles depuis </w:t>
+      </w:r>
+      <w:r>
+        <w:rPr>
+          <w:b/>
+          <w:sz w:val="24"/>
+        </w:rPr>
+        <w:t xml:space="preserve">Google Actu</w:t>
+      </w:r>
+      <w:r>
+        <w:rPr>
+          <w:sz w:val="24"/>
+        </w:rPr>
+        <w:t xml:space="preserve">. </w:t>
+      </w:r>
+      <w:r>
+        <w:rPr>
+          <w:sz w:val="24"/>
+        </w:rPr>
+        <w:t xml:space="preserve">Cela pose un problème d’exhaustivité et de transparence puisque un algorithme de Google présélectionne les articles qu’il présente.</w:t>
+      </w:r>
+      <w:r>
+        <w:rPr>
+          <w:sz w:val="24"/>
+        </w:rPr>
+      </w:r>
+    </w:p>
+    <w:p>
+      <w:pPr>
+        <w:pStyle w:val="567"/>
+        <w:ind w:left="0" w:firstLine="0"/>
+        <w:rPr>
+          <w:sz w:val="24"/>
+        </w:rPr>
+      </w:pPr>
+      <w:r>
+        <w:rPr>
+          <w:sz w:val="24"/>
+        </w:rPr>
+        <w:t xml:space="preserve">  Il faudrait tout de même faire des fonctions de scraping spécifiques pour chaque site de presse. Pour ce projet,</w:t>
+      </w:r>
+      <w:r>
+        <w:rPr>
+          <w:sz w:val="24"/>
+        </w:rPr>
+        <w:t xml:space="preserve"> je me suis limité aux dix journaux qui publient le plus d’articles.</w:t>
+      </w:r>
+      <w:r>
+        <w:rPr>
+          <w:sz w:val="24"/>
+        </w:rPr>
+      </w:r>
+    </w:p>
+    <w:p>
+      <w:pPr>
+        <w:pStyle w:val="567"/>
+        <w:rPr>
+          <w:sz w:val="24"/>
+        </w:rPr>
+      </w:pPr>
+      <w:r>
+        <w:rPr>
+          <w:sz w:val="24"/>
+        </w:rPr>
+        <w:t xml:space="preserve">  Certains sites bloquent le scraping</w:t>
+      </w:r>
+      <w:r>
+        <w:rPr>
+          <w:sz w:val="24"/>
+        </w:rPr>
+        <w:t xml:space="preserve"> et d’autres limitent le nombre de requêtes.</w:t>
+      </w:r>
+      <w:r>
+        <w:rPr>
+          <w:sz w:val="24"/>
+        </w:rPr>
+      </w:r>
+      <w:r>
+        <w:rPr>
+          <w:sz w:val="24"/>
+        </w:rPr>
+        <w:t xml:space="preserve"> Je les ais ignorés, bien qu’il existe des façon de passer outres ces restrictions .</w:t>
+      </w:r>
+      <w:r>
+        <w:rPr>
+          <w:sz w:val="24"/>
+        </w:rPr>
+      </w:r>
+    </w:p>
+    <w:p>
+      <w:pPr>
+        <w:pStyle w:val="567"/>
+        <w:rPr>
+          <w:sz w:val="24"/>
+        </w:rPr>
+      </w:pPr>
+      <w:r>
+        <w:rPr>
+          <w:sz w:val="24"/>
+        </w:rPr>
+      </w:r>
+      <w:r>
+        <w:rPr>
+          <w:sz w:val="24"/>
+        </w:rPr>
+      </w:r>
+    </w:p>
+    <w:p>
+      <w:pPr>
+        <w:pStyle w:val="567"/>
+        <w:rPr>
+          <w:sz w:val="24"/>
+        </w:rPr>
+      </w:pPr>
+      <w:r>
+        <w:rPr>
+          <w:sz w:val="24"/>
+        </w:rPr>
+        <w:t xml:space="preserve">  J’ai contourné le problème de rafraîchissement des images en concaténant un code aléatoire au nom du fichier pour duper le cache du navigateur, puis en supprimant les anciennes images.</w:t>
+      </w:r>
+      <w:r>
+        <w:rPr>
+          <w:sz w:val="24"/>
+        </w:rPr>
+      </w:r>
+    </w:p>
+    <w:p>
+      <w:pPr>
+        <w:rPr>
+          <w:sz w:val="24"/>
+        </w:rPr>
+      </w:pPr>
+      <w:r>
+        <w:rPr>
+          <w:sz w:val="24"/>
+        </w:rPr>
+      </w:r>
+      <w:r>
+        <w:rPr>
+          <w:sz w:val="24"/>
+        </w:rPr>
+      </w:r>
+    </w:p>
+    <w:p>
+      <w:pPr>
+        <w:pStyle w:val="567"/>
+        <w:ind w:left="0" w:firstLine="0"/>
+      </w:pPr>
+      <w:r>
+        <w:rPr>
+          <w:sz w:val="24"/>
+        </w:rPr>
+        <w:t xml:space="preserve">- - - - - - - - - - - - - - - - - - - - - - - - - - - - - - - - </w:t>
+      </w:r>
+      <w:r>
+        <w:rPr>
+          <w:sz w:val="24"/>
+        </w:rPr>
+        <w:t xml:space="preserve">- - - - - - - - - - - - - - - - - - - - - - - - - - - - - - - - </w:t>
+      </w:r>
+      <w:r>
+        <w:rPr>
+          <w:sz w:val="24"/>
+        </w:rPr>
+      </w:r>
+      <w:r/>
+      <w:r>
+        <w:rPr>
+          <w:sz w:val="24"/>
+        </w:rPr>
+      </w:r>
+      <w:r>
+        <w:rPr>
+          <w:sz w:val="24"/>
+        </w:rPr>
+      </w:r>
+    </w:p>
+    <w:p>
+      <w:pPr>
         <w:pStyle w:val="555"/>
         <w:ind w:left="0" w:firstLine="0"/>
       </w:pPr>
       <w:r>
         <w:t xml:space="preserve">Idées d’améliorations</w:t>
+      </w:r>
+      <w:r/>
+    </w:p>
+    <w:p>
+      <w:pPr>
+        <w:pStyle w:val="567"/>
+        <w:ind w:left="0" w:firstLine="0"/>
+      </w:pPr>
+      <w:r>
+        <w:rPr>
+          <w:sz w:val="24"/>
+        </w:rPr>
+        <w:t xml:space="preserve">- - - - - - - - - - - - - - - - - - - - - - - - - - - - - - - - </w:t>
+      </w:r>
+      <w:r>
+        <w:rPr>
+          <w:sz w:val="24"/>
+        </w:rPr>
+        <w:t xml:space="preserve">- - - - - - - - - - - - - - - - - - - - - - - - - - - - - - - - </w:t>
+      </w:r>
+      <w:r>
+        <w:rPr>
+          <w:sz w:val="24"/>
+        </w:rPr>
+      </w:r>
+      <w:r/>
+      <w:r/>
+      <w:r/>
+      <w:r/>
+      <w:r/>
+      <w:r>
+        <w:rPr>
+          <w:sz w:val="24"/>
+        </w:rPr>
+      </w:r>
+      <w:r/>
+    </w:p>
+    <w:p>
+      <w:pPr>
+        <w:pStyle w:val="567"/>
+        <w:rPr>
+          <w:sz w:val="24"/>
+        </w:rPr>
+      </w:pPr>
+      <w:r>
+        <w:rPr>
+          <w:sz w:val="24"/>
+        </w:rPr>
       </w:r>
       <w:r/>
     </w:p>
@@ -1199,11 +2779,21 @@
           <w:ilvl w:val="0"/>
           <w:numId w:val="6"/>
         </w:numPr>
-      </w:pPr>
-      <w:r>
-        <w:t xml:space="preserve">Mise en place de JavaScript pour une actualisation des pages dynamique</w:t>
-      </w:r>
-      <w:r/>
+        <w:rPr>
+          <w:sz w:val="24"/>
+        </w:rPr>
+      </w:pPr>
+      <w:r>
+        <w:rPr>
+          <w:sz w:val="24"/>
+        </w:rPr>
+        <w:t xml:space="preserve">Mise en place de JavaScript pour une actualisation des pages dynamique.</w:t>
+      </w:r>
+      <w:r>
+        <w:rPr>
+          <w:sz w:val="24"/>
+        </w:rPr>
+      </w:r>
     </w:p>
     <w:p>
       <w:pPr>
@@ -1212,11 +2802,21 @@
           <w:ilvl w:val="0"/>
           <w:numId w:val="6"/>
         </w:numPr>
-      </w:pPr>
-      <w:r>
-        <w:t xml:space="preserve">Statistiques plus détaillées</w:t>
-      </w:r>
-      <w:r/>
+        <w:rPr>
+          <w:sz w:val="24"/>
+        </w:rPr>
+      </w:pPr>
+      <w:r>
+        <w:rPr>
+          <w:sz w:val="24"/>
+        </w:rPr>
+        <w:t xml:space="preserve">Statistiques plus détaillées.</w:t>
+      </w:r>
+      <w:r>
+        <w:rPr>
+          <w:sz w:val="24"/>
+        </w:rPr>
+      </w:r>
     </w:p>
     <w:p>
       <w:pPr>
@@ -1225,11 +2825,21 @@
           <w:ilvl w:val="0"/>
           <w:numId w:val="6"/>
         </w:numPr>
-      </w:pPr>
-      <w:r>
-        <w:t xml:space="preserve">Statistiques propres aux données affichées dans la partie classement</w:t>
-      </w:r>
-      <w:r/>
+        <w:rPr>
+          <w:sz w:val="24"/>
+        </w:rPr>
+      </w:pPr>
+      <w:r>
+        <w:rPr>
+          <w:sz w:val="24"/>
+        </w:rPr>
+        <w:t xml:space="preserve">Ajout d’un système de recherches.</w:t>
+      </w:r>
+      <w:r>
+        <w:rPr>
+          <w:sz w:val="24"/>
+        </w:rPr>
+      </w:r>
     </w:p>
     <w:p>
       <w:pPr>
@@ -1238,11 +2848,21 @@
           <w:ilvl w:val="0"/>
           <w:numId w:val="6"/>
         </w:numPr>
-      </w:pPr>
-      <w:r>
-        <w:t xml:space="preserve">Mise en place d’un système de pagination </w:t>
-      </w:r>
-      <w:r/>
+        <w:rPr>
+          <w:sz w:val="24"/>
+        </w:rPr>
+      </w:pPr>
+      <w:r>
+        <w:rPr>
+          <w:sz w:val="24"/>
+        </w:rPr>
+        <w:t xml:space="preserve">Statistiques propres aux données affichées dans la partie classement.</w:t>
+      </w:r>
+      <w:r>
+        <w:rPr>
+          <w:sz w:val="24"/>
+        </w:rPr>
+      </w:r>
     </w:p>
     <w:p>
       <w:pPr>
@@ -1251,11 +2871,21 @@
           <w:ilvl w:val="0"/>
           <w:numId w:val="6"/>
         </w:numPr>
-      </w:pPr>
-      <w:r>
-        <w:t xml:space="preserve">Clusterisation des articles pour essayer de faire apparaître des catégories</w:t>
-      </w:r>
-      <w:r/>
+        <w:rPr>
+          <w:sz w:val="24"/>
+        </w:rPr>
+      </w:pPr>
+      <w:r>
+        <w:rPr>
+          <w:sz w:val="24"/>
+        </w:rPr>
+        <w:t xml:space="preserve">Mise en place d’un système de pagination. </w:t>
+      </w:r>
+      <w:r>
+        <w:rPr>
+          <w:sz w:val="24"/>
+        </w:rPr>
+      </w:r>
     </w:p>
     <w:p>
       <w:pPr>
@@ -1264,11 +2894,21 @@
           <w:ilvl w:val="0"/>
           <w:numId w:val="6"/>
         </w:numPr>
-      </w:pPr>
-      <w:r>
-        <w:t xml:space="preserve">Extraction des Noms propres, classement par positivité, possibilité d’afficher des statistiques et de lier les articles liés</w:t>
-      </w:r>
-      <w:r/>
+        <w:rPr>
+          <w:sz w:val="24"/>
+        </w:rPr>
+      </w:pPr>
+      <w:r>
+        <w:rPr>
+          <w:sz w:val="24"/>
+        </w:rPr>
+        <w:t xml:space="preserve">Clusterisation des articles pour essayer de faire apparaître des catégories.</w:t>
+      </w:r>
+      <w:r>
+        <w:rPr>
+          <w:sz w:val="24"/>
+        </w:rPr>
+      </w:r>
     </w:p>
     <w:p>
       <w:pPr>
@@ -1277,11 +2917,21 @@
           <w:ilvl w:val="0"/>
           <w:numId w:val="6"/>
         </w:numPr>
-      </w:pPr>
-      <w:r>
-        <w:t xml:space="preserve">Compte utilisateur et système de recommandations</w:t>
-      </w:r>
-      <w:r/>
+        <w:rPr>
+          <w:sz w:val="24"/>
+        </w:rPr>
+      </w:pPr>
+      <w:r>
+        <w:rPr>
+          <w:sz w:val="24"/>
+        </w:rPr>
+        <w:t xml:space="preserve">Extraction des Noms propres, classement par positivité, possibilité d’afficher des statistiques et de lier les articles liés.</w:t>
+      </w:r>
+      <w:r>
+        <w:rPr>
+          <w:sz w:val="24"/>
+        </w:rPr>
+      </w:r>
     </w:p>
     <w:p>
       <w:pPr>
@@ -1290,11 +2940,21 @@
           <w:ilvl w:val="0"/>
           <w:numId w:val="6"/>
         </w:numPr>
-      </w:pPr>
-      <w:r>
-        <w:t xml:space="preserve">CSS et retouches esthétiques</w:t>
-      </w:r>
-      <w:r/>
+        <w:rPr>
+          <w:sz w:val="24"/>
+        </w:rPr>
+      </w:pPr>
+      <w:r>
+        <w:rPr>
+          <w:sz w:val="24"/>
+        </w:rPr>
+        <w:t xml:space="preserve">Compte utilisateur et système de recommandations.</w:t>
+      </w:r>
+      <w:r>
+        <w:rPr>
+          <w:sz w:val="24"/>
+        </w:rPr>
+      </w:r>
     </w:p>
     <w:p>
       <w:pPr>
@@ -1303,16 +2963,220 @@
           <w:ilvl w:val="0"/>
           <w:numId w:val="6"/>
         </w:numPr>
-      </w:pPr>
-      <w:r>
-        <w:rPr>
+        <w:rPr>
+          <w:sz w:val="24"/>
+        </w:rPr>
+      </w:pPr>
+      <w:r>
+        <w:rPr>
+          <w:sz w:val="24"/>
+        </w:rPr>
+        <w:t xml:space="preserve">CSS et retouches esthétiques.</w:t>
+      </w:r>
+      <w:r>
+        <w:rPr>
+          <w:sz w:val="24"/>
+        </w:rPr>
+      </w:r>
+    </w:p>
+    <w:p>
+      <w:pPr>
+        <w:pStyle w:val="572"/>
+        <w:numPr>
+          <w:ilvl w:val="0"/>
+          <w:numId w:val="6"/>
+        </w:numPr>
+        <w:rPr>
+          <w:sz w:val="24"/>
+        </w:rPr>
+      </w:pPr>
+      <w:r>
+        <w:rPr>
+          <w:sz w:val="24"/>
+        </w:rPr>
+        <w:t xml:space="preserve">Améliorer la détection des noms propres.</w:t>
+      </w:r>
+      <w:r>
+        <w:rPr>
+          <w:sz w:val="24"/>
+        </w:rPr>
+      </w:r>
+    </w:p>
+    <w:p>
+      <w:pPr>
+        <w:pStyle w:val="572"/>
+        <w:numPr>
+          <w:ilvl w:val="0"/>
+          <w:numId w:val="6"/>
+        </w:numPr>
+        <w:rPr>
+          <w:sz w:val="24"/>
+        </w:rPr>
+      </w:pPr>
+      <w:r>
+        <w:rPr>
+          <w:sz w:val="24"/>
+        </w:rPr>
+        <w:t xml:space="preserve">Essayer de lier les noms et les prénoms dans le traitement des noms propres.</w:t>
+      </w:r>
+      <w:r>
+        <w:rPr>
+          <w:sz w:val="24"/>
+        </w:rPr>
+      </w:r>
+    </w:p>
+    <w:p>
+      <w:pPr>
+        <w:pStyle w:val="572"/>
+        <w:numPr>
+          <w:ilvl w:val="0"/>
+          <w:numId w:val="6"/>
+        </w:numPr>
+        <w:rPr>
+          <w:sz w:val="24"/>
+        </w:rPr>
+      </w:pPr>
+      <w:r>
+        <w:rPr>
+          <w:sz w:val="24"/>
+        </w:rPr>
+        <w:t xml:space="preserve">Création d’une page “Journaux” avec les stats des journaux recherchés.</w:t>
+      </w:r>
+      <w:r>
+        <w:rPr>
+          <w:sz w:val="24"/>
+        </w:rPr>
+      </w:r>
+    </w:p>
+    <w:p>
+      <w:pPr>
+        <w:pStyle w:val="572"/>
+        <w:numPr>
+          <w:ilvl w:val="0"/>
+          <w:numId w:val="6"/>
+        </w:numPr>
+        <w:rPr>
+          <w:sz w:val="24"/>
           <w:vertAlign w:val="baseline"/>
         </w:rPr>
+      </w:pPr>
+      <w:r>
+        <w:rPr>
+          <w:sz w:val="24"/>
+          <w:vertAlign w:val="baseline"/>
+        </w:rPr>
         <w:t xml:space="preserve">...</w:t>
       </w:r>
       <w:r/>
+      <w:r>
+        <w:rPr>
+          <w:sz w:val="24"/>
+          <w:vertAlign w:val="baseline"/>
+        </w:rPr>
+      </w:r>
+      <w:r/>
+      <w:r/>
+      <w:r/>
+      <w:r>
+        <w:rPr>
+          <w:sz w:val="24"/>
+          <w:vertAlign w:val="baseline"/>
+        </w:rPr>
+      </w:r>
+      <w:r>
+        <w:rPr>
+          <w:sz w:val="24"/>
+          <w:vertAlign w:val="baseline"/>
+        </w:rPr>
+      </w:r>
+      <w:r>
+        <w:rPr>
+          <w:sz w:val="24"/>
+          <w:vertAlign w:val="baseline"/>
+        </w:rPr>
+      </w:r>
+      <w:r>
+        <w:rPr>
+          <w:sz w:val="24"/>
+          <w:vertAlign w:val="baseline"/>
+        </w:rPr>
+      </w:r>
+      <w:r>
+        <w:rPr>
+          <w:sz w:val="24"/>
+          <w:vertAlign w:val="baseline"/>
+        </w:rPr>
+      </w:r>
+      <w:r>
+        <w:rPr>
+          <w:sz w:val="24"/>
+          <w:vertAlign w:val="baseline"/>
+        </w:rPr>
+      </w:r>
+      <w:r>
+        <w:rPr>
+          <w:sz w:val="24"/>
+          <w:vertAlign w:val="baseline"/>
+        </w:rPr>
+      </w:r>
+      <w:r>
+        <w:rPr>
+          <w:sz w:val="24"/>
+          <w:vertAlign w:val="baseline"/>
+        </w:rPr>
+      </w:r>
+      <w:r>
+        <w:rPr>
+          <w:sz w:val="24"/>
+          <w:vertAlign w:val="baseline"/>
+        </w:rPr>
+      </w:r>
+      <w:r>
+        <w:rPr>
+          <w:sz w:val="24"/>
+          <w:vertAlign w:val="baseline"/>
+        </w:rPr>
+      </w:r>
+      <w:r>
+        <w:rPr>
+          <w:sz w:val="24"/>
+          <w:vertAlign w:val="baseline"/>
+        </w:rPr>
+      </w:r>
+      <w:r>
+        <w:rPr>
+          <w:sz w:val="24"/>
+          <w:vertAlign w:val="baseline"/>
+        </w:rPr>
+      </w:r>
+      <w:r>
+        <w:rPr>
+          <w:sz w:val="24"/>
+          <w:vertAlign w:val="baseline"/>
+        </w:rPr>
+      </w:r>
+      <w:r>
+        <w:rPr>
+          <w:sz w:val="24"/>
+          <w:vertAlign w:val="baseline"/>
+        </w:rPr>
+      </w:r>
+      <w:r>
+        <w:rPr>
+          <w:sz w:val="24"/>
+          <w:vertAlign w:val="baseline"/>
+        </w:rPr>
+      </w:r>
+      <w:r>
+        <w:rPr>
+          <w:sz w:val="24"/>
+          <w:vertAlign w:val="baseline"/>
+        </w:rPr>
+      </w:r>
     </w:p>
     <w:sectPr>
+      <w:headerReference w:type="default" r:id="rId8"/>
+      <w:footerReference w:type="default" r:id="rId9"/>
       <w:footnotePr/>
       <w:type w:val="nextPage"/>
       <w:pgSz w:w="11906" w:h="16838" w:orient="portrait"/>
@@ -1324,6 +3188,18 @@
 </w:document>
 </file>
 
+<file path=word/footer1.xml><?xml version="1.0" encoding="utf-8"?>
+<w:ftr xmlns:wpc="http://schemas.microsoft.com/office/word/2010/wordprocessingCanvas" xmlns:mc="http://schemas.openxmlformats.org/markup-compatibility/2006" xmlns:o="urn:schemas-microsoft-com:office:office" xmlns:r="http://schemas.openxmlformats.org/officeDocument/2006/relationships" xmlns:m="http://schemas.openxmlformats.org/officeDocument/2006/math" xmlns:v="urn:schemas-microsoft-com:vml" xmlns:wp14="http://schemas.microsoft.com/office/word/2010/wordprocessingDrawing" xmlns:wp="http://schemas.openxmlformats.org/drawingml/2006/wordprocessingDrawing" xmlns:w10="urn:schemas-microsoft-com:office:word" xmlns:w="http://schemas.openxmlformats.org/wordprocessingml/2006/main" xmlns:w14="http://schemas.microsoft.com/office/word/2010/wordml" xmlns:w15="http://schemas.microsoft.com/office/word/2012/wordml" xmlns:wpg="http://schemas.microsoft.com/office/word/2010/wordprocessingGroup" xmlns:wpi="http://schemas.microsoft.com/office/word/2010/wordprocessingInk" xmlns:wne="http://schemas.microsoft.com/office/word/2006/wordml" xmlns:a="http://schemas.openxmlformats.org/drawingml/2006/main" xmlns:wps="http://schemas.microsoft.com/office/word/2010/wordprocessingShape" mc:Ignorable="w14 w15 wp14">
+  <w:p>
+    <w:pPr>
+      <w:pStyle w:val="565"/>
+    </w:pPr>
+    <w:r/>
+    <w:r/>
+  </w:p>
+</w:ftr>
+</file>
+
 <file path=word/footnotes.xml><?xml version="1.0" encoding="utf-8"?>
 <w:footnotes xmlns:wpc="http://schemas.microsoft.com/office/word/2010/wordprocessingCanvas" xmlns:mc="http://schemas.openxmlformats.org/markup-compatibility/2006" xmlns:o="urn:schemas-microsoft-com:office:office" xmlns:r="http://schemas.openxmlformats.org/officeDocument/2006/relationships" xmlns:m="http://schemas.openxmlformats.org/officeDocument/2006/math" xmlns:v="urn:schemas-microsoft-com:vml" xmlns:wp14="http://schemas.microsoft.com/office/word/2010/wordprocessingDrawing" xmlns:wp="http://schemas.openxmlformats.org/drawingml/2006/wordprocessingDrawing" xmlns:w10="urn:schemas-microsoft-com:office:word" xmlns:w="http://schemas.openxmlformats.org/wordprocessingml/2006/main" xmlns:w14="http://schemas.microsoft.com/office/word/2010/wordml" xmlns:w15="http://schemas.microsoft.com/office/word/2012/wordml" xmlns:wpg="http://schemas.microsoft.com/office/word/2010/wordprocessingGroup" xmlns:wpi="http://schemas.microsoft.com/office/word/2010/wordprocessingInk" xmlns:wne="http://schemas.microsoft.com/office/word/2006/wordml" xmlns:wps="http://schemas.microsoft.com/office/word/2010/wordprocessingShape" xmlns:a="http://schemas.openxmlformats.org/drawingml/2006/main" mc:Ignorable="w14 w15 wp14">
   <w:footnote w:type="separator" w:id="-1">
@@ -1349,6 +3225,30 @@
     </w:p>
   </w:footnote>
 </w:footnotes>
+</file>
+
+<file path=word/header1.xml><?xml version="1.0" encoding="utf-8"?>
+<w:hdr xmlns:wpc="http://schemas.microsoft.com/office/word/2010/wordprocessingCanvas" xmlns:mc="http://schemas.openxmlformats.org/markup-compatibility/2006" xmlns:o="urn:schemas-microsoft-com:office:office" xmlns:r="http://schemas.openxmlformats.org/officeDocument/2006/relationships" xmlns:m="http://schemas.openxmlformats.org/officeDocument/2006/math" xmlns:v="urn:schemas-microsoft-com:vml" xmlns:wp14="http://schemas.microsoft.com/office/word/2010/wordprocessingDrawing" xmlns:wp="http://schemas.openxmlformats.org/drawingml/2006/wordprocessingDrawing" xmlns:w10="urn:schemas-microsoft-com:office:word" xmlns:w="http://schemas.openxmlformats.org/wordprocessingml/2006/main" xmlns:w14="http://schemas.microsoft.com/office/word/2010/wordml" xmlns:w15="http://schemas.microsoft.com/office/word/2012/wordml" xmlns:wpg="http://schemas.microsoft.com/office/word/2010/wordprocessingGroup" xmlns:wpi="http://schemas.microsoft.com/office/word/2010/wordprocessingInk" xmlns:wne="http://schemas.microsoft.com/office/word/2006/wordml" xmlns:a="http://schemas.openxmlformats.org/drawingml/2006/main" xmlns:wps="http://schemas.microsoft.com/office/word/2010/wordprocessingShape" mc:Ignorable="w14 w15 wp14">
+  <w:p>
+    <w:pPr>
+      <w:pStyle w:val="566"/>
+      <w:ind w:left="0" w:firstLine="0"/>
+      <w:rPr>
+        <w:color w:val="000000" w:themeColor="text1"/>
+      </w:rPr>
+    </w:pPr>
+    <w:r>
+      <w:rPr>
+        <w:color w:val="000000" w:themeColor="text1"/>
+      </w:rPr>
+    </w:r>
+    <w:r>
+      <w:rPr>
+        <w:color w:val="000000" w:themeColor="text1"/>
+      </w:rPr>
+    </w:r>
+  </w:p>
+</w:hdr>
 </file>
 
 <file path=word/numbering.xml><?xml version="1.0" encoding="utf-8"?>
@@ -2488,6 +4388,651 @@
     </w:lvl>
   </w:abstractNum>
   <w:abstractNum w:abstractNumId="9">
+    <w:multiLevelType w:val="hybridMultilevel"/>
+    <w:lvl w:ilvl="0">
+      <w:start w:val="1"/>
+      <w:numFmt w:val="bullet"/>
+      <w:isLgl w:val="false"/>
+      <w:suff w:val="tab"/>
+      <w:lvlText w:val="–"/>
+      <w:lvlJc w:val="left"/>
+      <w:pPr>
+        <w:ind w:left="709" w:hanging="360"/>
+      </w:pPr>
+      <w:rPr>
+        <w:rFonts w:ascii="Arial" w:hAnsi="Arial" w:cs="Arial" w:eastAsia="Arial"/>
+      </w:rPr>
+    </w:lvl>
+    <w:lvl w:ilvl="1">
+      <w:start w:val="1"/>
+      <w:numFmt w:val="bullet"/>
+      <w:isLgl w:val="false"/>
+      <w:suff w:val="tab"/>
+      <w:lvlText w:val="o"/>
+      <w:lvlJc w:val="left"/>
+      <w:pPr>
+        <w:ind w:left="1429" w:hanging="360"/>
+      </w:pPr>
+      <w:rPr>
+        <w:rFonts w:ascii="Courier New" w:hAnsi="Courier New" w:cs="Courier New" w:eastAsia="Courier New"/>
+      </w:rPr>
+    </w:lvl>
+    <w:lvl w:ilvl="2">
+      <w:start w:val="1"/>
+      <w:numFmt w:val="bullet"/>
+      <w:isLgl w:val="false"/>
+      <w:suff w:val="tab"/>
+      <w:lvlText w:val="§"/>
+      <w:lvlJc w:val="left"/>
+      <w:pPr>
+        <w:ind w:left="2149" w:hanging="360"/>
+      </w:pPr>
+      <w:rPr>
+        <w:rFonts w:ascii="Wingdings" w:hAnsi="Wingdings" w:cs="Wingdings" w:eastAsia="Wingdings"/>
+      </w:rPr>
+    </w:lvl>
+    <w:lvl w:ilvl="3">
+      <w:start w:val="1"/>
+      <w:numFmt w:val="bullet"/>
+      <w:isLgl w:val="false"/>
+      <w:suff w:val="tab"/>
+      <w:lvlText w:val="·"/>
+      <w:lvlJc w:val="left"/>
+      <w:pPr>
+        <w:ind w:left="2869" w:hanging="360"/>
+      </w:pPr>
+      <w:rPr>
+        <w:rFonts w:ascii="Symbol" w:hAnsi="Symbol" w:cs="Symbol" w:eastAsia="Symbol"/>
+      </w:rPr>
+    </w:lvl>
+    <w:lvl w:ilvl="4">
+      <w:start w:val="1"/>
+      <w:numFmt w:val="bullet"/>
+      <w:isLgl w:val="false"/>
+      <w:suff w:val="tab"/>
+      <w:lvlText w:val="o"/>
+      <w:lvlJc w:val="left"/>
+      <w:pPr>
+        <w:ind w:left="3589" w:hanging="360"/>
+      </w:pPr>
+      <w:rPr>
+        <w:rFonts w:ascii="Courier New" w:hAnsi="Courier New" w:cs="Courier New" w:eastAsia="Courier New"/>
+      </w:rPr>
+    </w:lvl>
+    <w:lvl w:ilvl="5">
+      <w:start w:val="1"/>
+      <w:numFmt w:val="bullet"/>
+      <w:isLgl w:val="false"/>
+      <w:suff w:val="tab"/>
+      <w:lvlText w:val="§"/>
+      <w:lvlJc w:val="left"/>
+      <w:pPr>
+        <w:ind w:left="4309" w:hanging="360"/>
+      </w:pPr>
+      <w:rPr>
+        <w:rFonts w:ascii="Wingdings" w:hAnsi="Wingdings" w:cs="Wingdings" w:eastAsia="Wingdings"/>
+      </w:rPr>
+    </w:lvl>
+    <w:lvl w:ilvl="6">
+      <w:start w:val="1"/>
+      <w:numFmt w:val="bullet"/>
+      <w:isLgl w:val="false"/>
+      <w:suff w:val="tab"/>
+      <w:lvlText w:val="·"/>
+      <w:lvlJc w:val="left"/>
+      <w:pPr>
+        <w:ind w:left="5029" w:hanging="360"/>
+      </w:pPr>
+      <w:rPr>
+        <w:rFonts w:ascii="Symbol" w:hAnsi="Symbol" w:cs="Symbol" w:eastAsia="Symbol"/>
+      </w:rPr>
+    </w:lvl>
+    <w:lvl w:ilvl="7">
+      <w:start w:val="1"/>
+      <w:numFmt w:val="bullet"/>
+      <w:isLgl w:val="false"/>
+      <w:suff w:val="tab"/>
+      <w:lvlText w:val="o"/>
+      <w:lvlJc w:val="left"/>
+      <w:pPr>
+        <w:ind w:left="5749" w:hanging="360"/>
+      </w:pPr>
+      <w:rPr>
+        <w:rFonts w:ascii="Courier New" w:hAnsi="Courier New" w:cs="Courier New" w:eastAsia="Courier New"/>
+      </w:rPr>
+    </w:lvl>
+    <w:lvl w:ilvl="8">
+      <w:start w:val="1"/>
+      <w:numFmt w:val="bullet"/>
+      <w:isLgl w:val="false"/>
+      <w:suff w:val="tab"/>
+      <w:lvlText w:val="§"/>
+      <w:lvlJc w:val="left"/>
+      <w:pPr>
+        <w:ind w:left="6469" w:hanging="360"/>
+      </w:pPr>
+      <w:rPr>
+        <w:rFonts w:ascii="Wingdings" w:hAnsi="Wingdings" w:cs="Wingdings" w:eastAsia="Wingdings"/>
+      </w:rPr>
+    </w:lvl>
+  </w:abstractNum>
+  <w:abstractNum w:abstractNumId="10">
+    <w:multiLevelType w:val="hybridMultilevel"/>
+    <w:lvl w:ilvl="0">
+      <w:start w:val="1"/>
+      <w:numFmt w:val="bullet"/>
+      <w:isLgl w:val="false"/>
+      <w:suff w:val="tab"/>
+      <w:lvlText w:val="·"/>
+      <w:lvlJc w:val="left"/>
+      <w:pPr>
+        <w:ind w:left="720" w:hanging="360"/>
+      </w:pPr>
+      <w:rPr>
+        <w:rFonts w:ascii="Symbol" w:hAnsi="Symbol" w:cs="Symbol" w:eastAsia="Symbol"/>
+      </w:rPr>
+    </w:lvl>
+    <w:lvl w:ilvl="1">
+      <w:start w:val="1"/>
+      <w:numFmt w:val="bullet"/>
+      <w:isLgl w:val="false"/>
+      <w:suff w:val="tab"/>
+      <w:lvlText w:val="o"/>
+      <w:lvlJc w:val="left"/>
+      <w:pPr>
+        <w:ind w:left="1440" w:hanging="360"/>
+      </w:pPr>
+      <w:rPr>
+        <w:rFonts w:ascii="Courier New" w:hAnsi="Courier New" w:cs="Courier New" w:eastAsia="Courier New"/>
+      </w:rPr>
+    </w:lvl>
+    <w:lvl w:ilvl="2">
+      <w:start w:val="1"/>
+      <w:numFmt w:val="bullet"/>
+      <w:isLgl w:val="false"/>
+      <w:suff w:val="tab"/>
+      <w:lvlText w:val="§"/>
+      <w:lvlJc w:val="left"/>
+      <w:pPr>
+        <w:ind w:left="2160" w:hanging="360"/>
+      </w:pPr>
+      <w:rPr>
+        <w:rFonts w:ascii="Wingdings" w:hAnsi="Wingdings" w:cs="Wingdings" w:eastAsia="Wingdings"/>
+      </w:rPr>
+    </w:lvl>
+    <w:lvl w:ilvl="3">
+      <w:start w:val="1"/>
+      <w:numFmt w:val="bullet"/>
+      <w:isLgl w:val="false"/>
+      <w:suff w:val="tab"/>
+      <w:lvlText w:val="·"/>
+      <w:lvlJc w:val="left"/>
+      <w:pPr>
+        <w:ind w:left="2880" w:hanging="360"/>
+      </w:pPr>
+      <w:rPr>
+        <w:rFonts w:ascii="Symbol" w:hAnsi="Symbol" w:cs="Symbol" w:eastAsia="Symbol"/>
+      </w:rPr>
+    </w:lvl>
+    <w:lvl w:ilvl="4">
+      <w:start w:val="1"/>
+      <w:numFmt w:val="bullet"/>
+      <w:isLgl w:val="false"/>
+      <w:suff w:val="tab"/>
+      <w:lvlText w:val="o"/>
+      <w:lvlJc w:val="left"/>
+      <w:pPr>
+        <w:ind w:left="3600" w:hanging="360"/>
+      </w:pPr>
+      <w:rPr>
+        <w:rFonts w:ascii="Courier New" w:hAnsi="Courier New" w:cs="Courier New" w:eastAsia="Courier New"/>
+      </w:rPr>
+    </w:lvl>
+    <w:lvl w:ilvl="5">
+      <w:start w:val="1"/>
+      <w:numFmt w:val="bullet"/>
+      <w:isLgl w:val="false"/>
+      <w:suff w:val="tab"/>
+      <w:lvlText w:val="§"/>
+      <w:lvlJc w:val="left"/>
+      <w:pPr>
+        <w:ind w:left="4320" w:hanging="360"/>
+      </w:pPr>
+      <w:rPr>
+        <w:rFonts w:ascii="Wingdings" w:hAnsi="Wingdings" w:cs="Wingdings" w:eastAsia="Wingdings"/>
+      </w:rPr>
+    </w:lvl>
+    <w:lvl w:ilvl="6">
+      <w:start w:val="1"/>
+      <w:numFmt w:val="bullet"/>
+      <w:isLgl w:val="false"/>
+      <w:suff w:val="tab"/>
+      <w:lvlText w:val="·"/>
+      <w:lvlJc w:val="left"/>
+      <w:pPr>
+        <w:ind w:left="5040" w:hanging="360"/>
+      </w:pPr>
+      <w:rPr>
+        <w:rFonts w:ascii="Symbol" w:hAnsi="Symbol" w:cs="Symbol" w:eastAsia="Symbol"/>
+      </w:rPr>
+    </w:lvl>
+    <w:lvl w:ilvl="7">
+      <w:start w:val="1"/>
+      <w:numFmt w:val="bullet"/>
+      <w:isLgl w:val="false"/>
+      <w:suff w:val="tab"/>
+      <w:lvlText w:val="o"/>
+      <w:lvlJc w:val="left"/>
+      <w:pPr>
+        <w:ind w:left="5760" w:hanging="360"/>
+      </w:pPr>
+      <w:rPr>
+        <w:rFonts w:ascii="Courier New" w:hAnsi="Courier New" w:cs="Courier New" w:eastAsia="Courier New"/>
+      </w:rPr>
+    </w:lvl>
+    <w:lvl w:ilvl="8">
+      <w:start w:val="1"/>
+      <w:numFmt w:val="bullet"/>
+      <w:isLgl w:val="false"/>
+      <w:suff w:val="tab"/>
+      <w:lvlText w:val="§"/>
+      <w:lvlJc w:val="left"/>
+      <w:pPr>
+        <w:ind w:left="6480" w:hanging="360"/>
+      </w:pPr>
+      <w:rPr>
+        <w:rFonts w:ascii="Wingdings" w:hAnsi="Wingdings" w:cs="Wingdings" w:eastAsia="Wingdings"/>
+      </w:rPr>
+    </w:lvl>
+  </w:abstractNum>
+  <w:abstractNum w:abstractNumId="11">
+    <w:multiLevelType w:val="hybridMultilevel"/>
+    <w:lvl w:ilvl="0">
+      <w:start w:val="1"/>
+      <w:numFmt w:val="bullet"/>
+      <w:isLgl w:val="false"/>
+      <w:suff w:val="tab"/>
+      <w:lvlText w:val="·"/>
+      <w:lvlJc w:val="left"/>
+      <w:pPr>
+        <w:ind w:left="720" w:hanging="360"/>
+      </w:pPr>
+      <w:rPr>
+        <w:rFonts w:ascii="Symbol" w:hAnsi="Symbol" w:cs="Symbol" w:eastAsia="Symbol"/>
+      </w:rPr>
+    </w:lvl>
+    <w:lvl w:ilvl="1">
+      <w:start w:val="1"/>
+      <w:numFmt w:val="bullet"/>
+      <w:isLgl w:val="false"/>
+      <w:suff w:val="tab"/>
+      <w:lvlText w:val="o"/>
+      <w:lvlJc w:val="left"/>
+      <w:pPr>
+        <w:ind w:left="1440" w:hanging="360"/>
+      </w:pPr>
+      <w:rPr>
+        <w:rFonts w:ascii="Courier New" w:hAnsi="Courier New" w:cs="Courier New" w:eastAsia="Courier New"/>
+      </w:rPr>
+    </w:lvl>
+    <w:lvl w:ilvl="2">
+      <w:start w:val="1"/>
+      <w:numFmt w:val="bullet"/>
+      <w:isLgl w:val="false"/>
+      <w:suff w:val="tab"/>
+      <w:lvlText w:val="§"/>
+      <w:lvlJc w:val="left"/>
+      <w:pPr>
+        <w:ind w:left="2160" w:hanging="360"/>
+      </w:pPr>
+      <w:rPr>
+        <w:rFonts w:ascii="Wingdings" w:hAnsi="Wingdings" w:cs="Wingdings" w:eastAsia="Wingdings"/>
+      </w:rPr>
+    </w:lvl>
+    <w:lvl w:ilvl="3">
+      <w:start w:val="1"/>
+      <w:numFmt w:val="bullet"/>
+      <w:isLgl w:val="false"/>
+      <w:suff w:val="tab"/>
+      <w:lvlText w:val="·"/>
+      <w:lvlJc w:val="left"/>
+      <w:pPr>
+        <w:ind w:left="2880" w:hanging="360"/>
+      </w:pPr>
+      <w:rPr>
+        <w:rFonts w:ascii="Symbol" w:hAnsi="Symbol" w:cs="Symbol" w:eastAsia="Symbol"/>
+      </w:rPr>
+    </w:lvl>
+    <w:lvl w:ilvl="4">
+      <w:start w:val="1"/>
+      <w:numFmt w:val="bullet"/>
+      <w:isLgl w:val="false"/>
+      <w:suff w:val="tab"/>
+      <w:lvlText w:val="o"/>
+      <w:lvlJc w:val="left"/>
+      <w:pPr>
+        <w:ind w:left="3600" w:hanging="360"/>
+      </w:pPr>
+      <w:rPr>
+        <w:rFonts w:ascii="Courier New" w:hAnsi="Courier New" w:cs="Courier New" w:eastAsia="Courier New"/>
+      </w:rPr>
+    </w:lvl>
+    <w:lvl w:ilvl="5">
+      <w:start w:val="1"/>
+      <w:numFmt w:val="bullet"/>
+      <w:isLgl w:val="false"/>
+      <w:suff w:val="tab"/>
+      <w:lvlText w:val="§"/>
+      <w:lvlJc w:val="left"/>
+      <w:pPr>
+        <w:ind w:left="4320" w:hanging="360"/>
+      </w:pPr>
+      <w:rPr>
+        <w:rFonts w:ascii="Wingdings" w:hAnsi="Wingdings" w:cs="Wingdings" w:eastAsia="Wingdings"/>
+      </w:rPr>
+    </w:lvl>
+    <w:lvl w:ilvl="6">
+      <w:start w:val="1"/>
+      <w:numFmt w:val="bullet"/>
+      <w:isLgl w:val="false"/>
+      <w:suff w:val="tab"/>
+      <w:lvlText w:val="·"/>
+      <w:lvlJc w:val="left"/>
+      <w:pPr>
+        <w:ind w:left="5040" w:hanging="360"/>
+      </w:pPr>
+      <w:rPr>
+        <w:rFonts w:ascii="Symbol" w:hAnsi="Symbol" w:cs="Symbol" w:eastAsia="Symbol"/>
+      </w:rPr>
+    </w:lvl>
+    <w:lvl w:ilvl="7">
+      <w:start w:val="1"/>
+      <w:numFmt w:val="bullet"/>
+      <w:isLgl w:val="false"/>
+      <w:suff w:val="tab"/>
+      <w:lvlText w:val="o"/>
+      <w:lvlJc w:val="left"/>
+      <w:pPr>
+        <w:ind w:left="5760" w:hanging="360"/>
+      </w:pPr>
+      <w:rPr>
+        <w:rFonts w:ascii="Courier New" w:hAnsi="Courier New" w:cs="Courier New" w:eastAsia="Courier New"/>
+      </w:rPr>
+    </w:lvl>
+    <w:lvl w:ilvl="8">
+      <w:start w:val="1"/>
+      <w:numFmt w:val="bullet"/>
+      <w:isLgl w:val="false"/>
+      <w:suff w:val="tab"/>
+      <w:lvlText w:val="§"/>
+      <w:lvlJc w:val="left"/>
+      <w:pPr>
+        <w:ind w:left="6480" w:hanging="360"/>
+      </w:pPr>
+      <w:rPr>
+        <w:rFonts w:ascii="Wingdings" w:hAnsi="Wingdings" w:cs="Wingdings" w:eastAsia="Wingdings"/>
+      </w:rPr>
+    </w:lvl>
+  </w:abstractNum>
+  <w:abstractNum w:abstractNumId="12">
+    <w:multiLevelType w:val="hybridMultilevel"/>
+    <w:lvl w:ilvl="0">
+      <w:start w:val="1"/>
+      <w:numFmt w:val="bullet"/>
+      <w:isLgl w:val="false"/>
+      <w:suff w:val="tab"/>
+      <w:lvlText w:val="·"/>
+      <w:lvlJc w:val="left"/>
+      <w:pPr>
+        <w:ind w:left="709" w:hanging="360"/>
+      </w:pPr>
+      <w:rPr>
+        <w:rFonts w:ascii="Symbol" w:hAnsi="Symbol" w:cs="Symbol" w:eastAsia="Symbol"/>
+      </w:rPr>
+    </w:lvl>
+    <w:lvl w:ilvl="1">
+      <w:start w:val="1"/>
+      <w:numFmt w:val="bullet"/>
+      <w:isLgl w:val="false"/>
+      <w:suff w:val="tab"/>
+      <w:lvlText w:val="o"/>
+      <w:lvlJc w:val="left"/>
+      <w:pPr>
+        <w:ind w:left="1429" w:hanging="360"/>
+      </w:pPr>
+      <w:rPr>
+        <w:rFonts w:ascii="Courier New" w:hAnsi="Courier New" w:cs="Courier New" w:eastAsia="Courier New"/>
+      </w:rPr>
+    </w:lvl>
+    <w:lvl w:ilvl="2">
+      <w:start w:val="1"/>
+      <w:numFmt w:val="bullet"/>
+      <w:isLgl w:val="false"/>
+      <w:suff w:val="tab"/>
+      <w:lvlText w:val="§"/>
+      <w:lvlJc w:val="left"/>
+      <w:pPr>
+        <w:ind w:left="2149" w:hanging="360"/>
+      </w:pPr>
+      <w:rPr>
+        <w:rFonts w:ascii="Wingdings" w:hAnsi="Wingdings" w:cs="Wingdings" w:eastAsia="Wingdings"/>
+      </w:rPr>
+    </w:lvl>
+    <w:lvl w:ilvl="3">
+      <w:start w:val="1"/>
+      <w:numFmt w:val="bullet"/>
+      <w:isLgl w:val="false"/>
+      <w:suff w:val="tab"/>
+      <w:lvlText w:val="·"/>
+      <w:lvlJc w:val="left"/>
+      <w:pPr>
+        <w:ind w:left="2869" w:hanging="360"/>
+      </w:pPr>
+      <w:rPr>
+        <w:rFonts w:ascii="Symbol" w:hAnsi="Symbol" w:cs="Symbol" w:eastAsia="Symbol"/>
+      </w:rPr>
+    </w:lvl>
+    <w:lvl w:ilvl="4">
+      <w:start w:val="1"/>
+      <w:numFmt w:val="bullet"/>
+      <w:isLgl w:val="false"/>
+      <w:suff w:val="tab"/>
+      <w:lvlText w:val="o"/>
+      <w:lvlJc w:val="left"/>
+      <w:pPr>
+        <w:ind w:left="3589" w:hanging="360"/>
+      </w:pPr>
+      <w:rPr>
+        <w:rFonts w:ascii="Courier New" w:hAnsi="Courier New" w:cs="Courier New" w:eastAsia="Courier New"/>
+      </w:rPr>
+    </w:lvl>
+    <w:lvl w:ilvl="5">
+      <w:start w:val="1"/>
+      <w:numFmt w:val="bullet"/>
+      <w:isLgl w:val="false"/>
+      <w:suff w:val="tab"/>
+      <w:lvlText w:val="§"/>
+      <w:lvlJc w:val="left"/>
+      <w:pPr>
+        <w:ind w:left="4309" w:hanging="360"/>
+      </w:pPr>
+      <w:rPr>
+        <w:rFonts w:ascii="Wingdings" w:hAnsi="Wingdings" w:cs="Wingdings" w:eastAsia="Wingdings"/>
+      </w:rPr>
+    </w:lvl>
+    <w:lvl w:ilvl="6">
+      <w:start w:val="1"/>
+      <w:numFmt w:val="bullet"/>
+      <w:isLgl w:val="false"/>
+      <w:suff w:val="tab"/>
+      <w:lvlText w:val="·"/>
+      <w:lvlJc w:val="left"/>
+      <w:pPr>
+        <w:ind w:left="5029" w:hanging="360"/>
+      </w:pPr>
+      <w:rPr>
+        <w:rFonts w:ascii="Symbol" w:hAnsi="Symbol" w:cs="Symbol" w:eastAsia="Symbol"/>
+      </w:rPr>
+    </w:lvl>
+    <w:lvl w:ilvl="7">
+      <w:start w:val="1"/>
+      <w:numFmt w:val="bullet"/>
+      <w:isLgl w:val="false"/>
+      <w:suff w:val="tab"/>
+      <w:lvlText w:val="o"/>
+      <w:lvlJc w:val="left"/>
+      <w:pPr>
+        <w:ind w:left="5749" w:hanging="360"/>
+      </w:pPr>
+      <w:rPr>
+        <w:rFonts w:ascii="Courier New" w:hAnsi="Courier New" w:cs="Courier New" w:eastAsia="Courier New"/>
+      </w:rPr>
+    </w:lvl>
+    <w:lvl w:ilvl="8">
+      <w:start w:val="1"/>
+      <w:numFmt w:val="bullet"/>
+      <w:isLgl w:val="false"/>
+      <w:suff w:val="tab"/>
+      <w:lvlText w:val="§"/>
+      <w:lvlJc w:val="left"/>
+      <w:pPr>
+        <w:ind w:left="6469" w:hanging="360"/>
+      </w:pPr>
+      <w:rPr>
+        <w:rFonts w:ascii="Wingdings" w:hAnsi="Wingdings" w:cs="Wingdings" w:eastAsia="Wingdings"/>
+      </w:rPr>
+    </w:lvl>
+  </w:abstractNum>
+  <w:abstractNum w:abstractNumId="13">
+    <w:multiLevelType w:val="hybridMultilevel"/>
+    <w:lvl w:ilvl="0">
+      <w:start w:val="1"/>
+      <w:numFmt w:val="bullet"/>
+      <w:isLgl w:val="false"/>
+      <w:suff w:val="tab"/>
+      <w:lvlText w:val="–"/>
+      <w:lvlJc w:val="left"/>
+      <w:pPr>
+        <w:ind w:left="709" w:hanging="360"/>
+      </w:pPr>
+      <w:rPr>
+        <w:rFonts w:ascii="Arial" w:hAnsi="Arial" w:cs="Arial" w:eastAsia="Arial"/>
+      </w:rPr>
+    </w:lvl>
+    <w:lvl w:ilvl="1">
+      <w:start w:val="1"/>
+      <w:numFmt w:val="bullet"/>
+      <w:isLgl w:val="false"/>
+      <w:suff w:val="tab"/>
+      <w:lvlText w:val="o"/>
+      <w:lvlJc w:val="left"/>
+      <w:pPr>
+        <w:ind w:left="1429" w:hanging="360"/>
+      </w:pPr>
+      <w:rPr>
+        <w:rFonts w:ascii="Courier New" w:hAnsi="Courier New" w:cs="Courier New" w:eastAsia="Courier New"/>
+      </w:rPr>
+    </w:lvl>
+    <w:lvl w:ilvl="2">
+      <w:start w:val="1"/>
+      <w:numFmt w:val="bullet"/>
+      <w:isLgl w:val="false"/>
+      <w:suff w:val="tab"/>
+      <w:lvlText w:val="§"/>
+      <w:lvlJc w:val="left"/>
+      <w:pPr>
+        <w:ind w:left="2149" w:hanging="360"/>
+      </w:pPr>
+      <w:rPr>
+        <w:rFonts w:ascii="Wingdings" w:hAnsi="Wingdings" w:cs="Wingdings" w:eastAsia="Wingdings"/>
+      </w:rPr>
+    </w:lvl>
+    <w:lvl w:ilvl="3">
+      <w:start w:val="1"/>
+      <w:numFmt w:val="bullet"/>
+      <w:isLgl w:val="false"/>
+      <w:suff w:val="tab"/>
+      <w:lvlText w:val="·"/>
+      <w:lvlJc w:val="left"/>
+      <w:pPr>
+        <w:ind w:left="2869" w:hanging="360"/>
+      </w:pPr>
+      <w:rPr>
+        <w:rFonts w:ascii="Symbol" w:hAnsi="Symbol" w:cs="Symbol" w:eastAsia="Symbol"/>
+      </w:rPr>
+    </w:lvl>
+    <w:lvl w:ilvl="4">
+      <w:start w:val="1"/>
+      <w:numFmt w:val="bullet"/>
+      <w:isLgl w:val="false"/>
+      <w:suff w:val="tab"/>
+      <w:lvlText w:val="o"/>
+      <w:lvlJc w:val="left"/>
+      <w:pPr>
+        <w:ind w:left="3589" w:hanging="360"/>
+      </w:pPr>
+      <w:rPr>
+        <w:rFonts w:ascii="Courier New" w:hAnsi="Courier New" w:cs="Courier New" w:eastAsia="Courier New"/>
+      </w:rPr>
+    </w:lvl>
+    <w:lvl w:ilvl="5">
+      <w:start w:val="1"/>
+      <w:numFmt w:val="bullet"/>
+      <w:isLgl w:val="false"/>
+      <w:suff w:val="tab"/>
+      <w:lvlText w:val="§"/>
+      <w:lvlJc w:val="left"/>
+      <w:pPr>
+        <w:ind w:left="4309" w:hanging="360"/>
+      </w:pPr>
+      <w:rPr>
+        <w:rFonts w:ascii="Wingdings" w:hAnsi="Wingdings" w:cs="Wingdings" w:eastAsia="Wingdings"/>
+      </w:rPr>
+    </w:lvl>
+    <w:lvl w:ilvl="6">
+      <w:start w:val="1"/>
+      <w:numFmt w:val="bullet"/>
+      <w:isLgl w:val="false"/>
+      <w:suff w:val="tab"/>
+      <w:lvlText w:val="·"/>
+      <w:lvlJc w:val="left"/>
+      <w:pPr>
+        <w:ind w:left="5029" w:hanging="360"/>
+      </w:pPr>
+      <w:rPr>
+        <w:rFonts w:ascii="Symbol" w:hAnsi="Symbol" w:cs="Symbol" w:eastAsia="Symbol"/>
+      </w:rPr>
+    </w:lvl>
+    <w:lvl w:ilvl="7">
+      <w:start w:val="1"/>
+      <w:numFmt w:val="bullet"/>
+      <w:isLgl w:val="false"/>
+      <w:suff w:val="tab"/>
+      <w:lvlText w:val="o"/>
+      <w:lvlJc w:val="left"/>
+      <w:pPr>
+        <w:ind w:left="5749" w:hanging="360"/>
+      </w:pPr>
+      <w:rPr>
+        <w:rFonts w:ascii="Courier New" w:hAnsi="Courier New" w:cs="Courier New" w:eastAsia="Courier New"/>
+      </w:rPr>
+    </w:lvl>
+    <w:lvl w:ilvl="8">
+      <w:start w:val="1"/>
+      <w:numFmt w:val="bullet"/>
+      <w:isLgl w:val="false"/>
+      <w:suff w:val="tab"/>
+      <w:lvlText w:val="§"/>
+      <w:lvlJc w:val="left"/>
+      <w:pPr>
+        <w:ind w:left="6469" w:hanging="360"/>
+      </w:pPr>
+      <w:rPr>
+        <w:rFonts w:ascii="Wingdings" w:hAnsi="Wingdings" w:cs="Wingdings" w:eastAsia="Wingdings"/>
+      </w:rPr>
+    </w:lvl>
+  </w:abstractNum>
+  <w:abstractNum w:abstractNumId="14">
     <w:multiLevelType w:val="hybridMultilevel"/>
     <w:lvl w:ilvl="0">
       <w:start w:val="1"/>
@@ -2645,6 +5190,21 @@
   </w:num>
   <w:num w:numId="10">
     <w:abstractNumId w:val="9"/>
+  </w:num>
+  <w:num w:numId="11">
+    <w:abstractNumId w:val="10"/>
+  </w:num>
+  <w:num w:numId="12">
+    <w:abstractNumId w:val="11"/>
+  </w:num>
+  <w:num w:numId="13">
+    <w:abstractNumId w:val="12"/>
+  </w:num>
+  <w:num w:numId="14">
+    <w:abstractNumId w:val="13"/>
+  </w:num>
+  <w:num w:numId="15">
+    <w:abstractNumId w:val="14"/>
   </w:num>
 </w:numbering>
 </file>

</xml_diff>